<commit_message>
Added Lesson 1- Module 2
</commit_message>
<xml_diff>
--- a/L2-Intro-to-Machine-Learning/LESSON 2.docx
+++ b/L2-Intro-to-Machine-Learning/LESSON 2.docx
@@ -43,6 +43,28 @@
           <w:szCs w:val="26"/>
         </w:rPr>
       </w:pPr>
+    </w:p>
+    <w:p>
+      <w:pPr>
+        <w:spacing w:after="0" w:line="240" w:lineRule="auto"/>
+        <w:rPr>
+          <w:rFonts w:cstheme="minorHAnsi"/>
+          <w:b/>
+          <w:bCs/>
+          <w:sz w:val="26"/>
+          <w:szCs w:val="26"/>
+        </w:rPr>
+      </w:pPr>
+      <w:r>
+        <w:rPr>
+          <w:rFonts w:cstheme="minorHAnsi"/>
+          <w:b/>
+          <w:bCs/>
+          <w:sz w:val="26"/>
+          <w:szCs w:val="26"/>
+        </w:rPr>
+        <w:t xml:space="preserve">MODULE 1: </w:t>
+      </w:r>
       <w:r>
         <w:rPr>
           <w:rFonts w:cstheme="minorHAnsi"/>
@@ -115,23 +137,7 @@
           <w:color w:val="000000"/>
           <w:lang w:eastAsia="en-IN"/>
         </w:rPr>
-        <w:t xml:space="preserve">A data science technique used to extract patterns from data, allowing computers to identify related data, and forecast future outcomes, </w:t>
-      </w:r>
-      <w:r>
-        <w:rPr>
-          <w:rFonts w:ascii="Calibri" w:eastAsia="Times New Roman" w:hAnsi="Calibri" w:cs="Calibri"/>
-          <w:color w:val="000000"/>
-          <w:lang w:eastAsia="en-IN"/>
-        </w:rPr>
-        <w:t>behaviours</w:t>
-      </w:r>
-      <w:r>
-        <w:rPr>
-          <w:rFonts w:ascii="Calibri" w:eastAsia="Times New Roman" w:hAnsi="Calibri" w:cs="Calibri"/>
-          <w:color w:val="000000"/>
-          <w:lang w:eastAsia="en-IN"/>
-        </w:rPr>
-        <w:t>, and trends.</w:t>
+        <w:t>A data science technique used to extract patterns from data, allowing computers to identify related data, and forecast future outcomes, behaviours, and trends.</w:t>
       </w:r>
     </w:p>
     <w:p>
@@ -335,6 +341,35 @@
           <w:szCs w:val="26"/>
         </w:rPr>
       </w:pPr>
+    </w:p>
+    <w:p>
+      <w:pPr>
+        <w:rPr>
+          <w:b/>
+          <w:bCs/>
+          <w:sz w:val="26"/>
+          <w:szCs w:val="26"/>
+        </w:rPr>
+      </w:pPr>
+    </w:p>
+    <w:p>
+      <w:pPr>
+        <w:rPr>
+          <w:b/>
+          <w:bCs/>
+          <w:sz w:val="26"/>
+          <w:szCs w:val="26"/>
+        </w:rPr>
+      </w:pPr>
+      <w:r>
+        <w:rPr>
+          <w:b/>
+          <w:bCs/>
+          <w:sz w:val="26"/>
+          <w:szCs w:val="26"/>
+        </w:rPr>
+        <w:t xml:space="preserve">MODULE 2: </w:t>
+      </w:r>
       <w:r>
         <w:rPr>
           <w:b/>
@@ -650,6 +685,7 @@
           <w:sz w:val="24"/>
           <w:szCs w:val="24"/>
         </w:rPr>
+        <w:lastRenderedPageBreak/>
         <w:t>Forecasting</w:t>
       </w:r>
     </w:p>
@@ -760,7 +796,6 @@
           <w:sz w:val="24"/>
           <w:szCs w:val="24"/>
         </w:rPr>
-        <w:lastRenderedPageBreak/>
         <w:t>Examples of Machine Learning</w:t>
       </w:r>
     </w:p>
@@ -980,6 +1015,7 @@
           <w:rPr>
             <w:rStyle w:val="Hyperlink"/>
             <w:color w:val="FF0000"/>
+            <w:u w:val="none"/>
           </w:rPr>
           <w:t>https://www.drift.com/learn/chatbot/ai-chatbots/</w:t>
         </w:r>
@@ -1025,6 +1061,44 @@
       <w:pPr>
         <w:pStyle w:val="ListParagraph"/>
         <w:numPr>
+          <w:ilvl w:val="2"/>
+          <w:numId w:val="2"/>
+        </w:numPr>
+        <w:rPr>
+          <w:rFonts w:cstheme="minorHAnsi"/>
+          <w:b/>
+          <w:bCs/>
+          <w:sz w:val="26"/>
+          <w:szCs w:val="26"/>
+        </w:rPr>
+      </w:pPr>
+      <w:hyperlink r:id="rId15" w:tgtFrame="_blank" w:history="1">
+        <w:r>
+          <w:rPr>
+            <w:rStyle w:val="Hyperlink"/>
+            <w:rFonts w:cstheme="minorHAnsi"/>
+            <w:color w:val="FF0000"/>
+            <w:u w:val="none"/>
+            <w:shd w:val="clear" w:color="auto" w:fill="FFFFFF"/>
+          </w:rPr>
+          <w:t>S</w:t>
+        </w:r>
+        <w:r>
+          <w:rPr>
+            <w:rStyle w:val="Hyperlink"/>
+            <w:rFonts w:cstheme="minorHAnsi"/>
+            <w:color w:val="FF0000"/>
+            <w:u w:val="none"/>
+            <w:shd w:val="clear" w:color="auto" w:fill="FFFFFF"/>
+          </w:rPr>
+          <w:t>entiment analysis</w:t>
+        </w:r>
+      </w:hyperlink>
+    </w:p>
+    <w:p>
+      <w:pPr>
+        <w:pStyle w:val="ListParagraph"/>
+        <w:numPr>
           <w:ilvl w:val="1"/>
           <w:numId w:val="2"/>
         </w:numPr>
@@ -1070,6 +1144,34 @@
         </w:rPr>
         <w:t xml:space="preserve">)  </w:t>
       </w:r>
+    </w:p>
+    <w:p>
+      <w:pPr>
+        <w:pStyle w:val="ListParagraph"/>
+        <w:numPr>
+          <w:ilvl w:val="2"/>
+          <w:numId w:val="2"/>
+        </w:numPr>
+        <w:rPr>
+          <w:b/>
+          <w:bCs/>
+          <w:sz w:val="26"/>
+          <w:szCs w:val="26"/>
+        </w:rPr>
+      </w:pPr>
+      <w:r>
+        <w:t xml:space="preserve">Introduction to Ticket Routing using AI </w:t>
+      </w:r>
+      <w:hyperlink r:id="rId16" w:history="1">
+        <w:r>
+          <w:rPr>
+            <w:rStyle w:val="Hyperlink"/>
+            <w:color w:val="FF0000"/>
+            <w:u w:val="none"/>
+          </w:rPr>
+          <w:t>https://monkeylearn.com/blog/ticket-routing/</w:t>
+        </w:r>
+      </w:hyperlink>
     </w:p>
     <w:sectPr>
       <w:pgSz w:w="11906" w:h="16838"/>
@@ -1853,12 +1955,23 @@
     <w:name w:val="Hyperlink"/>
     <w:basedOn w:val="DefaultParagraphFont"/>
     <w:uiPriority w:val="99"/>
-    <w:semiHidden/>
     <w:unhideWhenUsed/>
     <w:rsid w:val="00BE38D9"/>
     <w:rPr>
       <w:color w:val="0000FF"/>
       <w:u w:val="single"/>
+    </w:rPr>
+  </w:style>
+  <w:style w:type="character" w:styleId="UnresolvedMention">
+    <w:name w:val="Unresolved Mention"/>
+    <w:basedOn w:val="DefaultParagraphFont"/>
+    <w:uiPriority w:val="99"/>
+    <w:semiHidden/>
+    <w:unhideWhenUsed/>
+    <w:rsid w:val="001B19CB"/>
+    <w:rPr>
+      <w:color w:val="605E5C"/>
+      <w:shd w:val="clear" w:color="auto" w:fill="E1DFDD"/>
     </w:rPr>
   </w:style>
 </w:styles>

</xml_diff>

<commit_message>
Added Lesson 1: Module 8
</commit_message>
<xml_diff>
--- a/L2-Intro-to-Machine-Learning/LESSON 2.docx
+++ b/L2-Intro-to-Machine-Learning/LESSON 2.docx
@@ -7,26 +7,45 @@
         <w:spacing w:after="0" w:line="240" w:lineRule="auto"/>
         <w:jc w:val="center"/>
         <w:rPr>
-          <w:rFonts w:ascii="Arial Black" w:hAnsi="Arial Black"/>
-          <w:sz w:val="28"/>
-          <w:szCs w:val="28"/>
-        </w:rPr>
-      </w:pPr>
-      <w:r>
-        <w:rPr>
-          <w:rFonts w:ascii="Arial Black" w:hAnsi="Arial Black"/>
-          <w:sz w:val="28"/>
-          <w:szCs w:val="28"/>
+          <w:rFonts w:cstheme="minorHAnsi"/>
+          <w:b/>
+          <w:bCs/>
+          <w:sz w:val="30"/>
+          <w:szCs w:val="30"/>
+          <w:u w:val="single"/>
+        </w:rPr>
+      </w:pPr>
+      <w:r>
+        <w:rPr>
+          <w:rFonts w:cstheme="minorHAnsi"/>
+          <w:b/>
+          <w:bCs/>
+          <w:sz w:val="30"/>
+          <w:szCs w:val="30"/>
+          <w:u w:val="single"/>
         </w:rPr>
         <w:t>LESSON 2</w:t>
       </w:r>
+      <w:r>
+        <w:rPr>
+          <w:rFonts w:cstheme="minorHAnsi"/>
+          <w:b/>
+          <w:bCs/>
+          <w:sz w:val="30"/>
+          <w:szCs w:val="30"/>
+          <w:u w:val="single"/>
+        </w:rPr>
+        <w:t>: INTRODUCTION TO MACHINE LEARNING</w:t>
+      </w:r>
     </w:p>
     <w:p>
       <w:pPr>
         <w:spacing w:after="0" w:line="240" w:lineRule="auto"/>
-        <w:jc w:val="center"/>
-        <w:rPr>
-          <w:rFonts w:cstheme="minorHAnsi"/>
+        <w:jc w:val="both"/>
+        <w:rPr>
+          <w:rFonts w:cstheme="minorHAnsi"/>
+          <w:b/>
+          <w:bCs/>
           <w:sz w:val="26"/>
           <w:szCs w:val="26"/>
         </w:rPr>
@@ -35,6 +54,7 @@
     <w:p>
       <w:pPr>
         <w:spacing w:after="0" w:line="240" w:lineRule="auto"/>
+        <w:jc w:val="both"/>
         <w:rPr>
           <w:rFonts w:cstheme="minorHAnsi"/>
           <w:b/>
@@ -43,10 +63,7 @@
           <w:szCs w:val="26"/>
         </w:rPr>
       </w:pPr>
-    </w:p>
-    <w:p>
-      <w:pPr>
-        <w:spacing w:after="0" w:line="240" w:lineRule="auto"/>
+      <w:r>
         <w:rPr>
           <w:rFonts w:cstheme="minorHAnsi"/>
           <w:b/>
@@ -54,8 +71,13 @@
           <w:sz w:val="26"/>
           <w:szCs w:val="26"/>
         </w:rPr>
-      </w:pPr>
-      <w:r>
+        <w:t>MODULE 1: Lesson Overview</w:t>
+      </w:r>
+    </w:p>
+    <w:p>
+      <w:pPr>
+        <w:spacing w:after="0" w:line="240" w:lineRule="auto"/>
+        <w:jc w:val="both"/>
         <w:rPr>
           <w:rFonts w:cstheme="minorHAnsi"/>
           <w:b/>
@@ -63,8 +85,7 @@
           <w:sz w:val="26"/>
           <w:szCs w:val="26"/>
         </w:rPr>
-        <w:t xml:space="preserve">MODULE 1: </w:t>
-      </w:r>
+      </w:pPr>
       <w:r>
         <w:rPr>
           <w:rFonts w:cstheme="minorHAnsi"/>
@@ -73,17 +94,465 @@
           <w:sz w:val="26"/>
           <w:szCs w:val="26"/>
         </w:rPr>
+        <w:tab/>
+      </w:r>
+    </w:p>
+    <w:p>
+      <w:pPr>
+        <w:spacing w:after="0" w:line="240" w:lineRule="auto"/>
+        <w:jc w:val="both"/>
+        <w:rPr>
+          <w:rFonts w:cstheme="minorHAnsi"/>
+          <w:b/>
+          <w:bCs/>
+          <w:sz w:val="24"/>
+          <w:szCs w:val="24"/>
+        </w:rPr>
+      </w:pPr>
+      <w:r>
+        <w:rPr>
+          <w:rFonts w:cstheme="minorHAnsi"/>
+          <w:sz w:val="24"/>
+          <w:szCs w:val="24"/>
+        </w:rPr>
+        <w:t>We’ll cover the following modules in this lesson:</w:t>
+      </w:r>
+    </w:p>
+    <w:p>
+      <w:pPr>
+        <w:pStyle w:val="ListParagraph"/>
+        <w:numPr>
+          <w:ilvl w:val="0"/>
+          <w:numId w:val="5"/>
+        </w:numPr>
+        <w:spacing w:after="0" w:line="240" w:lineRule="auto"/>
+        <w:jc w:val="both"/>
+        <w:rPr>
+          <w:rFonts w:cstheme="minorHAnsi"/>
+          <w:sz w:val="24"/>
+          <w:szCs w:val="24"/>
+        </w:rPr>
+      </w:pPr>
+      <w:r>
+        <w:rPr>
+          <w:rFonts w:cstheme="minorHAnsi"/>
+          <w:sz w:val="24"/>
+          <w:szCs w:val="24"/>
+        </w:rPr>
+        <w:t>What machine learning is and why it's so important in today's world</w:t>
+      </w:r>
+    </w:p>
+    <w:p>
+      <w:pPr>
+        <w:pStyle w:val="ListParagraph"/>
+        <w:numPr>
+          <w:ilvl w:val="0"/>
+          <w:numId w:val="5"/>
+        </w:numPr>
+        <w:spacing w:after="0" w:line="240" w:lineRule="auto"/>
+        <w:jc w:val="both"/>
+        <w:rPr>
+          <w:rFonts w:cstheme="minorHAnsi"/>
+          <w:sz w:val="24"/>
+          <w:szCs w:val="24"/>
+        </w:rPr>
+      </w:pPr>
+      <w:r>
+        <w:rPr>
+          <w:rFonts w:cstheme="minorHAnsi"/>
+          <w:sz w:val="24"/>
+          <w:szCs w:val="24"/>
+        </w:rPr>
+        <w:t>The historical context of machine learning</w:t>
+      </w:r>
+    </w:p>
+    <w:p>
+      <w:pPr>
+        <w:pStyle w:val="ListParagraph"/>
+        <w:numPr>
+          <w:ilvl w:val="0"/>
+          <w:numId w:val="5"/>
+        </w:numPr>
+        <w:spacing w:after="0" w:line="240" w:lineRule="auto"/>
+        <w:jc w:val="both"/>
+        <w:rPr>
+          <w:rFonts w:cstheme="minorHAnsi"/>
+          <w:sz w:val="24"/>
+          <w:szCs w:val="24"/>
+        </w:rPr>
+      </w:pPr>
+      <w:r>
+        <w:rPr>
+          <w:rFonts w:cstheme="minorHAnsi"/>
+          <w:sz w:val="24"/>
+          <w:szCs w:val="24"/>
+        </w:rPr>
+        <w:t>The data science process</w:t>
+      </w:r>
+    </w:p>
+    <w:p>
+      <w:pPr>
+        <w:pStyle w:val="ListParagraph"/>
+        <w:numPr>
+          <w:ilvl w:val="0"/>
+          <w:numId w:val="5"/>
+        </w:numPr>
+        <w:spacing w:after="0" w:line="240" w:lineRule="auto"/>
+        <w:jc w:val="both"/>
+        <w:rPr>
+          <w:rFonts w:cstheme="minorHAnsi"/>
+          <w:sz w:val="24"/>
+          <w:szCs w:val="24"/>
+        </w:rPr>
+      </w:pPr>
+      <w:r>
+        <w:rPr>
+          <w:rFonts w:cstheme="minorHAnsi"/>
+          <w:sz w:val="24"/>
+          <w:szCs w:val="24"/>
+        </w:rPr>
+        <w:t>The types of data that machine learning deals with</w:t>
+      </w:r>
+    </w:p>
+    <w:p>
+      <w:pPr>
+        <w:pStyle w:val="ListParagraph"/>
+        <w:numPr>
+          <w:ilvl w:val="0"/>
+          <w:numId w:val="5"/>
+        </w:numPr>
+        <w:spacing w:after="0" w:line="240" w:lineRule="auto"/>
+        <w:jc w:val="both"/>
+        <w:rPr>
+          <w:rFonts w:cstheme="minorHAnsi"/>
+          <w:sz w:val="24"/>
+          <w:szCs w:val="24"/>
+        </w:rPr>
+      </w:pPr>
+      <w:r>
+        <w:rPr>
+          <w:rFonts w:cstheme="minorHAnsi"/>
+          <w:sz w:val="24"/>
+          <w:szCs w:val="24"/>
+        </w:rPr>
+        <w:t>The two main perspectives in ML: the </w:t>
+      </w:r>
+      <w:r>
+        <w:rPr>
+          <w:rFonts w:cstheme="minorHAnsi"/>
+          <w:i/>
+          <w:iCs/>
+          <w:sz w:val="24"/>
+          <w:szCs w:val="24"/>
+        </w:rPr>
+        <w:t>statistical</w:t>
+      </w:r>
+      <w:r>
+        <w:rPr>
+          <w:rFonts w:cstheme="minorHAnsi"/>
+          <w:sz w:val="24"/>
+          <w:szCs w:val="24"/>
+        </w:rPr>
+        <w:t> perspective and the </w:t>
+      </w:r>
+      <w:r>
+        <w:rPr>
+          <w:rFonts w:cstheme="minorHAnsi"/>
+          <w:i/>
+          <w:iCs/>
+          <w:sz w:val="24"/>
+          <w:szCs w:val="24"/>
+        </w:rPr>
+        <w:t>computer science</w:t>
+      </w:r>
+      <w:r>
+        <w:rPr>
+          <w:rFonts w:cstheme="minorHAnsi"/>
+          <w:sz w:val="24"/>
+          <w:szCs w:val="24"/>
+        </w:rPr>
+        <w:t> perspective</w:t>
+      </w:r>
+    </w:p>
+    <w:p>
+      <w:pPr>
+        <w:pStyle w:val="ListParagraph"/>
+        <w:numPr>
+          <w:ilvl w:val="0"/>
+          <w:numId w:val="5"/>
+        </w:numPr>
+        <w:spacing w:after="0" w:line="240" w:lineRule="auto"/>
+        <w:jc w:val="both"/>
+        <w:rPr>
+          <w:rFonts w:cstheme="minorHAnsi"/>
+          <w:sz w:val="24"/>
+          <w:szCs w:val="24"/>
+        </w:rPr>
+      </w:pPr>
+      <w:r>
+        <w:rPr>
+          <w:rFonts w:cstheme="minorHAnsi"/>
+          <w:sz w:val="24"/>
+          <w:szCs w:val="24"/>
+        </w:rPr>
+        <w:t>The essential tools needed for designing and training machine learning models</w:t>
+      </w:r>
+    </w:p>
+    <w:p>
+      <w:pPr>
+        <w:pStyle w:val="ListParagraph"/>
+        <w:numPr>
+          <w:ilvl w:val="0"/>
+          <w:numId w:val="5"/>
+        </w:numPr>
+        <w:spacing w:after="0" w:line="240" w:lineRule="auto"/>
+        <w:jc w:val="both"/>
+        <w:rPr>
+          <w:rFonts w:cstheme="minorHAnsi"/>
+          <w:sz w:val="24"/>
+          <w:szCs w:val="24"/>
+        </w:rPr>
+      </w:pPr>
+      <w:r>
+        <w:rPr>
+          <w:rFonts w:cstheme="minorHAnsi"/>
+          <w:sz w:val="24"/>
+          <w:szCs w:val="24"/>
+        </w:rPr>
+        <w:t>The basics of Azure ML</w:t>
+      </w:r>
+    </w:p>
+    <w:p>
+      <w:pPr>
+        <w:pStyle w:val="ListParagraph"/>
+        <w:numPr>
+          <w:ilvl w:val="0"/>
+          <w:numId w:val="5"/>
+        </w:numPr>
+        <w:spacing w:after="0" w:line="240" w:lineRule="auto"/>
+        <w:jc w:val="both"/>
+        <w:rPr>
+          <w:rFonts w:cstheme="minorHAnsi"/>
+          <w:sz w:val="24"/>
+          <w:szCs w:val="24"/>
+        </w:rPr>
+      </w:pPr>
+      <w:r>
+        <w:rPr>
+          <w:rFonts w:cstheme="minorHAnsi"/>
+          <w:sz w:val="24"/>
+          <w:szCs w:val="24"/>
+        </w:rPr>
+        <w:t>The distinction between models and algorithms</w:t>
+      </w:r>
+    </w:p>
+    <w:p>
+      <w:pPr>
+        <w:pStyle w:val="ListParagraph"/>
+        <w:numPr>
+          <w:ilvl w:val="0"/>
+          <w:numId w:val="5"/>
+        </w:numPr>
+        <w:spacing w:after="0" w:line="240" w:lineRule="auto"/>
+        <w:jc w:val="both"/>
+        <w:rPr>
+          <w:rFonts w:cstheme="minorHAnsi"/>
+          <w:sz w:val="24"/>
+          <w:szCs w:val="24"/>
+        </w:rPr>
+      </w:pPr>
+      <w:r>
+        <w:rPr>
+          <w:rFonts w:cstheme="minorHAnsi"/>
+          <w:sz w:val="24"/>
+          <w:szCs w:val="24"/>
+        </w:rPr>
+        <w:t>The basics of a linear regression model</w:t>
+      </w:r>
+    </w:p>
+    <w:p>
+      <w:pPr>
+        <w:pStyle w:val="ListParagraph"/>
+        <w:numPr>
+          <w:ilvl w:val="0"/>
+          <w:numId w:val="5"/>
+        </w:numPr>
+        <w:spacing w:after="0" w:line="240" w:lineRule="auto"/>
+        <w:jc w:val="both"/>
+        <w:rPr>
+          <w:rFonts w:cstheme="minorHAnsi"/>
+          <w:sz w:val="24"/>
+          <w:szCs w:val="24"/>
+        </w:rPr>
+      </w:pPr>
+      <w:r>
+        <w:rPr>
+          <w:rFonts w:cstheme="minorHAnsi"/>
+          <w:sz w:val="24"/>
+          <w:szCs w:val="24"/>
+        </w:rPr>
+        <w:t>The distinction between parametric vs. non-parametric functions</w:t>
+      </w:r>
+    </w:p>
+    <w:p>
+      <w:pPr>
+        <w:pStyle w:val="ListParagraph"/>
+        <w:numPr>
+          <w:ilvl w:val="0"/>
+          <w:numId w:val="5"/>
+        </w:numPr>
+        <w:spacing w:after="0" w:line="240" w:lineRule="auto"/>
+        <w:jc w:val="both"/>
+        <w:rPr>
+          <w:rFonts w:cstheme="minorHAnsi"/>
+          <w:sz w:val="24"/>
+          <w:szCs w:val="24"/>
+        </w:rPr>
+      </w:pPr>
+      <w:r>
+        <w:rPr>
+          <w:rFonts w:cstheme="minorHAnsi"/>
+          <w:sz w:val="24"/>
+          <w:szCs w:val="24"/>
+        </w:rPr>
+        <w:t>The distinction between classical machine learning vs. deep learning</w:t>
+      </w:r>
+    </w:p>
+    <w:p>
+      <w:pPr>
+        <w:pStyle w:val="ListParagraph"/>
+        <w:numPr>
+          <w:ilvl w:val="0"/>
+          <w:numId w:val="5"/>
+        </w:numPr>
+        <w:spacing w:after="0" w:line="240" w:lineRule="auto"/>
+        <w:jc w:val="both"/>
+        <w:rPr>
+          <w:rFonts w:cstheme="minorHAnsi"/>
+          <w:sz w:val="24"/>
+          <w:szCs w:val="24"/>
+        </w:rPr>
+      </w:pPr>
+      <w:r>
+        <w:rPr>
+          <w:rFonts w:cstheme="minorHAnsi"/>
+          <w:sz w:val="24"/>
+          <w:szCs w:val="24"/>
+        </w:rPr>
+        <w:t>The main approaches to machine learning</w:t>
+      </w:r>
+    </w:p>
+    <w:p>
+      <w:pPr>
+        <w:pStyle w:val="ListParagraph"/>
+        <w:numPr>
+          <w:ilvl w:val="0"/>
+          <w:numId w:val="5"/>
+        </w:numPr>
+        <w:spacing w:after="0" w:line="240" w:lineRule="auto"/>
+        <w:jc w:val="both"/>
+        <w:rPr>
+          <w:rFonts w:cstheme="minorHAnsi"/>
+          <w:sz w:val="24"/>
+          <w:szCs w:val="24"/>
+        </w:rPr>
+      </w:pPr>
+      <w:r>
+        <w:rPr>
+          <w:rFonts w:cstheme="minorHAnsi"/>
+          <w:sz w:val="24"/>
+          <w:szCs w:val="24"/>
+        </w:rPr>
+        <w:t>The trade-offs that come up when making decisions about how to design and training machine learning models</w:t>
+      </w:r>
+    </w:p>
+    <w:p>
+      <w:pPr>
+        <w:spacing w:after="0" w:line="240" w:lineRule="auto"/>
+        <w:jc w:val="both"/>
+        <w:rPr>
+          <w:rFonts w:cstheme="minorHAnsi"/>
+          <w:b/>
+          <w:bCs/>
+          <w:sz w:val="24"/>
+          <w:szCs w:val="24"/>
+        </w:rPr>
+      </w:pPr>
+    </w:p>
+    <w:p>
+      <w:pPr>
+        <w:spacing w:after="0" w:line="240" w:lineRule="auto"/>
+        <w:jc w:val="both"/>
+        <w:rPr>
+          <w:rFonts w:cstheme="minorHAnsi"/>
+          <w:b/>
+          <w:bCs/>
+          <w:sz w:val="26"/>
+          <w:szCs w:val="26"/>
+        </w:rPr>
+      </w:pPr>
+    </w:p>
+    <w:p>
+      <w:pPr>
+        <w:spacing w:after="0" w:line="240" w:lineRule="auto"/>
+        <w:jc w:val="both"/>
+        <w:rPr>
+          <w:rFonts w:cstheme="minorHAnsi"/>
+          <w:b/>
+          <w:bCs/>
+          <w:sz w:val="26"/>
+          <w:szCs w:val="26"/>
+        </w:rPr>
+      </w:pPr>
+      <w:r>
+        <w:rPr>
+          <w:rFonts w:cstheme="minorHAnsi"/>
+          <w:b/>
+          <w:bCs/>
+          <w:sz w:val="26"/>
+          <w:szCs w:val="26"/>
+        </w:rPr>
+        <w:t xml:space="preserve">MODULE </w:t>
+      </w:r>
+      <w:r>
+        <w:rPr>
+          <w:rFonts w:cstheme="minorHAnsi"/>
+          <w:b/>
+          <w:bCs/>
+          <w:sz w:val="26"/>
+          <w:szCs w:val="26"/>
+        </w:rPr>
+        <w:t>2</w:t>
+      </w:r>
+      <w:r>
+        <w:rPr>
+          <w:rFonts w:cstheme="minorHAnsi"/>
+          <w:b/>
+          <w:bCs/>
+          <w:sz w:val="26"/>
+          <w:szCs w:val="26"/>
+        </w:rPr>
+        <w:t xml:space="preserve">: </w:t>
+      </w:r>
+      <w:r>
+        <w:rPr>
+          <w:rFonts w:cstheme="minorHAnsi"/>
+          <w:b/>
+          <w:bCs/>
+          <w:sz w:val="26"/>
+          <w:szCs w:val="26"/>
+        </w:rPr>
         <w:t>What is Machine Learning?</w:t>
       </w:r>
     </w:p>
     <w:p>
       <w:pPr>
         <w:spacing w:after="0" w:line="240" w:lineRule="auto"/>
-        <w:rPr>
-          <w:rFonts w:ascii="Arial Narrow" w:eastAsia="Times New Roman" w:hAnsi="Arial Narrow" w:cs="Calibri"/>
-          <w:b/>
-          <w:bCs/>
-          <w:color w:val="000000"/>
+        <w:jc w:val="both"/>
+        <w:rPr>
+          <w:rFonts w:eastAsia="Times New Roman" w:cstheme="minorHAnsi"/>
+          <w:b/>
+          <w:bCs/>
           <w:sz w:val="24"/>
           <w:szCs w:val="24"/>
           <w:lang w:eastAsia="en-IN"/>
@@ -98,11 +567,11 @@
           <w:numId w:val="1"/>
         </w:numPr>
         <w:spacing w:after="0" w:line="240" w:lineRule="auto"/>
-        <w:rPr>
-          <w:rFonts w:ascii="Calibri" w:eastAsia="Times New Roman" w:hAnsi="Calibri" w:cs="Calibri"/>
-          <w:b/>
-          <w:bCs/>
-          <w:color w:val="000000"/>
+        <w:jc w:val="both"/>
+        <w:rPr>
+          <w:rFonts w:eastAsia="Times New Roman" w:cstheme="minorHAnsi"/>
+          <w:b/>
+          <w:bCs/>
           <w:sz w:val="24"/>
           <w:szCs w:val="24"/>
           <w:lang w:eastAsia="en-IN"/>
@@ -110,10 +579,9 @@
       </w:pPr>
       <w:r>
         <w:rPr>
-          <w:rFonts w:ascii="Calibri" w:eastAsia="Times New Roman" w:hAnsi="Calibri" w:cs="Calibri"/>
-          <w:b/>
-          <w:bCs/>
-          <w:color w:val="000000"/>
+          <w:rFonts w:eastAsia="Times New Roman" w:cstheme="minorHAnsi"/>
+          <w:b/>
+          <w:bCs/>
           <w:sz w:val="24"/>
           <w:szCs w:val="24"/>
           <w:lang w:eastAsia="en-IN"/>
@@ -125,16 +593,19 @@
       <w:pPr>
         <w:pStyle w:val="ListParagraph"/>
         <w:spacing w:after="0" w:line="240" w:lineRule="auto"/>
-        <w:rPr>
-          <w:rFonts w:ascii="Calibri" w:eastAsia="Times New Roman" w:hAnsi="Calibri" w:cs="Calibri"/>
-          <w:color w:val="000000"/>
+        <w:jc w:val="both"/>
+        <w:rPr>
+          <w:rFonts w:eastAsia="Times New Roman" w:cstheme="minorHAnsi"/>
+          <w:sz w:val="24"/>
+          <w:szCs w:val="24"/>
           <w:lang w:eastAsia="en-IN"/>
         </w:rPr>
       </w:pPr>
       <w:r>
         <w:rPr>
-          <w:rFonts w:ascii="Calibri" w:eastAsia="Times New Roman" w:hAnsi="Calibri" w:cs="Calibri"/>
-          <w:color w:val="000000"/>
+          <w:rFonts w:eastAsia="Times New Roman" w:cstheme="minorHAnsi"/>
+          <w:sz w:val="24"/>
+          <w:szCs w:val="24"/>
           <w:lang w:eastAsia="en-IN"/>
         </w:rPr>
         <w:t>A data science technique used to extract patterns from data, allowing computers to identify related data, and forecast future outcomes, behaviours, and trends.</w:t>
@@ -143,9 +614,11 @@
     <w:p>
       <w:pPr>
         <w:spacing w:after="0" w:line="240" w:lineRule="auto"/>
-        <w:rPr>
-          <w:rFonts w:ascii="Calibri" w:eastAsia="Times New Roman" w:hAnsi="Calibri" w:cs="Calibri"/>
-          <w:color w:val="000000"/>
+        <w:jc w:val="both"/>
+        <w:rPr>
+          <w:rFonts w:eastAsia="Times New Roman" w:cstheme="minorHAnsi"/>
+          <w:sz w:val="24"/>
+          <w:szCs w:val="24"/>
           <w:lang w:eastAsia="en-IN"/>
         </w:rPr>
       </w:pPr>
@@ -158,11 +631,11 @@
           <w:numId w:val="1"/>
         </w:numPr>
         <w:spacing w:after="0" w:line="240" w:lineRule="auto"/>
-        <w:rPr>
-          <w:rFonts w:ascii="Calibri" w:eastAsia="Times New Roman" w:hAnsi="Calibri" w:cs="Calibri"/>
-          <w:b/>
-          <w:bCs/>
-          <w:color w:val="000000"/>
+        <w:jc w:val="both"/>
+        <w:rPr>
+          <w:rFonts w:eastAsia="Times New Roman" w:cstheme="minorHAnsi"/>
+          <w:b/>
+          <w:bCs/>
           <w:sz w:val="24"/>
           <w:szCs w:val="24"/>
           <w:lang w:eastAsia="en-IN"/>
@@ -170,10 +643,9 @@
       </w:pPr>
       <w:r>
         <w:rPr>
-          <w:rFonts w:ascii="Calibri" w:eastAsia="Times New Roman" w:hAnsi="Calibri" w:cs="Calibri"/>
-          <w:b/>
-          <w:bCs/>
-          <w:color w:val="000000"/>
+          <w:rFonts w:eastAsia="Times New Roman" w:cstheme="minorHAnsi"/>
+          <w:b/>
+          <w:bCs/>
           <w:sz w:val="24"/>
           <w:szCs w:val="24"/>
           <w:lang w:eastAsia="en-IN"/>
@@ -185,15 +657,20 @@
       <w:pPr>
         <w:pStyle w:val="ListParagraph"/>
         <w:spacing w:after="0" w:line="240" w:lineRule="auto"/>
-        <w:rPr>
-          <w:rFonts w:ascii="Calibri" w:eastAsia="Times New Roman" w:hAnsi="Calibri" w:cs="Calibri"/>
-          <w:color w:val="000000"/>
+        <w:jc w:val="both"/>
+        <w:rPr>
+          <w:rFonts w:eastAsia="Times New Roman" w:cstheme="minorHAnsi"/>
+          <w:sz w:val="24"/>
+          <w:szCs w:val="24"/>
           <w:lang w:eastAsia="en-IN"/>
         </w:rPr>
       </w:pPr>
       <w:r>
         <w:rPr>
+          <w:rFonts w:cstheme="minorHAnsi"/>
           <w:noProof/>
+          <w:sz w:val="24"/>
+          <w:szCs w:val="24"/>
         </w:rPr>
         <w:drawing>
           <wp:inline distT="0" distB="0" distL="0" distR="0" wp14:anchorId="7A9E0F13" wp14:editId="37A61381">
@@ -240,11 +717,11 @@
           <w:numId w:val="1"/>
         </w:numPr>
         <w:spacing w:after="0" w:line="240" w:lineRule="auto"/>
-        <w:rPr>
-          <w:rFonts w:ascii="Calibri" w:eastAsia="Times New Roman" w:hAnsi="Calibri" w:cs="Calibri"/>
-          <w:b/>
-          <w:bCs/>
-          <w:color w:val="000000"/>
+        <w:jc w:val="both"/>
+        <w:rPr>
+          <w:rFonts w:eastAsia="Times New Roman" w:cstheme="minorHAnsi"/>
+          <w:b/>
+          <w:bCs/>
           <w:sz w:val="24"/>
           <w:szCs w:val="24"/>
           <w:lang w:eastAsia="en-IN"/>
@@ -252,10 +729,9 @@
       </w:pPr>
       <w:r>
         <w:rPr>
-          <w:rFonts w:ascii="Calibri" w:eastAsia="Times New Roman" w:hAnsi="Calibri" w:cs="Calibri"/>
-          <w:b/>
-          <w:bCs/>
-          <w:color w:val="000000"/>
+          <w:rFonts w:eastAsia="Times New Roman" w:cstheme="minorHAnsi"/>
+          <w:b/>
+          <w:bCs/>
           <w:sz w:val="24"/>
           <w:szCs w:val="24"/>
           <w:lang w:eastAsia="en-IN"/>
@@ -266,10 +742,19 @@
     <w:p>
       <w:pPr>
         <w:pStyle w:val="ListParagraph"/>
-      </w:pPr>
-      <w:r>
-        <w:rPr>
+        <w:jc w:val="both"/>
+        <w:rPr>
+          <w:rFonts w:cstheme="minorHAnsi"/>
+          <w:sz w:val="24"/>
+          <w:szCs w:val="24"/>
+        </w:rPr>
+      </w:pPr>
+      <w:r>
+        <w:rPr>
+          <w:rFonts w:cstheme="minorHAnsi"/>
           <w:noProof/>
+          <w:sz w:val="24"/>
+          <w:szCs w:val="24"/>
         </w:rPr>
         <w:drawing>
           <wp:inline distT="0" distB="0" distL="0" distR="0" wp14:anchorId="1439835B" wp14:editId="4EE649FA">
@@ -315,8 +800,19 @@
           <w:ilvl w:val="0"/>
           <w:numId w:val="1"/>
         </w:numPr>
-      </w:pPr>
-      <w:r>
+        <w:jc w:val="both"/>
+        <w:rPr>
+          <w:rFonts w:cstheme="minorHAnsi"/>
+          <w:sz w:val="24"/>
+          <w:szCs w:val="24"/>
+        </w:rPr>
+      </w:pPr>
+      <w:r>
+        <w:rPr>
+          <w:rFonts w:cstheme="minorHAnsi"/>
+          <w:sz w:val="24"/>
+          <w:szCs w:val="24"/>
+        </w:rPr>
         <w:t>Machine Learning uses historical data to generate rules that we have not thought of.</w:t>
       </w:r>
     </w:p>
@@ -327,14 +823,27 @@
           <w:ilvl w:val="0"/>
           <w:numId w:val="1"/>
         </w:numPr>
-      </w:pPr>
-      <w:r>
+        <w:jc w:val="both"/>
+        <w:rPr>
+          <w:rFonts w:cstheme="minorHAnsi"/>
+          <w:sz w:val="24"/>
+          <w:szCs w:val="24"/>
+        </w:rPr>
+      </w:pPr>
+      <w:r>
+        <w:rPr>
+          <w:rFonts w:cstheme="minorHAnsi"/>
+          <w:sz w:val="24"/>
+          <w:szCs w:val="24"/>
+        </w:rPr>
         <w:t>Machine Learning is best suited for tasks like pattern recognition, anomaly detection, time series forecasting and recommendation systems.</w:t>
       </w:r>
     </w:p>
     <w:p>
       <w:pPr>
-        <w:rPr>
+        <w:jc w:val="both"/>
+        <w:rPr>
+          <w:rFonts w:cstheme="minorHAnsi"/>
           <w:b/>
           <w:bCs/>
           <w:sz w:val="26"/>
@@ -344,39 +853,53 @@
     </w:p>
     <w:p>
       <w:pPr>
-        <w:rPr>
+        <w:jc w:val="both"/>
+        <w:rPr>
+          <w:rFonts w:cstheme="minorHAnsi"/>
           <w:b/>
           <w:bCs/>
           <w:sz w:val="26"/>
           <w:szCs w:val="26"/>
         </w:rPr>
       </w:pPr>
-    </w:p>
-    <w:p>
-      <w:pPr>
-        <w:rPr>
+      <w:r>
+        <w:rPr>
+          <w:rFonts w:cstheme="minorHAnsi"/>
           <w:b/>
           <w:bCs/>
           <w:sz w:val="26"/>
           <w:szCs w:val="26"/>
         </w:rPr>
-      </w:pPr>
-      <w:r>
-        <w:rPr>
+        <w:t xml:space="preserve">MODULE </w:t>
+      </w:r>
+      <w:r>
+        <w:rPr>
+          <w:rFonts w:cstheme="minorHAnsi"/>
           <w:b/>
           <w:bCs/>
           <w:sz w:val="26"/>
           <w:szCs w:val="26"/>
         </w:rPr>
-        <w:t xml:space="preserve">MODULE 2: </w:t>
-      </w:r>
-      <w:r>
-        <w:rPr>
+        <w:t>3</w:t>
+      </w:r>
+      <w:r>
+        <w:rPr>
+          <w:rFonts w:cstheme="minorHAnsi"/>
           <w:b/>
           <w:bCs/>
           <w:sz w:val="26"/>
           <w:szCs w:val="26"/>
         </w:rPr>
+        <w:t xml:space="preserve">: </w:t>
+      </w:r>
+      <w:r>
+        <w:rPr>
+          <w:rFonts w:cstheme="minorHAnsi"/>
+          <w:b/>
+          <w:bCs/>
+          <w:sz w:val="26"/>
+          <w:szCs w:val="26"/>
+        </w:rPr>
         <w:t>Applications of Machine Learning</w:t>
       </w:r>
     </w:p>
@@ -387,7 +910,9 @@
           <w:ilvl w:val="0"/>
           <w:numId w:val="2"/>
         </w:numPr>
-        <w:rPr>
+        <w:jc w:val="both"/>
+        <w:rPr>
+          <w:rFonts w:cstheme="minorHAnsi"/>
           <w:b/>
           <w:bCs/>
           <w:sz w:val="26"/>
@@ -396,6 +921,7 @@
       </w:pPr>
       <w:r>
         <w:rPr>
+          <w:rFonts w:cstheme="minorHAnsi"/>
           <w:sz w:val="24"/>
           <w:szCs w:val="24"/>
         </w:rPr>
@@ -409,7 +935,9 @@
           <w:ilvl w:val="1"/>
           <w:numId w:val="2"/>
         </w:numPr>
-        <w:rPr>
+        <w:jc w:val="both"/>
+        <w:rPr>
+          <w:rFonts w:cstheme="minorHAnsi"/>
           <w:b/>
           <w:bCs/>
           <w:sz w:val="26"/>
@@ -418,6 +946,7 @@
       </w:pPr>
       <w:r>
         <w:rPr>
+          <w:rFonts w:cstheme="minorHAnsi"/>
           <w:sz w:val="24"/>
           <w:szCs w:val="24"/>
         </w:rPr>
@@ -431,7 +960,9 @@
           <w:ilvl w:val="2"/>
           <w:numId w:val="2"/>
         </w:numPr>
-        <w:rPr>
+        <w:jc w:val="both"/>
+        <w:rPr>
+          <w:rFonts w:cstheme="minorHAnsi"/>
           <w:b/>
           <w:bCs/>
           <w:sz w:val="26"/>
@@ -440,6 +971,7 @@
       </w:pPr>
       <w:r>
         <w:rPr>
+          <w:rFonts w:cstheme="minorHAnsi"/>
           <w:sz w:val="24"/>
           <w:szCs w:val="24"/>
         </w:rPr>
@@ -453,7 +985,9 @@
           <w:ilvl w:val="2"/>
           <w:numId w:val="2"/>
         </w:numPr>
-        <w:rPr>
+        <w:jc w:val="both"/>
+        <w:rPr>
+          <w:rFonts w:cstheme="minorHAnsi"/>
           <w:b/>
           <w:bCs/>
           <w:sz w:val="26"/>
@@ -462,6 +996,7 @@
       </w:pPr>
       <w:r>
         <w:rPr>
+          <w:rFonts w:cstheme="minorHAnsi"/>
           <w:sz w:val="24"/>
           <w:szCs w:val="24"/>
         </w:rPr>
@@ -475,7 +1010,9 @@
           <w:ilvl w:val="1"/>
           <w:numId w:val="2"/>
         </w:numPr>
-        <w:rPr>
+        <w:jc w:val="both"/>
+        <w:rPr>
+          <w:rFonts w:cstheme="minorHAnsi"/>
           <w:b/>
           <w:bCs/>
           <w:sz w:val="26"/>
@@ -484,6 +1021,7 @@
       </w:pPr>
       <w:r>
         <w:rPr>
+          <w:rFonts w:cstheme="minorHAnsi"/>
           <w:sz w:val="24"/>
           <w:szCs w:val="24"/>
         </w:rPr>
@@ -497,7 +1035,9 @@
           <w:ilvl w:val="2"/>
           <w:numId w:val="2"/>
         </w:numPr>
-        <w:rPr>
+        <w:jc w:val="both"/>
+        <w:rPr>
+          <w:rFonts w:cstheme="minorHAnsi"/>
           <w:b/>
           <w:bCs/>
           <w:sz w:val="26"/>
@@ -506,6 +1046,7 @@
       </w:pPr>
       <w:r>
         <w:rPr>
+          <w:rFonts w:cstheme="minorHAnsi"/>
           <w:sz w:val="24"/>
           <w:szCs w:val="24"/>
         </w:rPr>
@@ -519,7 +1060,9 @@
           <w:ilvl w:val="2"/>
           <w:numId w:val="2"/>
         </w:numPr>
-        <w:rPr>
+        <w:jc w:val="both"/>
+        <w:rPr>
+          <w:rFonts w:cstheme="minorHAnsi"/>
           <w:b/>
           <w:bCs/>
           <w:sz w:val="26"/>
@@ -528,6 +1071,7 @@
       </w:pPr>
       <w:r>
         <w:rPr>
+          <w:rFonts w:cstheme="minorHAnsi"/>
           <w:sz w:val="24"/>
           <w:szCs w:val="24"/>
         </w:rPr>
@@ -541,7 +1085,9 @@
           <w:ilvl w:val="2"/>
           <w:numId w:val="2"/>
         </w:numPr>
-        <w:rPr>
+        <w:jc w:val="both"/>
+        <w:rPr>
+          <w:rFonts w:cstheme="minorHAnsi"/>
           <w:b/>
           <w:bCs/>
           <w:sz w:val="26"/>
@@ -550,6 +1096,7 @@
       </w:pPr>
       <w:r>
         <w:rPr>
+          <w:rFonts w:cstheme="minorHAnsi"/>
           <w:sz w:val="24"/>
           <w:szCs w:val="24"/>
         </w:rPr>
@@ -563,7 +1110,9 @@
           <w:ilvl w:val="2"/>
           <w:numId w:val="2"/>
         </w:numPr>
-        <w:rPr>
+        <w:jc w:val="both"/>
+        <w:rPr>
+          <w:rFonts w:cstheme="minorHAnsi"/>
           <w:b/>
           <w:bCs/>
           <w:sz w:val="26"/>
@@ -572,6 +1121,7 @@
       </w:pPr>
       <w:r>
         <w:rPr>
+          <w:rFonts w:cstheme="minorHAnsi"/>
           <w:sz w:val="24"/>
           <w:szCs w:val="24"/>
         </w:rPr>
@@ -585,7 +1135,9 @@
           <w:ilvl w:val="2"/>
           <w:numId w:val="2"/>
         </w:numPr>
-        <w:rPr>
+        <w:jc w:val="both"/>
+        <w:rPr>
+          <w:rFonts w:cstheme="minorHAnsi"/>
           <w:b/>
           <w:bCs/>
           <w:sz w:val="26"/>
@@ -594,6 +1146,7 @@
       </w:pPr>
       <w:r>
         <w:rPr>
+          <w:rFonts w:cstheme="minorHAnsi"/>
           <w:sz w:val="24"/>
           <w:szCs w:val="24"/>
         </w:rPr>
@@ -607,7 +1160,9 @@
           <w:ilvl w:val="1"/>
           <w:numId w:val="2"/>
         </w:numPr>
-        <w:rPr>
+        <w:jc w:val="both"/>
+        <w:rPr>
+          <w:rFonts w:cstheme="minorHAnsi"/>
           <w:b/>
           <w:bCs/>
           <w:sz w:val="26"/>
@@ -616,6 +1171,7 @@
       </w:pPr>
       <w:r>
         <w:rPr>
+          <w:rFonts w:cstheme="minorHAnsi"/>
           <w:sz w:val="24"/>
           <w:szCs w:val="24"/>
         </w:rPr>
@@ -629,7 +1185,9 @@
           <w:ilvl w:val="2"/>
           <w:numId w:val="2"/>
         </w:numPr>
-        <w:rPr>
+        <w:jc w:val="both"/>
+        <w:rPr>
+          <w:rFonts w:cstheme="minorHAnsi"/>
           <w:b/>
           <w:bCs/>
           <w:sz w:val="26"/>
@@ -638,6 +1196,7 @@
       </w:pPr>
       <w:r>
         <w:rPr>
+          <w:rFonts w:cstheme="minorHAnsi"/>
           <w:sz w:val="24"/>
           <w:szCs w:val="24"/>
         </w:rPr>
@@ -651,7 +1210,9 @@
           <w:ilvl w:val="2"/>
           <w:numId w:val="2"/>
         </w:numPr>
-        <w:rPr>
+        <w:jc w:val="both"/>
+        <w:rPr>
+          <w:rFonts w:cstheme="minorHAnsi"/>
           <w:b/>
           <w:bCs/>
           <w:sz w:val="26"/>
@@ -660,6 +1221,7 @@
       </w:pPr>
       <w:r>
         <w:rPr>
+          <w:rFonts w:cstheme="minorHAnsi"/>
           <w:sz w:val="24"/>
           <w:szCs w:val="24"/>
         </w:rPr>
@@ -673,7 +1235,9 @@
           <w:ilvl w:val="2"/>
           <w:numId w:val="2"/>
         </w:numPr>
-        <w:rPr>
+        <w:jc w:val="both"/>
+        <w:rPr>
+          <w:rFonts w:cstheme="minorHAnsi"/>
           <w:b/>
           <w:bCs/>
           <w:sz w:val="26"/>
@@ -682,10 +1246,10 @@
       </w:pPr>
       <w:r>
         <w:rPr>
-          <w:sz w:val="24"/>
-          <w:szCs w:val="24"/>
-        </w:rPr>
-        <w:lastRenderedPageBreak/>
+          <w:rFonts w:cstheme="minorHAnsi"/>
+          <w:sz w:val="24"/>
+          <w:szCs w:val="24"/>
+        </w:rPr>
         <w:t>Forecasting</w:t>
       </w:r>
     </w:p>
@@ -696,7 +1260,9 @@
           <w:ilvl w:val="2"/>
           <w:numId w:val="2"/>
         </w:numPr>
-        <w:rPr>
+        <w:jc w:val="both"/>
+        <w:rPr>
+          <w:rFonts w:cstheme="minorHAnsi"/>
           <w:b/>
           <w:bCs/>
           <w:sz w:val="26"/>
@@ -705,6 +1271,7 @@
       </w:pPr>
       <w:r>
         <w:rPr>
+          <w:rFonts w:cstheme="minorHAnsi"/>
           <w:sz w:val="24"/>
           <w:szCs w:val="24"/>
         </w:rPr>
@@ -718,7 +1285,9 @@
           <w:ilvl w:val="1"/>
           <w:numId w:val="2"/>
         </w:numPr>
-        <w:rPr>
+        <w:jc w:val="both"/>
+        <w:rPr>
+          <w:rFonts w:cstheme="minorHAnsi"/>
           <w:b/>
           <w:bCs/>
           <w:sz w:val="26"/>
@@ -727,6 +1296,7 @@
       </w:pPr>
       <w:r>
         <w:rPr>
+          <w:rFonts w:cstheme="minorHAnsi"/>
           <w:sz w:val="24"/>
           <w:szCs w:val="24"/>
         </w:rPr>
@@ -740,7 +1310,9 @@
           <w:ilvl w:val="2"/>
           <w:numId w:val="2"/>
         </w:numPr>
-        <w:rPr>
+        <w:jc w:val="both"/>
+        <w:rPr>
+          <w:rFonts w:cstheme="minorHAnsi"/>
           <w:b/>
           <w:bCs/>
           <w:sz w:val="26"/>
@@ -749,6 +1321,7 @@
       </w:pPr>
       <w:r>
         <w:rPr>
+          <w:rFonts w:cstheme="minorHAnsi"/>
           <w:sz w:val="24"/>
           <w:szCs w:val="24"/>
         </w:rPr>
@@ -762,7 +1335,9 @@
           <w:ilvl w:val="2"/>
           <w:numId w:val="2"/>
         </w:numPr>
-        <w:rPr>
+        <w:jc w:val="both"/>
+        <w:rPr>
+          <w:rFonts w:cstheme="minorHAnsi"/>
           <w:b/>
           <w:bCs/>
           <w:sz w:val="26"/>
@@ -771,6 +1346,7 @@
       </w:pPr>
       <w:r>
         <w:rPr>
+          <w:rFonts w:cstheme="minorHAnsi"/>
           <w:sz w:val="24"/>
           <w:szCs w:val="24"/>
         </w:rPr>
@@ -784,7 +1360,9 @@
           <w:ilvl w:val="0"/>
           <w:numId w:val="2"/>
         </w:numPr>
-        <w:rPr>
+        <w:jc w:val="both"/>
+        <w:rPr>
+          <w:rFonts w:cstheme="minorHAnsi"/>
           <w:b/>
           <w:bCs/>
           <w:sz w:val="26"/>
@@ -793,6 +1371,7 @@
       </w:pPr>
       <w:r>
         <w:rPr>
+          <w:rFonts w:cstheme="minorHAnsi"/>
           <w:sz w:val="24"/>
           <w:szCs w:val="24"/>
         </w:rPr>
@@ -806,15 +1385,18 @@
           <w:ilvl w:val="1"/>
           <w:numId w:val="2"/>
         </w:numPr>
-        <w:rPr>
-          <w:b/>
-          <w:bCs/>
-          <w:sz w:val="26"/>
-          <w:szCs w:val="26"/>
-        </w:rPr>
-      </w:pPr>
-      <w:r>
-        <w:rPr>
+        <w:jc w:val="both"/>
+        <w:rPr>
+          <w:rFonts w:cstheme="minorHAnsi"/>
+          <w:b/>
+          <w:bCs/>
+          <w:sz w:val="24"/>
+          <w:szCs w:val="24"/>
+        </w:rPr>
+      </w:pPr>
+      <w:r>
+        <w:rPr>
+          <w:rFonts w:cstheme="minorHAnsi"/>
           <w:sz w:val="24"/>
           <w:szCs w:val="24"/>
         </w:rPr>
@@ -822,6 +1404,7 @@
       </w:r>
       <w:r>
         <w:rPr>
+          <w:rFonts w:cstheme="minorHAnsi"/>
           <w:sz w:val="24"/>
           <w:szCs w:val="24"/>
         </w:rPr>
@@ -835,13 +1418,13 @@
           <w:ilvl w:val="2"/>
           <w:numId w:val="2"/>
         </w:numPr>
-        <w:rPr>
-          <w:rFonts w:cstheme="minorHAnsi"/>
-          <w:b/>
-          <w:bCs/>
-          <w:color w:val="000000" w:themeColor="text1"/>
-          <w:sz w:val="26"/>
-          <w:szCs w:val="26"/>
+        <w:jc w:val="both"/>
+        <w:rPr>
+          <w:rFonts w:cstheme="minorHAnsi"/>
+          <w:b/>
+          <w:bCs/>
+          <w:sz w:val="24"/>
+          <w:szCs w:val="24"/>
         </w:rPr>
       </w:pPr>
       <w:hyperlink r:id="rId10" w:tgtFrame="_blank" w:history="1">
@@ -849,7 +1432,9 @@
           <w:rPr>
             <w:rStyle w:val="Hyperlink"/>
             <w:rFonts w:cstheme="minorHAnsi"/>
-            <w:color w:val="FF0000"/>
+            <w:color w:val="auto"/>
+            <w:sz w:val="24"/>
+            <w:szCs w:val="24"/>
             <w:u w:val="none"/>
             <w:shd w:val="clear" w:color="auto" w:fill="FFFFFF"/>
           </w:rPr>
@@ -864,13 +1449,13 @@
           <w:ilvl w:val="2"/>
           <w:numId w:val="2"/>
         </w:numPr>
-        <w:rPr>
-          <w:rFonts w:cstheme="minorHAnsi"/>
-          <w:b/>
-          <w:bCs/>
-          <w:color w:val="000000" w:themeColor="text1"/>
-          <w:sz w:val="26"/>
-          <w:szCs w:val="26"/>
+        <w:jc w:val="both"/>
+        <w:rPr>
+          <w:rFonts w:cstheme="minorHAnsi"/>
+          <w:b/>
+          <w:bCs/>
+          <w:sz w:val="24"/>
+          <w:szCs w:val="24"/>
         </w:rPr>
       </w:pPr>
       <w:hyperlink r:id="rId11" w:tgtFrame="_blank" w:history="1">
@@ -878,7 +1463,9 @@
           <w:rPr>
             <w:rStyle w:val="Hyperlink"/>
             <w:rFonts w:cstheme="minorHAnsi"/>
-            <w:color w:val="FF0000"/>
+            <w:color w:val="auto"/>
+            <w:sz w:val="24"/>
+            <w:szCs w:val="24"/>
             <w:u w:val="none"/>
             <w:shd w:val="clear" w:color="auto" w:fill="FFFFFF"/>
           </w:rPr>
@@ -893,15 +1480,18 @@
           <w:ilvl w:val="1"/>
           <w:numId w:val="2"/>
         </w:numPr>
-        <w:rPr>
-          <w:b/>
-          <w:bCs/>
-          <w:sz w:val="26"/>
-          <w:szCs w:val="26"/>
-        </w:rPr>
-      </w:pPr>
-      <w:r>
-        <w:rPr>
+        <w:jc w:val="both"/>
+        <w:rPr>
+          <w:rFonts w:cstheme="minorHAnsi"/>
+          <w:b/>
+          <w:bCs/>
+          <w:sz w:val="24"/>
+          <w:szCs w:val="24"/>
+        </w:rPr>
+      </w:pPr>
+      <w:r>
+        <w:rPr>
+          <w:rFonts w:cstheme="minorHAnsi"/>
           <w:sz w:val="24"/>
           <w:szCs w:val="24"/>
         </w:rPr>
@@ -915,13 +1505,13 @@
           <w:ilvl w:val="2"/>
           <w:numId w:val="2"/>
         </w:numPr>
-        <w:rPr>
-          <w:rFonts w:cstheme="minorHAnsi"/>
-          <w:b/>
-          <w:bCs/>
-          <w:color w:val="000000" w:themeColor="text1"/>
-          <w:sz w:val="26"/>
-          <w:szCs w:val="26"/>
+        <w:jc w:val="both"/>
+        <w:rPr>
+          <w:rFonts w:cstheme="minorHAnsi"/>
+          <w:b/>
+          <w:bCs/>
+          <w:sz w:val="24"/>
+          <w:szCs w:val="24"/>
         </w:rPr>
       </w:pPr>
       <w:hyperlink r:id="rId12" w:tgtFrame="_blank" w:history="1">
@@ -929,7 +1519,9 @@
           <w:rPr>
             <w:rStyle w:val="Hyperlink"/>
             <w:rFonts w:cstheme="minorHAnsi"/>
-            <w:color w:val="FF0000"/>
+            <w:color w:val="auto"/>
+            <w:sz w:val="24"/>
+            <w:szCs w:val="24"/>
             <w:u w:val="none"/>
             <w:shd w:val="clear" w:color="auto" w:fill="FFFFFF"/>
           </w:rPr>
@@ -944,13 +1536,13 @@
           <w:ilvl w:val="2"/>
           <w:numId w:val="2"/>
         </w:numPr>
-        <w:rPr>
-          <w:rFonts w:cstheme="minorHAnsi"/>
-          <w:b/>
-          <w:bCs/>
-          <w:color w:val="000000" w:themeColor="text1"/>
-          <w:sz w:val="26"/>
-          <w:szCs w:val="26"/>
+        <w:jc w:val="both"/>
+        <w:rPr>
+          <w:rFonts w:cstheme="minorHAnsi"/>
+          <w:b/>
+          <w:bCs/>
+          <w:sz w:val="24"/>
+          <w:szCs w:val="24"/>
         </w:rPr>
       </w:pPr>
       <w:hyperlink r:id="rId13" w:tgtFrame="_blank" w:history="1">
@@ -958,7 +1550,9 @@
           <w:rPr>
             <w:rStyle w:val="Hyperlink"/>
             <w:rFonts w:cstheme="minorHAnsi"/>
-            <w:color w:val="FF0000"/>
+            <w:color w:val="auto"/>
+            <w:sz w:val="24"/>
+            <w:szCs w:val="24"/>
             <w:u w:val="none"/>
             <w:shd w:val="clear" w:color="auto" w:fill="FFFFFF"/>
           </w:rPr>
@@ -973,15 +1567,18 @@
           <w:ilvl w:val="1"/>
           <w:numId w:val="2"/>
         </w:numPr>
-        <w:rPr>
-          <w:b/>
-          <w:bCs/>
-          <w:sz w:val="26"/>
-          <w:szCs w:val="26"/>
-        </w:rPr>
-      </w:pPr>
-      <w:r>
-        <w:rPr>
+        <w:jc w:val="both"/>
+        <w:rPr>
+          <w:rFonts w:cstheme="minorHAnsi"/>
+          <w:b/>
+          <w:bCs/>
+          <w:sz w:val="24"/>
+          <w:szCs w:val="24"/>
+        </w:rPr>
+      </w:pPr>
+      <w:r>
+        <w:rPr>
+          <w:rFonts w:cstheme="minorHAnsi"/>
           <w:sz w:val="24"/>
           <w:szCs w:val="24"/>
         </w:rPr>
@@ -989,6 +1586,7 @@
       </w:r>
       <w:r>
         <w:rPr>
+          <w:rFonts w:cstheme="minorHAnsi"/>
           <w:sz w:val="24"/>
           <w:szCs w:val="24"/>
         </w:rPr>
@@ -1004,17 +1602,21 @@
         </w:numPr>
         <w:jc w:val="both"/>
         <w:rPr>
-          <w:b/>
-          <w:bCs/>
-          <w:sz w:val="26"/>
-          <w:szCs w:val="26"/>
+          <w:rFonts w:cstheme="minorHAnsi"/>
+          <w:b/>
+          <w:bCs/>
+          <w:sz w:val="24"/>
+          <w:szCs w:val="24"/>
         </w:rPr>
       </w:pPr>
       <w:hyperlink r:id="rId14" w:history="1">
         <w:r>
           <w:rPr>
             <w:rStyle w:val="Hyperlink"/>
-            <w:color w:val="FF0000"/>
+            <w:rFonts w:cstheme="minorHAnsi"/>
+            <w:color w:val="auto"/>
+            <w:sz w:val="24"/>
+            <w:szCs w:val="24"/>
             <w:u w:val="none"/>
           </w:rPr>
           <w:t>https://www.drift.com/learn/chatbot/ai-chatbots/</w:t>
@@ -1028,15 +1630,18 @@
           <w:ilvl w:val="1"/>
           <w:numId w:val="2"/>
         </w:numPr>
-        <w:rPr>
-          <w:b/>
-          <w:bCs/>
-          <w:sz w:val="26"/>
-          <w:szCs w:val="26"/>
-        </w:rPr>
-      </w:pPr>
-      <w:r>
-        <w:rPr>
+        <w:jc w:val="both"/>
+        <w:rPr>
+          <w:rFonts w:cstheme="minorHAnsi"/>
+          <w:b/>
+          <w:bCs/>
+          <w:sz w:val="24"/>
+          <w:szCs w:val="24"/>
+        </w:rPr>
+      </w:pPr>
+      <w:r>
+        <w:rPr>
+          <w:rFonts w:cstheme="minorHAnsi"/>
           <w:sz w:val="24"/>
           <w:szCs w:val="24"/>
         </w:rPr>
@@ -1044,6 +1649,7 @@
       </w:r>
       <w:r>
         <w:rPr>
+          <w:rFonts w:cstheme="minorHAnsi"/>
           <w:sz w:val="24"/>
           <w:szCs w:val="24"/>
         </w:rPr>
@@ -1051,6 +1657,7 @@
       </w:r>
       <w:r>
         <w:rPr>
+          <w:rFonts w:cstheme="minorHAnsi"/>
           <w:sz w:val="24"/>
           <w:szCs w:val="24"/>
         </w:rPr>
@@ -1064,12 +1671,13 @@
           <w:ilvl w:val="2"/>
           <w:numId w:val="2"/>
         </w:numPr>
-        <w:rPr>
-          <w:rFonts w:cstheme="minorHAnsi"/>
-          <w:b/>
-          <w:bCs/>
-          <w:sz w:val="26"/>
-          <w:szCs w:val="26"/>
+        <w:jc w:val="both"/>
+        <w:rPr>
+          <w:rFonts w:cstheme="minorHAnsi"/>
+          <w:b/>
+          <w:bCs/>
+          <w:sz w:val="24"/>
+          <w:szCs w:val="24"/>
         </w:rPr>
       </w:pPr>
       <w:hyperlink r:id="rId15" w:tgtFrame="_blank" w:history="1">
@@ -1077,32 +1685,518 @@
           <w:rPr>
             <w:rStyle w:val="Hyperlink"/>
             <w:rFonts w:cstheme="minorHAnsi"/>
-            <w:color w:val="FF0000"/>
+            <w:color w:val="auto"/>
+            <w:sz w:val="24"/>
+            <w:szCs w:val="24"/>
             <w:u w:val="none"/>
             <w:shd w:val="clear" w:color="auto" w:fill="FFFFFF"/>
           </w:rPr>
-          <w:t>S</w:t>
+          <w:t>Sentiment analysis</w:t>
+        </w:r>
+      </w:hyperlink>
+    </w:p>
+    <w:p>
+      <w:pPr>
+        <w:pStyle w:val="ListParagraph"/>
+        <w:numPr>
+          <w:ilvl w:val="1"/>
+          <w:numId w:val="2"/>
+        </w:numPr>
+        <w:jc w:val="both"/>
+        <w:rPr>
+          <w:rFonts w:cstheme="minorHAnsi"/>
+          <w:b/>
+          <w:bCs/>
+          <w:sz w:val="24"/>
+          <w:szCs w:val="24"/>
+        </w:rPr>
+      </w:pPr>
+      <w:r>
+        <w:rPr>
+          <w:rFonts w:cstheme="minorHAnsi"/>
+          <w:sz w:val="24"/>
+          <w:szCs w:val="24"/>
+        </w:rPr>
+        <w:t>Capture, prioritise and route service requests to correct employee to improve response times (</w:t>
+      </w:r>
+      <w:r>
+        <w:rPr>
+          <w:rFonts w:cstheme="minorHAnsi"/>
+          <w:sz w:val="24"/>
+          <w:szCs w:val="24"/>
+        </w:rPr>
+        <w:t>e</w:t>
+      </w:r>
+      <w:r>
+        <w:rPr>
+          <w:rFonts w:cstheme="minorHAnsi"/>
+          <w:sz w:val="24"/>
+          <w:szCs w:val="24"/>
+        </w:rPr>
+        <w:t xml:space="preserve">x: feedback mails received from the customers can be forwarded to the </w:t>
+      </w:r>
+      <w:r>
+        <w:rPr>
+          <w:rFonts w:cstheme="minorHAnsi"/>
+          <w:sz w:val="24"/>
+          <w:szCs w:val="24"/>
+        </w:rPr>
+        <w:t>concerned department by looking at the content of the mail.</w:t>
+      </w:r>
+      <w:r>
+        <w:rPr>
+          <w:rFonts w:cstheme="minorHAnsi"/>
+          <w:sz w:val="24"/>
+          <w:szCs w:val="24"/>
+        </w:rPr>
+        <w:t xml:space="preserve">)  </w:t>
+      </w:r>
+    </w:p>
+    <w:p>
+      <w:pPr>
+        <w:pStyle w:val="ListParagraph"/>
+        <w:numPr>
+          <w:ilvl w:val="2"/>
+          <w:numId w:val="2"/>
+        </w:numPr>
+        <w:jc w:val="both"/>
+        <w:rPr>
+          <w:rStyle w:val="Hyperlink"/>
+          <w:rFonts w:cstheme="minorHAnsi"/>
+          <w:b/>
+          <w:bCs/>
+          <w:color w:val="auto"/>
+          <w:sz w:val="24"/>
+          <w:szCs w:val="24"/>
+          <w:u w:val="none"/>
+        </w:rPr>
+      </w:pPr>
+      <w:r>
+        <w:rPr>
+          <w:rFonts w:cstheme="minorHAnsi"/>
+          <w:sz w:val="24"/>
+          <w:szCs w:val="24"/>
+        </w:rPr>
+        <w:t xml:space="preserve">Introduction to Ticket Routing using AI </w:t>
+      </w:r>
+      <w:hyperlink r:id="rId16" w:history="1">
+        <w:r>
+          <w:rPr>
+            <w:rStyle w:val="Hyperlink"/>
+            <w:rFonts w:cstheme="minorHAnsi"/>
+            <w:color w:val="auto"/>
+            <w:sz w:val="24"/>
+            <w:szCs w:val="24"/>
+            <w:u w:val="none"/>
+          </w:rPr>
+          <w:t>https://monkeylearn.com/blog/ticket-routing/</w:t>
+        </w:r>
+      </w:hyperlink>
+    </w:p>
+    <w:p>
+      <w:pPr>
+        <w:jc w:val="both"/>
+        <w:rPr>
+          <w:rFonts w:cstheme="minorHAnsi"/>
+          <w:b/>
+          <w:bCs/>
+          <w:sz w:val="26"/>
+          <w:szCs w:val="26"/>
+        </w:rPr>
+      </w:pPr>
+      <w:r>
+        <w:rPr>
+          <w:rFonts w:cstheme="minorHAnsi"/>
+          <w:b/>
+          <w:bCs/>
+          <w:sz w:val="26"/>
+          <w:szCs w:val="26"/>
+        </w:rPr>
+        <w:t>MODULE 4: HISTORY OF MACHINE LEARNING</w:t>
+      </w:r>
+    </w:p>
+    <w:p>
+      <w:pPr>
+        <w:jc w:val="both"/>
+        <w:rPr>
+          <w:rFonts w:cstheme="minorHAnsi"/>
+          <w:b/>
+          <w:bCs/>
+          <w:sz w:val="26"/>
+          <w:szCs w:val="26"/>
+        </w:rPr>
+      </w:pPr>
+      <w:r>
+        <w:rPr>
+          <w:rFonts w:cstheme="minorHAnsi"/>
+          <w:noProof/>
+        </w:rPr>
+        <w:lastRenderedPageBreak/>
+        <w:drawing>
+          <wp:inline distT="0" distB="0" distL="0" distR="0" wp14:anchorId="0BDF7423" wp14:editId="2D70B0C7">
+            <wp:extent cx="5731510" cy="3448050"/>
+            <wp:effectExtent l="0" t="0" r="2540" b="0"/>
+            <wp:docPr id="2" name="Picture 2"/>
+            <wp:cNvGraphicFramePr>
+              <a:graphicFrameLocks xmlns:a="http://schemas.openxmlformats.org/drawingml/2006/main" noChangeAspect="1"/>
+            </wp:cNvGraphicFramePr>
+            <a:graphic xmlns:a="http://schemas.openxmlformats.org/drawingml/2006/main">
+              <a:graphicData uri="http://schemas.openxmlformats.org/drawingml/2006/picture">
+                <pic:pic xmlns:pic="http://schemas.openxmlformats.org/drawingml/2006/picture">
+                  <pic:nvPicPr>
+                    <pic:cNvPr id="1" name=""/>
+                    <pic:cNvPicPr/>
+                  </pic:nvPicPr>
+                  <pic:blipFill>
+                    <a:blip r:embed="rId17"/>
+                    <a:stretch>
+                      <a:fillRect/>
+                    </a:stretch>
+                  </pic:blipFill>
+                  <pic:spPr>
+                    <a:xfrm>
+                      <a:off x="0" y="0"/>
+                      <a:ext cx="5731510" cy="3448050"/>
+                    </a:xfrm>
+                    <a:prstGeom prst="rect">
+                      <a:avLst/>
+                    </a:prstGeom>
+                  </pic:spPr>
+                </pic:pic>
+              </a:graphicData>
+            </a:graphic>
+          </wp:inline>
+        </w:drawing>
+      </w:r>
+    </w:p>
+    <w:p>
+      <w:pPr>
+        <w:pStyle w:val="ListParagraph"/>
+        <w:numPr>
+          <w:ilvl w:val="0"/>
+          <w:numId w:val="6"/>
+        </w:numPr>
+        <w:jc w:val="both"/>
+        <w:rPr>
+          <w:rFonts w:cstheme="minorHAnsi"/>
+          <w:sz w:val="24"/>
+          <w:szCs w:val="24"/>
+        </w:rPr>
+      </w:pPr>
+      <w:r>
+        <w:rPr>
+          <w:rFonts w:cstheme="minorHAnsi"/>
+          <w:b/>
+          <w:bCs/>
+          <w:sz w:val="24"/>
+          <w:szCs w:val="24"/>
+        </w:rPr>
+        <w:t>Artificial Intelligence</w:t>
+      </w:r>
+      <w:r>
+        <w:rPr>
+          <w:rFonts w:cstheme="minorHAnsi"/>
+          <w:sz w:val="24"/>
+          <w:szCs w:val="24"/>
+        </w:rPr>
+        <w:t xml:space="preserve">: </w:t>
+      </w:r>
+      <w:r>
+        <w:rPr>
+          <w:rFonts w:cstheme="minorHAnsi"/>
+          <w:sz w:val="24"/>
+          <w:szCs w:val="24"/>
+          <w:shd w:val="clear" w:color="auto" w:fill="FAFBFC"/>
+        </w:rPr>
+        <w:t>A broad term that refers to computers thinking more like humans.</w:t>
+      </w:r>
+    </w:p>
+    <w:p>
+      <w:pPr>
+        <w:pStyle w:val="ListParagraph"/>
+        <w:numPr>
+          <w:ilvl w:val="0"/>
+          <w:numId w:val="6"/>
+        </w:numPr>
+        <w:jc w:val="both"/>
+        <w:rPr>
+          <w:rFonts w:cstheme="minorHAnsi"/>
+          <w:sz w:val="24"/>
+          <w:szCs w:val="24"/>
+        </w:rPr>
+      </w:pPr>
+      <w:r>
+        <w:rPr>
+          <w:rFonts w:cstheme="minorHAnsi"/>
+          <w:b/>
+          <w:bCs/>
+          <w:sz w:val="24"/>
+          <w:szCs w:val="24"/>
+          <w:shd w:val="clear" w:color="auto" w:fill="FAFBFC"/>
+        </w:rPr>
+        <w:t>Machine Learning</w:t>
+      </w:r>
+      <w:r>
+        <w:rPr>
+          <w:rFonts w:cstheme="minorHAnsi"/>
+          <w:sz w:val="24"/>
+          <w:szCs w:val="24"/>
+          <w:shd w:val="clear" w:color="auto" w:fill="FAFBFC"/>
+        </w:rPr>
+        <w:t xml:space="preserve">: </w:t>
+      </w:r>
+      <w:r>
+        <w:rPr>
+          <w:rFonts w:cstheme="minorHAnsi"/>
+          <w:sz w:val="24"/>
+          <w:szCs w:val="24"/>
+          <w:shd w:val="clear" w:color="auto" w:fill="FFFFFF"/>
+        </w:rPr>
+        <w:t>A subcategory of artificial intelligence that involves learning from data without being explicitly programmed.</w:t>
+      </w:r>
+    </w:p>
+    <w:p>
+      <w:pPr>
+        <w:pStyle w:val="ListParagraph"/>
+        <w:numPr>
+          <w:ilvl w:val="0"/>
+          <w:numId w:val="6"/>
+        </w:numPr>
+        <w:jc w:val="both"/>
+        <w:rPr>
+          <w:rFonts w:cstheme="minorHAnsi"/>
+          <w:sz w:val="24"/>
+          <w:szCs w:val="24"/>
+        </w:rPr>
+      </w:pPr>
+      <w:r>
+        <w:rPr>
+          <w:rFonts w:cstheme="minorHAnsi"/>
+          <w:b/>
+          <w:bCs/>
+          <w:sz w:val="24"/>
+          <w:szCs w:val="24"/>
+          <w:shd w:val="clear" w:color="auto" w:fill="FFFFFF"/>
+        </w:rPr>
+        <w:t>Deep Learning</w:t>
+      </w:r>
+      <w:r>
+        <w:rPr>
+          <w:rFonts w:cstheme="minorHAnsi"/>
+          <w:sz w:val="24"/>
+          <w:szCs w:val="24"/>
+          <w:shd w:val="clear" w:color="auto" w:fill="FFFFFF"/>
+        </w:rPr>
+        <w:t xml:space="preserve">: </w:t>
+      </w:r>
+      <w:r>
+        <w:rPr>
+          <w:rFonts w:cstheme="minorHAnsi"/>
+          <w:sz w:val="24"/>
+          <w:szCs w:val="24"/>
+          <w:shd w:val="clear" w:color="auto" w:fill="FAFBFC"/>
+        </w:rPr>
+        <w:t>A subcategory of machine learning that uses a layered neural-network architecture originally inspired by the human brain.</w:t>
+      </w:r>
+    </w:p>
+    <w:p>
+      <w:pPr>
+        <w:pStyle w:val="ListParagraph"/>
+        <w:jc w:val="both"/>
+        <w:rPr>
+          <w:rFonts w:cstheme="minorHAnsi"/>
+          <w:sz w:val="24"/>
+          <w:szCs w:val="24"/>
+        </w:rPr>
+      </w:pPr>
+    </w:p>
+    <w:p>
+      <w:pPr>
+        <w:pStyle w:val="ListParagraph"/>
+        <w:numPr>
+          <w:ilvl w:val="0"/>
+          <w:numId w:val="6"/>
+        </w:numPr>
+        <w:jc w:val="both"/>
+        <w:rPr>
+          <w:rFonts w:cstheme="minorHAnsi"/>
+          <w:sz w:val="24"/>
+          <w:szCs w:val="24"/>
+        </w:rPr>
+      </w:pPr>
+      <w:r>
+        <w:rPr>
+          <w:rFonts w:cstheme="minorHAnsi"/>
+          <w:sz w:val="24"/>
+          <w:szCs w:val="24"/>
+        </w:rPr>
+        <w:t xml:space="preserve">Artificial </w:t>
+      </w:r>
+      <w:r>
+        <w:rPr>
+          <w:rFonts w:cstheme="minorHAnsi"/>
+          <w:sz w:val="24"/>
+          <w:szCs w:val="24"/>
+        </w:rPr>
+        <w:t>Neural Network</w:t>
+      </w:r>
+    </w:p>
+    <w:p>
+      <w:pPr>
+        <w:pStyle w:val="ListParagraph"/>
+        <w:numPr>
+          <w:ilvl w:val="1"/>
+          <w:numId w:val="6"/>
+        </w:numPr>
+        <w:jc w:val="both"/>
+        <w:rPr>
+          <w:rFonts w:cstheme="minorHAnsi"/>
+          <w:sz w:val="24"/>
+          <w:szCs w:val="24"/>
+        </w:rPr>
+      </w:pPr>
+      <w:r>
+        <w:rPr>
+          <w:rFonts w:cstheme="minorHAnsi"/>
+          <w:sz w:val="24"/>
+          <w:szCs w:val="24"/>
+        </w:rPr>
+        <w:t>A class of Machine Learning algorithm</w:t>
+      </w:r>
+      <w:r>
+        <w:rPr>
+          <w:rFonts w:cstheme="minorHAnsi"/>
+          <w:sz w:val="24"/>
+          <w:szCs w:val="24"/>
+        </w:rPr>
+        <w:t>s</w:t>
+      </w:r>
+      <w:r>
+        <w:rPr>
+          <w:rFonts w:cstheme="minorHAnsi"/>
+          <w:sz w:val="24"/>
+          <w:szCs w:val="24"/>
+        </w:rPr>
+        <w:t xml:space="preserve"> inspired by the functioning of brain.</w:t>
+      </w:r>
+    </w:p>
+    <w:p>
+      <w:pPr>
+        <w:pStyle w:val="ListParagraph"/>
+        <w:numPr>
+          <w:ilvl w:val="1"/>
+          <w:numId w:val="6"/>
+        </w:numPr>
+        <w:jc w:val="both"/>
+        <w:rPr>
+          <w:rFonts w:cstheme="minorHAnsi"/>
+          <w:sz w:val="24"/>
+          <w:szCs w:val="24"/>
+        </w:rPr>
+      </w:pPr>
+      <w:r>
+        <w:rPr>
+          <w:rFonts w:cstheme="minorHAnsi"/>
+          <w:sz w:val="24"/>
+          <w:szCs w:val="24"/>
+        </w:rPr>
+        <w:t>Development was stagnant because of compute challenges.</w:t>
+      </w:r>
+    </w:p>
+    <w:p>
+      <w:pPr>
+        <w:pStyle w:val="ListParagraph"/>
+        <w:numPr>
+          <w:ilvl w:val="1"/>
+          <w:numId w:val="6"/>
+        </w:numPr>
+        <w:jc w:val="both"/>
+        <w:rPr>
+          <w:rFonts w:cstheme="minorHAnsi"/>
+          <w:sz w:val="24"/>
+          <w:szCs w:val="24"/>
+        </w:rPr>
+      </w:pPr>
+      <w:r>
+        <w:rPr>
+          <w:rFonts w:cstheme="minorHAnsi"/>
+          <w:sz w:val="24"/>
+          <w:szCs w:val="24"/>
+        </w:rPr>
+        <w:t>Research &amp; development was boosted with the emergence of GPU in 2000’s and 2010’s.</w:t>
+      </w:r>
+    </w:p>
+    <w:p>
+      <w:pPr>
+        <w:pStyle w:val="ListParagraph"/>
+        <w:numPr>
+          <w:ilvl w:val="0"/>
+          <w:numId w:val="6"/>
+        </w:numPr>
+        <w:jc w:val="both"/>
+        <w:rPr>
+          <w:rFonts w:cstheme="minorHAnsi"/>
+          <w:sz w:val="24"/>
+          <w:szCs w:val="24"/>
+        </w:rPr>
+      </w:pPr>
+      <w:r>
+        <w:rPr>
+          <w:rFonts w:cstheme="minorHAnsi"/>
+          <w:sz w:val="24"/>
+          <w:szCs w:val="24"/>
+        </w:rPr>
+        <w:t>Further readings:</w:t>
+      </w:r>
+    </w:p>
+    <w:p>
+      <w:pPr>
+        <w:pStyle w:val="ListParagraph"/>
+        <w:jc w:val="both"/>
+        <w:rPr>
+          <w:rFonts w:cstheme="minorHAnsi"/>
+          <w:sz w:val="24"/>
+          <w:szCs w:val="24"/>
+        </w:rPr>
+      </w:pPr>
+      <w:hyperlink r:id="rId18" w:tgtFrame="_blank" w:history="1">
+        <w:r>
+          <w:rPr>
+            <w:rStyle w:val="Emphasis"/>
+            <w:rFonts w:cstheme="minorHAnsi"/>
+            <w:sz w:val="24"/>
+            <w:szCs w:val="24"/>
+            <w:shd w:val="clear" w:color="auto" w:fill="FFFFFF"/>
+          </w:rPr>
+          <w:t>What’s the Difference Between Artificial Intelligence, Machine Learning and Deep Learning?</w:t>
         </w:r>
         <w:r>
           <w:rPr>
             <w:rStyle w:val="Hyperlink"/>
             <w:rFonts w:cstheme="minorHAnsi"/>
-            <w:color w:val="FF0000"/>
+            <w:color w:val="auto"/>
+            <w:sz w:val="24"/>
+            <w:szCs w:val="24"/>
             <w:u w:val="none"/>
             <w:shd w:val="clear" w:color="auto" w:fill="FFFFFF"/>
           </w:rPr>
-          <w:t>entiment analysis</w:t>
+          <w:t> by Michael Copeland at NVIDIA</w:t>
         </w:r>
       </w:hyperlink>
     </w:p>
     <w:p>
       <w:pPr>
-        <w:pStyle w:val="ListParagraph"/>
-        <w:numPr>
-          <w:ilvl w:val="1"/>
-          <w:numId w:val="2"/>
-        </w:numPr>
-        <w:rPr>
+        <w:jc w:val="both"/>
+        <w:rPr>
+          <w:rFonts w:cstheme="minorHAnsi"/>
+        </w:rPr>
+      </w:pPr>
+    </w:p>
+    <w:p>
+      <w:pPr>
+        <w:jc w:val="both"/>
+        <w:rPr>
+          <w:rFonts w:cstheme="minorHAnsi"/>
           <w:b/>
           <w:bCs/>
           <w:sz w:val="26"/>
@@ -1111,67 +2205,1776 @@
       </w:pPr>
       <w:r>
         <w:rPr>
-          <w:sz w:val="24"/>
-          <w:szCs w:val="24"/>
-        </w:rPr>
-        <w:t>Capture, prioritise and route service requests to correct employee to improve response times (</w:t>
-      </w:r>
-      <w:r>
-        <w:rPr>
-          <w:sz w:val="24"/>
-          <w:szCs w:val="24"/>
-        </w:rPr>
-        <w:t>e</w:t>
-      </w:r>
-      <w:r>
-        <w:rPr>
-          <w:sz w:val="24"/>
-          <w:szCs w:val="24"/>
-        </w:rPr>
-        <w:t xml:space="preserve">x: feedback mails received from the customers can be forwarded to the </w:t>
-      </w:r>
-      <w:r>
-        <w:rPr>
-          <w:sz w:val="24"/>
-          <w:szCs w:val="24"/>
-        </w:rPr>
-        <w:t>concerned department by looking at the content of the mail.</w:t>
-      </w:r>
-      <w:r>
-        <w:rPr>
-          <w:sz w:val="24"/>
-          <w:szCs w:val="24"/>
-        </w:rPr>
-        <w:t xml:space="preserve">)  </w:t>
-      </w:r>
-    </w:p>
-    <w:p>
-      <w:pPr>
-        <w:pStyle w:val="ListParagraph"/>
-        <w:numPr>
-          <w:ilvl w:val="2"/>
-          <w:numId w:val="2"/>
-        </w:numPr>
-        <w:rPr>
+          <w:rFonts w:cstheme="minorHAnsi"/>
           <w:b/>
           <w:bCs/>
           <w:sz w:val="26"/>
           <w:szCs w:val="26"/>
         </w:rPr>
-      </w:pPr>
-      <w:r>
-        <w:t xml:space="preserve">Introduction to Ticket Routing using AI </w:t>
-      </w:r>
-      <w:hyperlink r:id="rId16" w:history="1">
+        <w:t>MODULE 5: THE DATA SCIENCE PROCESS</w:t>
+      </w:r>
+    </w:p>
+    <w:p>
+      <w:pPr>
+        <w:pStyle w:val="ListParagraph"/>
+        <w:numPr>
+          <w:ilvl w:val="0"/>
+          <w:numId w:val="7"/>
+        </w:numPr>
+        <w:jc w:val="both"/>
+        <w:rPr>
+          <w:rFonts w:cstheme="minorHAnsi"/>
+          <w:b/>
+          <w:bCs/>
+          <w:sz w:val="24"/>
+          <w:szCs w:val="24"/>
+        </w:rPr>
+      </w:pPr>
+      <w:r>
+        <w:rPr>
+          <w:rFonts w:cstheme="minorHAnsi"/>
+          <w:sz w:val="24"/>
+          <w:szCs w:val="24"/>
+        </w:rPr>
+        <w:t>Data is being generated at a very high rate on a very large scale. Most of the generated data remains unused.</w:t>
+      </w:r>
+    </w:p>
+    <w:p>
+      <w:pPr>
+        <w:pStyle w:val="ListParagraph"/>
+        <w:numPr>
+          <w:ilvl w:val="0"/>
+          <w:numId w:val="7"/>
+        </w:numPr>
+        <w:jc w:val="both"/>
+        <w:rPr>
+          <w:rFonts w:cstheme="minorHAnsi"/>
+          <w:b/>
+          <w:bCs/>
+          <w:sz w:val="24"/>
+          <w:szCs w:val="24"/>
+        </w:rPr>
+      </w:pPr>
+      <w:r>
+        <w:rPr>
+          <w:rFonts w:cstheme="minorHAnsi"/>
+          <w:sz w:val="24"/>
+          <w:szCs w:val="24"/>
+        </w:rPr>
+        <w:t>Big Data is a term which is used to define the data which cannot be processed locally using traditional methods.</w:t>
+      </w:r>
+    </w:p>
+    <w:p>
+      <w:pPr>
+        <w:pStyle w:val="ListParagraph"/>
+        <w:numPr>
+          <w:ilvl w:val="0"/>
+          <w:numId w:val="7"/>
+        </w:numPr>
+        <w:jc w:val="both"/>
+        <w:rPr>
+          <w:rFonts w:cstheme="minorHAnsi"/>
+          <w:b/>
+          <w:bCs/>
+          <w:sz w:val="24"/>
+          <w:szCs w:val="24"/>
+        </w:rPr>
+      </w:pPr>
+      <w:r>
+        <w:rPr>
+          <w:rFonts w:cstheme="minorHAnsi"/>
+          <w:sz w:val="24"/>
+          <w:szCs w:val="24"/>
+        </w:rPr>
+        <w:t>To process the large amount of data, new concepts like Cloud Computing, Distributed Processing have emerged.</w:t>
+      </w:r>
+    </w:p>
+    <w:p>
+      <w:pPr>
+        <w:pStyle w:val="ListParagraph"/>
+        <w:numPr>
+          <w:ilvl w:val="0"/>
+          <w:numId w:val="7"/>
+        </w:numPr>
+        <w:jc w:val="both"/>
+        <w:rPr>
+          <w:rFonts w:cstheme="minorHAnsi"/>
+          <w:b/>
+          <w:bCs/>
+          <w:sz w:val="24"/>
+          <w:szCs w:val="24"/>
+        </w:rPr>
+      </w:pPr>
+      <w:r>
+        <w:rPr>
+          <w:rFonts w:cstheme="minorHAnsi"/>
+          <w:sz w:val="24"/>
+          <w:szCs w:val="24"/>
+        </w:rPr>
+        <w:lastRenderedPageBreak/>
+        <w:t>Today, companies are making every effort to gain insights from the data in order to improve their profitability.</w:t>
+      </w:r>
+    </w:p>
+    <w:p>
+      <w:pPr>
+        <w:pStyle w:val="ListParagraph"/>
+        <w:numPr>
+          <w:ilvl w:val="0"/>
+          <w:numId w:val="7"/>
+        </w:numPr>
+        <w:jc w:val="both"/>
+        <w:rPr>
+          <w:rFonts w:cstheme="minorHAnsi"/>
+          <w:b/>
+          <w:bCs/>
+          <w:sz w:val="24"/>
+          <w:szCs w:val="24"/>
+        </w:rPr>
+      </w:pPr>
+      <w:r>
+        <w:rPr>
+          <w:rFonts w:cstheme="minorHAnsi"/>
+          <w:sz w:val="24"/>
+          <w:szCs w:val="24"/>
+        </w:rPr>
+        <w:t>Big Data has the following 4 main characteristics:</w:t>
+      </w:r>
+    </w:p>
+    <w:p>
+      <w:pPr>
+        <w:pStyle w:val="ListParagraph"/>
+        <w:numPr>
+          <w:ilvl w:val="1"/>
+          <w:numId w:val="7"/>
+        </w:numPr>
+        <w:jc w:val="both"/>
+        <w:rPr>
+          <w:rFonts w:cstheme="minorHAnsi"/>
+          <w:b/>
+          <w:bCs/>
+          <w:sz w:val="24"/>
+          <w:szCs w:val="24"/>
+        </w:rPr>
+      </w:pPr>
+      <w:r>
+        <w:rPr>
+          <w:rFonts w:cstheme="minorHAnsi"/>
+          <w:sz w:val="24"/>
+          <w:szCs w:val="24"/>
+        </w:rPr>
+        <w:t>Volume</w:t>
+      </w:r>
+    </w:p>
+    <w:p>
+      <w:pPr>
+        <w:pStyle w:val="ListParagraph"/>
+        <w:numPr>
+          <w:ilvl w:val="1"/>
+          <w:numId w:val="7"/>
+        </w:numPr>
+        <w:jc w:val="both"/>
+        <w:rPr>
+          <w:rFonts w:cstheme="minorHAnsi"/>
+          <w:b/>
+          <w:bCs/>
+          <w:sz w:val="24"/>
+          <w:szCs w:val="24"/>
+        </w:rPr>
+      </w:pPr>
+      <w:r>
+        <w:rPr>
+          <w:rFonts w:cstheme="minorHAnsi"/>
+          <w:sz w:val="24"/>
+          <w:szCs w:val="24"/>
+        </w:rPr>
+        <w:t>Variety</w:t>
+      </w:r>
+    </w:p>
+    <w:p>
+      <w:pPr>
+        <w:pStyle w:val="ListParagraph"/>
+        <w:numPr>
+          <w:ilvl w:val="1"/>
+          <w:numId w:val="7"/>
+        </w:numPr>
+        <w:jc w:val="both"/>
+        <w:rPr>
+          <w:rFonts w:cstheme="minorHAnsi"/>
+          <w:b/>
+          <w:bCs/>
+          <w:sz w:val="24"/>
+          <w:szCs w:val="24"/>
+        </w:rPr>
+      </w:pPr>
+      <w:r>
+        <w:rPr>
+          <w:rFonts w:cstheme="minorHAnsi"/>
+          <w:sz w:val="24"/>
+          <w:szCs w:val="24"/>
+        </w:rPr>
+        <w:t>Velocity</w:t>
+      </w:r>
+    </w:p>
+    <w:p>
+      <w:pPr>
+        <w:pStyle w:val="ListParagraph"/>
+        <w:numPr>
+          <w:ilvl w:val="1"/>
+          <w:numId w:val="7"/>
+        </w:numPr>
+        <w:jc w:val="both"/>
+        <w:rPr>
+          <w:rFonts w:cstheme="minorHAnsi"/>
+          <w:b/>
+          <w:bCs/>
+          <w:sz w:val="24"/>
+          <w:szCs w:val="24"/>
+        </w:rPr>
+      </w:pPr>
+      <w:r>
+        <w:rPr>
+          <w:rFonts w:cstheme="minorHAnsi"/>
+          <w:sz w:val="24"/>
+          <w:szCs w:val="24"/>
+        </w:rPr>
+        <w:t xml:space="preserve">Veracity </w:t>
+      </w:r>
+    </w:p>
+    <w:p>
+      <w:pPr>
+        <w:pStyle w:val="ListParagraph"/>
+        <w:numPr>
+          <w:ilvl w:val="0"/>
+          <w:numId w:val="7"/>
+        </w:numPr>
+        <w:jc w:val="both"/>
+        <w:rPr>
+          <w:rFonts w:cstheme="minorHAnsi"/>
+          <w:b/>
+          <w:bCs/>
+          <w:sz w:val="24"/>
+          <w:szCs w:val="24"/>
+        </w:rPr>
+      </w:pPr>
+      <w:r>
+        <w:rPr>
+          <w:rFonts w:cstheme="minorHAnsi"/>
+          <w:sz w:val="24"/>
+          <w:szCs w:val="24"/>
+        </w:rPr>
+        <w:t>However, this huge amount of raw data cannot be directly used to derive insights or train ML models because of issues like missing values, noise in the data</w:t>
+      </w:r>
+      <w:r>
+        <w:rPr>
+          <w:rFonts w:cstheme="minorHAnsi"/>
+          <w:sz w:val="24"/>
+          <w:szCs w:val="24"/>
+        </w:rPr>
+        <w:t>, unsupported format, etc.</w:t>
+      </w:r>
+    </w:p>
+    <w:p>
+      <w:pPr>
+        <w:pStyle w:val="ListParagraph"/>
+        <w:numPr>
+          <w:ilvl w:val="0"/>
+          <w:numId w:val="7"/>
+        </w:numPr>
+        <w:jc w:val="both"/>
+        <w:rPr>
+          <w:rFonts w:cstheme="minorHAnsi"/>
+          <w:b/>
+          <w:bCs/>
+          <w:sz w:val="24"/>
+          <w:szCs w:val="24"/>
+        </w:rPr>
+      </w:pPr>
+      <w:r>
+        <w:rPr>
+          <w:rFonts w:cstheme="minorHAnsi"/>
+          <w:sz w:val="24"/>
+          <w:szCs w:val="24"/>
+        </w:rPr>
+        <w:t>In order to derive any meaningful insights or feed this data to an ML model, this data first needs to be cleaned and processed.</w:t>
+      </w:r>
+    </w:p>
+    <w:p>
+      <w:pPr>
+        <w:pStyle w:val="ListParagraph"/>
+        <w:numPr>
+          <w:ilvl w:val="0"/>
+          <w:numId w:val="7"/>
+        </w:numPr>
+        <w:jc w:val="both"/>
+        <w:rPr>
+          <w:rFonts w:cstheme="minorHAnsi"/>
+          <w:b/>
+          <w:bCs/>
+          <w:sz w:val="24"/>
+          <w:szCs w:val="24"/>
+        </w:rPr>
+      </w:pPr>
+      <w:r>
+        <w:rPr>
+          <w:rFonts w:cstheme="minorHAnsi"/>
+          <w:sz w:val="24"/>
+          <w:szCs w:val="24"/>
+        </w:rPr>
+        <w:t xml:space="preserve">Today, </w:t>
+      </w:r>
+      <w:r>
+        <w:rPr>
+          <w:rFonts w:cstheme="minorHAnsi"/>
+          <w:sz w:val="24"/>
+          <w:szCs w:val="24"/>
+          <w:shd w:val="clear" w:color="auto" w:fill="FFFFFF"/>
+        </w:rPr>
+        <w:t>the ability to combine large, disparate data sets into a format more appropriate for analysis is an increasingly crucial skill.</w:t>
+      </w:r>
+    </w:p>
+    <w:p>
+      <w:pPr>
+        <w:pStyle w:val="ListParagraph"/>
+        <w:numPr>
+          <w:ilvl w:val="0"/>
+          <w:numId w:val="7"/>
+        </w:numPr>
+        <w:jc w:val="both"/>
+        <w:rPr>
+          <w:rFonts w:cstheme="minorHAnsi"/>
+          <w:b/>
+          <w:bCs/>
+          <w:sz w:val="24"/>
+          <w:szCs w:val="24"/>
+        </w:rPr>
+      </w:pPr>
+      <w:r>
+        <w:rPr>
+          <w:rFonts w:cstheme="minorHAnsi"/>
+          <w:sz w:val="24"/>
+          <w:szCs w:val="24"/>
+          <w:shd w:val="clear" w:color="auto" w:fill="FFFFFF"/>
+        </w:rPr>
+        <w:t>The data science process typically starts with collecting and preparing the data before moving on to training, evaluating, and deploying a model. </w:t>
+      </w:r>
+    </w:p>
+    <w:p>
+      <w:pPr>
+        <w:pStyle w:val="ListParagraph"/>
+        <w:numPr>
+          <w:ilvl w:val="0"/>
+          <w:numId w:val="7"/>
+        </w:numPr>
+        <w:jc w:val="both"/>
+        <w:rPr>
+          <w:rFonts w:cstheme="minorHAnsi"/>
+          <w:b/>
+          <w:bCs/>
+          <w:sz w:val="24"/>
+          <w:szCs w:val="24"/>
+        </w:rPr>
+      </w:pPr>
+      <w:r>
+        <w:rPr>
+          <w:rFonts w:cstheme="minorHAnsi"/>
+          <w:sz w:val="24"/>
+          <w:szCs w:val="24"/>
+          <w:shd w:val="clear" w:color="auto" w:fill="FFFFFF"/>
+        </w:rPr>
+        <w:t>Below are the steps involved in a standard data science process:</w:t>
+      </w:r>
+    </w:p>
+    <w:p>
+      <w:pPr>
+        <w:pStyle w:val="ListParagraph"/>
+        <w:numPr>
+          <w:ilvl w:val="1"/>
+          <w:numId w:val="7"/>
+        </w:numPr>
+        <w:jc w:val="both"/>
+        <w:rPr>
+          <w:rFonts w:cstheme="minorHAnsi"/>
+          <w:b/>
+          <w:bCs/>
+          <w:sz w:val="24"/>
+          <w:szCs w:val="24"/>
+        </w:rPr>
+      </w:pPr>
+      <w:r>
+        <w:rPr>
+          <w:rFonts w:cstheme="minorHAnsi"/>
+          <w:b/>
+          <w:bCs/>
+          <w:sz w:val="24"/>
+          <w:szCs w:val="24"/>
+          <w:shd w:val="clear" w:color="auto" w:fill="FFFFFF"/>
+        </w:rPr>
+        <w:t>Collect Data</w:t>
+      </w:r>
+      <w:r>
+        <w:rPr>
+          <w:rFonts w:cstheme="minorHAnsi"/>
+          <w:sz w:val="24"/>
+          <w:szCs w:val="24"/>
+          <w:shd w:val="clear" w:color="auto" w:fill="FFFFFF"/>
+        </w:rPr>
+        <w:t>: This step involves collecting data from different sources like mobile devices, IoT devices, sensors, software, etc.</w:t>
+      </w:r>
+      <w:r>
+        <w:rPr>
+          <w:rFonts w:cstheme="minorHAnsi"/>
+          <w:sz w:val="24"/>
+          <w:szCs w:val="24"/>
+          <w:shd w:val="clear" w:color="auto" w:fill="FFFFFF"/>
+        </w:rPr>
+        <w:t xml:space="preserve"> A developer may have to write queries and code to extract data from databases and webpages.</w:t>
+      </w:r>
+    </w:p>
+    <w:p>
+      <w:pPr>
+        <w:pStyle w:val="ListParagraph"/>
+        <w:numPr>
+          <w:ilvl w:val="1"/>
+          <w:numId w:val="7"/>
+        </w:numPr>
+        <w:jc w:val="both"/>
+        <w:rPr>
+          <w:rFonts w:cstheme="minorHAnsi"/>
+          <w:b/>
+          <w:bCs/>
+          <w:sz w:val="24"/>
+          <w:szCs w:val="24"/>
+        </w:rPr>
+      </w:pPr>
+      <w:r>
+        <w:rPr>
+          <w:rFonts w:cstheme="minorHAnsi"/>
+          <w:b/>
+          <w:bCs/>
+          <w:sz w:val="24"/>
+          <w:szCs w:val="24"/>
+          <w:shd w:val="clear" w:color="auto" w:fill="FFFFFF"/>
+        </w:rPr>
+        <w:t>Prepare Data</w:t>
+      </w:r>
+      <w:r>
+        <w:rPr>
+          <w:rFonts w:cstheme="minorHAnsi"/>
+          <w:sz w:val="24"/>
+          <w:szCs w:val="24"/>
+          <w:shd w:val="clear" w:color="auto" w:fill="FFFFFF"/>
+        </w:rPr>
+        <w:t>: This step involves cleaning the data and converting it into a desired format. This step involves activities like handling missing values, noisy data, creating new features, etc.</w:t>
+      </w:r>
+      <w:r>
+        <w:rPr>
+          <w:rFonts w:cstheme="minorHAnsi"/>
+          <w:sz w:val="24"/>
+          <w:szCs w:val="24"/>
+          <w:shd w:val="clear" w:color="auto" w:fill="FFFFFF"/>
+        </w:rPr>
+        <w:t xml:space="preserve"> A developer may have to write code to remove noisy data, handle missing values and perform data visualization.</w:t>
+      </w:r>
+    </w:p>
+    <w:p>
+      <w:pPr>
+        <w:pStyle w:val="ListParagraph"/>
+        <w:numPr>
+          <w:ilvl w:val="1"/>
+          <w:numId w:val="7"/>
+        </w:numPr>
+        <w:jc w:val="both"/>
+        <w:rPr>
+          <w:rFonts w:cstheme="minorHAnsi"/>
+          <w:b/>
+          <w:bCs/>
+          <w:sz w:val="24"/>
+          <w:szCs w:val="24"/>
+        </w:rPr>
+      </w:pPr>
+      <w:r>
+        <w:rPr>
+          <w:rFonts w:cstheme="minorHAnsi"/>
+          <w:b/>
+          <w:bCs/>
+          <w:sz w:val="24"/>
+          <w:szCs w:val="24"/>
+          <w:shd w:val="clear" w:color="auto" w:fill="FFFFFF"/>
+        </w:rPr>
+        <w:t>Train Model</w:t>
+      </w:r>
+      <w:r>
+        <w:rPr>
+          <w:rFonts w:cstheme="minorHAnsi"/>
+          <w:sz w:val="24"/>
+          <w:szCs w:val="24"/>
+          <w:shd w:val="clear" w:color="auto" w:fill="FFFFFF"/>
+        </w:rPr>
+        <w:t>: This step involves deciding an algorithm, splitting our data into train, validation and test sets, and training a model.</w:t>
+      </w:r>
+      <w:r>
+        <w:rPr>
+          <w:rFonts w:cstheme="minorHAnsi"/>
+          <w:sz w:val="24"/>
+          <w:szCs w:val="24"/>
+          <w:shd w:val="clear" w:color="auto" w:fill="FFFFFF"/>
+        </w:rPr>
+        <w:t xml:space="preserve"> A developer may have to write code to create and train the model.</w:t>
+      </w:r>
+    </w:p>
+    <w:p>
+      <w:pPr>
+        <w:pStyle w:val="ListParagraph"/>
+        <w:numPr>
+          <w:ilvl w:val="1"/>
+          <w:numId w:val="7"/>
+        </w:numPr>
+        <w:jc w:val="both"/>
+        <w:rPr>
+          <w:rFonts w:cstheme="minorHAnsi"/>
+          <w:b/>
+          <w:bCs/>
+          <w:sz w:val="24"/>
+          <w:szCs w:val="24"/>
+        </w:rPr>
+      </w:pPr>
+      <w:r>
+        <w:rPr>
+          <w:rFonts w:cstheme="minorHAnsi"/>
+          <w:b/>
+          <w:bCs/>
+          <w:sz w:val="24"/>
+          <w:szCs w:val="24"/>
+          <w:shd w:val="clear" w:color="auto" w:fill="FFFFFF"/>
+        </w:rPr>
+        <w:t>Evaluate Model</w:t>
+      </w:r>
+      <w:r>
+        <w:rPr>
+          <w:rFonts w:cstheme="minorHAnsi"/>
+          <w:sz w:val="24"/>
+          <w:szCs w:val="24"/>
+          <w:shd w:val="clear" w:color="auto" w:fill="FFFFFF"/>
+        </w:rPr>
+        <w:t>: This step involves evaluation of the performance of our model using different metrics like accura</w:t>
+      </w:r>
+      <w:r>
+        <w:rPr>
+          <w:rFonts w:cstheme="minorHAnsi"/>
+          <w:sz w:val="24"/>
+          <w:szCs w:val="24"/>
+          <w:shd w:val="clear" w:color="auto" w:fill="FFFFFF"/>
+        </w:rPr>
+        <w:t>cy, loss, speed, etc.</w:t>
+      </w:r>
+    </w:p>
+    <w:p>
+      <w:pPr>
+        <w:pStyle w:val="ListParagraph"/>
+        <w:numPr>
+          <w:ilvl w:val="1"/>
+          <w:numId w:val="7"/>
+        </w:numPr>
+        <w:jc w:val="both"/>
+        <w:rPr>
+          <w:rFonts w:cstheme="minorHAnsi"/>
+          <w:b/>
+          <w:bCs/>
+          <w:sz w:val="24"/>
+          <w:szCs w:val="24"/>
+        </w:rPr>
+      </w:pPr>
+      <w:r>
+        <w:rPr>
+          <w:rFonts w:cstheme="minorHAnsi"/>
+          <w:b/>
+          <w:bCs/>
+          <w:sz w:val="24"/>
+          <w:szCs w:val="24"/>
+          <w:shd w:val="clear" w:color="auto" w:fill="FFFFFF"/>
+        </w:rPr>
+        <w:t>Deploy Model</w:t>
+      </w:r>
+      <w:r>
+        <w:rPr>
+          <w:rFonts w:cstheme="minorHAnsi"/>
+          <w:sz w:val="24"/>
+          <w:szCs w:val="24"/>
+          <w:shd w:val="clear" w:color="auto" w:fill="FFFFFF"/>
+        </w:rPr>
+        <w:t>: Once you’re satisfied with the performance of your model, you can deploy your model using different techniques to derive useful insights and outputs.</w:t>
+      </w:r>
+      <w:r>
+        <w:rPr>
+          <w:rFonts w:cstheme="minorHAnsi"/>
+          <w:sz w:val="24"/>
+          <w:szCs w:val="24"/>
+          <w:shd w:val="clear" w:color="auto" w:fill="FFFFFF"/>
+        </w:rPr>
+        <w:t xml:space="preserve"> </w:t>
+      </w:r>
+    </w:p>
+    <w:p>
+      <w:pPr>
+        <w:pStyle w:val="ListParagraph"/>
+        <w:numPr>
+          <w:ilvl w:val="1"/>
+          <w:numId w:val="7"/>
+        </w:numPr>
+        <w:jc w:val="both"/>
+        <w:rPr>
+          <w:rFonts w:cstheme="minorHAnsi"/>
+          <w:b/>
+          <w:bCs/>
+          <w:sz w:val="24"/>
+          <w:szCs w:val="24"/>
+        </w:rPr>
+      </w:pPr>
+      <w:r>
+        <w:rPr>
+          <w:rFonts w:cstheme="minorHAnsi"/>
+          <w:b/>
+          <w:bCs/>
+          <w:sz w:val="24"/>
+          <w:szCs w:val="24"/>
+          <w:shd w:val="clear" w:color="auto" w:fill="FFFFFF"/>
+        </w:rPr>
+        <w:t>Re-train Model</w:t>
+      </w:r>
+      <w:r>
+        <w:rPr>
+          <w:rFonts w:cstheme="minorHAnsi"/>
+          <w:sz w:val="24"/>
+          <w:szCs w:val="24"/>
+          <w:shd w:val="clear" w:color="auto" w:fill="FFFFFF"/>
+        </w:rPr>
+        <w:t>: This is an iterative step which involves training the model on fresh data at regular intervals to make sure the performance of your model is in sync with the changing data environment.</w:t>
+      </w:r>
+    </w:p>
+    <w:p>
+      <w:pPr>
+        <w:jc w:val="center"/>
+        <w:rPr>
+          <w:rFonts w:cstheme="minorHAnsi"/>
+          <w:b/>
+          <w:bCs/>
+          <w:sz w:val="24"/>
+          <w:szCs w:val="24"/>
+        </w:rPr>
+      </w:pPr>
+      <w:r>
+        <w:rPr>
+          <w:noProof/>
+        </w:rPr>
+        <w:drawing>
+          <wp:inline distT="0" distB="0" distL="0" distR="0" wp14:anchorId="71D4C260" wp14:editId="3F748D16">
+            <wp:extent cx="5991923" cy="1626782"/>
+            <wp:effectExtent l="0" t="0" r="0" b="0"/>
+            <wp:docPr id="4" name="Picture 4"/>
+            <wp:cNvGraphicFramePr>
+              <a:graphicFrameLocks xmlns:a="http://schemas.openxmlformats.org/drawingml/2006/main" noChangeAspect="1"/>
+            </wp:cNvGraphicFramePr>
+            <a:graphic xmlns:a="http://schemas.openxmlformats.org/drawingml/2006/main">
+              <a:graphicData uri="http://schemas.openxmlformats.org/drawingml/2006/picture">
+                <pic:pic xmlns:pic="http://schemas.openxmlformats.org/drawingml/2006/picture">
+                  <pic:nvPicPr>
+                    <pic:cNvPr id="1" name=""/>
+                    <pic:cNvPicPr/>
+                  </pic:nvPicPr>
+                  <pic:blipFill>
+                    <a:blip r:embed="rId19"/>
+                    <a:stretch>
+                      <a:fillRect/>
+                    </a:stretch>
+                  </pic:blipFill>
+                  <pic:spPr>
+                    <a:xfrm>
+                      <a:off x="0" y="0"/>
+                      <a:ext cx="6235670" cy="1692958"/>
+                    </a:xfrm>
+                    <a:prstGeom prst="rect">
+                      <a:avLst/>
+                    </a:prstGeom>
+                  </pic:spPr>
+                </pic:pic>
+              </a:graphicData>
+            </a:graphic>
+          </wp:inline>
+        </w:drawing>
+      </w:r>
+    </w:p>
+    <w:p>
+      <w:pPr>
+        <w:jc w:val="both"/>
+        <w:rPr>
+          <w:rFonts w:cstheme="minorHAnsi"/>
+          <w:b/>
+          <w:bCs/>
+          <w:sz w:val="24"/>
+          <w:szCs w:val="24"/>
+        </w:rPr>
+      </w:pPr>
+    </w:p>
+    <w:p>
+      <w:pPr>
+        <w:jc w:val="both"/>
+        <w:rPr>
+          <w:rFonts w:cstheme="minorHAnsi"/>
+          <w:b/>
+          <w:bCs/>
+          <w:sz w:val="26"/>
+          <w:szCs w:val="26"/>
+        </w:rPr>
+      </w:pPr>
+      <w:r>
+        <w:rPr>
+          <w:rFonts w:cstheme="minorHAnsi"/>
+          <w:b/>
+          <w:bCs/>
+          <w:sz w:val="26"/>
+          <w:szCs w:val="26"/>
+        </w:rPr>
+        <w:t>MODULE 6: COMMON DATA TYPES</w:t>
+      </w:r>
+    </w:p>
+    <w:p>
+      <w:pPr>
+        <w:pStyle w:val="ListParagraph"/>
+        <w:numPr>
+          <w:ilvl w:val="0"/>
+          <w:numId w:val="8"/>
+        </w:numPr>
+        <w:jc w:val="both"/>
+        <w:rPr>
+          <w:rFonts w:cstheme="minorHAnsi"/>
+          <w:sz w:val="24"/>
+          <w:szCs w:val="24"/>
+        </w:rPr>
+      </w:pPr>
+      <w:r>
+        <w:rPr>
+          <w:rFonts w:cstheme="minorHAnsi"/>
+          <w:sz w:val="24"/>
+          <w:szCs w:val="24"/>
+        </w:rPr>
+        <w:t>Numerical</w:t>
+      </w:r>
+    </w:p>
+    <w:p>
+      <w:pPr>
+        <w:pStyle w:val="ListParagraph"/>
+        <w:numPr>
+          <w:ilvl w:val="0"/>
+          <w:numId w:val="8"/>
+        </w:numPr>
+        <w:jc w:val="both"/>
+        <w:rPr>
+          <w:rFonts w:cstheme="minorHAnsi"/>
+          <w:sz w:val="24"/>
+          <w:szCs w:val="24"/>
+        </w:rPr>
+      </w:pPr>
+      <w:r>
+        <w:rPr>
+          <w:rFonts w:cstheme="minorHAnsi"/>
+          <w:sz w:val="24"/>
+          <w:szCs w:val="24"/>
+        </w:rPr>
+        <w:t>Time-Series</w:t>
+      </w:r>
+      <w:r>
+        <w:rPr>
+          <w:rFonts w:cstheme="minorHAnsi"/>
+          <w:sz w:val="24"/>
+          <w:szCs w:val="24"/>
+        </w:rPr>
+        <w:t xml:space="preserve"> (numeric data, but in specific order)</w:t>
+      </w:r>
+    </w:p>
+    <w:p>
+      <w:pPr>
+        <w:pStyle w:val="ListParagraph"/>
+        <w:numPr>
+          <w:ilvl w:val="0"/>
+          <w:numId w:val="8"/>
+        </w:numPr>
+        <w:jc w:val="both"/>
+        <w:rPr>
+          <w:rFonts w:cstheme="minorHAnsi"/>
+          <w:sz w:val="24"/>
+          <w:szCs w:val="24"/>
+        </w:rPr>
+      </w:pPr>
+      <w:r>
+        <w:rPr>
+          <w:rFonts w:cstheme="minorHAnsi"/>
+          <w:sz w:val="24"/>
+          <w:szCs w:val="24"/>
+        </w:rPr>
+        <w:t>Categor</w:t>
+      </w:r>
+      <w:r>
+        <w:rPr>
+          <w:rFonts w:cstheme="minorHAnsi"/>
+          <w:sz w:val="24"/>
+          <w:szCs w:val="24"/>
+        </w:rPr>
+        <w:t>ical (represents different categories in real life)</w:t>
+      </w:r>
+    </w:p>
+    <w:p>
+      <w:pPr>
+        <w:pStyle w:val="ListParagraph"/>
+        <w:numPr>
+          <w:ilvl w:val="0"/>
+          <w:numId w:val="8"/>
+        </w:numPr>
+        <w:jc w:val="both"/>
+        <w:rPr>
+          <w:rFonts w:cstheme="minorHAnsi"/>
+          <w:sz w:val="24"/>
+          <w:szCs w:val="24"/>
+        </w:rPr>
+      </w:pPr>
+      <w:r>
+        <w:rPr>
+          <w:rFonts w:cstheme="minorHAnsi"/>
+          <w:sz w:val="24"/>
+          <w:szCs w:val="24"/>
+        </w:rPr>
+        <w:t>Text</w:t>
+      </w:r>
+    </w:p>
+    <w:p>
+      <w:pPr>
+        <w:pStyle w:val="ListParagraph"/>
+        <w:numPr>
+          <w:ilvl w:val="0"/>
+          <w:numId w:val="8"/>
+        </w:numPr>
+        <w:jc w:val="both"/>
+        <w:rPr>
+          <w:rFonts w:cstheme="minorHAnsi"/>
+          <w:sz w:val="24"/>
+          <w:szCs w:val="24"/>
+        </w:rPr>
+      </w:pPr>
+      <w:r>
+        <w:rPr>
+          <w:rFonts w:cstheme="minorHAnsi"/>
+          <w:sz w:val="24"/>
+          <w:szCs w:val="24"/>
+        </w:rPr>
+        <w:t>Image</w:t>
+      </w:r>
+    </w:p>
+    <w:p>
+      <w:pPr>
+        <w:ind w:left="360"/>
+        <w:jc w:val="both"/>
+        <w:rPr>
+          <w:rFonts w:cstheme="minorHAnsi"/>
+          <w:sz w:val="24"/>
+          <w:szCs w:val="24"/>
+          <w:shd w:val="clear" w:color="auto" w:fill="FFFFFF"/>
+        </w:rPr>
+      </w:pPr>
+      <w:r>
+        <w:rPr>
+          <w:rFonts w:cstheme="minorHAnsi"/>
+          <w:sz w:val="24"/>
+          <w:szCs w:val="24"/>
+          <w:shd w:val="clear" w:color="auto" w:fill="FFFFFF"/>
+        </w:rPr>
+        <w:t>A</w:t>
+      </w:r>
+      <w:r>
+        <w:rPr>
+          <w:rFonts w:cstheme="minorHAnsi"/>
+          <w:sz w:val="24"/>
+          <w:szCs w:val="24"/>
+          <w:shd w:val="clear" w:color="auto" w:fill="FFFFFF"/>
+        </w:rPr>
+        <w:t>ll data in machine learning eventually ends up being numerical, regardless of whether it is numerical in its original form, so it can be processed by machine learning algorithms.</w:t>
+      </w:r>
+    </w:p>
+    <w:p>
+      <w:pPr>
+        <w:jc w:val="both"/>
+        <w:rPr>
+          <w:rFonts w:cstheme="minorHAnsi"/>
+          <w:sz w:val="24"/>
+          <w:szCs w:val="24"/>
+          <w:shd w:val="clear" w:color="auto" w:fill="FFFFFF"/>
+        </w:rPr>
+      </w:pPr>
+    </w:p>
+    <w:p>
+      <w:pPr>
+        <w:jc w:val="both"/>
+        <w:rPr>
+          <w:rFonts w:cstheme="minorHAnsi"/>
+          <w:b/>
+          <w:bCs/>
+          <w:sz w:val="26"/>
+          <w:szCs w:val="26"/>
+          <w:shd w:val="clear" w:color="auto" w:fill="FFFFFF"/>
+        </w:rPr>
+      </w:pPr>
+      <w:r>
+        <w:rPr>
+          <w:rFonts w:cstheme="minorHAnsi"/>
+          <w:b/>
+          <w:bCs/>
+          <w:sz w:val="26"/>
+          <w:szCs w:val="26"/>
+          <w:shd w:val="clear" w:color="auto" w:fill="FFFFFF"/>
+        </w:rPr>
+        <w:t>MODULE 7: TABULAR DATA</w:t>
+      </w:r>
+    </w:p>
+    <w:p>
+      <w:pPr>
+        <w:pStyle w:val="ListParagraph"/>
+        <w:numPr>
+          <w:ilvl w:val="0"/>
+          <w:numId w:val="9"/>
+        </w:numPr>
+        <w:jc w:val="both"/>
+        <w:rPr>
+          <w:rFonts w:cstheme="minorHAnsi"/>
+          <w:b/>
+          <w:bCs/>
+          <w:sz w:val="26"/>
+          <w:szCs w:val="26"/>
+          <w:shd w:val="clear" w:color="auto" w:fill="FFFFFF"/>
+        </w:rPr>
+      </w:pPr>
+      <w:r>
+        <w:rPr>
+          <w:rFonts w:cstheme="minorHAnsi"/>
+          <w:sz w:val="24"/>
+          <w:szCs w:val="24"/>
+          <w:shd w:val="clear" w:color="auto" w:fill="FFFFFF"/>
+        </w:rPr>
+        <w:t>This is the most common type of data encountered in Machine Learning,</w:t>
+      </w:r>
+    </w:p>
+    <w:p>
+      <w:pPr>
+        <w:pStyle w:val="ListParagraph"/>
+        <w:numPr>
+          <w:ilvl w:val="0"/>
+          <w:numId w:val="9"/>
+        </w:numPr>
+        <w:jc w:val="both"/>
+        <w:rPr>
+          <w:rFonts w:cstheme="minorHAnsi"/>
+          <w:b/>
+          <w:bCs/>
+          <w:sz w:val="24"/>
+          <w:szCs w:val="24"/>
+          <w:shd w:val="clear" w:color="auto" w:fill="FFFFFF"/>
+        </w:rPr>
+      </w:pPr>
+      <w:r>
+        <w:rPr>
+          <w:rFonts w:cstheme="minorHAnsi"/>
+          <w:sz w:val="24"/>
+          <w:szCs w:val="24"/>
+          <w:shd w:val="clear" w:color="auto" w:fill="FFFFFF"/>
+        </w:rPr>
+        <w:t xml:space="preserve">In tabular data, typically </w:t>
+      </w:r>
+      <w:r>
+        <w:rPr>
+          <w:rFonts w:cstheme="minorHAnsi"/>
+          <w:sz w:val="24"/>
+          <w:szCs w:val="24"/>
+          <w:shd w:val="clear" w:color="auto" w:fill="FFFFFF"/>
+        </w:rPr>
+        <w:t xml:space="preserve">each cell describes a single value, </w:t>
+      </w:r>
+      <w:r>
+        <w:rPr>
+          <w:rFonts w:cstheme="minorHAnsi"/>
+          <w:sz w:val="24"/>
+          <w:szCs w:val="24"/>
+          <w:shd w:val="clear" w:color="auto" w:fill="FFFFFF"/>
+        </w:rPr>
+        <w:t>each row describes a single item, while each column describes different properties of the item.</w:t>
+      </w:r>
+    </w:p>
+    <w:p>
+      <w:pPr>
+        <w:pStyle w:val="ListParagraph"/>
+        <w:numPr>
+          <w:ilvl w:val="0"/>
+          <w:numId w:val="9"/>
+        </w:numPr>
+        <w:jc w:val="both"/>
+        <w:rPr>
+          <w:rStyle w:val="HTMLCode"/>
+          <w:rFonts w:asciiTheme="minorHAnsi" w:eastAsiaTheme="minorHAnsi" w:hAnsiTheme="minorHAnsi" w:cstheme="minorHAnsi"/>
+          <w:b/>
+          <w:bCs/>
+          <w:sz w:val="24"/>
+          <w:szCs w:val="24"/>
+          <w:shd w:val="clear" w:color="auto" w:fill="FFFFFF"/>
+        </w:rPr>
+      </w:pPr>
+      <w:r>
+        <w:rPr>
+          <w:rFonts w:cstheme="minorHAnsi"/>
+          <w:sz w:val="24"/>
+          <w:szCs w:val="24"/>
+          <w:shd w:val="clear" w:color="auto" w:fill="FFFFFF"/>
+        </w:rPr>
+        <w:t>A </w:t>
+      </w:r>
+      <w:r>
+        <w:rPr>
+          <w:rStyle w:val="Strong"/>
+          <w:rFonts w:cstheme="minorHAnsi"/>
+          <w:sz w:val="24"/>
+          <w:szCs w:val="24"/>
+          <w:shd w:val="clear" w:color="auto" w:fill="FFFFFF"/>
+        </w:rPr>
+        <w:t>vector</w:t>
+      </w:r>
+      <w:r>
+        <w:rPr>
+          <w:rFonts w:cstheme="minorHAnsi"/>
+          <w:sz w:val="24"/>
+          <w:szCs w:val="24"/>
+          <w:shd w:val="clear" w:color="auto" w:fill="FFFFFF"/>
+        </w:rPr>
+        <w:t> is simply an array of numbers, such as </w:t>
+      </w:r>
+      <w:r>
+        <w:rPr>
+          <w:rStyle w:val="HTMLCode"/>
+          <w:rFonts w:asciiTheme="minorHAnsi" w:eastAsiaTheme="minorHAnsi" w:hAnsiTheme="minorHAnsi" w:cstheme="minorHAnsi"/>
+          <w:sz w:val="24"/>
+          <w:szCs w:val="24"/>
+          <w:bdr w:val="single" w:sz="6" w:space="0" w:color="B4B9BD" w:frame="1"/>
+          <w:shd w:val="clear" w:color="auto" w:fill="F7F7F8"/>
+        </w:rPr>
+        <w:t>(1, 2, 3)</w:t>
+      </w:r>
+      <w:r>
+        <w:rPr>
+          <w:rFonts w:cstheme="minorHAnsi"/>
+          <w:sz w:val="24"/>
+          <w:szCs w:val="24"/>
+          <w:shd w:val="clear" w:color="auto" w:fill="FFFFFF"/>
+        </w:rPr>
+        <w:t>—or a nested array that contains other arrays of numbers, such as </w:t>
+      </w:r>
+      <w:r>
+        <w:rPr>
+          <w:rStyle w:val="HTMLCode"/>
+          <w:rFonts w:asciiTheme="minorHAnsi" w:eastAsiaTheme="minorHAnsi" w:hAnsiTheme="minorHAnsi" w:cstheme="minorHAnsi"/>
+          <w:sz w:val="24"/>
+          <w:szCs w:val="24"/>
+          <w:bdr w:val="single" w:sz="6" w:space="0" w:color="B4B9BD" w:frame="1"/>
+          <w:shd w:val="clear" w:color="auto" w:fill="F7F7F8"/>
+        </w:rPr>
+        <w:t>(1, 2, (1, 2, 3))</w:t>
+      </w:r>
+    </w:p>
+    <w:p>
+      <w:pPr>
+        <w:pStyle w:val="ListParagraph"/>
+        <w:numPr>
+          <w:ilvl w:val="0"/>
+          <w:numId w:val="9"/>
+        </w:numPr>
+        <w:jc w:val="both"/>
+        <w:rPr>
+          <w:rFonts w:cstheme="minorHAnsi"/>
+          <w:b/>
+          <w:bCs/>
+          <w:sz w:val="24"/>
+          <w:szCs w:val="24"/>
+          <w:shd w:val="clear" w:color="auto" w:fill="FFFFFF"/>
+        </w:rPr>
+      </w:pPr>
+      <w:r>
+        <w:rPr>
+          <w:rFonts w:cstheme="minorHAnsi"/>
+          <w:sz w:val="24"/>
+          <w:szCs w:val="24"/>
+          <w:shd w:val="clear" w:color="auto" w:fill="FFFFFF"/>
+        </w:rPr>
+        <w:t>Khan Academy: Introduction to Linear Algebra</w:t>
+      </w:r>
+    </w:p>
+    <w:p>
+      <w:pPr>
+        <w:pStyle w:val="ListParagraph"/>
+        <w:jc w:val="both"/>
+        <w:rPr>
+          <w:color w:val="FF0000"/>
+          <w:sz w:val="24"/>
+          <w:szCs w:val="24"/>
+        </w:rPr>
+      </w:pPr>
+      <w:hyperlink r:id="rId20" w:history="1">
         <w:r>
           <w:rPr>
             <w:rStyle w:val="Hyperlink"/>
             <w:color w:val="FF0000"/>
+            <w:sz w:val="24"/>
+            <w:szCs w:val="24"/>
             <w:u w:val="none"/>
           </w:rPr>
-          <w:t>https://monkeylearn.com/blog/ticket-routing/</w:t>
+          <w:t>https://www.khanacademy.org/math/linear-algebra</w:t>
         </w:r>
       </w:hyperlink>
+    </w:p>
+    <w:p>
+      <w:pPr>
+        <w:pStyle w:val="ListParagraph"/>
+        <w:numPr>
+          <w:ilvl w:val="0"/>
+          <w:numId w:val="9"/>
+        </w:numPr>
+        <w:jc w:val="both"/>
+        <w:rPr>
+          <w:sz w:val="24"/>
+          <w:szCs w:val="24"/>
+        </w:rPr>
+      </w:pPr>
+      <w:r>
+        <w:rPr>
+          <w:sz w:val="24"/>
+          <w:szCs w:val="24"/>
+        </w:rPr>
+        <w:t xml:space="preserve">Linear Algebra Refresher Course </w:t>
+      </w:r>
+    </w:p>
+    <w:p>
+      <w:pPr>
+        <w:pStyle w:val="ListParagraph"/>
+        <w:jc w:val="both"/>
+        <w:rPr>
+          <w:color w:val="FF0000"/>
+          <w:sz w:val="24"/>
+          <w:szCs w:val="24"/>
+        </w:rPr>
+      </w:pPr>
+      <w:r>
+        <w:rPr>
+          <w:color w:val="FF0000"/>
+          <w:sz w:val="24"/>
+          <w:szCs w:val="24"/>
+        </w:rPr>
+        <w:t>https://www.udacity.com/course/linear-algebra-refresher-course--ud953</w:t>
+      </w:r>
+    </w:p>
+    <w:p>
+      <w:pPr>
+        <w:pStyle w:val="ListParagraph"/>
+        <w:numPr>
+          <w:ilvl w:val="0"/>
+          <w:numId w:val="9"/>
+        </w:numPr>
+        <w:jc w:val="both"/>
+        <w:rPr>
+          <w:rFonts w:cstheme="minorHAnsi"/>
+          <w:sz w:val="24"/>
+          <w:szCs w:val="24"/>
+        </w:rPr>
+      </w:pPr>
+      <w:r>
+        <w:rPr>
+          <w:rFonts w:cstheme="minorHAnsi"/>
+          <w:sz w:val="24"/>
+          <w:szCs w:val="24"/>
+          <w:shd w:val="clear" w:color="auto" w:fill="FFFFFF"/>
+        </w:rPr>
+        <w:t>All non-numerical data types (such as images, text, and categories) must eventually be represented as numbers</w:t>
+      </w:r>
+      <w:r>
+        <w:rPr>
+          <w:rFonts w:cstheme="minorHAnsi"/>
+          <w:sz w:val="24"/>
+          <w:szCs w:val="24"/>
+          <w:shd w:val="clear" w:color="auto" w:fill="FFFFFF"/>
+        </w:rPr>
+        <w:t>.</w:t>
+      </w:r>
+    </w:p>
+    <w:p>
+      <w:pPr>
+        <w:jc w:val="both"/>
+        <w:rPr>
+          <w:rFonts w:cstheme="minorHAnsi"/>
+          <w:sz w:val="24"/>
+          <w:szCs w:val="24"/>
+        </w:rPr>
+      </w:pPr>
+    </w:p>
+    <w:p>
+      <w:pPr>
+        <w:jc w:val="both"/>
+        <w:rPr>
+          <w:rFonts w:cstheme="minorHAnsi"/>
+          <w:b/>
+          <w:bCs/>
+          <w:sz w:val="26"/>
+          <w:szCs w:val="26"/>
+        </w:rPr>
+      </w:pPr>
+      <w:r>
+        <w:rPr>
+          <w:rFonts w:cstheme="minorHAnsi"/>
+          <w:b/>
+          <w:bCs/>
+          <w:sz w:val="26"/>
+          <w:szCs w:val="26"/>
+        </w:rPr>
+        <w:t>MODULE 8: SCALING DATA</w:t>
+      </w:r>
+    </w:p>
+    <w:p>
+      <w:pPr>
+        <w:pStyle w:val="ListParagraph"/>
+        <w:numPr>
+          <w:ilvl w:val="0"/>
+          <w:numId w:val="9"/>
+        </w:numPr>
+        <w:jc w:val="both"/>
+        <w:rPr>
+          <w:rFonts w:cstheme="minorHAnsi"/>
+          <w:b/>
+          <w:bCs/>
+          <w:sz w:val="24"/>
+          <w:szCs w:val="24"/>
+          <w:shd w:val="clear" w:color="auto" w:fill="FFFFFF"/>
+        </w:rPr>
+      </w:pPr>
+      <w:r>
+        <w:rPr>
+          <w:rFonts w:cstheme="minorHAnsi"/>
+          <w:sz w:val="24"/>
+          <w:szCs w:val="24"/>
+          <w:shd w:val="clear" w:color="auto" w:fill="FFFFFF"/>
+        </w:rPr>
+        <w:t>Scaling the data means transforming it in way that it fits within some range or scale, like 0-100 or 0-1.</w:t>
+      </w:r>
+    </w:p>
+    <w:p>
+      <w:pPr>
+        <w:pStyle w:val="ListParagraph"/>
+        <w:numPr>
+          <w:ilvl w:val="0"/>
+          <w:numId w:val="9"/>
+        </w:numPr>
+        <w:jc w:val="both"/>
+        <w:rPr>
+          <w:rFonts w:cstheme="minorHAnsi"/>
+          <w:b/>
+          <w:bCs/>
+          <w:sz w:val="24"/>
+          <w:szCs w:val="24"/>
+          <w:shd w:val="clear" w:color="auto" w:fill="FFFFFF"/>
+        </w:rPr>
+      </w:pPr>
+      <w:r>
+        <w:rPr>
+          <w:rFonts w:cstheme="minorHAnsi"/>
+          <w:sz w:val="24"/>
+          <w:szCs w:val="24"/>
+          <w:shd w:val="clear" w:color="auto" w:fill="FFFFFF"/>
+        </w:rPr>
+        <w:t>Methods of scaling data:</w:t>
+      </w:r>
+    </w:p>
+    <w:p>
+      <w:pPr>
+        <w:pStyle w:val="ListParagraph"/>
+        <w:numPr>
+          <w:ilvl w:val="1"/>
+          <w:numId w:val="9"/>
+        </w:numPr>
+        <w:jc w:val="both"/>
+        <w:rPr>
+          <w:rFonts w:cstheme="minorHAnsi"/>
+          <w:b/>
+          <w:bCs/>
+          <w:sz w:val="24"/>
+          <w:szCs w:val="24"/>
+          <w:shd w:val="clear" w:color="auto" w:fill="FFFFFF"/>
+        </w:rPr>
+      </w:pPr>
+      <w:r>
+        <w:rPr>
+          <w:rFonts w:cstheme="minorHAnsi"/>
+          <w:sz w:val="24"/>
+          <w:szCs w:val="24"/>
+          <w:shd w:val="clear" w:color="auto" w:fill="FFFFFF"/>
+        </w:rPr>
+        <w:t>Standardization</w:t>
+      </w:r>
+    </w:p>
+    <w:p>
+      <w:pPr>
+        <w:pStyle w:val="ListParagraph"/>
+        <w:numPr>
+          <w:ilvl w:val="2"/>
+          <w:numId w:val="9"/>
+        </w:numPr>
+        <w:jc w:val="both"/>
+        <w:rPr>
+          <w:rFonts w:cstheme="minorHAnsi"/>
+          <w:b/>
+          <w:bCs/>
+          <w:sz w:val="24"/>
+          <w:szCs w:val="24"/>
+          <w:shd w:val="clear" w:color="auto" w:fill="FFFFFF"/>
+        </w:rPr>
+      </w:pPr>
+      <w:r>
+        <w:rPr>
+          <w:rFonts w:cstheme="minorHAnsi"/>
+          <w:sz w:val="24"/>
+          <w:szCs w:val="24"/>
+          <w:shd w:val="clear" w:color="auto" w:fill="FFFFFF"/>
+        </w:rPr>
+        <w:t>Scales the data to have Mean = 0 and Variance = 1.</w:t>
+      </w:r>
+    </w:p>
+    <w:p>
+      <w:pPr>
+        <w:pStyle w:val="ListParagraph"/>
+        <w:numPr>
+          <w:ilvl w:val="2"/>
+          <w:numId w:val="9"/>
+        </w:numPr>
+        <w:jc w:val="both"/>
+        <w:rPr>
+          <w:rFonts w:cstheme="minorHAnsi"/>
+          <w:b/>
+          <w:bCs/>
+          <w:sz w:val="24"/>
+          <w:szCs w:val="24"/>
+          <w:shd w:val="clear" w:color="auto" w:fill="FFFFFF"/>
+        </w:rPr>
+      </w:pPr>
+      <w:r>
+        <w:rPr>
+          <w:rFonts w:cstheme="minorHAnsi"/>
+          <w:sz w:val="24"/>
+          <w:szCs w:val="24"/>
+          <w:shd w:val="clear" w:color="auto" w:fill="FFFFFF"/>
+        </w:rPr>
+        <w:t xml:space="preserve">Scaling is done using the formula: </w:t>
+      </w:r>
+      <w:r>
+        <w:rPr>
+          <w:rFonts w:cstheme="minorHAnsi"/>
+          <w:b/>
+          <w:bCs/>
+          <w:sz w:val="24"/>
+          <w:szCs w:val="24"/>
+          <w:shd w:val="clear" w:color="auto" w:fill="FFFFFF"/>
+        </w:rPr>
+        <w:t>(x-Mean)/Variance</w:t>
+      </w:r>
+    </w:p>
+    <w:p>
+      <w:pPr>
+        <w:pStyle w:val="ListParagraph"/>
+        <w:numPr>
+          <w:ilvl w:val="1"/>
+          <w:numId w:val="9"/>
+        </w:numPr>
+        <w:jc w:val="both"/>
+        <w:rPr>
+          <w:rFonts w:cstheme="minorHAnsi"/>
+          <w:b/>
+          <w:bCs/>
+          <w:sz w:val="24"/>
+          <w:szCs w:val="24"/>
+          <w:shd w:val="clear" w:color="auto" w:fill="FFFFFF"/>
+        </w:rPr>
+      </w:pPr>
+      <w:r>
+        <w:rPr>
+          <w:rFonts w:cstheme="minorHAnsi"/>
+          <w:sz w:val="24"/>
+          <w:szCs w:val="24"/>
+          <w:shd w:val="clear" w:color="auto" w:fill="FFFFFF"/>
+        </w:rPr>
+        <w:t>Normalization</w:t>
+      </w:r>
+    </w:p>
+    <w:p>
+      <w:pPr>
+        <w:pStyle w:val="ListParagraph"/>
+        <w:numPr>
+          <w:ilvl w:val="2"/>
+          <w:numId w:val="9"/>
+        </w:numPr>
+        <w:jc w:val="both"/>
+        <w:rPr>
+          <w:rFonts w:cstheme="minorHAnsi"/>
+          <w:b/>
+          <w:bCs/>
+          <w:sz w:val="24"/>
+          <w:szCs w:val="24"/>
+          <w:shd w:val="clear" w:color="auto" w:fill="FFFFFF"/>
+        </w:rPr>
+      </w:pPr>
+      <w:r>
+        <w:rPr>
+          <w:rFonts w:cstheme="minorHAnsi"/>
+          <w:sz w:val="24"/>
+          <w:szCs w:val="24"/>
+          <w:shd w:val="clear" w:color="auto" w:fill="FFFFFF"/>
+        </w:rPr>
+        <w:t>Scales the data in the range 0-1.</w:t>
+      </w:r>
+    </w:p>
+    <w:p>
+      <w:pPr>
+        <w:pStyle w:val="ListParagraph"/>
+        <w:numPr>
+          <w:ilvl w:val="2"/>
+          <w:numId w:val="9"/>
+        </w:numPr>
+        <w:jc w:val="both"/>
+        <w:rPr>
+          <w:rFonts w:cstheme="minorHAnsi"/>
+          <w:b/>
+          <w:bCs/>
+          <w:sz w:val="24"/>
+          <w:szCs w:val="24"/>
+          <w:shd w:val="clear" w:color="auto" w:fill="FFFFFF"/>
+        </w:rPr>
+      </w:pPr>
+      <w:r>
+        <w:rPr>
+          <w:rFonts w:cstheme="minorHAnsi"/>
+          <w:sz w:val="24"/>
+          <w:szCs w:val="24"/>
+          <w:shd w:val="clear" w:color="auto" w:fill="FFFFFF"/>
+        </w:rPr>
+        <w:t xml:space="preserve">Scaling is done using the formula: </w:t>
+      </w:r>
+      <w:r>
+        <w:rPr>
+          <w:rFonts w:cstheme="minorHAnsi"/>
+          <w:b/>
+          <w:bCs/>
+          <w:sz w:val="28"/>
+          <w:szCs w:val="28"/>
+          <w:shd w:val="clear" w:color="auto" w:fill="FFFFFF"/>
+        </w:rPr>
+        <w:t>(</w:t>
+      </w:r>
+      <w:r>
+        <w:rPr>
+          <w:rFonts w:cstheme="minorHAnsi"/>
+          <w:b/>
+          <w:bCs/>
+          <w:sz w:val="28"/>
+          <w:szCs w:val="28"/>
+          <w:shd w:val="clear" w:color="auto" w:fill="FFFFFF"/>
+        </w:rPr>
+        <w:t xml:space="preserve"> </w:t>
+      </w:r>
+      <w:r>
+        <w:rPr>
+          <w:rFonts w:cstheme="minorHAnsi"/>
+          <w:b/>
+          <w:bCs/>
+          <w:sz w:val="28"/>
+          <w:szCs w:val="28"/>
+          <w:shd w:val="clear" w:color="auto" w:fill="FFFFFF"/>
+        </w:rPr>
+        <w:t>x</w:t>
+      </w:r>
+      <w:r>
+        <w:rPr>
+          <w:rFonts w:cstheme="minorHAnsi"/>
+          <w:b/>
+          <w:bCs/>
+          <w:sz w:val="28"/>
+          <w:szCs w:val="28"/>
+          <w:shd w:val="clear" w:color="auto" w:fill="FFFFFF"/>
+        </w:rPr>
+        <w:t xml:space="preserve"> </w:t>
+      </w:r>
+      <w:r>
+        <w:rPr>
+          <w:rFonts w:cstheme="minorHAnsi"/>
+          <w:b/>
+          <w:bCs/>
+          <w:sz w:val="28"/>
+          <w:szCs w:val="28"/>
+          <w:shd w:val="clear" w:color="auto" w:fill="FFFFFF"/>
+        </w:rPr>
+        <w:t>-</w:t>
+      </w:r>
+      <w:r>
+        <w:rPr>
+          <w:rFonts w:cstheme="minorHAnsi"/>
+          <w:b/>
+          <w:bCs/>
+          <w:sz w:val="28"/>
+          <w:szCs w:val="28"/>
+          <w:shd w:val="clear" w:color="auto" w:fill="FFFFFF"/>
+        </w:rPr>
+        <w:t xml:space="preserve"> </w:t>
+      </w:r>
+      <w:proofErr w:type="spellStart"/>
+      <w:r>
+        <w:rPr>
+          <w:rFonts w:cstheme="minorHAnsi"/>
+          <w:b/>
+          <w:bCs/>
+          <w:sz w:val="28"/>
+          <w:szCs w:val="28"/>
+          <w:shd w:val="clear" w:color="auto" w:fill="FFFFFF"/>
+        </w:rPr>
+        <w:t>x</w:t>
+      </w:r>
+      <w:r>
+        <w:rPr>
+          <w:rFonts w:cstheme="minorHAnsi"/>
+          <w:b/>
+          <w:bCs/>
+          <w:sz w:val="28"/>
+          <w:szCs w:val="28"/>
+          <w:shd w:val="clear" w:color="auto" w:fill="FFFFFF"/>
+          <w:vertAlign w:val="subscript"/>
+        </w:rPr>
+        <w:t>min</w:t>
+      </w:r>
+      <w:proofErr w:type="spellEnd"/>
+      <w:r>
+        <w:rPr>
+          <w:rFonts w:cstheme="minorHAnsi"/>
+          <w:b/>
+          <w:bCs/>
+          <w:sz w:val="28"/>
+          <w:szCs w:val="28"/>
+          <w:shd w:val="clear" w:color="auto" w:fill="FFFFFF"/>
+          <w:vertAlign w:val="subscript"/>
+        </w:rPr>
+        <w:t xml:space="preserve"> </w:t>
+      </w:r>
+      <w:r>
+        <w:rPr>
+          <w:rFonts w:cstheme="minorHAnsi"/>
+          <w:b/>
+          <w:bCs/>
+          <w:sz w:val="28"/>
+          <w:szCs w:val="28"/>
+          <w:shd w:val="clear" w:color="auto" w:fill="FFFFFF"/>
+        </w:rPr>
+        <w:t>)</w:t>
+      </w:r>
+      <w:r>
+        <w:rPr>
+          <w:rFonts w:cstheme="minorHAnsi"/>
+          <w:b/>
+          <w:bCs/>
+          <w:sz w:val="28"/>
+          <w:szCs w:val="28"/>
+          <w:shd w:val="clear" w:color="auto" w:fill="FFFFFF"/>
+        </w:rPr>
+        <w:t xml:space="preserve"> </w:t>
+      </w:r>
+      <w:r>
+        <w:rPr>
+          <w:rFonts w:cstheme="minorHAnsi"/>
+          <w:b/>
+          <w:bCs/>
+          <w:sz w:val="28"/>
+          <w:szCs w:val="28"/>
+          <w:shd w:val="clear" w:color="auto" w:fill="FFFFFF"/>
+        </w:rPr>
+        <w:t>/</w:t>
+      </w:r>
+      <w:r>
+        <w:rPr>
+          <w:rFonts w:cstheme="minorHAnsi"/>
+          <w:b/>
+          <w:bCs/>
+          <w:sz w:val="28"/>
+          <w:szCs w:val="28"/>
+          <w:shd w:val="clear" w:color="auto" w:fill="FFFFFF"/>
+        </w:rPr>
+        <w:t xml:space="preserve"> </w:t>
+      </w:r>
+      <w:r>
+        <w:rPr>
+          <w:rFonts w:cstheme="minorHAnsi"/>
+          <w:b/>
+          <w:bCs/>
+          <w:sz w:val="28"/>
+          <w:szCs w:val="28"/>
+          <w:shd w:val="clear" w:color="auto" w:fill="FFFFFF"/>
+        </w:rPr>
+        <w:t>(</w:t>
+      </w:r>
+      <w:r>
+        <w:rPr>
+          <w:rFonts w:cstheme="minorHAnsi"/>
+          <w:b/>
+          <w:bCs/>
+          <w:sz w:val="28"/>
+          <w:szCs w:val="28"/>
+          <w:shd w:val="clear" w:color="auto" w:fill="FFFFFF"/>
+        </w:rPr>
+        <w:t xml:space="preserve"> </w:t>
+      </w:r>
+      <w:proofErr w:type="spellStart"/>
+      <w:r>
+        <w:rPr>
+          <w:rFonts w:cstheme="minorHAnsi"/>
+          <w:b/>
+          <w:bCs/>
+          <w:sz w:val="28"/>
+          <w:szCs w:val="28"/>
+          <w:shd w:val="clear" w:color="auto" w:fill="FFFFFF"/>
+        </w:rPr>
+        <w:t>x</w:t>
+      </w:r>
+      <w:r>
+        <w:rPr>
+          <w:rFonts w:cstheme="minorHAnsi"/>
+          <w:b/>
+          <w:bCs/>
+          <w:sz w:val="28"/>
+          <w:szCs w:val="28"/>
+          <w:shd w:val="clear" w:color="auto" w:fill="FFFFFF"/>
+          <w:vertAlign w:val="subscript"/>
+        </w:rPr>
+        <w:t>m</w:t>
+      </w:r>
+      <w:r>
+        <w:rPr>
+          <w:rFonts w:cstheme="minorHAnsi"/>
+          <w:b/>
+          <w:bCs/>
+          <w:sz w:val="28"/>
+          <w:szCs w:val="28"/>
+          <w:shd w:val="clear" w:color="auto" w:fill="FFFFFF"/>
+          <w:vertAlign w:val="subscript"/>
+        </w:rPr>
+        <w:t>ax</w:t>
+      </w:r>
+      <w:proofErr w:type="spellEnd"/>
+      <w:r>
+        <w:rPr>
+          <w:rFonts w:cstheme="minorHAnsi"/>
+          <w:b/>
+          <w:bCs/>
+          <w:sz w:val="28"/>
+          <w:szCs w:val="28"/>
+          <w:shd w:val="clear" w:color="auto" w:fill="FFFFFF"/>
+          <w:vertAlign w:val="subscript"/>
+        </w:rPr>
+        <w:t xml:space="preserve"> </w:t>
+      </w:r>
+      <w:r>
+        <w:rPr>
+          <w:rFonts w:cstheme="minorHAnsi"/>
+          <w:b/>
+          <w:bCs/>
+          <w:sz w:val="28"/>
+          <w:szCs w:val="28"/>
+          <w:shd w:val="clear" w:color="auto" w:fill="FFFFFF"/>
+        </w:rPr>
+        <w:t>-</w:t>
+      </w:r>
+      <w:r>
+        <w:rPr>
+          <w:rFonts w:cstheme="minorHAnsi"/>
+          <w:b/>
+          <w:bCs/>
+          <w:sz w:val="28"/>
+          <w:szCs w:val="28"/>
+          <w:shd w:val="clear" w:color="auto" w:fill="FFFFFF"/>
+        </w:rPr>
+        <w:t xml:space="preserve"> </w:t>
+      </w:r>
+      <w:proofErr w:type="spellStart"/>
+      <w:r>
+        <w:rPr>
+          <w:rFonts w:cstheme="minorHAnsi"/>
+          <w:b/>
+          <w:bCs/>
+          <w:sz w:val="28"/>
+          <w:szCs w:val="28"/>
+          <w:shd w:val="clear" w:color="auto" w:fill="FFFFFF"/>
+        </w:rPr>
+        <w:t>x</w:t>
+      </w:r>
+      <w:r>
+        <w:rPr>
+          <w:rFonts w:cstheme="minorHAnsi"/>
+          <w:b/>
+          <w:bCs/>
+          <w:sz w:val="28"/>
+          <w:szCs w:val="28"/>
+          <w:shd w:val="clear" w:color="auto" w:fill="FFFFFF"/>
+          <w:vertAlign w:val="subscript"/>
+        </w:rPr>
+        <w:t>m</w:t>
+      </w:r>
+      <w:r>
+        <w:rPr>
+          <w:rFonts w:cstheme="minorHAnsi"/>
+          <w:b/>
+          <w:bCs/>
+          <w:sz w:val="28"/>
+          <w:szCs w:val="28"/>
+          <w:shd w:val="clear" w:color="auto" w:fill="FFFFFF"/>
+          <w:vertAlign w:val="subscript"/>
+        </w:rPr>
+        <w:t>in</w:t>
+      </w:r>
+      <w:proofErr w:type="spellEnd"/>
+      <w:r>
+        <w:rPr>
+          <w:rFonts w:cstheme="minorHAnsi"/>
+          <w:b/>
+          <w:bCs/>
+          <w:sz w:val="28"/>
+          <w:szCs w:val="28"/>
+          <w:shd w:val="clear" w:color="auto" w:fill="FFFFFF"/>
+          <w:vertAlign w:val="subscript"/>
+        </w:rPr>
+        <w:t xml:space="preserve"> </w:t>
+      </w:r>
+      <w:r>
+        <w:rPr>
+          <w:rFonts w:cstheme="minorHAnsi"/>
+          <w:b/>
+          <w:bCs/>
+          <w:sz w:val="28"/>
+          <w:szCs w:val="28"/>
+          <w:shd w:val="clear" w:color="auto" w:fill="FFFFFF"/>
+        </w:rPr>
+        <w:t>)</w:t>
+      </w:r>
+    </w:p>
+    <w:p>
+      <w:pPr>
+        <w:ind w:left="360"/>
+        <w:jc w:val="both"/>
+        <w:rPr>
+          <w:rFonts w:cstheme="minorHAnsi"/>
+          <w:sz w:val="24"/>
+          <w:szCs w:val="24"/>
+        </w:rPr>
+      </w:pPr>
     </w:p>
     <w:sectPr>
       <w:pgSz w:w="11906" w:h="16838"/>
@@ -1236,6 +4039,268 @@
 <file path=word/numbering.xml><?xml version="1.0" encoding="utf-8"?>
 <w:numbering xmlns:wpc="http://schemas.microsoft.com/office/word/2010/wordprocessingCanvas" xmlns:cx="http://schemas.microsoft.com/office/drawing/2014/chartex" xmlns:cx1="http://schemas.microsoft.com/office/drawing/2015/9/8/chartex" xmlns:cx2="http://schemas.microsoft.com/office/drawing/2015/10/21/chartex" xmlns:cx3="http://schemas.microsoft.com/office/drawing/2016/5/9/chartex" xmlns:cx4="http://schemas.microsoft.com/office/drawing/2016/5/10/chartex" xmlns:cx5="http://schemas.microsoft.com/office/drawing/2016/5/11/chartex" xmlns:cx6="http://schemas.microsoft.com/office/drawing/2016/5/12/chartex" xmlns:cx7="http://schemas.microsoft.com/office/drawing/2016/5/13/chartex" xmlns:cx8="http://schemas.microsoft.com/office/drawing/2016/5/14/chartex" xmlns:mc="http://schemas.openxmlformats.org/markup-compatibility/2006" xmlns:aink="http://schemas.microsoft.com/office/drawing/2016/ink" xmlns:am3d="http://schemas.microsoft.com/office/drawing/2017/model3d" xmlns:o="urn:schemas-microsoft-com:office:office" xmlns:r="http://schemas.openxmlformats.org/officeDocument/2006/relationships" xmlns:m="http://schemas.openxmlformats.org/officeDocument/2006/math" xmlns:v="urn:schemas-microsoft-com:vml" xmlns:wp14="http://schemas.microsoft.com/office/word/2010/wordprocessingDrawing" xmlns:wp="http://schemas.openxmlformats.org/drawingml/2006/wordprocessingDrawing" xmlns:w10="urn:schemas-microsoft-com:office:word" xmlns:w="http://schemas.openxmlformats.org/wordprocessingml/2006/main" xmlns:w14="http://schemas.microsoft.com/office/word/2010/wordml" xmlns:w15="http://schemas.microsoft.com/office/word/2012/wordml" xmlns:w16cex="http://schemas.microsoft.com/office/word/2018/wordml/cex" xmlns:w16cid="http://schemas.microsoft.com/office/word/2016/wordml/cid" xmlns:w16="http://schemas.microsoft.com/office/word/2018/wordml" xmlns:w16se="http://schemas.microsoft.com/office/word/2015/wordml/symex" xmlns:wpg="http://schemas.microsoft.com/office/word/2010/wordprocessingGroup" xmlns:wpi="http://schemas.microsoft.com/office/word/2010/wordprocessingInk" xmlns:wne="http://schemas.microsoft.com/office/word/2006/wordml" xmlns:wps="http://schemas.microsoft.com/office/word/2010/wordprocessingShape" mc:Ignorable="w14 w15 w16se w16cid w16 w16cex wp14">
   <w:abstractNum w:abstractNumId="0" w15:restartNumberingAfterBreak="0">
+    <w:nsid w:val="04AF553E"/>
+    <w:multiLevelType w:val="hybridMultilevel"/>
+    <w:tmpl w:val="78EC7C40"/>
+    <w:lvl w:ilvl="0" w:tplc="40090001">
+      <w:start w:val="1"/>
+      <w:numFmt w:val="bullet"/>
+      <w:lvlText w:val=""/>
+      <w:lvlJc w:val="left"/>
+      <w:pPr>
+        <w:ind w:left="720" w:hanging="360"/>
+      </w:pPr>
+      <w:rPr>
+        <w:rFonts w:ascii="Symbol" w:hAnsi="Symbol" w:hint="default"/>
+      </w:rPr>
+    </w:lvl>
+    <w:lvl w:ilvl="1" w:tplc="40090003">
+      <w:start w:val="1"/>
+      <w:numFmt w:val="bullet"/>
+      <w:lvlText w:val="o"/>
+      <w:lvlJc w:val="left"/>
+      <w:pPr>
+        <w:ind w:left="1440" w:hanging="360"/>
+      </w:pPr>
+      <w:rPr>
+        <w:rFonts w:ascii="Courier New" w:hAnsi="Courier New" w:cs="Courier New" w:hint="default"/>
+      </w:rPr>
+    </w:lvl>
+    <w:lvl w:ilvl="2" w:tplc="40090005">
+      <w:start w:val="1"/>
+      <w:numFmt w:val="bullet"/>
+      <w:lvlText w:val=""/>
+      <w:lvlJc w:val="left"/>
+      <w:pPr>
+        <w:ind w:left="2160" w:hanging="360"/>
+      </w:pPr>
+      <w:rPr>
+        <w:rFonts w:ascii="Wingdings" w:hAnsi="Wingdings" w:hint="default"/>
+      </w:rPr>
+    </w:lvl>
+    <w:lvl w:ilvl="3" w:tplc="40090001" w:tentative="1">
+      <w:start w:val="1"/>
+      <w:numFmt w:val="bullet"/>
+      <w:lvlText w:val=""/>
+      <w:lvlJc w:val="left"/>
+      <w:pPr>
+        <w:ind w:left="2880" w:hanging="360"/>
+      </w:pPr>
+      <w:rPr>
+        <w:rFonts w:ascii="Symbol" w:hAnsi="Symbol" w:hint="default"/>
+      </w:rPr>
+    </w:lvl>
+    <w:lvl w:ilvl="4" w:tplc="40090003" w:tentative="1">
+      <w:start w:val="1"/>
+      <w:numFmt w:val="bullet"/>
+      <w:lvlText w:val="o"/>
+      <w:lvlJc w:val="left"/>
+      <w:pPr>
+        <w:ind w:left="3600" w:hanging="360"/>
+      </w:pPr>
+      <w:rPr>
+        <w:rFonts w:ascii="Courier New" w:hAnsi="Courier New" w:cs="Courier New" w:hint="default"/>
+      </w:rPr>
+    </w:lvl>
+    <w:lvl w:ilvl="5" w:tplc="40090005" w:tentative="1">
+      <w:start w:val="1"/>
+      <w:numFmt w:val="bullet"/>
+      <w:lvlText w:val=""/>
+      <w:lvlJc w:val="left"/>
+      <w:pPr>
+        <w:ind w:left="4320" w:hanging="360"/>
+      </w:pPr>
+      <w:rPr>
+        <w:rFonts w:ascii="Wingdings" w:hAnsi="Wingdings" w:hint="default"/>
+      </w:rPr>
+    </w:lvl>
+    <w:lvl w:ilvl="6" w:tplc="40090001" w:tentative="1">
+      <w:start w:val="1"/>
+      <w:numFmt w:val="bullet"/>
+      <w:lvlText w:val=""/>
+      <w:lvlJc w:val="left"/>
+      <w:pPr>
+        <w:ind w:left="5040" w:hanging="360"/>
+      </w:pPr>
+      <w:rPr>
+        <w:rFonts w:ascii="Symbol" w:hAnsi="Symbol" w:hint="default"/>
+      </w:rPr>
+    </w:lvl>
+    <w:lvl w:ilvl="7" w:tplc="40090003" w:tentative="1">
+      <w:start w:val="1"/>
+      <w:numFmt w:val="bullet"/>
+      <w:lvlText w:val="o"/>
+      <w:lvlJc w:val="left"/>
+      <w:pPr>
+        <w:ind w:left="5760" w:hanging="360"/>
+      </w:pPr>
+      <w:rPr>
+        <w:rFonts w:ascii="Courier New" w:hAnsi="Courier New" w:cs="Courier New" w:hint="default"/>
+      </w:rPr>
+    </w:lvl>
+    <w:lvl w:ilvl="8" w:tplc="40090005" w:tentative="1">
+      <w:start w:val="1"/>
+      <w:numFmt w:val="bullet"/>
+      <w:lvlText w:val=""/>
+      <w:lvlJc w:val="left"/>
+      <w:pPr>
+        <w:ind w:left="6480" w:hanging="360"/>
+      </w:pPr>
+      <w:rPr>
+        <w:rFonts w:ascii="Wingdings" w:hAnsi="Wingdings" w:hint="default"/>
+      </w:rPr>
+    </w:lvl>
+  </w:abstractNum>
+  <w:abstractNum w:abstractNumId="1" w15:restartNumberingAfterBreak="0">
+    <w:nsid w:val="05DD12CF"/>
+    <w:multiLevelType w:val="multilevel"/>
+    <w:tmpl w:val="8A5668D4"/>
+    <w:lvl w:ilvl="0">
+      <w:start w:val="1"/>
+      <w:numFmt w:val="bullet"/>
+      <w:lvlText w:val=""/>
+      <w:lvlJc w:val="left"/>
+      <w:pPr>
+        <w:tabs>
+          <w:tab w:val="num" w:pos="1080"/>
+        </w:tabs>
+        <w:ind w:left="1080" w:hanging="360"/>
+      </w:pPr>
+      <w:rPr>
+        <w:rFonts w:ascii="Symbol" w:hAnsi="Symbol" w:hint="default"/>
+        <w:sz w:val="20"/>
+      </w:rPr>
+    </w:lvl>
+    <w:lvl w:ilvl="1" w:tentative="1">
+      <w:start w:val="1"/>
+      <w:numFmt w:val="bullet"/>
+      <w:lvlText w:val=""/>
+      <w:lvlJc w:val="left"/>
+      <w:pPr>
+        <w:tabs>
+          <w:tab w:val="num" w:pos="1800"/>
+        </w:tabs>
+        <w:ind w:left="1800" w:hanging="360"/>
+      </w:pPr>
+      <w:rPr>
+        <w:rFonts w:ascii="Symbol" w:hAnsi="Symbol" w:hint="default"/>
+        <w:sz w:val="20"/>
+      </w:rPr>
+    </w:lvl>
+    <w:lvl w:ilvl="2" w:tentative="1">
+      <w:start w:val="1"/>
+      <w:numFmt w:val="bullet"/>
+      <w:lvlText w:val=""/>
+      <w:lvlJc w:val="left"/>
+      <w:pPr>
+        <w:tabs>
+          <w:tab w:val="num" w:pos="2520"/>
+        </w:tabs>
+        <w:ind w:left="2520" w:hanging="360"/>
+      </w:pPr>
+      <w:rPr>
+        <w:rFonts w:ascii="Symbol" w:hAnsi="Symbol" w:hint="default"/>
+        <w:sz w:val="20"/>
+      </w:rPr>
+    </w:lvl>
+    <w:lvl w:ilvl="3" w:tentative="1">
+      <w:start w:val="1"/>
+      <w:numFmt w:val="bullet"/>
+      <w:lvlText w:val=""/>
+      <w:lvlJc w:val="left"/>
+      <w:pPr>
+        <w:tabs>
+          <w:tab w:val="num" w:pos="3240"/>
+        </w:tabs>
+        <w:ind w:left="3240" w:hanging="360"/>
+      </w:pPr>
+      <w:rPr>
+        <w:rFonts w:ascii="Symbol" w:hAnsi="Symbol" w:hint="default"/>
+        <w:sz w:val="20"/>
+      </w:rPr>
+    </w:lvl>
+    <w:lvl w:ilvl="4" w:tentative="1">
+      <w:start w:val="1"/>
+      <w:numFmt w:val="bullet"/>
+      <w:lvlText w:val=""/>
+      <w:lvlJc w:val="left"/>
+      <w:pPr>
+        <w:tabs>
+          <w:tab w:val="num" w:pos="3960"/>
+        </w:tabs>
+        <w:ind w:left="3960" w:hanging="360"/>
+      </w:pPr>
+      <w:rPr>
+        <w:rFonts w:ascii="Symbol" w:hAnsi="Symbol" w:hint="default"/>
+        <w:sz w:val="20"/>
+      </w:rPr>
+    </w:lvl>
+    <w:lvl w:ilvl="5" w:tentative="1">
+      <w:start w:val="1"/>
+      <w:numFmt w:val="bullet"/>
+      <w:lvlText w:val=""/>
+      <w:lvlJc w:val="left"/>
+      <w:pPr>
+        <w:tabs>
+          <w:tab w:val="num" w:pos="4680"/>
+        </w:tabs>
+        <w:ind w:left="4680" w:hanging="360"/>
+      </w:pPr>
+      <w:rPr>
+        <w:rFonts w:ascii="Symbol" w:hAnsi="Symbol" w:hint="default"/>
+        <w:sz w:val="20"/>
+      </w:rPr>
+    </w:lvl>
+    <w:lvl w:ilvl="6" w:tentative="1">
+      <w:start w:val="1"/>
+      <w:numFmt w:val="bullet"/>
+      <w:lvlText w:val=""/>
+      <w:lvlJc w:val="left"/>
+      <w:pPr>
+        <w:tabs>
+          <w:tab w:val="num" w:pos="5400"/>
+        </w:tabs>
+        <w:ind w:left="5400" w:hanging="360"/>
+      </w:pPr>
+      <w:rPr>
+        <w:rFonts w:ascii="Symbol" w:hAnsi="Symbol" w:hint="default"/>
+        <w:sz w:val="20"/>
+      </w:rPr>
+    </w:lvl>
+    <w:lvl w:ilvl="7" w:tentative="1">
+      <w:start w:val="1"/>
+      <w:numFmt w:val="bullet"/>
+      <w:lvlText w:val=""/>
+      <w:lvlJc w:val="left"/>
+      <w:pPr>
+        <w:tabs>
+          <w:tab w:val="num" w:pos="6120"/>
+        </w:tabs>
+        <w:ind w:left="6120" w:hanging="360"/>
+      </w:pPr>
+      <w:rPr>
+        <w:rFonts w:ascii="Symbol" w:hAnsi="Symbol" w:hint="default"/>
+        <w:sz w:val="20"/>
+      </w:rPr>
+    </w:lvl>
+    <w:lvl w:ilvl="8" w:tentative="1">
+      <w:start w:val="1"/>
+      <w:numFmt w:val="bullet"/>
+      <w:lvlText w:val=""/>
+      <w:lvlJc w:val="left"/>
+      <w:pPr>
+        <w:tabs>
+          <w:tab w:val="num" w:pos="6840"/>
+        </w:tabs>
+        <w:ind w:left="6840" w:hanging="360"/>
+      </w:pPr>
+      <w:rPr>
+        <w:rFonts w:ascii="Symbol" w:hAnsi="Symbol" w:hint="default"/>
+        <w:sz w:val="20"/>
+      </w:rPr>
+    </w:lvl>
+  </w:abstractNum>
+  <w:abstractNum w:abstractNumId="2" w15:restartNumberingAfterBreak="0">
     <w:nsid w:val="06B45959"/>
     <w:multiLevelType w:val="hybridMultilevel"/>
     <w:tmpl w:val="D21C0414"/>
@@ -1348,7 +4413,459 @@
       </w:rPr>
     </w:lvl>
   </w:abstractNum>
-  <w:abstractNum w:abstractNumId="1" w15:restartNumberingAfterBreak="0">
+  <w:abstractNum w:abstractNumId="3" w15:restartNumberingAfterBreak="0">
+    <w:nsid w:val="11D309D7"/>
+    <w:multiLevelType w:val="hybridMultilevel"/>
+    <w:tmpl w:val="75F0D23E"/>
+    <w:lvl w:ilvl="0" w:tplc="40090001">
+      <w:start w:val="1"/>
+      <w:numFmt w:val="bullet"/>
+      <w:lvlText w:val=""/>
+      <w:lvlJc w:val="left"/>
+      <w:pPr>
+        <w:ind w:left="720" w:hanging="360"/>
+      </w:pPr>
+      <w:rPr>
+        <w:rFonts w:ascii="Symbol" w:hAnsi="Symbol" w:hint="default"/>
+      </w:rPr>
+    </w:lvl>
+    <w:lvl w:ilvl="1" w:tplc="40090003" w:tentative="1">
+      <w:start w:val="1"/>
+      <w:numFmt w:val="bullet"/>
+      <w:lvlText w:val="o"/>
+      <w:lvlJc w:val="left"/>
+      <w:pPr>
+        <w:ind w:left="1440" w:hanging="360"/>
+      </w:pPr>
+      <w:rPr>
+        <w:rFonts w:ascii="Courier New" w:hAnsi="Courier New" w:cs="Courier New" w:hint="default"/>
+      </w:rPr>
+    </w:lvl>
+    <w:lvl w:ilvl="2" w:tplc="40090005" w:tentative="1">
+      <w:start w:val="1"/>
+      <w:numFmt w:val="bullet"/>
+      <w:lvlText w:val=""/>
+      <w:lvlJc w:val="left"/>
+      <w:pPr>
+        <w:ind w:left="2160" w:hanging="360"/>
+      </w:pPr>
+      <w:rPr>
+        <w:rFonts w:ascii="Wingdings" w:hAnsi="Wingdings" w:hint="default"/>
+      </w:rPr>
+    </w:lvl>
+    <w:lvl w:ilvl="3" w:tplc="40090001" w:tentative="1">
+      <w:start w:val="1"/>
+      <w:numFmt w:val="bullet"/>
+      <w:lvlText w:val=""/>
+      <w:lvlJc w:val="left"/>
+      <w:pPr>
+        <w:ind w:left="2880" w:hanging="360"/>
+      </w:pPr>
+      <w:rPr>
+        <w:rFonts w:ascii="Symbol" w:hAnsi="Symbol" w:hint="default"/>
+      </w:rPr>
+    </w:lvl>
+    <w:lvl w:ilvl="4" w:tplc="40090003" w:tentative="1">
+      <w:start w:val="1"/>
+      <w:numFmt w:val="bullet"/>
+      <w:lvlText w:val="o"/>
+      <w:lvlJc w:val="left"/>
+      <w:pPr>
+        <w:ind w:left="3600" w:hanging="360"/>
+      </w:pPr>
+      <w:rPr>
+        <w:rFonts w:ascii="Courier New" w:hAnsi="Courier New" w:cs="Courier New" w:hint="default"/>
+      </w:rPr>
+    </w:lvl>
+    <w:lvl w:ilvl="5" w:tplc="40090005" w:tentative="1">
+      <w:start w:val="1"/>
+      <w:numFmt w:val="bullet"/>
+      <w:lvlText w:val=""/>
+      <w:lvlJc w:val="left"/>
+      <w:pPr>
+        <w:ind w:left="4320" w:hanging="360"/>
+      </w:pPr>
+      <w:rPr>
+        <w:rFonts w:ascii="Wingdings" w:hAnsi="Wingdings" w:hint="default"/>
+      </w:rPr>
+    </w:lvl>
+    <w:lvl w:ilvl="6" w:tplc="40090001" w:tentative="1">
+      <w:start w:val="1"/>
+      <w:numFmt w:val="bullet"/>
+      <w:lvlText w:val=""/>
+      <w:lvlJc w:val="left"/>
+      <w:pPr>
+        <w:ind w:left="5040" w:hanging="360"/>
+      </w:pPr>
+      <w:rPr>
+        <w:rFonts w:ascii="Symbol" w:hAnsi="Symbol" w:hint="default"/>
+      </w:rPr>
+    </w:lvl>
+    <w:lvl w:ilvl="7" w:tplc="40090003" w:tentative="1">
+      <w:start w:val="1"/>
+      <w:numFmt w:val="bullet"/>
+      <w:lvlText w:val="o"/>
+      <w:lvlJc w:val="left"/>
+      <w:pPr>
+        <w:ind w:left="5760" w:hanging="360"/>
+      </w:pPr>
+      <w:rPr>
+        <w:rFonts w:ascii="Courier New" w:hAnsi="Courier New" w:cs="Courier New" w:hint="default"/>
+      </w:rPr>
+    </w:lvl>
+    <w:lvl w:ilvl="8" w:tplc="40090005" w:tentative="1">
+      <w:start w:val="1"/>
+      <w:numFmt w:val="bullet"/>
+      <w:lvlText w:val=""/>
+      <w:lvlJc w:val="left"/>
+      <w:pPr>
+        <w:ind w:left="6480" w:hanging="360"/>
+      </w:pPr>
+      <w:rPr>
+        <w:rFonts w:ascii="Wingdings" w:hAnsi="Wingdings" w:hint="default"/>
+      </w:rPr>
+    </w:lvl>
+  </w:abstractNum>
+  <w:abstractNum w:abstractNumId="4" w15:restartNumberingAfterBreak="0">
+    <w:nsid w:val="1ADB7E74"/>
+    <w:multiLevelType w:val="hybridMultilevel"/>
+    <w:tmpl w:val="FE269F6C"/>
+    <w:lvl w:ilvl="0" w:tplc="40090001">
+      <w:start w:val="1"/>
+      <w:numFmt w:val="bullet"/>
+      <w:lvlText w:val=""/>
+      <w:lvlJc w:val="left"/>
+      <w:pPr>
+        <w:ind w:left="720" w:hanging="360"/>
+      </w:pPr>
+      <w:rPr>
+        <w:rFonts w:ascii="Symbol" w:hAnsi="Symbol" w:hint="default"/>
+      </w:rPr>
+    </w:lvl>
+    <w:lvl w:ilvl="1" w:tplc="40090003">
+      <w:start w:val="1"/>
+      <w:numFmt w:val="bullet"/>
+      <w:lvlText w:val="o"/>
+      <w:lvlJc w:val="left"/>
+      <w:pPr>
+        <w:ind w:left="1440" w:hanging="360"/>
+      </w:pPr>
+      <w:rPr>
+        <w:rFonts w:ascii="Courier New" w:hAnsi="Courier New" w:cs="Courier New" w:hint="default"/>
+      </w:rPr>
+    </w:lvl>
+    <w:lvl w:ilvl="2" w:tplc="40090005" w:tentative="1">
+      <w:start w:val="1"/>
+      <w:numFmt w:val="bullet"/>
+      <w:lvlText w:val=""/>
+      <w:lvlJc w:val="left"/>
+      <w:pPr>
+        <w:ind w:left="2160" w:hanging="360"/>
+      </w:pPr>
+      <w:rPr>
+        <w:rFonts w:ascii="Wingdings" w:hAnsi="Wingdings" w:hint="default"/>
+      </w:rPr>
+    </w:lvl>
+    <w:lvl w:ilvl="3" w:tplc="40090001" w:tentative="1">
+      <w:start w:val="1"/>
+      <w:numFmt w:val="bullet"/>
+      <w:lvlText w:val=""/>
+      <w:lvlJc w:val="left"/>
+      <w:pPr>
+        <w:ind w:left="2880" w:hanging="360"/>
+      </w:pPr>
+      <w:rPr>
+        <w:rFonts w:ascii="Symbol" w:hAnsi="Symbol" w:hint="default"/>
+      </w:rPr>
+    </w:lvl>
+    <w:lvl w:ilvl="4" w:tplc="40090003" w:tentative="1">
+      <w:start w:val="1"/>
+      <w:numFmt w:val="bullet"/>
+      <w:lvlText w:val="o"/>
+      <w:lvlJc w:val="left"/>
+      <w:pPr>
+        <w:ind w:left="3600" w:hanging="360"/>
+      </w:pPr>
+      <w:rPr>
+        <w:rFonts w:ascii="Courier New" w:hAnsi="Courier New" w:cs="Courier New" w:hint="default"/>
+      </w:rPr>
+    </w:lvl>
+    <w:lvl w:ilvl="5" w:tplc="40090005" w:tentative="1">
+      <w:start w:val="1"/>
+      <w:numFmt w:val="bullet"/>
+      <w:lvlText w:val=""/>
+      <w:lvlJc w:val="left"/>
+      <w:pPr>
+        <w:ind w:left="4320" w:hanging="360"/>
+      </w:pPr>
+      <w:rPr>
+        <w:rFonts w:ascii="Wingdings" w:hAnsi="Wingdings" w:hint="default"/>
+      </w:rPr>
+    </w:lvl>
+    <w:lvl w:ilvl="6" w:tplc="40090001" w:tentative="1">
+      <w:start w:val="1"/>
+      <w:numFmt w:val="bullet"/>
+      <w:lvlText w:val=""/>
+      <w:lvlJc w:val="left"/>
+      <w:pPr>
+        <w:ind w:left="5040" w:hanging="360"/>
+      </w:pPr>
+      <w:rPr>
+        <w:rFonts w:ascii="Symbol" w:hAnsi="Symbol" w:hint="default"/>
+      </w:rPr>
+    </w:lvl>
+    <w:lvl w:ilvl="7" w:tplc="40090003" w:tentative="1">
+      <w:start w:val="1"/>
+      <w:numFmt w:val="bullet"/>
+      <w:lvlText w:val="o"/>
+      <w:lvlJc w:val="left"/>
+      <w:pPr>
+        <w:ind w:left="5760" w:hanging="360"/>
+      </w:pPr>
+      <w:rPr>
+        <w:rFonts w:ascii="Courier New" w:hAnsi="Courier New" w:cs="Courier New" w:hint="default"/>
+      </w:rPr>
+    </w:lvl>
+    <w:lvl w:ilvl="8" w:tplc="40090005" w:tentative="1">
+      <w:start w:val="1"/>
+      <w:numFmt w:val="bullet"/>
+      <w:lvlText w:val=""/>
+      <w:lvlJc w:val="left"/>
+      <w:pPr>
+        <w:ind w:left="6480" w:hanging="360"/>
+      </w:pPr>
+      <w:rPr>
+        <w:rFonts w:ascii="Wingdings" w:hAnsi="Wingdings" w:hint="default"/>
+      </w:rPr>
+    </w:lvl>
+  </w:abstractNum>
+  <w:abstractNum w:abstractNumId="5" w15:restartNumberingAfterBreak="0">
+    <w:nsid w:val="1E3B6231"/>
+    <w:multiLevelType w:val="hybridMultilevel"/>
+    <w:tmpl w:val="9F0AD030"/>
+    <w:lvl w:ilvl="0" w:tplc="40090001">
+      <w:start w:val="1"/>
+      <w:numFmt w:val="bullet"/>
+      <w:lvlText w:val=""/>
+      <w:lvlJc w:val="left"/>
+      <w:pPr>
+        <w:ind w:left="720" w:hanging="360"/>
+      </w:pPr>
+      <w:rPr>
+        <w:rFonts w:ascii="Symbol" w:hAnsi="Symbol" w:hint="default"/>
+      </w:rPr>
+    </w:lvl>
+    <w:lvl w:ilvl="1" w:tplc="40090003" w:tentative="1">
+      <w:start w:val="1"/>
+      <w:numFmt w:val="bullet"/>
+      <w:lvlText w:val="o"/>
+      <w:lvlJc w:val="left"/>
+      <w:pPr>
+        <w:ind w:left="1440" w:hanging="360"/>
+      </w:pPr>
+      <w:rPr>
+        <w:rFonts w:ascii="Courier New" w:hAnsi="Courier New" w:cs="Courier New" w:hint="default"/>
+      </w:rPr>
+    </w:lvl>
+    <w:lvl w:ilvl="2" w:tplc="40090005" w:tentative="1">
+      <w:start w:val="1"/>
+      <w:numFmt w:val="bullet"/>
+      <w:lvlText w:val=""/>
+      <w:lvlJc w:val="left"/>
+      <w:pPr>
+        <w:ind w:left="2160" w:hanging="360"/>
+      </w:pPr>
+      <w:rPr>
+        <w:rFonts w:ascii="Wingdings" w:hAnsi="Wingdings" w:hint="default"/>
+      </w:rPr>
+    </w:lvl>
+    <w:lvl w:ilvl="3" w:tplc="40090001" w:tentative="1">
+      <w:start w:val="1"/>
+      <w:numFmt w:val="bullet"/>
+      <w:lvlText w:val=""/>
+      <w:lvlJc w:val="left"/>
+      <w:pPr>
+        <w:ind w:left="2880" w:hanging="360"/>
+      </w:pPr>
+      <w:rPr>
+        <w:rFonts w:ascii="Symbol" w:hAnsi="Symbol" w:hint="default"/>
+      </w:rPr>
+    </w:lvl>
+    <w:lvl w:ilvl="4" w:tplc="40090003" w:tentative="1">
+      <w:start w:val="1"/>
+      <w:numFmt w:val="bullet"/>
+      <w:lvlText w:val="o"/>
+      <w:lvlJc w:val="left"/>
+      <w:pPr>
+        <w:ind w:left="3600" w:hanging="360"/>
+      </w:pPr>
+      <w:rPr>
+        <w:rFonts w:ascii="Courier New" w:hAnsi="Courier New" w:cs="Courier New" w:hint="default"/>
+      </w:rPr>
+    </w:lvl>
+    <w:lvl w:ilvl="5" w:tplc="40090005" w:tentative="1">
+      <w:start w:val="1"/>
+      <w:numFmt w:val="bullet"/>
+      <w:lvlText w:val=""/>
+      <w:lvlJc w:val="left"/>
+      <w:pPr>
+        <w:ind w:left="4320" w:hanging="360"/>
+      </w:pPr>
+      <w:rPr>
+        <w:rFonts w:ascii="Wingdings" w:hAnsi="Wingdings" w:hint="default"/>
+      </w:rPr>
+    </w:lvl>
+    <w:lvl w:ilvl="6" w:tplc="40090001" w:tentative="1">
+      <w:start w:val="1"/>
+      <w:numFmt w:val="bullet"/>
+      <w:lvlText w:val=""/>
+      <w:lvlJc w:val="left"/>
+      <w:pPr>
+        <w:ind w:left="5040" w:hanging="360"/>
+      </w:pPr>
+      <w:rPr>
+        <w:rFonts w:ascii="Symbol" w:hAnsi="Symbol" w:hint="default"/>
+      </w:rPr>
+    </w:lvl>
+    <w:lvl w:ilvl="7" w:tplc="40090003" w:tentative="1">
+      <w:start w:val="1"/>
+      <w:numFmt w:val="bullet"/>
+      <w:lvlText w:val="o"/>
+      <w:lvlJc w:val="left"/>
+      <w:pPr>
+        <w:ind w:left="5760" w:hanging="360"/>
+      </w:pPr>
+      <w:rPr>
+        <w:rFonts w:ascii="Courier New" w:hAnsi="Courier New" w:cs="Courier New" w:hint="default"/>
+      </w:rPr>
+    </w:lvl>
+    <w:lvl w:ilvl="8" w:tplc="40090005" w:tentative="1">
+      <w:start w:val="1"/>
+      <w:numFmt w:val="bullet"/>
+      <w:lvlText w:val=""/>
+      <w:lvlJc w:val="left"/>
+      <w:pPr>
+        <w:ind w:left="6480" w:hanging="360"/>
+      </w:pPr>
+      <w:rPr>
+        <w:rFonts w:ascii="Wingdings" w:hAnsi="Wingdings" w:hint="default"/>
+      </w:rPr>
+    </w:lvl>
+  </w:abstractNum>
+  <w:abstractNum w:abstractNumId="6" w15:restartNumberingAfterBreak="0">
+    <w:nsid w:val="30765842"/>
+    <w:multiLevelType w:val="hybridMultilevel"/>
+    <w:tmpl w:val="83E2DB4C"/>
+    <w:lvl w:ilvl="0" w:tplc="40090001">
+      <w:start w:val="1"/>
+      <w:numFmt w:val="bullet"/>
+      <w:lvlText w:val=""/>
+      <w:lvlJc w:val="left"/>
+      <w:pPr>
+        <w:ind w:left="720" w:hanging="360"/>
+      </w:pPr>
+      <w:rPr>
+        <w:rFonts w:ascii="Symbol" w:hAnsi="Symbol" w:hint="default"/>
+      </w:rPr>
+    </w:lvl>
+    <w:lvl w:ilvl="1" w:tplc="40090003">
+      <w:start w:val="1"/>
+      <w:numFmt w:val="bullet"/>
+      <w:lvlText w:val="o"/>
+      <w:lvlJc w:val="left"/>
+      <w:pPr>
+        <w:ind w:left="1440" w:hanging="360"/>
+      </w:pPr>
+      <w:rPr>
+        <w:rFonts w:ascii="Courier New" w:hAnsi="Courier New" w:cs="Courier New" w:hint="default"/>
+      </w:rPr>
+    </w:lvl>
+    <w:lvl w:ilvl="2" w:tplc="40090005" w:tentative="1">
+      <w:start w:val="1"/>
+      <w:numFmt w:val="bullet"/>
+      <w:lvlText w:val=""/>
+      <w:lvlJc w:val="left"/>
+      <w:pPr>
+        <w:ind w:left="2160" w:hanging="360"/>
+      </w:pPr>
+      <w:rPr>
+        <w:rFonts w:ascii="Wingdings" w:hAnsi="Wingdings" w:hint="default"/>
+      </w:rPr>
+    </w:lvl>
+    <w:lvl w:ilvl="3" w:tplc="40090001" w:tentative="1">
+      <w:start w:val="1"/>
+      <w:numFmt w:val="bullet"/>
+      <w:lvlText w:val=""/>
+      <w:lvlJc w:val="left"/>
+      <w:pPr>
+        <w:ind w:left="2880" w:hanging="360"/>
+      </w:pPr>
+      <w:rPr>
+        <w:rFonts w:ascii="Symbol" w:hAnsi="Symbol" w:hint="default"/>
+      </w:rPr>
+    </w:lvl>
+    <w:lvl w:ilvl="4" w:tplc="40090003" w:tentative="1">
+      <w:start w:val="1"/>
+      <w:numFmt w:val="bullet"/>
+      <w:lvlText w:val="o"/>
+      <w:lvlJc w:val="left"/>
+      <w:pPr>
+        <w:ind w:left="3600" w:hanging="360"/>
+      </w:pPr>
+      <w:rPr>
+        <w:rFonts w:ascii="Courier New" w:hAnsi="Courier New" w:cs="Courier New" w:hint="default"/>
+      </w:rPr>
+    </w:lvl>
+    <w:lvl w:ilvl="5" w:tplc="40090005" w:tentative="1">
+      <w:start w:val="1"/>
+      <w:numFmt w:val="bullet"/>
+      <w:lvlText w:val=""/>
+      <w:lvlJc w:val="left"/>
+      <w:pPr>
+        <w:ind w:left="4320" w:hanging="360"/>
+      </w:pPr>
+      <w:rPr>
+        <w:rFonts w:ascii="Wingdings" w:hAnsi="Wingdings" w:hint="default"/>
+      </w:rPr>
+    </w:lvl>
+    <w:lvl w:ilvl="6" w:tplc="40090001" w:tentative="1">
+      <w:start w:val="1"/>
+      <w:numFmt w:val="bullet"/>
+      <w:lvlText w:val=""/>
+      <w:lvlJc w:val="left"/>
+      <w:pPr>
+        <w:ind w:left="5040" w:hanging="360"/>
+      </w:pPr>
+      <w:rPr>
+        <w:rFonts w:ascii="Symbol" w:hAnsi="Symbol" w:hint="default"/>
+      </w:rPr>
+    </w:lvl>
+    <w:lvl w:ilvl="7" w:tplc="40090003" w:tentative="1">
+      <w:start w:val="1"/>
+      <w:numFmt w:val="bullet"/>
+      <w:lvlText w:val="o"/>
+      <w:lvlJc w:val="left"/>
+      <w:pPr>
+        <w:ind w:left="5760" w:hanging="360"/>
+      </w:pPr>
+      <w:rPr>
+        <w:rFonts w:ascii="Courier New" w:hAnsi="Courier New" w:cs="Courier New" w:hint="default"/>
+      </w:rPr>
+    </w:lvl>
+    <w:lvl w:ilvl="8" w:tplc="40090005" w:tentative="1">
+      <w:start w:val="1"/>
+      <w:numFmt w:val="bullet"/>
+      <w:lvlText w:val=""/>
+      <w:lvlJc w:val="left"/>
+      <w:pPr>
+        <w:ind w:left="6480" w:hanging="360"/>
+      </w:pPr>
+      <w:rPr>
+        <w:rFonts w:ascii="Wingdings" w:hAnsi="Wingdings" w:hint="default"/>
+      </w:rPr>
+    </w:lvl>
+  </w:abstractNum>
+  <w:abstractNum w:abstractNumId="7" w15:restartNumberingAfterBreak="0">
     <w:nsid w:val="38B25212"/>
     <w:multiLevelType w:val="hybridMultilevel"/>
     <w:tmpl w:val="8A28B756"/>
@@ -1461,10 +4978,144 @@
       </w:rPr>
     </w:lvl>
   </w:abstractNum>
+  <w:abstractNum w:abstractNumId="8" w15:restartNumberingAfterBreak="0">
+    <w:nsid w:val="40B51271"/>
+    <w:multiLevelType w:val="hybridMultilevel"/>
+    <w:tmpl w:val="70EA1BE4"/>
+    <w:lvl w:ilvl="0" w:tplc="40090001">
+      <w:start w:val="1"/>
+      <w:numFmt w:val="bullet"/>
+      <w:lvlText w:val=""/>
+      <w:lvlJc w:val="left"/>
+      <w:pPr>
+        <w:ind w:left="1440" w:hanging="360"/>
+      </w:pPr>
+      <w:rPr>
+        <w:rFonts w:ascii="Symbol" w:hAnsi="Symbol" w:hint="default"/>
+      </w:rPr>
+    </w:lvl>
+    <w:lvl w:ilvl="1" w:tplc="40090003" w:tentative="1">
+      <w:start w:val="1"/>
+      <w:numFmt w:val="bullet"/>
+      <w:lvlText w:val="o"/>
+      <w:lvlJc w:val="left"/>
+      <w:pPr>
+        <w:ind w:left="2160" w:hanging="360"/>
+      </w:pPr>
+      <w:rPr>
+        <w:rFonts w:ascii="Courier New" w:hAnsi="Courier New" w:cs="Courier New" w:hint="default"/>
+      </w:rPr>
+    </w:lvl>
+    <w:lvl w:ilvl="2" w:tplc="40090005" w:tentative="1">
+      <w:start w:val="1"/>
+      <w:numFmt w:val="bullet"/>
+      <w:lvlText w:val=""/>
+      <w:lvlJc w:val="left"/>
+      <w:pPr>
+        <w:ind w:left="2880" w:hanging="360"/>
+      </w:pPr>
+      <w:rPr>
+        <w:rFonts w:ascii="Wingdings" w:hAnsi="Wingdings" w:hint="default"/>
+      </w:rPr>
+    </w:lvl>
+    <w:lvl w:ilvl="3" w:tplc="40090001" w:tentative="1">
+      <w:start w:val="1"/>
+      <w:numFmt w:val="bullet"/>
+      <w:lvlText w:val=""/>
+      <w:lvlJc w:val="left"/>
+      <w:pPr>
+        <w:ind w:left="3600" w:hanging="360"/>
+      </w:pPr>
+      <w:rPr>
+        <w:rFonts w:ascii="Symbol" w:hAnsi="Symbol" w:hint="default"/>
+      </w:rPr>
+    </w:lvl>
+    <w:lvl w:ilvl="4" w:tplc="40090003" w:tentative="1">
+      <w:start w:val="1"/>
+      <w:numFmt w:val="bullet"/>
+      <w:lvlText w:val="o"/>
+      <w:lvlJc w:val="left"/>
+      <w:pPr>
+        <w:ind w:left="4320" w:hanging="360"/>
+      </w:pPr>
+      <w:rPr>
+        <w:rFonts w:ascii="Courier New" w:hAnsi="Courier New" w:cs="Courier New" w:hint="default"/>
+      </w:rPr>
+    </w:lvl>
+    <w:lvl w:ilvl="5" w:tplc="40090005" w:tentative="1">
+      <w:start w:val="1"/>
+      <w:numFmt w:val="bullet"/>
+      <w:lvlText w:val=""/>
+      <w:lvlJc w:val="left"/>
+      <w:pPr>
+        <w:ind w:left="5040" w:hanging="360"/>
+      </w:pPr>
+      <w:rPr>
+        <w:rFonts w:ascii="Wingdings" w:hAnsi="Wingdings" w:hint="default"/>
+      </w:rPr>
+    </w:lvl>
+    <w:lvl w:ilvl="6" w:tplc="40090001" w:tentative="1">
+      <w:start w:val="1"/>
+      <w:numFmt w:val="bullet"/>
+      <w:lvlText w:val=""/>
+      <w:lvlJc w:val="left"/>
+      <w:pPr>
+        <w:ind w:left="5760" w:hanging="360"/>
+      </w:pPr>
+      <w:rPr>
+        <w:rFonts w:ascii="Symbol" w:hAnsi="Symbol" w:hint="default"/>
+      </w:rPr>
+    </w:lvl>
+    <w:lvl w:ilvl="7" w:tplc="40090003" w:tentative="1">
+      <w:start w:val="1"/>
+      <w:numFmt w:val="bullet"/>
+      <w:lvlText w:val="o"/>
+      <w:lvlJc w:val="left"/>
+      <w:pPr>
+        <w:ind w:left="6480" w:hanging="360"/>
+      </w:pPr>
+      <w:rPr>
+        <w:rFonts w:ascii="Courier New" w:hAnsi="Courier New" w:cs="Courier New" w:hint="default"/>
+      </w:rPr>
+    </w:lvl>
+    <w:lvl w:ilvl="8" w:tplc="40090005" w:tentative="1">
+      <w:start w:val="1"/>
+      <w:numFmt w:val="bullet"/>
+      <w:lvlText w:val=""/>
+      <w:lvlJc w:val="left"/>
+      <w:pPr>
+        <w:ind w:left="7200" w:hanging="360"/>
+      </w:pPr>
+      <w:rPr>
+        <w:rFonts w:ascii="Wingdings" w:hAnsi="Wingdings" w:hint="default"/>
+      </w:rPr>
+    </w:lvl>
+  </w:abstractNum>
   <w:num w:numId="1">
+    <w:abstractNumId w:val="7"/>
+  </w:num>
+  <w:num w:numId="2">
+    <w:abstractNumId w:val="2"/>
+  </w:num>
+  <w:num w:numId="3">
     <w:abstractNumId w:val="1"/>
   </w:num>
-  <w:num w:numId="2">
+  <w:num w:numId="4">
+    <w:abstractNumId w:val="8"/>
+  </w:num>
+  <w:num w:numId="5">
+    <w:abstractNumId w:val="3"/>
+  </w:num>
+  <w:num w:numId="6">
+    <w:abstractNumId w:val="6"/>
+  </w:num>
+  <w:num w:numId="7">
+    <w:abstractNumId w:val="4"/>
+  </w:num>
+  <w:num w:numId="8">
+    <w:abstractNumId w:val="5"/>
+  </w:num>
+  <w:num w:numId="9">
     <w:abstractNumId w:val="0"/>
   </w:num>
 </w:numbering>
@@ -1974,6 +5625,41 @@
       <w:shd w:val="clear" w:color="auto" w:fill="E1DFDD"/>
     </w:rPr>
   </w:style>
+  <w:style w:type="character" w:styleId="Emphasis">
+    <w:name w:val="Emphasis"/>
+    <w:basedOn w:val="DefaultParagraphFont"/>
+    <w:uiPriority w:val="20"/>
+    <w:qFormat/>
+    <w:rsid w:val="005A07AF"/>
+    <w:rPr>
+      <w:i/>
+      <w:iCs/>
+    </w:rPr>
+  </w:style>
+  <w:style w:type="character" w:styleId="Strong">
+    <w:name w:val="Strong"/>
+    <w:basedOn w:val="DefaultParagraphFont"/>
+    <w:uiPriority w:val="22"/>
+    <w:qFormat/>
+    <w:rsid w:val="002B1E7B"/>
+    <w:rPr>
+      <w:b/>
+      <w:bCs/>
+    </w:rPr>
+  </w:style>
+  <w:style w:type="character" w:styleId="HTMLCode">
+    <w:name w:val="HTML Code"/>
+    <w:basedOn w:val="DefaultParagraphFont"/>
+    <w:uiPriority w:val="99"/>
+    <w:semiHidden/>
+    <w:unhideWhenUsed/>
+    <w:rsid w:val="002B1E7B"/>
+    <w:rPr>
+      <w:rFonts w:ascii="Courier New" w:eastAsia="Times New Roman" w:hAnsi="Courier New" w:cs="Courier New"/>
+      <w:sz w:val="20"/>
+      <w:szCs w:val="20"/>
+    </w:rPr>
+  </w:style>
 </w:styles>
 </file>
 

</xml_diff>

<commit_message>
Added Lesson 2: Module 9
</commit_message>
<xml_diff>
--- a/L2-Intro-to-Machine-Learning/LESSON 2.docx
+++ b/L2-Intro-to-Machine-Learning/LESSON 2.docx
@@ -3086,16 +3086,7 @@
           <w:szCs w:val="24"/>
           <w:shd w:val="clear" w:color="auto" w:fill="FFFFFF"/>
         </w:rPr>
-        <w:t>A</w:t>
-      </w:r>
-      <w:r>
-        <w:rPr>
-          <w:rFonts w:cstheme="minorHAnsi"/>
-          <w:sz w:val="24"/>
-          <w:szCs w:val="24"/>
-          <w:shd w:val="clear" w:color="auto" w:fill="FFFFFF"/>
-        </w:rPr>
-        <w:t>ll data in machine learning eventually ends up being numerical, regardless of whether it is numerical in its original form, so it can be processed by machine learning algorithms.</w:t>
+        <w:t>All data in machine learning eventually ends up being numerical, regardless of whether it is numerical in its original form, so it can be processed by machine learning algorithms.</w:t>
       </w:r>
     </w:p>
     <w:p>
@@ -3730,7 +3721,6 @@
         </w:rPr>
         <w:t xml:space="preserve"> </w:t>
       </w:r>
-      <w:proofErr w:type="spellStart"/>
       <w:r>
         <w:rPr>
           <w:rFonts w:cstheme="minorHAnsi"/>
@@ -3754,7 +3744,6 @@
         </w:rPr>
         <w:t>min</w:t>
       </w:r>
-      <w:proofErr w:type="spellEnd"/>
       <w:r>
         <w:rPr>
           <w:rFonts w:cstheme="minorHAnsi"/>
@@ -3833,7 +3822,6 @@
         </w:rPr>
         <w:t xml:space="preserve"> </w:t>
       </w:r>
-      <w:proofErr w:type="spellStart"/>
       <w:r>
         <w:rPr>
           <w:rFonts w:cstheme="minorHAnsi"/>
@@ -3867,9 +3855,8 @@
           <w:shd w:val="clear" w:color="auto" w:fill="FFFFFF"/>
           <w:vertAlign w:val="subscript"/>
         </w:rPr>
-        <w:t>ax</w:t>
-      </w:r>
-      <w:proofErr w:type="spellEnd"/>
+        <w:t xml:space="preserve">ax </w:t>
+      </w:r>
       <w:r>
         <w:rPr>
           <w:rFonts w:cstheme="minorHAnsi"/>
@@ -3878,9 +3865,8 @@
           <w:sz w:val="28"/>
           <w:szCs w:val="28"/>
           <w:shd w:val="clear" w:color="auto" w:fill="FFFFFF"/>
-          <w:vertAlign w:val="subscript"/>
-        </w:rPr>
-        <w:t xml:space="preserve"> </w:t>
+        </w:rPr>
+        <w:t>-</w:t>
       </w:r>
       <w:r>
         <w:rPr>
@@ -3891,7 +3877,7 @@
           <w:szCs w:val="28"/>
           <w:shd w:val="clear" w:color="auto" w:fill="FFFFFF"/>
         </w:rPr>
-        <w:t>-</w:t>
+        <w:t xml:space="preserve"> </w:t>
       </w:r>
       <w:r>
         <w:rPr>
@@ -3902,9 +3888,8 @@
           <w:szCs w:val="28"/>
           <w:shd w:val="clear" w:color="auto" w:fill="FFFFFF"/>
         </w:rPr>
-        <w:t xml:space="preserve"> </w:t>
-      </w:r>
-      <w:proofErr w:type="spellStart"/>
+        <w:t>x</w:t>
+      </w:r>
       <w:r>
         <w:rPr>
           <w:rFonts w:cstheme="minorHAnsi"/>
@@ -3913,8 +3898,9 @@
           <w:sz w:val="28"/>
           <w:szCs w:val="28"/>
           <w:shd w:val="clear" w:color="auto" w:fill="FFFFFF"/>
-        </w:rPr>
-        <w:t>x</w:t>
+          <w:vertAlign w:val="subscript"/>
+        </w:rPr>
+        <w:t>m</w:t>
       </w:r>
       <w:r>
         <w:rPr>
@@ -3926,7 +3912,7 @@
           <w:shd w:val="clear" w:color="auto" w:fill="FFFFFF"/>
           <w:vertAlign w:val="subscript"/>
         </w:rPr>
-        <w:t>m</w:t>
+        <w:t xml:space="preserve">in </w:t>
       </w:r>
       <w:r>
         <w:rPr>
@@ -3936,34 +3922,1575 @@
           <w:sz w:val="28"/>
           <w:szCs w:val="28"/>
           <w:shd w:val="clear" w:color="auto" w:fill="FFFFFF"/>
-          <w:vertAlign w:val="subscript"/>
-        </w:rPr>
-        <w:t>in</w:t>
-      </w:r>
-      <w:proofErr w:type="spellEnd"/>
-      <w:r>
-        <w:rPr>
-          <w:rFonts w:cstheme="minorHAnsi"/>
-          <w:b/>
-          <w:bCs/>
-          <w:sz w:val="28"/>
-          <w:szCs w:val="28"/>
-          <w:shd w:val="clear" w:color="auto" w:fill="FFFFFF"/>
-          <w:vertAlign w:val="subscript"/>
+        </w:rPr>
+        <w:t>)</w:t>
+      </w:r>
+    </w:p>
+    <w:p>
+      <w:pPr>
+        <w:jc w:val="both"/>
+        <w:rPr>
+          <w:rFonts w:cstheme="minorHAnsi"/>
+          <w:b/>
+          <w:bCs/>
+          <w:sz w:val="24"/>
+          <w:szCs w:val="24"/>
+          <w:shd w:val="clear" w:color="auto" w:fill="FFFFFF"/>
+        </w:rPr>
+      </w:pPr>
+    </w:p>
+    <w:p>
+      <w:pPr>
+        <w:jc w:val="both"/>
+        <w:rPr>
+          <w:rFonts w:cstheme="minorHAnsi"/>
+          <w:b/>
+          <w:bCs/>
+          <w:sz w:val="26"/>
+          <w:szCs w:val="26"/>
+          <w:shd w:val="clear" w:color="auto" w:fill="FFFFFF"/>
+        </w:rPr>
+      </w:pPr>
+    </w:p>
+    <w:p>
+      <w:pPr>
+        <w:jc w:val="both"/>
+        <w:rPr>
+          <w:rFonts w:cstheme="minorHAnsi"/>
+          <w:b/>
+          <w:bCs/>
+          <w:sz w:val="26"/>
+          <w:szCs w:val="26"/>
+          <w:shd w:val="clear" w:color="auto" w:fill="FFFFFF"/>
+        </w:rPr>
+      </w:pPr>
+    </w:p>
+    <w:p>
+      <w:pPr>
+        <w:jc w:val="both"/>
+        <w:rPr>
+          <w:rFonts w:cstheme="minorHAnsi"/>
+          <w:b/>
+          <w:bCs/>
+          <w:sz w:val="26"/>
+          <w:szCs w:val="26"/>
+          <w:shd w:val="clear" w:color="auto" w:fill="FFFFFF"/>
+        </w:rPr>
+      </w:pPr>
+      <w:r>
+        <w:rPr>
+          <w:rFonts w:cstheme="minorHAnsi"/>
+          <w:b/>
+          <w:bCs/>
+          <w:sz w:val="26"/>
+          <w:szCs w:val="26"/>
+          <w:shd w:val="clear" w:color="auto" w:fill="FFFFFF"/>
+        </w:rPr>
+        <w:lastRenderedPageBreak/>
+        <w:t>MODULE 9: ENCODING CATEGORICAL DATA</w:t>
+      </w:r>
+    </w:p>
+    <w:p>
+      <w:pPr>
+        <w:pStyle w:val="ListParagraph"/>
+        <w:numPr>
+          <w:ilvl w:val="0"/>
+          <w:numId w:val="10"/>
+        </w:numPr>
+        <w:jc w:val="both"/>
+        <w:rPr>
+          <w:rFonts w:cstheme="minorHAnsi"/>
+          <w:b/>
+          <w:bCs/>
+          <w:sz w:val="26"/>
+          <w:szCs w:val="26"/>
+          <w:shd w:val="clear" w:color="auto" w:fill="FFFFFF"/>
+        </w:rPr>
+      </w:pPr>
+      <w:r>
+        <w:rPr>
+          <w:rFonts w:cstheme="minorHAnsi"/>
+          <w:sz w:val="24"/>
+          <w:szCs w:val="24"/>
+          <w:shd w:val="clear" w:color="auto" w:fill="FFFFFF"/>
+        </w:rPr>
+        <w:t>Machine Learning algorithms required data in the numerical format. Hence, it becomes important to convert our data in the required format.</w:t>
+      </w:r>
+    </w:p>
+    <w:p>
+      <w:pPr>
+        <w:pStyle w:val="ListParagraph"/>
+        <w:numPr>
+          <w:ilvl w:val="0"/>
+          <w:numId w:val="10"/>
+        </w:numPr>
+        <w:jc w:val="both"/>
+        <w:rPr>
+          <w:rFonts w:cstheme="minorHAnsi"/>
+          <w:b/>
+          <w:bCs/>
+          <w:sz w:val="26"/>
+          <w:szCs w:val="26"/>
+          <w:shd w:val="clear" w:color="auto" w:fill="FFFFFF"/>
+        </w:rPr>
+      </w:pPr>
+      <w:r>
+        <w:rPr>
+          <w:rFonts w:cstheme="minorHAnsi"/>
+          <w:sz w:val="24"/>
+          <w:szCs w:val="24"/>
+          <w:shd w:val="clear" w:color="auto" w:fill="FFFFFF"/>
+        </w:rPr>
+        <w:t>Ex: Converting categorical data (male, female, others) into numerical data.</w:t>
+      </w:r>
+    </w:p>
+    <w:p>
+      <w:pPr>
+        <w:pStyle w:val="ListParagraph"/>
+        <w:numPr>
+          <w:ilvl w:val="0"/>
+          <w:numId w:val="10"/>
+        </w:numPr>
+        <w:jc w:val="both"/>
+        <w:rPr>
+          <w:rFonts w:cstheme="minorHAnsi"/>
+          <w:b/>
+          <w:bCs/>
+          <w:sz w:val="26"/>
+          <w:szCs w:val="26"/>
+          <w:shd w:val="clear" w:color="auto" w:fill="FFFFFF"/>
+        </w:rPr>
+      </w:pPr>
+      <w:r>
+        <w:rPr>
+          <w:rFonts w:cstheme="minorHAnsi"/>
+          <w:sz w:val="24"/>
+          <w:szCs w:val="24"/>
+          <w:shd w:val="clear" w:color="auto" w:fill="FFFFFF"/>
+        </w:rPr>
+        <w:t>There are two common approaches for encoding categorical data:</w:t>
+      </w:r>
+    </w:p>
+    <w:p>
+      <w:pPr>
+        <w:pStyle w:val="ListParagraph"/>
+        <w:numPr>
+          <w:ilvl w:val="1"/>
+          <w:numId w:val="10"/>
+        </w:numPr>
+        <w:jc w:val="both"/>
+        <w:rPr>
+          <w:rFonts w:cstheme="minorHAnsi"/>
+          <w:b/>
+          <w:bCs/>
+          <w:sz w:val="26"/>
+          <w:szCs w:val="26"/>
+          <w:shd w:val="clear" w:color="auto" w:fill="FFFFFF"/>
+        </w:rPr>
+      </w:pPr>
+      <w:r>
+        <w:rPr>
+          <w:rFonts w:cstheme="minorHAnsi"/>
+          <w:sz w:val="24"/>
+          <w:szCs w:val="24"/>
+          <w:shd w:val="clear" w:color="auto" w:fill="FFFFFF"/>
+        </w:rPr>
+        <w:t>Ordinal encoding</w:t>
+      </w:r>
+    </w:p>
+    <w:p>
+      <w:pPr>
+        <w:pStyle w:val="ListParagraph"/>
+        <w:numPr>
+          <w:ilvl w:val="1"/>
+          <w:numId w:val="10"/>
+        </w:numPr>
+        <w:jc w:val="both"/>
+        <w:rPr>
+          <w:rFonts w:cstheme="minorHAnsi"/>
+          <w:b/>
+          <w:bCs/>
+          <w:sz w:val="26"/>
+          <w:szCs w:val="26"/>
+          <w:shd w:val="clear" w:color="auto" w:fill="FFFFFF"/>
+        </w:rPr>
+      </w:pPr>
+      <w:r>
+        <w:rPr>
+          <w:rFonts w:cstheme="minorHAnsi"/>
+          <w:sz w:val="24"/>
+          <w:szCs w:val="24"/>
+          <w:shd w:val="clear" w:color="auto" w:fill="FFFFFF"/>
+        </w:rPr>
+        <w:t>One</w:t>
+      </w:r>
+      <w:r>
+        <w:rPr>
+          <w:rFonts w:cstheme="minorHAnsi"/>
+          <w:sz w:val="24"/>
+          <w:szCs w:val="24"/>
+          <w:shd w:val="clear" w:color="auto" w:fill="FFFFFF"/>
         </w:rPr>
         <w:t xml:space="preserve"> </w:t>
       </w:r>
       <w:r>
         <w:rPr>
           <w:rFonts w:cstheme="minorHAnsi"/>
-          <w:b/>
-          <w:bCs/>
-          <w:sz w:val="28"/>
-          <w:szCs w:val="28"/>
-          <w:shd w:val="clear" w:color="auto" w:fill="FFFFFF"/>
-        </w:rPr>
-        <w:t>)</w:t>
-      </w:r>
+          <w:sz w:val="24"/>
+          <w:szCs w:val="24"/>
+          <w:shd w:val="clear" w:color="auto" w:fill="FFFFFF"/>
+        </w:rPr>
+        <w:t xml:space="preserve">hot encoding </w:t>
+      </w:r>
+    </w:p>
+    <w:p>
+      <w:pPr>
+        <w:pStyle w:val="ListParagraph"/>
+        <w:jc w:val="both"/>
+        <w:rPr>
+          <w:rFonts w:cstheme="minorHAnsi"/>
+          <w:sz w:val="24"/>
+          <w:szCs w:val="24"/>
+          <w:shd w:val="clear" w:color="auto" w:fill="FFFFFF"/>
+        </w:rPr>
+      </w:pPr>
+      <w:r>
+        <w:rPr>
+          <w:rFonts w:cstheme="minorHAnsi"/>
+          <w:sz w:val="24"/>
+          <w:szCs w:val="24"/>
+          <w:shd w:val="clear" w:color="auto" w:fill="FFFFFF"/>
+        </w:rPr>
+        <w:t>Let’s take a look at them one by one.</w:t>
+      </w:r>
+    </w:p>
+    <w:p>
+      <w:pPr>
+        <w:pStyle w:val="ListParagraph"/>
+        <w:numPr>
+          <w:ilvl w:val="0"/>
+          <w:numId w:val="11"/>
+        </w:numPr>
+        <w:jc w:val="both"/>
+        <w:rPr>
+          <w:rFonts w:cstheme="minorHAnsi"/>
+          <w:b/>
+          <w:bCs/>
+          <w:sz w:val="24"/>
+          <w:szCs w:val="24"/>
+          <w:shd w:val="clear" w:color="auto" w:fill="FFFFFF"/>
+        </w:rPr>
+      </w:pPr>
+      <w:r>
+        <w:rPr>
+          <w:rFonts w:cstheme="minorHAnsi"/>
+          <w:b/>
+          <w:bCs/>
+          <w:sz w:val="24"/>
+          <w:szCs w:val="24"/>
+          <w:shd w:val="clear" w:color="auto" w:fill="FFFFFF"/>
+        </w:rPr>
+        <w:t>Ordinal Encoding</w:t>
+      </w:r>
+    </w:p>
+    <w:p>
+      <w:pPr>
+        <w:pStyle w:val="ListParagraph"/>
+        <w:numPr>
+          <w:ilvl w:val="1"/>
+          <w:numId w:val="11"/>
+        </w:numPr>
+        <w:jc w:val="both"/>
+        <w:rPr>
+          <w:rFonts w:cstheme="minorHAnsi"/>
+          <w:b/>
+          <w:bCs/>
+          <w:sz w:val="24"/>
+          <w:szCs w:val="24"/>
+          <w:shd w:val="clear" w:color="auto" w:fill="FFFFFF"/>
+        </w:rPr>
+      </w:pPr>
+      <w:r>
+        <w:rPr>
+          <w:rFonts w:cstheme="minorHAnsi"/>
+          <w:sz w:val="24"/>
+          <w:szCs w:val="24"/>
+          <w:shd w:val="clear" w:color="auto" w:fill="FFFFFF"/>
+        </w:rPr>
+        <w:t>Converts the categories into integer code ranging from 0 to                           (number of categories – 1).</w:t>
+      </w:r>
+    </w:p>
+    <w:p>
+      <w:pPr>
+        <w:pStyle w:val="ListParagraph"/>
+        <w:numPr>
+          <w:ilvl w:val="1"/>
+          <w:numId w:val="11"/>
+        </w:numPr>
+        <w:jc w:val="both"/>
+        <w:rPr>
+          <w:rFonts w:cstheme="minorHAnsi"/>
+          <w:b/>
+          <w:bCs/>
+          <w:sz w:val="24"/>
+          <w:szCs w:val="24"/>
+          <w:shd w:val="clear" w:color="auto" w:fill="FFFFFF"/>
+        </w:rPr>
+      </w:pPr>
+      <w:r>
+        <w:rPr>
+          <w:rFonts w:cstheme="minorHAnsi"/>
+          <w:sz w:val="24"/>
+          <w:szCs w:val="24"/>
+          <w:shd w:val="clear" w:color="auto" w:fill="FFFFFF"/>
+        </w:rPr>
+        <w:t xml:space="preserve">Ex: </w:t>
+      </w:r>
+    </w:p>
+    <w:tbl>
+      <w:tblPr>
+        <w:tblStyle w:val="TableGrid"/>
+        <w:tblW w:w="0" w:type="auto"/>
+        <w:tblInd w:w="2830" w:type="dxa"/>
+        <w:tblLook w:val="04A0" w:firstRow="1" w:lastRow="0" w:firstColumn="1" w:lastColumn="0" w:noHBand="0" w:noVBand="1"/>
+      </w:tblPr>
+      <w:tblGrid>
+        <w:gridCol w:w="1843"/>
+        <w:gridCol w:w="2126"/>
+      </w:tblGrid>
+      <w:tr>
+        <w:tc>
+          <w:tcPr>
+            <w:tcW w:w="1843" w:type="dxa"/>
+          </w:tcPr>
+          <w:p>
+            <w:pPr>
+              <w:pStyle w:val="ListParagraph"/>
+              <w:ind w:left="0"/>
+              <w:jc w:val="both"/>
+              <w:rPr>
+                <w:rFonts w:cstheme="minorHAnsi"/>
+                <w:b/>
+                <w:bCs/>
+                <w:sz w:val="24"/>
+                <w:szCs w:val="24"/>
+                <w:shd w:val="clear" w:color="auto" w:fill="FFFFFF"/>
+              </w:rPr>
+            </w:pPr>
+            <w:r>
+              <w:rPr>
+                <w:rFonts w:cstheme="minorHAnsi"/>
+                <w:b/>
+                <w:bCs/>
+                <w:sz w:val="24"/>
+                <w:szCs w:val="24"/>
+                <w:shd w:val="clear" w:color="auto" w:fill="FFFFFF"/>
+              </w:rPr>
+              <w:t>Colour</w:t>
+            </w:r>
+          </w:p>
+        </w:tc>
+        <w:tc>
+          <w:tcPr>
+            <w:tcW w:w="2126" w:type="dxa"/>
+          </w:tcPr>
+          <w:p>
+            <w:pPr>
+              <w:pStyle w:val="ListParagraph"/>
+              <w:ind w:left="0"/>
+              <w:jc w:val="both"/>
+              <w:rPr>
+                <w:rFonts w:cstheme="minorHAnsi"/>
+                <w:b/>
+                <w:bCs/>
+                <w:sz w:val="24"/>
+                <w:szCs w:val="24"/>
+                <w:shd w:val="clear" w:color="auto" w:fill="FFFFFF"/>
+              </w:rPr>
+            </w:pPr>
+            <w:r>
+              <w:rPr>
+                <w:rFonts w:cstheme="minorHAnsi"/>
+                <w:b/>
+                <w:bCs/>
+                <w:sz w:val="24"/>
+                <w:szCs w:val="24"/>
+                <w:shd w:val="clear" w:color="auto" w:fill="FFFFFF"/>
+              </w:rPr>
+              <w:t>Encoding</w:t>
+            </w:r>
+          </w:p>
+        </w:tc>
+      </w:tr>
+      <w:tr>
+        <w:tc>
+          <w:tcPr>
+            <w:tcW w:w="1843" w:type="dxa"/>
+          </w:tcPr>
+          <w:p>
+            <w:pPr>
+              <w:pStyle w:val="ListParagraph"/>
+              <w:ind w:left="0"/>
+              <w:jc w:val="both"/>
+              <w:rPr>
+                <w:rFonts w:cstheme="minorHAnsi"/>
+                <w:sz w:val="24"/>
+                <w:szCs w:val="24"/>
+                <w:shd w:val="clear" w:color="auto" w:fill="FFFFFF"/>
+              </w:rPr>
+            </w:pPr>
+            <w:r>
+              <w:rPr>
+                <w:rFonts w:cstheme="minorHAnsi"/>
+                <w:sz w:val="24"/>
+                <w:szCs w:val="24"/>
+                <w:shd w:val="clear" w:color="auto" w:fill="FFFFFF"/>
+              </w:rPr>
+              <w:t>Green</w:t>
+            </w:r>
+          </w:p>
+        </w:tc>
+        <w:tc>
+          <w:tcPr>
+            <w:tcW w:w="2126" w:type="dxa"/>
+          </w:tcPr>
+          <w:p>
+            <w:pPr>
+              <w:pStyle w:val="ListParagraph"/>
+              <w:ind w:left="0"/>
+              <w:jc w:val="both"/>
+              <w:rPr>
+                <w:rFonts w:cstheme="minorHAnsi"/>
+                <w:sz w:val="24"/>
+                <w:szCs w:val="24"/>
+                <w:shd w:val="clear" w:color="auto" w:fill="FFFFFF"/>
+              </w:rPr>
+            </w:pPr>
+            <w:r>
+              <w:rPr>
+                <w:rFonts w:cstheme="minorHAnsi"/>
+                <w:sz w:val="24"/>
+                <w:szCs w:val="24"/>
+                <w:shd w:val="clear" w:color="auto" w:fill="FFFFFF"/>
+              </w:rPr>
+              <w:t>0</w:t>
+            </w:r>
+          </w:p>
+        </w:tc>
+      </w:tr>
+      <w:tr>
+        <w:tc>
+          <w:tcPr>
+            <w:tcW w:w="1843" w:type="dxa"/>
+          </w:tcPr>
+          <w:p>
+            <w:pPr>
+              <w:pStyle w:val="ListParagraph"/>
+              <w:ind w:left="0"/>
+              <w:jc w:val="both"/>
+              <w:rPr>
+                <w:rFonts w:cstheme="minorHAnsi"/>
+                <w:sz w:val="24"/>
+                <w:szCs w:val="24"/>
+                <w:shd w:val="clear" w:color="auto" w:fill="FFFFFF"/>
+              </w:rPr>
+            </w:pPr>
+            <w:r>
+              <w:rPr>
+                <w:rFonts w:cstheme="minorHAnsi"/>
+                <w:sz w:val="24"/>
+                <w:szCs w:val="24"/>
+                <w:shd w:val="clear" w:color="auto" w:fill="FFFFFF"/>
+              </w:rPr>
+              <w:t>Blue</w:t>
+            </w:r>
+          </w:p>
+        </w:tc>
+        <w:tc>
+          <w:tcPr>
+            <w:tcW w:w="2126" w:type="dxa"/>
+          </w:tcPr>
+          <w:p>
+            <w:pPr>
+              <w:pStyle w:val="ListParagraph"/>
+              <w:ind w:left="0"/>
+              <w:jc w:val="both"/>
+              <w:rPr>
+                <w:rFonts w:cstheme="minorHAnsi"/>
+                <w:sz w:val="24"/>
+                <w:szCs w:val="24"/>
+                <w:shd w:val="clear" w:color="auto" w:fill="FFFFFF"/>
+              </w:rPr>
+            </w:pPr>
+            <w:r>
+              <w:rPr>
+                <w:rFonts w:cstheme="minorHAnsi"/>
+                <w:sz w:val="24"/>
+                <w:szCs w:val="24"/>
+                <w:shd w:val="clear" w:color="auto" w:fill="FFFFFF"/>
+              </w:rPr>
+              <w:t>1</w:t>
+            </w:r>
+          </w:p>
+        </w:tc>
+      </w:tr>
+      <w:tr>
+        <w:tc>
+          <w:tcPr>
+            <w:tcW w:w="1843" w:type="dxa"/>
+          </w:tcPr>
+          <w:p>
+            <w:pPr>
+              <w:pStyle w:val="ListParagraph"/>
+              <w:ind w:left="0"/>
+              <w:jc w:val="both"/>
+              <w:rPr>
+                <w:rFonts w:cstheme="minorHAnsi"/>
+                <w:sz w:val="24"/>
+                <w:szCs w:val="24"/>
+                <w:shd w:val="clear" w:color="auto" w:fill="FFFFFF"/>
+              </w:rPr>
+            </w:pPr>
+            <w:r>
+              <w:rPr>
+                <w:rFonts w:cstheme="minorHAnsi"/>
+                <w:sz w:val="24"/>
+                <w:szCs w:val="24"/>
+                <w:shd w:val="clear" w:color="auto" w:fill="FFFFFF"/>
+              </w:rPr>
+              <w:t>Red</w:t>
+            </w:r>
+          </w:p>
+        </w:tc>
+        <w:tc>
+          <w:tcPr>
+            <w:tcW w:w="2126" w:type="dxa"/>
+          </w:tcPr>
+          <w:p>
+            <w:pPr>
+              <w:pStyle w:val="ListParagraph"/>
+              <w:ind w:left="0"/>
+              <w:jc w:val="both"/>
+              <w:rPr>
+                <w:rFonts w:cstheme="minorHAnsi"/>
+                <w:sz w:val="24"/>
+                <w:szCs w:val="24"/>
+                <w:shd w:val="clear" w:color="auto" w:fill="FFFFFF"/>
+              </w:rPr>
+            </w:pPr>
+            <w:r>
+              <w:rPr>
+                <w:rFonts w:cstheme="minorHAnsi"/>
+                <w:sz w:val="24"/>
+                <w:szCs w:val="24"/>
+                <w:shd w:val="clear" w:color="auto" w:fill="FFFFFF"/>
+              </w:rPr>
+              <w:t>2</w:t>
+            </w:r>
+          </w:p>
+        </w:tc>
+      </w:tr>
+    </w:tbl>
+    <w:p>
+      <w:pPr>
+        <w:pStyle w:val="ListParagraph"/>
+        <w:numPr>
+          <w:ilvl w:val="1"/>
+          <w:numId w:val="11"/>
+        </w:numPr>
+        <w:jc w:val="both"/>
+        <w:rPr>
+          <w:rFonts w:cstheme="minorHAnsi"/>
+          <w:sz w:val="24"/>
+          <w:szCs w:val="24"/>
+          <w:shd w:val="clear" w:color="auto" w:fill="FFFFFF"/>
+        </w:rPr>
+      </w:pPr>
+      <w:r>
+        <w:rPr>
+          <w:rFonts w:cstheme="minorHAnsi"/>
+          <w:sz w:val="24"/>
+          <w:szCs w:val="24"/>
+          <w:shd w:val="clear" w:color="auto" w:fill="FFFFFF"/>
+        </w:rPr>
+        <w:t>This method has one major drawback that it assumes that there is a particular order in the categories, like the colour Green is more important than Blue and Blue is more important than Red, or vice-versa. This may or may not be the case in reality.</w:t>
+      </w:r>
+    </w:p>
+    <w:p>
+      <w:pPr>
+        <w:pStyle w:val="ListParagraph"/>
+        <w:numPr>
+          <w:ilvl w:val="1"/>
+          <w:numId w:val="11"/>
+        </w:numPr>
+        <w:jc w:val="both"/>
+        <w:rPr>
+          <w:rFonts w:cstheme="minorHAnsi"/>
+          <w:sz w:val="24"/>
+          <w:szCs w:val="24"/>
+          <w:shd w:val="clear" w:color="auto" w:fill="FFFFFF"/>
+        </w:rPr>
+      </w:pPr>
+      <w:r>
+        <w:rPr>
+          <w:rFonts w:cstheme="minorHAnsi"/>
+          <w:sz w:val="24"/>
+          <w:szCs w:val="24"/>
+          <w:shd w:val="clear" w:color="auto" w:fill="FFFFFF"/>
+        </w:rPr>
+        <w:t>In order to overcome this drawback, lets take a look at One hot Encoding.</w:t>
+      </w:r>
+    </w:p>
+    <w:p>
+      <w:pPr>
+        <w:pStyle w:val="ListParagraph"/>
+        <w:numPr>
+          <w:ilvl w:val="0"/>
+          <w:numId w:val="11"/>
+        </w:numPr>
+        <w:jc w:val="both"/>
+        <w:rPr>
+          <w:rFonts w:cstheme="minorHAnsi"/>
+          <w:sz w:val="24"/>
+          <w:szCs w:val="24"/>
+          <w:shd w:val="clear" w:color="auto" w:fill="FFFFFF"/>
+        </w:rPr>
+      </w:pPr>
+      <w:r>
+        <w:rPr>
+          <w:rFonts w:cstheme="minorHAnsi"/>
+          <w:b/>
+          <w:bCs/>
+          <w:sz w:val="24"/>
+          <w:szCs w:val="24"/>
+          <w:shd w:val="clear" w:color="auto" w:fill="FFFFFF"/>
+        </w:rPr>
+        <w:t>One hot Encoding</w:t>
+      </w:r>
+    </w:p>
+    <w:p>
+      <w:pPr>
+        <w:pStyle w:val="ListParagraph"/>
+        <w:numPr>
+          <w:ilvl w:val="1"/>
+          <w:numId w:val="11"/>
+        </w:numPr>
+        <w:jc w:val="both"/>
+        <w:rPr>
+          <w:rFonts w:cstheme="minorHAnsi"/>
+          <w:sz w:val="24"/>
+          <w:szCs w:val="24"/>
+          <w:shd w:val="clear" w:color="auto" w:fill="FFFFFF"/>
+        </w:rPr>
+      </w:pPr>
+      <w:r>
+        <w:rPr>
+          <w:rFonts w:cstheme="minorHAnsi"/>
+          <w:sz w:val="24"/>
+          <w:szCs w:val="24"/>
+          <w:shd w:val="clear" w:color="auto" w:fill="FFFFFF"/>
+        </w:rPr>
+        <w:t>A new column is added for each distinct category in the data.</w:t>
+      </w:r>
+    </w:p>
+    <w:p>
+      <w:pPr>
+        <w:pStyle w:val="ListParagraph"/>
+        <w:numPr>
+          <w:ilvl w:val="1"/>
+          <w:numId w:val="11"/>
+        </w:numPr>
+        <w:jc w:val="both"/>
+        <w:rPr>
+          <w:rFonts w:cstheme="minorHAnsi"/>
+          <w:sz w:val="24"/>
+          <w:szCs w:val="24"/>
+          <w:shd w:val="clear" w:color="auto" w:fill="FFFFFF"/>
+        </w:rPr>
+      </w:pPr>
+      <w:r>
+        <w:rPr>
+          <w:rFonts w:cstheme="minorHAnsi"/>
+          <w:sz w:val="24"/>
+          <w:szCs w:val="24"/>
+          <w:shd w:val="clear" w:color="auto" w:fill="FFFFFF"/>
+        </w:rPr>
+        <w:t>If a row belongs to a particular category, the value of column corresponding to that category will me marked as 1, while all other columns corresponding to all other categories will be marked as 0.</w:t>
+      </w:r>
+    </w:p>
+    <w:p>
+      <w:pPr>
+        <w:pStyle w:val="ListParagraph"/>
+        <w:numPr>
+          <w:ilvl w:val="1"/>
+          <w:numId w:val="11"/>
+        </w:numPr>
+        <w:jc w:val="both"/>
+        <w:rPr>
+          <w:rFonts w:cstheme="minorHAnsi"/>
+          <w:sz w:val="24"/>
+          <w:szCs w:val="24"/>
+          <w:shd w:val="clear" w:color="auto" w:fill="FFFFFF"/>
+        </w:rPr>
+      </w:pPr>
+      <w:r>
+        <w:rPr>
+          <w:rFonts w:cstheme="minorHAnsi"/>
+          <w:sz w:val="24"/>
+          <w:szCs w:val="24"/>
+          <w:shd w:val="clear" w:color="auto" w:fill="FFFFFF"/>
+        </w:rPr>
+        <w:t xml:space="preserve">Ex: </w:t>
+      </w:r>
+    </w:p>
+    <w:tbl>
+      <w:tblPr>
+        <w:tblStyle w:val="TableGrid"/>
+        <w:tblW w:w="0" w:type="auto"/>
+        <w:jc w:val="center"/>
+        <w:tblLook w:val="04A0" w:firstRow="1" w:lastRow="0" w:firstColumn="1" w:lastColumn="0" w:noHBand="0" w:noVBand="1"/>
+      </w:tblPr>
+      <w:tblGrid>
+        <w:gridCol w:w="2555"/>
+        <w:gridCol w:w="2585"/>
+      </w:tblGrid>
+      <w:tr>
+        <w:trPr>
+          <w:jc w:val="center"/>
+        </w:trPr>
+        <w:tc>
+          <w:tcPr>
+            <w:tcW w:w="2555" w:type="dxa"/>
+          </w:tcPr>
+          <w:p>
+            <w:pPr>
+              <w:pStyle w:val="ListParagraph"/>
+              <w:ind w:left="0"/>
+              <w:jc w:val="both"/>
+              <w:rPr>
+                <w:rFonts w:cstheme="minorHAnsi"/>
+                <w:b/>
+                <w:bCs/>
+                <w:sz w:val="24"/>
+                <w:szCs w:val="24"/>
+                <w:shd w:val="clear" w:color="auto" w:fill="FFFFFF"/>
+              </w:rPr>
+            </w:pPr>
+            <w:r>
+              <w:rPr>
+                <w:rFonts w:cstheme="minorHAnsi"/>
+                <w:b/>
+                <w:bCs/>
+                <w:sz w:val="24"/>
+                <w:szCs w:val="24"/>
+                <w:shd w:val="clear" w:color="auto" w:fill="FFFFFF"/>
+              </w:rPr>
+              <w:t>Name</w:t>
+            </w:r>
+          </w:p>
+        </w:tc>
+        <w:tc>
+          <w:tcPr>
+            <w:tcW w:w="2585" w:type="dxa"/>
+          </w:tcPr>
+          <w:p>
+            <w:pPr>
+              <w:pStyle w:val="ListParagraph"/>
+              <w:ind w:left="0"/>
+              <w:jc w:val="both"/>
+              <w:rPr>
+                <w:rFonts w:cstheme="minorHAnsi"/>
+                <w:b/>
+                <w:bCs/>
+                <w:sz w:val="24"/>
+                <w:szCs w:val="24"/>
+                <w:shd w:val="clear" w:color="auto" w:fill="FFFFFF"/>
+              </w:rPr>
+            </w:pPr>
+            <w:r>
+              <w:rPr>
+                <w:rFonts w:cstheme="minorHAnsi"/>
+                <w:b/>
+                <w:bCs/>
+                <w:sz w:val="24"/>
+                <w:szCs w:val="24"/>
+                <w:shd w:val="clear" w:color="auto" w:fill="FFFFFF"/>
+              </w:rPr>
+              <w:t>Gender</w:t>
+            </w:r>
+          </w:p>
+        </w:tc>
+      </w:tr>
+      <w:tr>
+        <w:trPr>
+          <w:jc w:val="center"/>
+        </w:trPr>
+        <w:tc>
+          <w:tcPr>
+            <w:tcW w:w="2555" w:type="dxa"/>
+          </w:tcPr>
+          <w:p>
+            <w:pPr>
+              <w:pStyle w:val="ListParagraph"/>
+              <w:ind w:left="0"/>
+              <w:jc w:val="both"/>
+              <w:rPr>
+                <w:rFonts w:cstheme="minorHAnsi"/>
+                <w:sz w:val="24"/>
+                <w:szCs w:val="24"/>
+                <w:shd w:val="clear" w:color="auto" w:fill="FFFFFF"/>
+              </w:rPr>
+            </w:pPr>
+            <w:r>
+              <w:rPr>
+                <w:rFonts w:cstheme="minorHAnsi"/>
+                <w:sz w:val="24"/>
+                <w:szCs w:val="24"/>
+                <w:shd w:val="clear" w:color="auto" w:fill="FFFFFF"/>
+              </w:rPr>
+              <w:t>Rayan</w:t>
+            </w:r>
+          </w:p>
+        </w:tc>
+        <w:tc>
+          <w:tcPr>
+            <w:tcW w:w="2585" w:type="dxa"/>
+          </w:tcPr>
+          <w:p>
+            <w:pPr>
+              <w:pStyle w:val="ListParagraph"/>
+              <w:ind w:left="0"/>
+              <w:jc w:val="both"/>
+              <w:rPr>
+                <w:rFonts w:cstheme="minorHAnsi"/>
+                <w:sz w:val="24"/>
+                <w:szCs w:val="24"/>
+                <w:shd w:val="clear" w:color="auto" w:fill="FFFFFF"/>
+              </w:rPr>
+            </w:pPr>
+            <w:r>
+              <w:rPr>
+                <w:rFonts w:cstheme="minorHAnsi"/>
+                <w:sz w:val="24"/>
+                <w:szCs w:val="24"/>
+                <w:shd w:val="clear" w:color="auto" w:fill="FFFFFF"/>
+              </w:rPr>
+              <w:t>M</w:t>
+            </w:r>
+          </w:p>
+        </w:tc>
+      </w:tr>
+      <w:tr>
+        <w:trPr>
+          <w:jc w:val="center"/>
+        </w:trPr>
+        <w:tc>
+          <w:tcPr>
+            <w:tcW w:w="2555" w:type="dxa"/>
+          </w:tcPr>
+          <w:p>
+            <w:pPr>
+              <w:pStyle w:val="ListParagraph"/>
+              <w:ind w:left="0"/>
+              <w:jc w:val="both"/>
+              <w:rPr>
+                <w:rFonts w:cstheme="minorHAnsi"/>
+                <w:sz w:val="24"/>
+                <w:szCs w:val="24"/>
+                <w:shd w:val="clear" w:color="auto" w:fill="FFFFFF"/>
+              </w:rPr>
+            </w:pPr>
+            <w:r>
+              <w:rPr>
+                <w:rFonts w:cstheme="minorHAnsi"/>
+                <w:sz w:val="24"/>
+                <w:szCs w:val="24"/>
+                <w:shd w:val="clear" w:color="auto" w:fill="FFFFFF"/>
+              </w:rPr>
+              <w:t>Jessy</w:t>
+            </w:r>
+          </w:p>
+        </w:tc>
+        <w:tc>
+          <w:tcPr>
+            <w:tcW w:w="2585" w:type="dxa"/>
+          </w:tcPr>
+          <w:p>
+            <w:pPr>
+              <w:pStyle w:val="ListParagraph"/>
+              <w:ind w:left="0"/>
+              <w:jc w:val="both"/>
+              <w:rPr>
+                <w:rFonts w:cstheme="minorHAnsi"/>
+                <w:sz w:val="24"/>
+                <w:szCs w:val="24"/>
+                <w:shd w:val="clear" w:color="auto" w:fill="FFFFFF"/>
+              </w:rPr>
+            </w:pPr>
+            <w:r>
+              <w:rPr>
+                <w:rFonts w:cstheme="minorHAnsi"/>
+                <w:sz w:val="24"/>
+                <w:szCs w:val="24"/>
+                <w:shd w:val="clear" w:color="auto" w:fill="FFFFFF"/>
+              </w:rPr>
+              <w:t>F</w:t>
+            </w:r>
+          </w:p>
+        </w:tc>
+      </w:tr>
+      <w:tr>
+        <w:trPr>
+          <w:jc w:val="center"/>
+        </w:trPr>
+        <w:tc>
+          <w:tcPr>
+            <w:tcW w:w="2555" w:type="dxa"/>
+          </w:tcPr>
+          <w:p>
+            <w:pPr>
+              <w:pStyle w:val="ListParagraph"/>
+              <w:ind w:left="0"/>
+              <w:jc w:val="both"/>
+              <w:rPr>
+                <w:rFonts w:cstheme="minorHAnsi"/>
+                <w:sz w:val="24"/>
+                <w:szCs w:val="24"/>
+                <w:shd w:val="clear" w:color="auto" w:fill="FFFFFF"/>
+              </w:rPr>
+            </w:pPr>
+            <w:r>
+              <w:rPr>
+                <w:rFonts w:cstheme="minorHAnsi"/>
+                <w:sz w:val="24"/>
+                <w:szCs w:val="24"/>
+                <w:shd w:val="clear" w:color="auto" w:fill="FFFFFF"/>
+              </w:rPr>
+              <w:t>Liz</w:t>
+            </w:r>
+          </w:p>
+        </w:tc>
+        <w:tc>
+          <w:tcPr>
+            <w:tcW w:w="2585" w:type="dxa"/>
+          </w:tcPr>
+          <w:p>
+            <w:pPr>
+              <w:pStyle w:val="ListParagraph"/>
+              <w:ind w:left="0"/>
+              <w:jc w:val="both"/>
+              <w:rPr>
+                <w:rFonts w:cstheme="minorHAnsi"/>
+                <w:sz w:val="24"/>
+                <w:szCs w:val="24"/>
+                <w:shd w:val="clear" w:color="auto" w:fill="FFFFFF"/>
+              </w:rPr>
+            </w:pPr>
+            <w:r>
+              <w:rPr>
+                <w:rFonts w:cstheme="minorHAnsi"/>
+                <w:sz w:val="24"/>
+                <w:szCs w:val="24"/>
+                <w:shd w:val="clear" w:color="auto" w:fill="FFFFFF"/>
+              </w:rPr>
+              <w:t>F</w:t>
+            </w:r>
+          </w:p>
+        </w:tc>
+      </w:tr>
+    </w:tbl>
+    <w:p>
+      <w:pPr>
+        <w:pStyle w:val="ListParagraph"/>
+        <w:numPr>
+          <w:ilvl w:val="1"/>
+          <w:numId w:val="11"/>
+        </w:numPr>
+        <w:jc w:val="both"/>
+        <w:rPr>
+          <w:rFonts w:cstheme="minorHAnsi"/>
+          <w:sz w:val="24"/>
+          <w:szCs w:val="24"/>
+          <w:shd w:val="clear" w:color="auto" w:fill="FFFFFF"/>
+        </w:rPr>
+      </w:pPr>
+      <w:r>
+        <w:rPr>
+          <w:rFonts w:cstheme="minorHAnsi"/>
+          <w:sz w:val="24"/>
+          <w:szCs w:val="24"/>
+          <w:shd w:val="clear" w:color="auto" w:fill="FFFFFF"/>
+        </w:rPr>
+        <w:t>The above column can be converted into the following format after applying one hot encoding:</w:t>
+      </w:r>
+    </w:p>
+    <w:tbl>
+      <w:tblPr>
+        <w:tblStyle w:val="TableGrid"/>
+        <w:tblW w:w="0" w:type="auto"/>
+        <w:tblInd w:w="1440" w:type="dxa"/>
+        <w:tblLook w:val="04A0" w:firstRow="1" w:lastRow="0" w:firstColumn="1" w:lastColumn="0" w:noHBand="0" w:noVBand="1"/>
+      </w:tblPr>
+      <w:tblGrid>
+        <w:gridCol w:w="1886"/>
+        <w:gridCol w:w="1864"/>
+        <w:gridCol w:w="1919"/>
+        <w:gridCol w:w="1907"/>
+      </w:tblGrid>
+      <w:tr>
+        <w:tc>
+          <w:tcPr>
+            <w:tcW w:w="1886" w:type="dxa"/>
+          </w:tcPr>
+          <w:p>
+            <w:pPr>
+              <w:pStyle w:val="ListParagraph"/>
+              <w:ind w:left="0"/>
+              <w:jc w:val="both"/>
+              <w:rPr>
+                <w:rFonts w:cstheme="minorHAnsi"/>
+                <w:b/>
+                <w:bCs/>
+                <w:sz w:val="24"/>
+                <w:szCs w:val="24"/>
+                <w:shd w:val="clear" w:color="auto" w:fill="FFFFFF"/>
+              </w:rPr>
+            </w:pPr>
+            <w:r>
+              <w:rPr>
+                <w:rFonts w:cstheme="minorHAnsi"/>
+                <w:b/>
+                <w:bCs/>
+                <w:sz w:val="24"/>
+                <w:szCs w:val="24"/>
+                <w:shd w:val="clear" w:color="auto" w:fill="FFFFFF"/>
+              </w:rPr>
+              <w:t>Name</w:t>
+            </w:r>
+          </w:p>
+        </w:tc>
+        <w:tc>
+          <w:tcPr>
+            <w:tcW w:w="1864" w:type="dxa"/>
+          </w:tcPr>
+          <w:p>
+            <w:pPr>
+              <w:pStyle w:val="ListParagraph"/>
+              <w:ind w:left="0"/>
+              <w:jc w:val="both"/>
+              <w:rPr>
+                <w:rFonts w:cstheme="minorHAnsi"/>
+                <w:b/>
+                <w:bCs/>
+                <w:sz w:val="24"/>
+                <w:szCs w:val="24"/>
+                <w:shd w:val="clear" w:color="auto" w:fill="FFFFFF"/>
+              </w:rPr>
+            </w:pPr>
+            <w:r>
+              <w:rPr>
+                <w:rFonts w:cstheme="minorHAnsi"/>
+                <w:b/>
+                <w:bCs/>
+                <w:sz w:val="24"/>
+                <w:szCs w:val="24"/>
+                <w:shd w:val="clear" w:color="auto" w:fill="FFFFFF"/>
+              </w:rPr>
+              <w:t>Male</w:t>
+            </w:r>
+          </w:p>
+        </w:tc>
+        <w:tc>
+          <w:tcPr>
+            <w:tcW w:w="1919" w:type="dxa"/>
+          </w:tcPr>
+          <w:p>
+            <w:pPr>
+              <w:pStyle w:val="ListParagraph"/>
+              <w:ind w:left="0"/>
+              <w:jc w:val="both"/>
+              <w:rPr>
+                <w:rFonts w:cstheme="minorHAnsi"/>
+                <w:b/>
+                <w:bCs/>
+                <w:sz w:val="24"/>
+                <w:szCs w:val="24"/>
+                <w:shd w:val="clear" w:color="auto" w:fill="FFFFFF"/>
+              </w:rPr>
+            </w:pPr>
+            <w:r>
+              <w:rPr>
+                <w:rFonts w:cstheme="minorHAnsi"/>
+                <w:b/>
+                <w:bCs/>
+                <w:sz w:val="24"/>
+                <w:szCs w:val="24"/>
+                <w:shd w:val="clear" w:color="auto" w:fill="FFFFFF"/>
+              </w:rPr>
+              <w:t>Female</w:t>
+            </w:r>
+          </w:p>
+        </w:tc>
+        <w:tc>
+          <w:tcPr>
+            <w:tcW w:w="1907" w:type="dxa"/>
+          </w:tcPr>
+          <w:p>
+            <w:pPr>
+              <w:pStyle w:val="ListParagraph"/>
+              <w:ind w:left="0"/>
+              <w:jc w:val="both"/>
+              <w:rPr>
+                <w:rFonts w:cstheme="minorHAnsi"/>
+                <w:b/>
+                <w:bCs/>
+                <w:sz w:val="24"/>
+                <w:szCs w:val="24"/>
+                <w:shd w:val="clear" w:color="auto" w:fill="FFFFFF"/>
+              </w:rPr>
+            </w:pPr>
+            <w:r>
+              <w:rPr>
+                <w:rFonts w:cstheme="minorHAnsi"/>
+                <w:b/>
+                <w:bCs/>
+                <w:sz w:val="24"/>
+                <w:szCs w:val="24"/>
+                <w:shd w:val="clear" w:color="auto" w:fill="FFFFFF"/>
+              </w:rPr>
+              <w:t>Others</w:t>
+            </w:r>
+          </w:p>
+        </w:tc>
+      </w:tr>
+      <w:tr>
+        <w:tc>
+          <w:tcPr>
+            <w:tcW w:w="1886" w:type="dxa"/>
+          </w:tcPr>
+          <w:p>
+            <w:pPr>
+              <w:pStyle w:val="ListParagraph"/>
+              <w:ind w:left="0"/>
+              <w:jc w:val="both"/>
+              <w:rPr>
+                <w:rFonts w:cstheme="minorHAnsi"/>
+                <w:sz w:val="24"/>
+                <w:szCs w:val="24"/>
+                <w:shd w:val="clear" w:color="auto" w:fill="FFFFFF"/>
+              </w:rPr>
+            </w:pPr>
+            <w:r>
+              <w:rPr>
+                <w:rFonts w:cstheme="minorHAnsi"/>
+                <w:sz w:val="24"/>
+                <w:szCs w:val="24"/>
+                <w:shd w:val="clear" w:color="auto" w:fill="FFFFFF"/>
+              </w:rPr>
+              <w:t>Rayan</w:t>
+            </w:r>
+          </w:p>
+        </w:tc>
+        <w:tc>
+          <w:tcPr>
+            <w:tcW w:w="1864" w:type="dxa"/>
+          </w:tcPr>
+          <w:p>
+            <w:pPr>
+              <w:pStyle w:val="ListParagraph"/>
+              <w:ind w:left="0"/>
+              <w:jc w:val="both"/>
+              <w:rPr>
+                <w:rFonts w:cstheme="minorHAnsi"/>
+                <w:sz w:val="24"/>
+                <w:szCs w:val="24"/>
+                <w:shd w:val="clear" w:color="auto" w:fill="FFFFFF"/>
+              </w:rPr>
+            </w:pPr>
+            <w:r>
+              <w:rPr>
+                <w:rFonts w:cstheme="minorHAnsi"/>
+                <w:sz w:val="24"/>
+                <w:szCs w:val="24"/>
+                <w:shd w:val="clear" w:color="auto" w:fill="FFFFFF"/>
+              </w:rPr>
+              <w:t>1</w:t>
+            </w:r>
+          </w:p>
+        </w:tc>
+        <w:tc>
+          <w:tcPr>
+            <w:tcW w:w="1919" w:type="dxa"/>
+          </w:tcPr>
+          <w:p>
+            <w:pPr>
+              <w:pStyle w:val="ListParagraph"/>
+              <w:ind w:left="0"/>
+              <w:jc w:val="both"/>
+              <w:rPr>
+                <w:rFonts w:cstheme="minorHAnsi"/>
+                <w:sz w:val="24"/>
+                <w:szCs w:val="24"/>
+                <w:shd w:val="clear" w:color="auto" w:fill="FFFFFF"/>
+              </w:rPr>
+            </w:pPr>
+            <w:r>
+              <w:rPr>
+                <w:rFonts w:cstheme="minorHAnsi"/>
+                <w:sz w:val="24"/>
+                <w:szCs w:val="24"/>
+                <w:shd w:val="clear" w:color="auto" w:fill="FFFFFF"/>
+              </w:rPr>
+              <w:t>0</w:t>
+            </w:r>
+          </w:p>
+        </w:tc>
+        <w:tc>
+          <w:tcPr>
+            <w:tcW w:w="1907" w:type="dxa"/>
+          </w:tcPr>
+          <w:p>
+            <w:pPr>
+              <w:pStyle w:val="ListParagraph"/>
+              <w:ind w:left="0"/>
+              <w:jc w:val="both"/>
+              <w:rPr>
+                <w:rFonts w:cstheme="minorHAnsi"/>
+                <w:sz w:val="24"/>
+                <w:szCs w:val="24"/>
+                <w:shd w:val="clear" w:color="auto" w:fill="FFFFFF"/>
+              </w:rPr>
+            </w:pPr>
+            <w:r>
+              <w:rPr>
+                <w:rFonts w:cstheme="minorHAnsi"/>
+                <w:sz w:val="24"/>
+                <w:szCs w:val="24"/>
+                <w:shd w:val="clear" w:color="auto" w:fill="FFFFFF"/>
+              </w:rPr>
+              <w:t>0</w:t>
+            </w:r>
+          </w:p>
+        </w:tc>
+      </w:tr>
+      <w:tr>
+        <w:tc>
+          <w:tcPr>
+            <w:tcW w:w="1886" w:type="dxa"/>
+          </w:tcPr>
+          <w:p>
+            <w:pPr>
+              <w:pStyle w:val="ListParagraph"/>
+              <w:ind w:left="0"/>
+              <w:jc w:val="both"/>
+              <w:rPr>
+                <w:rFonts w:cstheme="minorHAnsi"/>
+                <w:sz w:val="24"/>
+                <w:szCs w:val="24"/>
+                <w:shd w:val="clear" w:color="auto" w:fill="FFFFFF"/>
+              </w:rPr>
+            </w:pPr>
+            <w:r>
+              <w:rPr>
+                <w:rFonts w:cstheme="minorHAnsi"/>
+                <w:sz w:val="24"/>
+                <w:szCs w:val="24"/>
+                <w:shd w:val="clear" w:color="auto" w:fill="FFFFFF"/>
+              </w:rPr>
+              <w:t>Jessy</w:t>
+            </w:r>
+          </w:p>
+        </w:tc>
+        <w:tc>
+          <w:tcPr>
+            <w:tcW w:w="1864" w:type="dxa"/>
+          </w:tcPr>
+          <w:p>
+            <w:pPr>
+              <w:pStyle w:val="ListParagraph"/>
+              <w:ind w:left="0"/>
+              <w:jc w:val="both"/>
+              <w:rPr>
+                <w:rFonts w:cstheme="minorHAnsi"/>
+                <w:sz w:val="24"/>
+                <w:szCs w:val="24"/>
+                <w:shd w:val="clear" w:color="auto" w:fill="FFFFFF"/>
+              </w:rPr>
+            </w:pPr>
+            <w:r>
+              <w:rPr>
+                <w:rFonts w:cstheme="minorHAnsi"/>
+                <w:sz w:val="24"/>
+                <w:szCs w:val="24"/>
+                <w:shd w:val="clear" w:color="auto" w:fill="FFFFFF"/>
+              </w:rPr>
+              <w:t>0</w:t>
+            </w:r>
+          </w:p>
+        </w:tc>
+        <w:tc>
+          <w:tcPr>
+            <w:tcW w:w="1919" w:type="dxa"/>
+          </w:tcPr>
+          <w:p>
+            <w:pPr>
+              <w:pStyle w:val="ListParagraph"/>
+              <w:ind w:left="0"/>
+              <w:jc w:val="both"/>
+              <w:rPr>
+                <w:rFonts w:cstheme="minorHAnsi"/>
+                <w:sz w:val="24"/>
+                <w:szCs w:val="24"/>
+                <w:shd w:val="clear" w:color="auto" w:fill="FFFFFF"/>
+              </w:rPr>
+            </w:pPr>
+            <w:r>
+              <w:rPr>
+                <w:rFonts w:cstheme="minorHAnsi"/>
+                <w:sz w:val="24"/>
+                <w:szCs w:val="24"/>
+                <w:shd w:val="clear" w:color="auto" w:fill="FFFFFF"/>
+              </w:rPr>
+              <w:t>1</w:t>
+            </w:r>
+          </w:p>
+        </w:tc>
+        <w:tc>
+          <w:tcPr>
+            <w:tcW w:w="1907" w:type="dxa"/>
+          </w:tcPr>
+          <w:p>
+            <w:pPr>
+              <w:pStyle w:val="ListParagraph"/>
+              <w:ind w:left="0"/>
+              <w:jc w:val="both"/>
+              <w:rPr>
+                <w:rFonts w:cstheme="minorHAnsi"/>
+                <w:sz w:val="24"/>
+                <w:szCs w:val="24"/>
+                <w:shd w:val="clear" w:color="auto" w:fill="FFFFFF"/>
+              </w:rPr>
+            </w:pPr>
+            <w:r>
+              <w:rPr>
+                <w:rFonts w:cstheme="minorHAnsi"/>
+                <w:sz w:val="24"/>
+                <w:szCs w:val="24"/>
+                <w:shd w:val="clear" w:color="auto" w:fill="FFFFFF"/>
+              </w:rPr>
+              <w:t>0</w:t>
+            </w:r>
+          </w:p>
+        </w:tc>
+      </w:tr>
+      <w:tr>
+        <w:tc>
+          <w:tcPr>
+            <w:tcW w:w="1886" w:type="dxa"/>
+          </w:tcPr>
+          <w:p>
+            <w:pPr>
+              <w:pStyle w:val="ListParagraph"/>
+              <w:ind w:left="0"/>
+              <w:jc w:val="both"/>
+              <w:rPr>
+                <w:rFonts w:cstheme="minorHAnsi"/>
+                <w:sz w:val="24"/>
+                <w:szCs w:val="24"/>
+                <w:shd w:val="clear" w:color="auto" w:fill="FFFFFF"/>
+              </w:rPr>
+            </w:pPr>
+            <w:r>
+              <w:rPr>
+                <w:rFonts w:cstheme="minorHAnsi"/>
+                <w:sz w:val="24"/>
+                <w:szCs w:val="24"/>
+                <w:shd w:val="clear" w:color="auto" w:fill="FFFFFF"/>
+              </w:rPr>
+              <w:t>Liz</w:t>
+            </w:r>
+          </w:p>
+        </w:tc>
+        <w:tc>
+          <w:tcPr>
+            <w:tcW w:w="1864" w:type="dxa"/>
+          </w:tcPr>
+          <w:p>
+            <w:pPr>
+              <w:pStyle w:val="ListParagraph"/>
+              <w:ind w:left="0"/>
+              <w:jc w:val="both"/>
+              <w:rPr>
+                <w:rFonts w:cstheme="minorHAnsi"/>
+                <w:sz w:val="24"/>
+                <w:szCs w:val="24"/>
+                <w:shd w:val="clear" w:color="auto" w:fill="FFFFFF"/>
+              </w:rPr>
+            </w:pPr>
+            <w:r>
+              <w:rPr>
+                <w:rFonts w:cstheme="minorHAnsi"/>
+                <w:sz w:val="24"/>
+                <w:szCs w:val="24"/>
+                <w:shd w:val="clear" w:color="auto" w:fill="FFFFFF"/>
+              </w:rPr>
+              <w:t>0</w:t>
+            </w:r>
+          </w:p>
+        </w:tc>
+        <w:tc>
+          <w:tcPr>
+            <w:tcW w:w="1919" w:type="dxa"/>
+          </w:tcPr>
+          <w:p>
+            <w:pPr>
+              <w:pStyle w:val="ListParagraph"/>
+              <w:ind w:left="0"/>
+              <w:jc w:val="both"/>
+              <w:rPr>
+                <w:rFonts w:cstheme="minorHAnsi"/>
+                <w:sz w:val="24"/>
+                <w:szCs w:val="24"/>
+                <w:shd w:val="clear" w:color="auto" w:fill="FFFFFF"/>
+              </w:rPr>
+            </w:pPr>
+            <w:r>
+              <w:rPr>
+                <w:rFonts w:cstheme="minorHAnsi"/>
+                <w:sz w:val="24"/>
+                <w:szCs w:val="24"/>
+                <w:shd w:val="clear" w:color="auto" w:fill="FFFFFF"/>
+              </w:rPr>
+              <w:t>1</w:t>
+            </w:r>
+          </w:p>
+        </w:tc>
+        <w:tc>
+          <w:tcPr>
+            <w:tcW w:w="1907" w:type="dxa"/>
+          </w:tcPr>
+          <w:p>
+            <w:pPr>
+              <w:pStyle w:val="ListParagraph"/>
+              <w:ind w:left="0"/>
+              <w:jc w:val="both"/>
+              <w:rPr>
+                <w:rFonts w:cstheme="minorHAnsi"/>
+                <w:sz w:val="24"/>
+                <w:szCs w:val="24"/>
+                <w:shd w:val="clear" w:color="auto" w:fill="FFFFFF"/>
+              </w:rPr>
+            </w:pPr>
+            <w:r>
+              <w:rPr>
+                <w:rFonts w:cstheme="minorHAnsi"/>
+                <w:sz w:val="24"/>
+                <w:szCs w:val="24"/>
+                <w:shd w:val="clear" w:color="auto" w:fill="FFFFFF"/>
+              </w:rPr>
+              <w:t>0</w:t>
+            </w:r>
+          </w:p>
+        </w:tc>
+      </w:tr>
+    </w:tbl>
+    <w:p>
+      <w:pPr>
+        <w:pStyle w:val="ListParagraph"/>
+        <w:numPr>
+          <w:ilvl w:val="1"/>
+          <w:numId w:val="11"/>
+        </w:numPr>
+        <w:jc w:val="both"/>
+        <w:rPr>
+          <w:rFonts w:cstheme="minorHAnsi"/>
+          <w:sz w:val="24"/>
+          <w:szCs w:val="24"/>
+          <w:shd w:val="clear" w:color="auto" w:fill="FFFFFF"/>
+        </w:rPr>
+      </w:pPr>
+      <w:r>
+        <w:rPr>
+          <w:rFonts w:cstheme="minorHAnsi"/>
+          <w:sz w:val="24"/>
+          <w:szCs w:val="24"/>
+          <w:shd w:val="clear" w:color="auto" w:fill="FFFFFF"/>
+        </w:rPr>
+        <w:t>Th</w:t>
+      </w:r>
+      <w:r>
+        <w:rPr>
+          <w:rFonts w:cstheme="minorHAnsi"/>
+          <w:sz w:val="24"/>
+          <w:szCs w:val="24"/>
+          <w:shd w:val="clear" w:color="auto" w:fill="FFFFFF"/>
+        </w:rPr>
+        <w:t>is approach gets rid of the drawback created by the ordinal encoding.</w:t>
+      </w:r>
+    </w:p>
+    <w:p>
+      <w:pPr>
+        <w:pStyle w:val="ListParagraph"/>
+        <w:numPr>
+          <w:ilvl w:val="1"/>
+          <w:numId w:val="11"/>
+        </w:numPr>
+        <w:jc w:val="both"/>
+        <w:rPr>
+          <w:rFonts w:cstheme="minorHAnsi"/>
+          <w:sz w:val="24"/>
+          <w:szCs w:val="24"/>
+          <w:shd w:val="clear" w:color="auto" w:fill="FFFFFF"/>
+        </w:rPr>
+      </w:pPr>
+      <w:r>
+        <w:rPr>
+          <w:rFonts w:cstheme="minorHAnsi"/>
+          <w:sz w:val="24"/>
+          <w:szCs w:val="24"/>
+          <w:shd w:val="clear" w:color="auto" w:fill="FFFFFF"/>
+        </w:rPr>
+        <w:t xml:space="preserve">However, </w:t>
+      </w:r>
+      <w:r>
+        <w:rPr>
+          <w:rFonts w:cstheme="minorHAnsi"/>
+          <w:sz w:val="24"/>
+          <w:szCs w:val="24"/>
+          <w:shd w:val="clear" w:color="auto" w:fill="FFFFFF"/>
+        </w:rPr>
+        <w:t>this approach</w:t>
+      </w:r>
+      <w:r>
+        <w:rPr>
+          <w:rFonts w:cstheme="minorHAnsi"/>
+          <w:sz w:val="24"/>
+          <w:szCs w:val="24"/>
+          <w:shd w:val="clear" w:color="auto" w:fill="FFFFFF"/>
+        </w:rPr>
+        <w:t xml:space="preserve"> gives rise to another problem</w:t>
+      </w:r>
+      <w:r>
+        <w:rPr>
+          <w:rFonts w:cstheme="minorHAnsi"/>
+          <w:sz w:val="24"/>
+          <w:szCs w:val="24"/>
+          <w:shd w:val="clear" w:color="auto" w:fill="FFFFFF"/>
+        </w:rPr>
+        <w:t xml:space="preserve"> of having large number of columns in case you have more categories.</w:t>
+      </w:r>
+    </w:p>
+    <w:p>
+      <w:pPr>
+        <w:pStyle w:val="ListParagraph"/>
+        <w:jc w:val="both"/>
+        <w:rPr>
+          <w:rFonts w:cstheme="minorHAnsi"/>
+          <w:sz w:val="24"/>
+          <w:szCs w:val="24"/>
+          <w:shd w:val="clear" w:color="auto" w:fill="FFFFFF"/>
+        </w:rPr>
+      </w:pPr>
     </w:p>
     <w:p>
       <w:pPr>
@@ -4527,6 +6054,232 @@
     </w:lvl>
   </w:abstractNum>
   <w:abstractNum w:abstractNumId="4" w15:restartNumberingAfterBreak="0">
+    <w:nsid w:val="122C61D9"/>
+    <w:multiLevelType w:val="hybridMultilevel"/>
+    <w:tmpl w:val="284C32B4"/>
+    <w:lvl w:ilvl="0" w:tplc="40090001">
+      <w:start w:val="1"/>
+      <w:numFmt w:val="bullet"/>
+      <w:lvlText w:val=""/>
+      <w:lvlJc w:val="left"/>
+      <w:pPr>
+        <w:ind w:left="1080" w:hanging="360"/>
+      </w:pPr>
+      <w:rPr>
+        <w:rFonts w:ascii="Symbol" w:hAnsi="Symbol" w:hint="default"/>
+      </w:rPr>
+    </w:lvl>
+    <w:lvl w:ilvl="1" w:tplc="40090003" w:tentative="1">
+      <w:start w:val="1"/>
+      <w:numFmt w:val="bullet"/>
+      <w:lvlText w:val="o"/>
+      <w:lvlJc w:val="left"/>
+      <w:pPr>
+        <w:ind w:left="1800" w:hanging="360"/>
+      </w:pPr>
+      <w:rPr>
+        <w:rFonts w:ascii="Courier New" w:hAnsi="Courier New" w:cs="Courier New" w:hint="default"/>
+      </w:rPr>
+    </w:lvl>
+    <w:lvl w:ilvl="2" w:tplc="40090005" w:tentative="1">
+      <w:start w:val="1"/>
+      <w:numFmt w:val="bullet"/>
+      <w:lvlText w:val=""/>
+      <w:lvlJc w:val="left"/>
+      <w:pPr>
+        <w:ind w:left="2520" w:hanging="360"/>
+      </w:pPr>
+      <w:rPr>
+        <w:rFonts w:ascii="Wingdings" w:hAnsi="Wingdings" w:hint="default"/>
+      </w:rPr>
+    </w:lvl>
+    <w:lvl w:ilvl="3" w:tplc="40090001" w:tentative="1">
+      <w:start w:val="1"/>
+      <w:numFmt w:val="bullet"/>
+      <w:lvlText w:val=""/>
+      <w:lvlJc w:val="left"/>
+      <w:pPr>
+        <w:ind w:left="3240" w:hanging="360"/>
+      </w:pPr>
+      <w:rPr>
+        <w:rFonts w:ascii="Symbol" w:hAnsi="Symbol" w:hint="default"/>
+      </w:rPr>
+    </w:lvl>
+    <w:lvl w:ilvl="4" w:tplc="40090003" w:tentative="1">
+      <w:start w:val="1"/>
+      <w:numFmt w:val="bullet"/>
+      <w:lvlText w:val="o"/>
+      <w:lvlJc w:val="left"/>
+      <w:pPr>
+        <w:ind w:left="3960" w:hanging="360"/>
+      </w:pPr>
+      <w:rPr>
+        <w:rFonts w:ascii="Courier New" w:hAnsi="Courier New" w:cs="Courier New" w:hint="default"/>
+      </w:rPr>
+    </w:lvl>
+    <w:lvl w:ilvl="5" w:tplc="40090005" w:tentative="1">
+      <w:start w:val="1"/>
+      <w:numFmt w:val="bullet"/>
+      <w:lvlText w:val=""/>
+      <w:lvlJc w:val="left"/>
+      <w:pPr>
+        <w:ind w:left="4680" w:hanging="360"/>
+      </w:pPr>
+      <w:rPr>
+        <w:rFonts w:ascii="Wingdings" w:hAnsi="Wingdings" w:hint="default"/>
+      </w:rPr>
+    </w:lvl>
+    <w:lvl w:ilvl="6" w:tplc="40090001" w:tentative="1">
+      <w:start w:val="1"/>
+      <w:numFmt w:val="bullet"/>
+      <w:lvlText w:val=""/>
+      <w:lvlJc w:val="left"/>
+      <w:pPr>
+        <w:ind w:left="5400" w:hanging="360"/>
+      </w:pPr>
+      <w:rPr>
+        <w:rFonts w:ascii="Symbol" w:hAnsi="Symbol" w:hint="default"/>
+      </w:rPr>
+    </w:lvl>
+    <w:lvl w:ilvl="7" w:tplc="40090003" w:tentative="1">
+      <w:start w:val="1"/>
+      <w:numFmt w:val="bullet"/>
+      <w:lvlText w:val="o"/>
+      <w:lvlJc w:val="left"/>
+      <w:pPr>
+        <w:ind w:left="6120" w:hanging="360"/>
+      </w:pPr>
+      <w:rPr>
+        <w:rFonts w:ascii="Courier New" w:hAnsi="Courier New" w:cs="Courier New" w:hint="default"/>
+      </w:rPr>
+    </w:lvl>
+    <w:lvl w:ilvl="8" w:tplc="40090005" w:tentative="1">
+      <w:start w:val="1"/>
+      <w:numFmt w:val="bullet"/>
+      <w:lvlText w:val=""/>
+      <w:lvlJc w:val="left"/>
+      <w:pPr>
+        <w:ind w:left="6840" w:hanging="360"/>
+      </w:pPr>
+      <w:rPr>
+        <w:rFonts w:ascii="Wingdings" w:hAnsi="Wingdings" w:hint="default"/>
+      </w:rPr>
+    </w:lvl>
+  </w:abstractNum>
+  <w:abstractNum w:abstractNumId="5" w15:restartNumberingAfterBreak="0">
+    <w:nsid w:val="13141196"/>
+    <w:multiLevelType w:val="hybridMultilevel"/>
+    <w:tmpl w:val="A0F42738"/>
+    <w:lvl w:ilvl="0" w:tplc="40090001">
+      <w:start w:val="1"/>
+      <w:numFmt w:val="bullet"/>
+      <w:lvlText w:val=""/>
+      <w:lvlJc w:val="left"/>
+      <w:pPr>
+        <w:ind w:left="720" w:hanging="360"/>
+      </w:pPr>
+      <w:rPr>
+        <w:rFonts w:ascii="Symbol" w:hAnsi="Symbol" w:hint="default"/>
+      </w:rPr>
+    </w:lvl>
+    <w:lvl w:ilvl="1" w:tplc="40090003">
+      <w:start w:val="1"/>
+      <w:numFmt w:val="bullet"/>
+      <w:lvlText w:val="o"/>
+      <w:lvlJc w:val="left"/>
+      <w:pPr>
+        <w:ind w:left="1440" w:hanging="360"/>
+      </w:pPr>
+      <w:rPr>
+        <w:rFonts w:ascii="Courier New" w:hAnsi="Courier New" w:cs="Courier New" w:hint="default"/>
+      </w:rPr>
+    </w:lvl>
+    <w:lvl w:ilvl="2" w:tplc="40090005" w:tentative="1">
+      <w:start w:val="1"/>
+      <w:numFmt w:val="bullet"/>
+      <w:lvlText w:val=""/>
+      <w:lvlJc w:val="left"/>
+      <w:pPr>
+        <w:ind w:left="2160" w:hanging="360"/>
+      </w:pPr>
+      <w:rPr>
+        <w:rFonts w:ascii="Wingdings" w:hAnsi="Wingdings" w:hint="default"/>
+      </w:rPr>
+    </w:lvl>
+    <w:lvl w:ilvl="3" w:tplc="40090001" w:tentative="1">
+      <w:start w:val="1"/>
+      <w:numFmt w:val="bullet"/>
+      <w:lvlText w:val=""/>
+      <w:lvlJc w:val="left"/>
+      <w:pPr>
+        <w:ind w:left="2880" w:hanging="360"/>
+      </w:pPr>
+      <w:rPr>
+        <w:rFonts w:ascii="Symbol" w:hAnsi="Symbol" w:hint="default"/>
+      </w:rPr>
+    </w:lvl>
+    <w:lvl w:ilvl="4" w:tplc="40090003" w:tentative="1">
+      <w:start w:val="1"/>
+      <w:numFmt w:val="bullet"/>
+      <w:lvlText w:val="o"/>
+      <w:lvlJc w:val="left"/>
+      <w:pPr>
+        <w:ind w:left="3600" w:hanging="360"/>
+      </w:pPr>
+      <w:rPr>
+        <w:rFonts w:ascii="Courier New" w:hAnsi="Courier New" w:cs="Courier New" w:hint="default"/>
+      </w:rPr>
+    </w:lvl>
+    <w:lvl w:ilvl="5" w:tplc="40090005" w:tentative="1">
+      <w:start w:val="1"/>
+      <w:numFmt w:val="bullet"/>
+      <w:lvlText w:val=""/>
+      <w:lvlJc w:val="left"/>
+      <w:pPr>
+        <w:ind w:left="4320" w:hanging="360"/>
+      </w:pPr>
+      <w:rPr>
+        <w:rFonts w:ascii="Wingdings" w:hAnsi="Wingdings" w:hint="default"/>
+      </w:rPr>
+    </w:lvl>
+    <w:lvl w:ilvl="6" w:tplc="40090001" w:tentative="1">
+      <w:start w:val="1"/>
+      <w:numFmt w:val="bullet"/>
+      <w:lvlText w:val=""/>
+      <w:lvlJc w:val="left"/>
+      <w:pPr>
+        <w:ind w:left="5040" w:hanging="360"/>
+      </w:pPr>
+      <w:rPr>
+        <w:rFonts w:ascii="Symbol" w:hAnsi="Symbol" w:hint="default"/>
+      </w:rPr>
+    </w:lvl>
+    <w:lvl w:ilvl="7" w:tplc="40090003" w:tentative="1">
+      <w:start w:val="1"/>
+      <w:numFmt w:val="bullet"/>
+      <w:lvlText w:val="o"/>
+      <w:lvlJc w:val="left"/>
+      <w:pPr>
+        <w:ind w:left="5760" w:hanging="360"/>
+      </w:pPr>
+      <w:rPr>
+        <w:rFonts w:ascii="Courier New" w:hAnsi="Courier New" w:cs="Courier New" w:hint="default"/>
+      </w:rPr>
+    </w:lvl>
+    <w:lvl w:ilvl="8" w:tplc="40090005" w:tentative="1">
+      <w:start w:val="1"/>
+      <w:numFmt w:val="bullet"/>
+      <w:lvlText w:val=""/>
+      <w:lvlJc w:val="left"/>
+      <w:pPr>
+        <w:ind w:left="6480" w:hanging="360"/>
+      </w:pPr>
+      <w:rPr>
+        <w:rFonts w:ascii="Wingdings" w:hAnsi="Wingdings" w:hint="default"/>
+      </w:rPr>
+    </w:lvl>
+  </w:abstractNum>
+  <w:abstractNum w:abstractNumId="6" w15:restartNumberingAfterBreak="0">
     <w:nsid w:val="1ADB7E74"/>
     <w:multiLevelType w:val="hybridMultilevel"/>
     <w:tmpl w:val="FE269F6C"/>
@@ -4639,7 +6392,7 @@
       </w:rPr>
     </w:lvl>
   </w:abstractNum>
-  <w:abstractNum w:abstractNumId="5" w15:restartNumberingAfterBreak="0">
+  <w:abstractNum w:abstractNumId="7" w15:restartNumberingAfterBreak="0">
     <w:nsid w:val="1E3B6231"/>
     <w:multiLevelType w:val="hybridMultilevel"/>
     <w:tmpl w:val="9F0AD030"/>
@@ -4752,7 +6505,7 @@
       </w:rPr>
     </w:lvl>
   </w:abstractNum>
-  <w:abstractNum w:abstractNumId="6" w15:restartNumberingAfterBreak="0">
+  <w:abstractNum w:abstractNumId="8" w15:restartNumberingAfterBreak="0">
     <w:nsid w:val="30765842"/>
     <w:multiLevelType w:val="hybridMultilevel"/>
     <w:tmpl w:val="83E2DB4C"/>
@@ -4865,7 +6618,7 @@
       </w:rPr>
     </w:lvl>
   </w:abstractNum>
-  <w:abstractNum w:abstractNumId="7" w15:restartNumberingAfterBreak="0">
+  <w:abstractNum w:abstractNumId="9" w15:restartNumberingAfterBreak="0">
     <w:nsid w:val="38B25212"/>
     <w:multiLevelType w:val="hybridMultilevel"/>
     <w:tmpl w:val="8A28B756"/>
@@ -4978,7 +6731,7 @@
       </w:rPr>
     </w:lvl>
   </w:abstractNum>
-  <w:abstractNum w:abstractNumId="8" w15:restartNumberingAfterBreak="0">
+  <w:abstractNum w:abstractNumId="10" w15:restartNumberingAfterBreak="0">
     <w:nsid w:val="40B51271"/>
     <w:multiLevelType w:val="hybridMultilevel"/>
     <w:tmpl w:val="70EA1BE4"/>
@@ -5091,8 +6844,234 @@
       </w:rPr>
     </w:lvl>
   </w:abstractNum>
+  <w:abstractNum w:abstractNumId="11" w15:restartNumberingAfterBreak="0">
+    <w:nsid w:val="418C62CC"/>
+    <w:multiLevelType w:val="hybridMultilevel"/>
+    <w:tmpl w:val="9D86C178"/>
+    <w:lvl w:ilvl="0" w:tplc="40090003">
+      <w:start w:val="1"/>
+      <w:numFmt w:val="bullet"/>
+      <w:lvlText w:val="o"/>
+      <w:lvlJc w:val="left"/>
+      <w:pPr>
+        <w:ind w:left="1080" w:hanging="360"/>
+      </w:pPr>
+      <w:rPr>
+        <w:rFonts w:ascii="Courier New" w:hAnsi="Courier New" w:cs="Courier New" w:hint="default"/>
+      </w:rPr>
+    </w:lvl>
+    <w:lvl w:ilvl="1" w:tplc="40090003" w:tentative="1">
+      <w:start w:val="1"/>
+      <w:numFmt w:val="bullet"/>
+      <w:lvlText w:val="o"/>
+      <w:lvlJc w:val="left"/>
+      <w:pPr>
+        <w:ind w:left="1800" w:hanging="360"/>
+      </w:pPr>
+      <w:rPr>
+        <w:rFonts w:ascii="Courier New" w:hAnsi="Courier New" w:cs="Courier New" w:hint="default"/>
+      </w:rPr>
+    </w:lvl>
+    <w:lvl w:ilvl="2" w:tplc="40090005" w:tentative="1">
+      <w:start w:val="1"/>
+      <w:numFmt w:val="bullet"/>
+      <w:lvlText w:val=""/>
+      <w:lvlJc w:val="left"/>
+      <w:pPr>
+        <w:ind w:left="2520" w:hanging="360"/>
+      </w:pPr>
+      <w:rPr>
+        <w:rFonts w:ascii="Wingdings" w:hAnsi="Wingdings" w:hint="default"/>
+      </w:rPr>
+    </w:lvl>
+    <w:lvl w:ilvl="3" w:tplc="40090001" w:tentative="1">
+      <w:start w:val="1"/>
+      <w:numFmt w:val="bullet"/>
+      <w:lvlText w:val=""/>
+      <w:lvlJc w:val="left"/>
+      <w:pPr>
+        <w:ind w:left="3240" w:hanging="360"/>
+      </w:pPr>
+      <w:rPr>
+        <w:rFonts w:ascii="Symbol" w:hAnsi="Symbol" w:hint="default"/>
+      </w:rPr>
+    </w:lvl>
+    <w:lvl w:ilvl="4" w:tplc="40090003" w:tentative="1">
+      <w:start w:val="1"/>
+      <w:numFmt w:val="bullet"/>
+      <w:lvlText w:val="o"/>
+      <w:lvlJc w:val="left"/>
+      <w:pPr>
+        <w:ind w:left="3960" w:hanging="360"/>
+      </w:pPr>
+      <w:rPr>
+        <w:rFonts w:ascii="Courier New" w:hAnsi="Courier New" w:cs="Courier New" w:hint="default"/>
+      </w:rPr>
+    </w:lvl>
+    <w:lvl w:ilvl="5" w:tplc="40090005" w:tentative="1">
+      <w:start w:val="1"/>
+      <w:numFmt w:val="bullet"/>
+      <w:lvlText w:val=""/>
+      <w:lvlJc w:val="left"/>
+      <w:pPr>
+        <w:ind w:left="4680" w:hanging="360"/>
+      </w:pPr>
+      <w:rPr>
+        <w:rFonts w:ascii="Wingdings" w:hAnsi="Wingdings" w:hint="default"/>
+      </w:rPr>
+    </w:lvl>
+    <w:lvl w:ilvl="6" w:tplc="40090001" w:tentative="1">
+      <w:start w:val="1"/>
+      <w:numFmt w:val="bullet"/>
+      <w:lvlText w:val=""/>
+      <w:lvlJc w:val="left"/>
+      <w:pPr>
+        <w:ind w:left="5400" w:hanging="360"/>
+      </w:pPr>
+      <w:rPr>
+        <w:rFonts w:ascii="Symbol" w:hAnsi="Symbol" w:hint="default"/>
+      </w:rPr>
+    </w:lvl>
+    <w:lvl w:ilvl="7" w:tplc="40090003" w:tentative="1">
+      <w:start w:val="1"/>
+      <w:numFmt w:val="bullet"/>
+      <w:lvlText w:val="o"/>
+      <w:lvlJc w:val="left"/>
+      <w:pPr>
+        <w:ind w:left="6120" w:hanging="360"/>
+      </w:pPr>
+      <w:rPr>
+        <w:rFonts w:ascii="Courier New" w:hAnsi="Courier New" w:cs="Courier New" w:hint="default"/>
+      </w:rPr>
+    </w:lvl>
+    <w:lvl w:ilvl="8" w:tplc="40090005" w:tentative="1">
+      <w:start w:val="1"/>
+      <w:numFmt w:val="bullet"/>
+      <w:lvlText w:val=""/>
+      <w:lvlJc w:val="left"/>
+      <w:pPr>
+        <w:ind w:left="6840" w:hanging="360"/>
+      </w:pPr>
+      <w:rPr>
+        <w:rFonts w:ascii="Wingdings" w:hAnsi="Wingdings" w:hint="default"/>
+      </w:rPr>
+    </w:lvl>
+  </w:abstractNum>
+  <w:abstractNum w:abstractNumId="12" w15:restartNumberingAfterBreak="0">
+    <w:nsid w:val="496F7C4C"/>
+    <w:multiLevelType w:val="hybridMultilevel"/>
+    <w:tmpl w:val="94C007CA"/>
+    <w:lvl w:ilvl="0" w:tplc="40090001">
+      <w:start w:val="1"/>
+      <w:numFmt w:val="bullet"/>
+      <w:lvlText w:val=""/>
+      <w:lvlJc w:val="left"/>
+      <w:pPr>
+        <w:ind w:left="720" w:hanging="360"/>
+      </w:pPr>
+      <w:rPr>
+        <w:rFonts w:ascii="Symbol" w:hAnsi="Symbol" w:hint="default"/>
+      </w:rPr>
+    </w:lvl>
+    <w:lvl w:ilvl="1" w:tplc="40090003">
+      <w:start w:val="1"/>
+      <w:numFmt w:val="bullet"/>
+      <w:lvlText w:val="o"/>
+      <w:lvlJc w:val="left"/>
+      <w:pPr>
+        <w:ind w:left="1440" w:hanging="360"/>
+      </w:pPr>
+      <w:rPr>
+        <w:rFonts w:ascii="Courier New" w:hAnsi="Courier New" w:cs="Courier New" w:hint="default"/>
+      </w:rPr>
+    </w:lvl>
+    <w:lvl w:ilvl="2" w:tplc="40090005">
+      <w:start w:val="1"/>
+      <w:numFmt w:val="bullet"/>
+      <w:lvlText w:val=""/>
+      <w:lvlJc w:val="left"/>
+      <w:pPr>
+        <w:ind w:left="2160" w:hanging="360"/>
+      </w:pPr>
+      <w:rPr>
+        <w:rFonts w:ascii="Wingdings" w:hAnsi="Wingdings" w:hint="default"/>
+      </w:rPr>
+    </w:lvl>
+    <w:lvl w:ilvl="3" w:tplc="40090001" w:tentative="1">
+      <w:start w:val="1"/>
+      <w:numFmt w:val="bullet"/>
+      <w:lvlText w:val=""/>
+      <w:lvlJc w:val="left"/>
+      <w:pPr>
+        <w:ind w:left="2880" w:hanging="360"/>
+      </w:pPr>
+      <w:rPr>
+        <w:rFonts w:ascii="Symbol" w:hAnsi="Symbol" w:hint="default"/>
+      </w:rPr>
+    </w:lvl>
+    <w:lvl w:ilvl="4" w:tplc="40090003" w:tentative="1">
+      <w:start w:val="1"/>
+      <w:numFmt w:val="bullet"/>
+      <w:lvlText w:val="o"/>
+      <w:lvlJc w:val="left"/>
+      <w:pPr>
+        <w:ind w:left="3600" w:hanging="360"/>
+      </w:pPr>
+      <w:rPr>
+        <w:rFonts w:ascii="Courier New" w:hAnsi="Courier New" w:cs="Courier New" w:hint="default"/>
+      </w:rPr>
+    </w:lvl>
+    <w:lvl w:ilvl="5" w:tplc="40090005" w:tentative="1">
+      <w:start w:val="1"/>
+      <w:numFmt w:val="bullet"/>
+      <w:lvlText w:val=""/>
+      <w:lvlJc w:val="left"/>
+      <w:pPr>
+        <w:ind w:left="4320" w:hanging="360"/>
+      </w:pPr>
+      <w:rPr>
+        <w:rFonts w:ascii="Wingdings" w:hAnsi="Wingdings" w:hint="default"/>
+      </w:rPr>
+    </w:lvl>
+    <w:lvl w:ilvl="6" w:tplc="40090001" w:tentative="1">
+      <w:start w:val="1"/>
+      <w:numFmt w:val="bullet"/>
+      <w:lvlText w:val=""/>
+      <w:lvlJc w:val="left"/>
+      <w:pPr>
+        <w:ind w:left="5040" w:hanging="360"/>
+      </w:pPr>
+      <w:rPr>
+        <w:rFonts w:ascii="Symbol" w:hAnsi="Symbol" w:hint="default"/>
+      </w:rPr>
+    </w:lvl>
+    <w:lvl w:ilvl="7" w:tplc="40090003" w:tentative="1">
+      <w:start w:val="1"/>
+      <w:numFmt w:val="bullet"/>
+      <w:lvlText w:val="o"/>
+      <w:lvlJc w:val="left"/>
+      <w:pPr>
+        <w:ind w:left="5760" w:hanging="360"/>
+      </w:pPr>
+      <w:rPr>
+        <w:rFonts w:ascii="Courier New" w:hAnsi="Courier New" w:cs="Courier New" w:hint="default"/>
+      </w:rPr>
+    </w:lvl>
+    <w:lvl w:ilvl="8" w:tplc="40090005" w:tentative="1">
+      <w:start w:val="1"/>
+      <w:numFmt w:val="bullet"/>
+      <w:lvlText w:val=""/>
+      <w:lvlJc w:val="left"/>
+      <w:pPr>
+        <w:ind w:left="6480" w:hanging="360"/>
+      </w:pPr>
+      <w:rPr>
+        <w:rFonts w:ascii="Wingdings" w:hAnsi="Wingdings" w:hint="default"/>
+      </w:rPr>
+    </w:lvl>
+  </w:abstractNum>
   <w:num w:numId="1">
-    <w:abstractNumId w:val="7"/>
+    <w:abstractNumId w:val="9"/>
   </w:num>
   <w:num w:numId="2">
     <w:abstractNumId w:val="2"/>
@@ -5101,22 +7080,34 @@
     <w:abstractNumId w:val="1"/>
   </w:num>
   <w:num w:numId="4">
-    <w:abstractNumId w:val="8"/>
+    <w:abstractNumId w:val="10"/>
   </w:num>
   <w:num w:numId="5">
     <w:abstractNumId w:val="3"/>
   </w:num>
   <w:num w:numId="6">
+    <w:abstractNumId w:val="8"/>
+  </w:num>
+  <w:num w:numId="7">
     <w:abstractNumId w:val="6"/>
   </w:num>
-  <w:num w:numId="7">
-    <w:abstractNumId w:val="4"/>
-  </w:num>
   <w:num w:numId="8">
-    <w:abstractNumId w:val="5"/>
+    <w:abstractNumId w:val="7"/>
   </w:num>
   <w:num w:numId="9">
     <w:abstractNumId w:val="0"/>
+  </w:num>
+  <w:num w:numId="10">
+    <w:abstractNumId w:val="5"/>
+  </w:num>
+  <w:num w:numId="11">
+    <w:abstractNumId w:val="12"/>
+  </w:num>
+  <w:num w:numId="12">
+    <w:abstractNumId w:val="4"/>
+  </w:num>
+  <w:num w:numId="13">
+    <w:abstractNumId w:val="11"/>
   </w:num>
 </w:numbering>
 </file>
@@ -5660,6 +7651,25 @@
       <w:szCs w:val="20"/>
     </w:rPr>
   </w:style>
+  <w:style w:type="table" w:styleId="TableGrid">
+    <w:name w:val="Table Grid"/>
+    <w:basedOn w:val="TableNormal"/>
+    <w:uiPriority w:val="39"/>
+    <w:rsid w:val="00244530"/>
+    <w:pPr>
+      <w:spacing w:after="0" w:line="240" w:lineRule="auto"/>
+    </w:pPr>
+    <w:tblPr>
+      <w:tblBorders>
+        <w:top w:val="single" w:sz="4" w:space="0" w:color="auto"/>
+        <w:left w:val="single" w:sz="4" w:space="0" w:color="auto"/>
+        <w:bottom w:val="single" w:sz="4" w:space="0" w:color="auto"/>
+        <w:right w:val="single" w:sz="4" w:space="0" w:color="auto"/>
+        <w:insideH w:val="single" w:sz="4" w:space="0" w:color="auto"/>
+        <w:insideV w:val="single" w:sz="4" w:space="0" w:color="auto"/>
+      </w:tblBorders>
+    </w:tblPr>
+  </w:style>
 </w:styles>
 </file>
 

</xml_diff>

<commit_message>
Added Lesson 2: Module 10
</commit_message>
<xml_diff>
--- a/L2-Intro-to-Machine-Learning/LESSON 2.docx
+++ b/L2-Intro-to-Machine-Learning/LESSON 2.docx
@@ -4122,25 +4122,7 @@
           <w:szCs w:val="24"/>
           <w:shd w:val="clear" w:color="auto" w:fill="FFFFFF"/>
         </w:rPr>
-        <w:t>One</w:t>
-      </w:r>
-      <w:r>
-        <w:rPr>
-          <w:rFonts w:cstheme="minorHAnsi"/>
-          <w:sz w:val="24"/>
-          <w:szCs w:val="24"/>
-          <w:shd w:val="clear" w:color="auto" w:fill="FFFFFF"/>
-        </w:rPr>
-        <w:t xml:space="preserve"> </w:t>
-      </w:r>
-      <w:r>
-        <w:rPr>
-          <w:rFonts w:cstheme="minorHAnsi"/>
-          <w:sz w:val="24"/>
-          <w:szCs w:val="24"/>
-          <w:shd w:val="clear" w:color="auto" w:fill="FFFFFF"/>
-        </w:rPr>
-        <w:t xml:space="preserve">hot encoding </w:t>
+        <w:t xml:space="preserve">One hot encoding </w:t>
       </w:r>
     </w:p>
     <w:p>
@@ -5416,16 +5398,7 @@
           <w:szCs w:val="24"/>
           <w:shd w:val="clear" w:color="auto" w:fill="FFFFFF"/>
         </w:rPr>
-        <w:t>Th</w:t>
-      </w:r>
-      <w:r>
-        <w:rPr>
-          <w:rFonts w:cstheme="minorHAnsi"/>
-          <w:sz w:val="24"/>
-          <w:szCs w:val="24"/>
-          <w:shd w:val="clear" w:color="auto" w:fill="FFFFFF"/>
-        </w:rPr>
-        <w:t>is approach gets rid of the drawback created by the ordinal encoding.</w:t>
+        <w:t>This approach gets rid of the drawback created by the ordinal encoding.</w:t>
       </w:r>
     </w:p>
     <w:p>
@@ -5482,26 +5455,871 @@
     </w:p>
     <w:p>
       <w:pPr>
-        <w:pStyle w:val="ListParagraph"/>
-        <w:jc w:val="both"/>
-        <w:rPr>
-          <w:rFonts w:cstheme="minorHAnsi"/>
-          <w:sz w:val="24"/>
-          <w:szCs w:val="24"/>
-          <w:shd w:val="clear" w:color="auto" w:fill="FFFFFF"/>
-        </w:rPr>
-      </w:pPr>
-    </w:p>
-    <w:p>
-      <w:pPr>
-        <w:ind w:left="360"/>
-        <w:jc w:val="both"/>
-        <w:rPr>
-          <w:rFonts w:cstheme="minorHAnsi"/>
-          <w:sz w:val="24"/>
-          <w:szCs w:val="24"/>
-        </w:rPr>
-      </w:pPr>
+        <w:jc w:val="both"/>
+        <w:rPr>
+          <w:rFonts w:cstheme="minorHAnsi"/>
+          <w:sz w:val="24"/>
+          <w:szCs w:val="24"/>
+          <w:shd w:val="clear" w:color="auto" w:fill="FFFFFF"/>
+        </w:rPr>
+      </w:pPr>
+    </w:p>
+    <w:p>
+      <w:pPr>
+        <w:jc w:val="both"/>
+        <w:rPr>
+          <w:rFonts w:cstheme="minorHAnsi"/>
+          <w:sz w:val="24"/>
+          <w:szCs w:val="24"/>
+          <w:shd w:val="clear" w:color="auto" w:fill="FFFFFF"/>
+        </w:rPr>
+      </w:pPr>
+    </w:p>
+    <w:p>
+      <w:pPr>
+        <w:jc w:val="both"/>
+        <w:rPr>
+          <w:rFonts w:cstheme="minorHAnsi"/>
+          <w:b/>
+          <w:bCs/>
+          <w:sz w:val="26"/>
+          <w:szCs w:val="26"/>
+          <w:shd w:val="clear" w:color="auto" w:fill="FFFFFF"/>
+        </w:rPr>
+      </w:pPr>
+      <w:r>
+        <w:rPr>
+          <w:rFonts w:cstheme="minorHAnsi"/>
+          <w:b/>
+          <w:bCs/>
+          <w:sz w:val="26"/>
+          <w:szCs w:val="26"/>
+          <w:shd w:val="clear" w:color="auto" w:fill="FFFFFF"/>
+        </w:rPr>
+        <w:lastRenderedPageBreak/>
+        <w:t>MODULE 10: IMAGE DATA</w:t>
+      </w:r>
+    </w:p>
+    <w:p>
+      <w:pPr>
+        <w:pStyle w:val="ListParagraph"/>
+        <w:numPr>
+          <w:ilvl w:val="0"/>
+          <w:numId w:val="14"/>
+        </w:numPr>
+        <w:rPr>
+          <w:rFonts w:cstheme="minorHAnsi"/>
+          <w:sz w:val="24"/>
+          <w:szCs w:val="24"/>
+          <w:shd w:val="clear" w:color="auto" w:fill="FFFFFF"/>
+        </w:rPr>
+      </w:pPr>
+      <w:r>
+        <w:rPr>
+          <w:rFonts w:cstheme="minorHAnsi"/>
+          <w:sz w:val="24"/>
+          <w:szCs w:val="24"/>
+          <w:shd w:val="clear" w:color="auto" w:fill="FFFFFF"/>
+        </w:rPr>
+        <w:t xml:space="preserve">Zooming in on the </w:t>
+      </w:r>
+      <w:r>
+        <w:rPr>
+          <w:rFonts w:cstheme="minorHAnsi"/>
+          <w:sz w:val="24"/>
+          <w:szCs w:val="24"/>
+          <w:shd w:val="clear" w:color="auto" w:fill="FFFFFF"/>
+        </w:rPr>
+        <w:t>below</w:t>
+      </w:r>
+      <w:r>
+        <w:rPr>
+          <w:rFonts w:cstheme="minorHAnsi"/>
+          <w:sz w:val="24"/>
+          <w:szCs w:val="24"/>
+          <w:shd w:val="clear" w:color="auto" w:fill="FFFFFF"/>
+        </w:rPr>
+        <w:t xml:space="preserve"> image, you’ll find that this image is made of small square titles called a “Pixel”.</w:t>
+      </w:r>
+    </w:p>
+    <w:p>
+      <w:pPr>
+        <w:pStyle w:val="ListParagraph"/>
+        <w:rPr>
+          <w:noProof/>
+        </w:rPr>
+      </w:pPr>
+    </w:p>
+    <w:p>
+      <w:pPr>
+        <w:pStyle w:val="ListParagraph"/>
+        <w:jc w:val="center"/>
+        <w:rPr>
+          <w:rFonts w:cstheme="minorHAnsi"/>
+          <w:sz w:val="24"/>
+          <w:szCs w:val="24"/>
+          <w:shd w:val="clear" w:color="auto" w:fill="FFFFFF"/>
+        </w:rPr>
+      </w:pPr>
+      <w:r>
+        <w:rPr>
+          <w:noProof/>
+        </w:rPr>
+        <w:drawing>
+          <wp:inline distT="0" distB="0" distL="0" distR="0" wp14:anchorId="466C015A" wp14:editId="37F3F56E">
+            <wp:extent cx="1764665" cy="1297172"/>
+            <wp:effectExtent l="0" t="0" r="6985" b="0"/>
+            <wp:docPr id="6" name="Picture 6" descr="What makes a pixel? Zoom in to find out! : interestingasfuck"/>
+            <wp:cNvGraphicFramePr>
+              <a:graphicFrameLocks xmlns:a="http://schemas.openxmlformats.org/drawingml/2006/main" noChangeAspect="1"/>
+            </wp:cNvGraphicFramePr>
+            <a:graphic xmlns:a="http://schemas.openxmlformats.org/drawingml/2006/main">
+              <a:graphicData uri="http://schemas.openxmlformats.org/drawingml/2006/picture">
+                <pic:pic xmlns:pic="http://schemas.openxmlformats.org/drawingml/2006/picture">
+                  <pic:nvPicPr>
+                    <pic:cNvPr id="0" name="Picture 1" descr="What makes a pixel? Zoom in to find out! : interestingasfuck"/>
+                    <pic:cNvPicPr>
+                      <a:picLocks noChangeAspect="1" noChangeArrowheads="1"/>
+                    </pic:cNvPicPr>
+                  </pic:nvPicPr>
+                  <pic:blipFill rotWithShape="1">
+                    <a:blip r:embed="rId21" cstate="print">
+                      <a:extLst>
+                        <a:ext uri="{28A0092B-C50C-407E-A947-70E740481C1C}">
+                          <a14:useLocalDpi xmlns:a14="http://schemas.microsoft.com/office/drawing/2010/main" val="0"/>
+                        </a:ext>
+                      </a:extLst>
+                    </a:blip>
+                    <a:srcRect l="10945" t="39539" r="58258" b="20254"/>
+                    <a:stretch/>
+                  </pic:blipFill>
+                  <pic:spPr bwMode="auto">
+                    <a:xfrm>
+                      <a:off x="0" y="0"/>
+                      <a:ext cx="1765130" cy="1297514"/>
+                    </a:xfrm>
+                    <a:prstGeom prst="rect">
+                      <a:avLst/>
+                    </a:prstGeom>
+                    <a:noFill/>
+                    <a:ln>
+                      <a:noFill/>
+                    </a:ln>
+                    <a:extLst>
+                      <a:ext uri="{53640926-AAD7-44D8-BBD7-CCE9431645EC}">
+                        <a14:shadowObscured xmlns:a14="http://schemas.microsoft.com/office/drawing/2010/main"/>
+                      </a:ext>
+                    </a:extLst>
+                  </pic:spPr>
+                </pic:pic>
+              </a:graphicData>
+            </a:graphic>
+          </wp:inline>
+        </w:drawing>
+      </w:r>
+    </w:p>
+    <w:p>
+      <w:pPr>
+        <w:pStyle w:val="ListParagraph"/>
+        <w:numPr>
+          <w:ilvl w:val="0"/>
+          <w:numId w:val="14"/>
+        </w:numPr>
+        <w:jc w:val="both"/>
+        <w:rPr>
+          <w:rFonts w:cstheme="minorHAnsi"/>
+          <w:sz w:val="24"/>
+          <w:szCs w:val="24"/>
+          <w:shd w:val="clear" w:color="auto" w:fill="FFFFFF"/>
+        </w:rPr>
+      </w:pPr>
+      <w:r>
+        <w:rPr>
+          <w:rFonts w:cstheme="minorHAnsi"/>
+          <w:sz w:val="24"/>
+          <w:szCs w:val="24"/>
+          <w:shd w:val="clear" w:color="auto" w:fill="FFFFFF"/>
+        </w:rPr>
+        <w:t>Digitally, images are represented in form of pixels. A pixel is a smallest unit of an image.</w:t>
+      </w:r>
+    </w:p>
+    <w:p>
+      <w:pPr>
+        <w:pStyle w:val="ListParagraph"/>
+        <w:numPr>
+          <w:ilvl w:val="0"/>
+          <w:numId w:val="14"/>
+        </w:numPr>
+        <w:jc w:val="both"/>
+        <w:rPr>
+          <w:rFonts w:cstheme="minorHAnsi"/>
+          <w:sz w:val="24"/>
+          <w:szCs w:val="24"/>
+          <w:shd w:val="clear" w:color="auto" w:fill="FFFFFF"/>
+        </w:rPr>
+      </w:pPr>
+      <w:r>
+        <w:rPr>
+          <w:rFonts w:cstheme="minorHAnsi"/>
+          <w:sz w:val="24"/>
+          <w:szCs w:val="24"/>
+          <w:shd w:val="clear" w:color="auto" w:fill="FFFFFF"/>
+        </w:rPr>
+        <w:t xml:space="preserve">Images are described in terms of total number of pixels i.e., </w:t>
+      </w:r>
+    </w:p>
+    <w:p>
+      <w:pPr>
+        <w:pStyle w:val="ListParagraph"/>
+        <w:ind w:left="1440"/>
+        <w:jc w:val="both"/>
+        <w:rPr>
+          <w:rFonts w:cstheme="minorHAnsi"/>
+          <w:sz w:val="24"/>
+          <w:szCs w:val="24"/>
+          <w:shd w:val="clear" w:color="auto" w:fill="FFFFFF"/>
+        </w:rPr>
+      </w:pPr>
+      <w:r>
+        <w:rPr>
+          <w:rFonts w:cstheme="minorHAnsi"/>
+          <w:sz w:val="24"/>
+          <w:szCs w:val="24"/>
+          <w:shd w:val="clear" w:color="auto" w:fill="FFFFFF"/>
+        </w:rPr>
+        <w:t xml:space="preserve">Height x </w:t>
+      </w:r>
+      <w:r>
+        <w:rPr>
+          <w:rFonts w:cstheme="minorHAnsi"/>
+          <w:sz w:val="24"/>
+          <w:szCs w:val="24"/>
+          <w:shd w:val="clear" w:color="auto" w:fill="FFFFFF"/>
+        </w:rPr>
+        <w:t>W</w:t>
+      </w:r>
+      <w:r>
+        <w:rPr>
+          <w:rFonts w:cstheme="minorHAnsi"/>
+          <w:sz w:val="24"/>
+          <w:szCs w:val="24"/>
+          <w:shd w:val="clear" w:color="auto" w:fill="FFFFFF"/>
+        </w:rPr>
+        <w:t xml:space="preserve">idth x </w:t>
+      </w:r>
+      <w:r>
+        <w:rPr>
+          <w:rFonts w:cstheme="minorHAnsi"/>
+          <w:sz w:val="24"/>
+          <w:szCs w:val="24"/>
+          <w:shd w:val="clear" w:color="auto" w:fill="FFFFFF"/>
+        </w:rPr>
+        <w:t>N</w:t>
+      </w:r>
+      <w:r>
+        <w:rPr>
+          <w:rFonts w:cstheme="minorHAnsi"/>
+          <w:sz w:val="24"/>
+          <w:szCs w:val="24"/>
+          <w:shd w:val="clear" w:color="auto" w:fill="FFFFFF"/>
+        </w:rPr>
+        <w:t>umber of channels</w:t>
+      </w:r>
+    </w:p>
+    <w:p>
+      <w:pPr>
+        <w:pStyle w:val="ListParagraph"/>
+        <w:numPr>
+          <w:ilvl w:val="0"/>
+          <w:numId w:val="15"/>
+        </w:numPr>
+        <w:jc w:val="both"/>
+        <w:rPr>
+          <w:rFonts w:cstheme="minorHAnsi"/>
+          <w:sz w:val="24"/>
+          <w:szCs w:val="24"/>
+          <w:shd w:val="clear" w:color="auto" w:fill="FFFFFF"/>
+        </w:rPr>
+      </w:pPr>
+      <w:r>
+        <w:rPr>
+          <w:rFonts w:cstheme="minorHAnsi"/>
+          <w:sz w:val="24"/>
+          <w:szCs w:val="24"/>
+          <w:shd w:val="clear" w:color="auto" w:fill="FFFFFF"/>
+        </w:rPr>
+        <w:t>In machine learning, square images are most commonly used.</w:t>
+      </w:r>
+    </w:p>
+    <w:p>
+      <w:pPr>
+        <w:pStyle w:val="ListParagraph"/>
+        <w:numPr>
+          <w:ilvl w:val="0"/>
+          <w:numId w:val="15"/>
+        </w:numPr>
+        <w:jc w:val="both"/>
+        <w:rPr>
+          <w:rFonts w:cstheme="minorHAnsi"/>
+          <w:sz w:val="24"/>
+          <w:szCs w:val="24"/>
+          <w:shd w:val="clear" w:color="auto" w:fill="FFFFFF"/>
+        </w:rPr>
+      </w:pPr>
+      <w:r>
+        <w:rPr>
+          <w:rFonts w:cstheme="minorHAnsi"/>
+          <w:sz w:val="24"/>
+          <w:szCs w:val="24"/>
+          <w:shd w:val="clear" w:color="auto" w:fill="FFFFFF"/>
+        </w:rPr>
+        <w:t>The colour of each pixel can be represented in different format:</w:t>
+      </w:r>
+    </w:p>
+    <w:p>
+      <w:pPr>
+        <w:pStyle w:val="ListParagraph"/>
+        <w:numPr>
+          <w:ilvl w:val="1"/>
+          <w:numId w:val="15"/>
+        </w:numPr>
+        <w:jc w:val="both"/>
+        <w:rPr>
+          <w:rFonts w:cstheme="minorHAnsi"/>
+          <w:sz w:val="24"/>
+          <w:szCs w:val="24"/>
+          <w:shd w:val="clear" w:color="auto" w:fill="FFFFFF"/>
+        </w:rPr>
+      </w:pPr>
+      <w:r>
+        <w:rPr>
+          <w:rFonts w:cstheme="minorHAnsi"/>
+          <w:b/>
+          <w:bCs/>
+          <w:sz w:val="24"/>
+          <w:szCs w:val="24"/>
+          <w:shd w:val="clear" w:color="auto" w:fill="FFFFFF"/>
+        </w:rPr>
+        <w:t>Greyscale</w:t>
+      </w:r>
+      <w:r>
+        <w:rPr>
+          <w:rFonts w:cstheme="minorHAnsi"/>
+          <w:sz w:val="24"/>
+          <w:szCs w:val="24"/>
+          <w:shd w:val="clear" w:color="auto" w:fill="FFFFFF"/>
+        </w:rPr>
+        <w:t xml:space="preserve">: Each pixel is represented by a single value ranging between </w:t>
+      </w:r>
+      <w:r>
+        <w:rPr>
+          <w:rFonts w:cstheme="minorHAnsi"/>
+          <w:sz w:val="24"/>
+          <w:szCs w:val="24"/>
+          <w:shd w:val="clear" w:color="auto" w:fill="FFFFFF"/>
+        </w:rPr>
+        <w:t>0</w:t>
+      </w:r>
+      <w:r>
+        <w:rPr>
+          <w:rFonts w:cstheme="minorHAnsi"/>
+          <w:sz w:val="24"/>
+          <w:szCs w:val="24"/>
+          <w:shd w:val="clear" w:color="auto" w:fill="FFFFFF"/>
+        </w:rPr>
+        <w:t>-255.</w:t>
+      </w:r>
+      <w:r>
+        <w:rPr>
+          <w:rFonts w:cstheme="minorHAnsi"/>
+          <w:sz w:val="24"/>
+          <w:szCs w:val="24"/>
+          <w:shd w:val="clear" w:color="auto" w:fill="FFFFFF"/>
+        </w:rPr>
+        <w:t xml:space="preserve"> Here the number 0 represents black and 255 represents white colour.</w:t>
+      </w:r>
+    </w:p>
+    <w:p>
+      <w:pPr>
+        <w:pStyle w:val="ListParagraph"/>
+        <w:numPr>
+          <w:ilvl w:val="1"/>
+          <w:numId w:val="15"/>
+        </w:numPr>
+        <w:jc w:val="both"/>
+        <w:rPr>
+          <w:rFonts w:cstheme="minorHAnsi"/>
+          <w:sz w:val="24"/>
+          <w:szCs w:val="24"/>
+          <w:shd w:val="clear" w:color="auto" w:fill="FFFFFF"/>
+        </w:rPr>
+      </w:pPr>
+      <w:r>
+        <w:rPr>
+          <w:rFonts w:cstheme="minorHAnsi"/>
+          <w:b/>
+          <w:bCs/>
+          <w:sz w:val="24"/>
+          <w:szCs w:val="24"/>
+          <w:shd w:val="clear" w:color="auto" w:fill="FFFFFF"/>
+        </w:rPr>
+        <w:t>Coloured</w:t>
+      </w:r>
+      <w:r>
+        <w:rPr>
+          <w:rFonts w:cstheme="minorHAnsi"/>
+          <w:sz w:val="24"/>
+          <w:szCs w:val="24"/>
+          <w:shd w:val="clear" w:color="auto" w:fill="FFFFFF"/>
+        </w:rPr>
+        <w:t>:</w:t>
+      </w:r>
+      <w:r>
+        <w:rPr>
+          <w:rFonts w:cstheme="minorHAnsi"/>
+          <w:sz w:val="24"/>
+          <w:szCs w:val="24"/>
+          <w:shd w:val="clear" w:color="auto" w:fill="FFFFFF"/>
+        </w:rPr>
+        <w:t xml:space="preserve"> Each pixel is represented by a vector of 3 number, where each number ranges between 0-255.</w:t>
+      </w:r>
+    </w:p>
+    <w:p>
+      <w:pPr>
+        <w:pStyle w:val="ListParagraph"/>
+        <w:numPr>
+          <w:ilvl w:val="0"/>
+          <w:numId w:val="15"/>
+        </w:numPr>
+        <w:jc w:val="both"/>
+        <w:rPr>
+          <w:rFonts w:cstheme="minorHAnsi"/>
+          <w:sz w:val="24"/>
+          <w:szCs w:val="24"/>
+          <w:shd w:val="clear" w:color="auto" w:fill="FFFFFF"/>
+        </w:rPr>
+      </w:pPr>
+      <w:r>
+        <w:rPr>
+          <w:rFonts w:cstheme="minorHAnsi"/>
+          <w:sz w:val="24"/>
+          <w:szCs w:val="24"/>
+          <w:shd w:val="clear" w:color="auto" w:fill="FFFFFF"/>
+        </w:rPr>
+        <w:t xml:space="preserve">The number of channels required to represent a colour is called </w:t>
+      </w:r>
+      <w:r>
+        <w:rPr>
+          <w:rFonts w:cstheme="minorHAnsi"/>
+          <w:b/>
+          <w:bCs/>
+          <w:sz w:val="24"/>
+          <w:szCs w:val="24"/>
+          <w:shd w:val="clear" w:color="auto" w:fill="FFFFFF"/>
+        </w:rPr>
+        <w:t xml:space="preserve">colour depth </w:t>
+      </w:r>
+      <w:r>
+        <w:rPr>
+          <w:rFonts w:cstheme="minorHAnsi"/>
+          <w:sz w:val="24"/>
+          <w:szCs w:val="24"/>
+          <w:shd w:val="clear" w:color="auto" w:fill="FFFFFF"/>
+        </w:rPr>
+        <w:t xml:space="preserve">or simply, </w:t>
+      </w:r>
+      <w:r>
+        <w:rPr>
+          <w:rFonts w:cstheme="minorHAnsi"/>
+          <w:b/>
+          <w:bCs/>
+          <w:sz w:val="24"/>
+          <w:szCs w:val="24"/>
+          <w:shd w:val="clear" w:color="auto" w:fill="FFFFFF"/>
+        </w:rPr>
+        <w:t>depth</w:t>
+      </w:r>
+      <w:r>
+        <w:rPr>
+          <w:rFonts w:cstheme="minorHAnsi"/>
+          <w:sz w:val="24"/>
+          <w:szCs w:val="24"/>
+          <w:shd w:val="clear" w:color="auto" w:fill="FFFFFF"/>
+        </w:rPr>
+        <w:t>.</w:t>
+      </w:r>
+    </w:p>
+    <w:p>
+      <w:pPr>
+        <w:pStyle w:val="ListParagraph"/>
+        <w:numPr>
+          <w:ilvl w:val="1"/>
+          <w:numId w:val="15"/>
+        </w:numPr>
+        <w:jc w:val="both"/>
+        <w:rPr>
+          <w:rFonts w:cstheme="minorHAnsi"/>
+          <w:sz w:val="24"/>
+          <w:szCs w:val="24"/>
+          <w:shd w:val="clear" w:color="auto" w:fill="FFFFFF"/>
+        </w:rPr>
+      </w:pPr>
+      <w:r>
+        <w:rPr>
+          <w:rFonts w:cstheme="minorHAnsi"/>
+          <w:sz w:val="24"/>
+          <w:szCs w:val="24"/>
+          <w:shd w:val="clear" w:color="auto" w:fill="FFFFFF"/>
+        </w:rPr>
+        <w:t xml:space="preserve">In case of a </w:t>
+      </w:r>
+      <w:r>
+        <w:rPr>
+          <w:rFonts w:cstheme="minorHAnsi"/>
+          <w:b/>
+          <w:bCs/>
+          <w:sz w:val="24"/>
+          <w:szCs w:val="24"/>
+          <w:shd w:val="clear" w:color="auto" w:fill="FFFFFF"/>
+        </w:rPr>
+        <w:t>greyscale</w:t>
+      </w:r>
+      <w:r>
+        <w:rPr>
+          <w:rFonts w:cstheme="minorHAnsi"/>
+          <w:sz w:val="24"/>
+          <w:szCs w:val="24"/>
+          <w:shd w:val="clear" w:color="auto" w:fill="FFFFFF"/>
+        </w:rPr>
+        <w:t xml:space="preserve"> image, the </w:t>
+      </w:r>
+      <w:r>
+        <w:rPr>
+          <w:rFonts w:cstheme="minorHAnsi"/>
+          <w:b/>
+          <w:bCs/>
+          <w:sz w:val="24"/>
+          <w:szCs w:val="24"/>
+          <w:shd w:val="clear" w:color="auto" w:fill="FFFFFF"/>
+        </w:rPr>
+        <w:t xml:space="preserve">colour depth </w:t>
+      </w:r>
+      <w:r>
+        <w:rPr>
+          <w:rFonts w:cstheme="minorHAnsi"/>
+          <w:sz w:val="24"/>
+          <w:szCs w:val="24"/>
+          <w:shd w:val="clear" w:color="auto" w:fill="FFFFFF"/>
+        </w:rPr>
+        <w:t xml:space="preserve">is </w:t>
+      </w:r>
+      <w:r>
+        <w:rPr>
+          <w:rFonts w:cstheme="minorHAnsi"/>
+          <w:b/>
+          <w:bCs/>
+          <w:sz w:val="24"/>
+          <w:szCs w:val="24"/>
+          <w:shd w:val="clear" w:color="auto" w:fill="FFFFFF"/>
+        </w:rPr>
+        <w:t>1</w:t>
+      </w:r>
+      <w:r>
+        <w:rPr>
+          <w:rFonts w:cstheme="minorHAnsi"/>
+          <w:sz w:val="24"/>
+          <w:szCs w:val="24"/>
+          <w:shd w:val="clear" w:color="auto" w:fill="FFFFFF"/>
+        </w:rPr>
+        <w:t>.</w:t>
+      </w:r>
+    </w:p>
+    <w:p>
+      <w:pPr>
+        <w:pStyle w:val="ListParagraph"/>
+        <w:numPr>
+          <w:ilvl w:val="1"/>
+          <w:numId w:val="15"/>
+        </w:numPr>
+        <w:jc w:val="both"/>
+        <w:rPr>
+          <w:rFonts w:cstheme="minorHAnsi"/>
+          <w:sz w:val="24"/>
+          <w:szCs w:val="24"/>
+          <w:shd w:val="clear" w:color="auto" w:fill="FFFFFF"/>
+        </w:rPr>
+      </w:pPr>
+      <w:r>
+        <w:rPr>
+          <w:rFonts w:cstheme="minorHAnsi"/>
+          <w:sz w:val="24"/>
+          <w:szCs w:val="24"/>
+          <w:shd w:val="clear" w:color="auto" w:fill="FFFFFF"/>
+        </w:rPr>
+        <w:t xml:space="preserve">While in the case of an RGB image, the </w:t>
+      </w:r>
+      <w:r>
+        <w:rPr>
+          <w:rFonts w:cstheme="minorHAnsi"/>
+          <w:b/>
+          <w:bCs/>
+          <w:sz w:val="24"/>
+          <w:szCs w:val="24"/>
+          <w:shd w:val="clear" w:color="auto" w:fill="FFFFFF"/>
+        </w:rPr>
+        <w:t xml:space="preserve">colour depth </w:t>
+      </w:r>
+      <w:r>
+        <w:rPr>
+          <w:rFonts w:cstheme="minorHAnsi"/>
+          <w:sz w:val="24"/>
+          <w:szCs w:val="24"/>
+          <w:shd w:val="clear" w:color="auto" w:fill="FFFFFF"/>
+        </w:rPr>
+        <w:t xml:space="preserve">is </w:t>
+      </w:r>
+      <w:r>
+        <w:rPr>
+          <w:rFonts w:cstheme="minorHAnsi"/>
+          <w:b/>
+          <w:bCs/>
+          <w:sz w:val="24"/>
+          <w:szCs w:val="24"/>
+          <w:shd w:val="clear" w:color="auto" w:fill="FFFFFF"/>
+        </w:rPr>
+        <w:t>3.</w:t>
+      </w:r>
+    </w:p>
+    <w:p>
+      <w:pPr>
+        <w:pStyle w:val="ListParagraph"/>
+        <w:numPr>
+          <w:ilvl w:val="0"/>
+          <w:numId w:val="15"/>
+        </w:numPr>
+        <w:jc w:val="both"/>
+        <w:rPr>
+          <w:rFonts w:cstheme="minorHAnsi"/>
+          <w:sz w:val="24"/>
+          <w:szCs w:val="24"/>
+          <w:shd w:val="clear" w:color="auto" w:fill="FFFFFF"/>
+        </w:rPr>
+      </w:pPr>
+      <w:r>
+        <w:rPr>
+          <w:rFonts w:cstheme="minorHAnsi"/>
+          <w:sz w:val="24"/>
+          <w:szCs w:val="24"/>
+          <w:shd w:val="clear" w:color="auto" w:fill="FFFFFF"/>
+        </w:rPr>
+        <w:t>W</w:t>
+      </w:r>
+      <w:r>
+        <w:rPr>
+          <w:rFonts w:cstheme="minorHAnsi"/>
+          <w:sz w:val="24"/>
+          <w:szCs w:val="24"/>
+          <w:shd w:val="clear" w:color="auto" w:fill="FFFFFF"/>
+        </w:rPr>
+        <w:t>e can fully encode an image numerically by using a vector with three dimensions. The size of the vector required for any given image would be the </w:t>
+      </w:r>
+      <w:r>
+        <w:rPr>
+          <w:rStyle w:val="HTMLCode"/>
+          <w:rFonts w:asciiTheme="minorHAnsi" w:eastAsiaTheme="minorHAnsi" w:hAnsiTheme="minorHAnsi" w:cstheme="minorHAnsi"/>
+          <w:b/>
+          <w:bCs/>
+          <w:sz w:val="24"/>
+          <w:szCs w:val="24"/>
+          <w:bdr w:val="single" w:sz="6" w:space="0" w:color="B4B9BD" w:frame="1"/>
+          <w:shd w:val="clear" w:color="auto" w:fill="F7F7F8"/>
+        </w:rPr>
+        <w:t>height * width * depth</w:t>
+      </w:r>
+      <w:r>
+        <w:rPr>
+          <w:rFonts w:cstheme="minorHAnsi"/>
+          <w:sz w:val="24"/>
+          <w:szCs w:val="24"/>
+          <w:shd w:val="clear" w:color="auto" w:fill="FFFFFF"/>
+        </w:rPr>
+        <w:t> of that image.</w:t>
+      </w:r>
+    </w:p>
+    <w:p>
+      <w:pPr>
+        <w:pStyle w:val="ListParagraph"/>
+        <w:numPr>
+          <w:ilvl w:val="0"/>
+          <w:numId w:val="15"/>
+        </w:numPr>
+        <w:jc w:val="both"/>
+        <w:rPr>
+          <w:rFonts w:cstheme="minorHAnsi"/>
+          <w:sz w:val="24"/>
+          <w:szCs w:val="24"/>
+          <w:shd w:val="clear" w:color="auto" w:fill="FFFFFF"/>
+        </w:rPr>
+      </w:pPr>
+      <w:r>
+        <w:rPr>
+          <w:rFonts w:cstheme="minorHAnsi"/>
+          <w:sz w:val="24"/>
+          <w:szCs w:val="24"/>
+          <w:shd w:val="clear" w:color="auto" w:fill="FFFFFF"/>
+        </w:rPr>
+        <w:t>We may want to perform other processing operations on an image after encoding it:</w:t>
+      </w:r>
+    </w:p>
+    <w:p>
+      <w:pPr>
+        <w:pStyle w:val="ListParagraph"/>
+        <w:numPr>
+          <w:ilvl w:val="1"/>
+          <w:numId w:val="15"/>
+        </w:numPr>
+        <w:jc w:val="both"/>
+        <w:rPr>
+          <w:rFonts w:cstheme="minorHAnsi"/>
+          <w:sz w:val="24"/>
+          <w:szCs w:val="24"/>
+          <w:shd w:val="clear" w:color="auto" w:fill="FFFFFF"/>
+        </w:rPr>
+      </w:pPr>
+      <w:r>
+        <w:rPr>
+          <w:rFonts w:cstheme="minorHAnsi"/>
+          <w:sz w:val="24"/>
+          <w:szCs w:val="24"/>
+          <w:shd w:val="clear" w:color="auto" w:fill="FFFFFF"/>
+        </w:rPr>
+        <w:t>Normalization: Subtracting the mean pixel value in a channel from each pixel value in that channel.</w:t>
+      </w:r>
+    </w:p>
+    <w:p>
+      <w:pPr>
+        <w:pStyle w:val="ListParagraph"/>
+        <w:numPr>
+          <w:ilvl w:val="1"/>
+          <w:numId w:val="15"/>
+        </w:numPr>
+        <w:jc w:val="both"/>
+        <w:rPr>
+          <w:rFonts w:cstheme="minorHAnsi"/>
+          <w:sz w:val="24"/>
+          <w:szCs w:val="24"/>
+          <w:shd w:val="clear" w:color="auto" w:fill="FFFFFF"/>
+        </w:rPr>
+      </w:pPr>
+      <w:r>
+        <w:rPr>
+          <w:rFonts w:cstheme="minorHAnsi"/>
+          <w:sz w:val="24"/>
+          <w:szCs w:val="24"/>
+          <w:shd w:val="clear" w:color="auto" w:fill="FFFFFF"/>
+        </w:rPr>
+        <w:t>Rotation</w:t>
+      </w:r>
+    </w:p>
+    <w:p>
+      <w:pPr>
+        <w:pStyle w:val="ListParagraph"/>
+        <w:numPr>
+          <w:ilvl w:val="1"/>
+          <w:numId w:val="15"/>
+        </w:numPr>
+        <w:jc w:val="both"/>
+        <w:rPr>
+          <w:rFonts w:cstheme="minorHAnsi"/>
+          <w:sz w:val="24"/>
+          <w:szCs w:val="24"/>
+          <w:shd w:val="clear" w:color="auto" w:fill="FFFFFF"/>
+        </w:rPr>
+      </w:pPr>
+      <w:r>
+        <w:rPr>
+          <w:rFonts w:cstheme="minorHAnsi"/>
+          <w:sz w:val="24"/>
+          <w:szCs w:val="24"/>
+          <w:shd w:val="clear" w:color="auto" w:fill="FFFFFF"/>
+        </w:rPr>
+        <w:t>Cropping</w:t>
+      </w:r>
+    </w:p>
+    <w:p>
+      <w:pPr>
+        <w:pStyle w:val="ListParagraph"/>
+        <w:numPr>
+          <w:ilvl w:val="1"/>
+          <w:numId w:val="15"/>
+        </w:numPr>
+        <w:jc w:val="both"/>
+        <w:rPr>
+          <w:rFonts w:cstheme="minorHAnsi"/>
+          <w:sz w:val="24"/>
+          <w:szCs w:val="24"/>
+          <w:shd w:val="clear" w:color="auto" w:fill="FFFFFF"/>
+        </w:rPr>
+      </w:pPr>
+      <w:r>
+        <w:rPr>
+          <w:rFonts w:cstheme="minorHAnsi"/>
+          <w:sz w:val="24"/>
+          <w:szCs w:val="24"/>
+          <w:shd w:val="clear" w:color="auto" w:fill="FFFFFF"/>
+        </w:rPr>
+        <w:t>Resizing</w:t>
+      </w:r>
+    </w:p>
+    <w:p>
+      <w:pPr>
+        <w:pStyle w:val="ListParagraph"/>
+        <w:numPr>
+          <w:ilvl w:val="1"/>
+          <w:numId w:val="15"/>
+        </w:numPr>
+        <w:jc w:val="both"/>
+        <w:rPr>
+          <w:rFonts w:cstheme="minorHAnsi"/>
+          <w:sz w:val="24"/>
+          <w:szCs w:val="24"/>
+          <w:shd w:val="clear" w:color="auto" w:fill="FFFFFF"/>
+        </w:rPr>
+      </w:pPr>
+      <w:r>
+        <w:rPr>
+          <w:rFonts w:cstheme="minorHAnsi"/>
+          <w:sz w:val="24"/>
+          <w:szCs w:val="24"/>
+          <w:shd w:val="clear" w:color="auto" w:fill="FFFFFF"/>
+        </w:rPr>
+        <w:t>Denoising</w:t>
+      </w:r>
+    </w:p>
+    <w:p>
+      <w:pPr>
+        <w:pStyle w:val="ListParagraph"/>
+        <w:numPr>
+          <w:ilvl w:val="1"/>
+          <w:numId w:val="15"/>
+        </w:numPr>
+        <w:jc w:val="both"/>
+        <w:rPr>
+          <w:rFonts w:cstheme="minorHAnsi"/>
+          <w:sz w:val="24"/>
+          <w:szCs w:val="24"/>
+          <w:shd w:val="clear" w:color="auto" w:fill="FFFFFF"/>
+        </w:rPr>
+      </w:pPr>
+      <w:r>
+        <w:rPr>
+          <w:rFonts w:cstheme="minorHAnsi"/>
+          <w:sz w:val="24"/>
+          <w:szCs w:val="24"/>
+          <w:shd w:val="clear" w:color="auto" w:fill="FFFFFF"/>
+        </w:rPr>
+        <w:t>Centering</w:t>
+      </w:r>
     </w:p>
     <w:sectPr>
       <w:pgSz w:w="11906" w:h="16838"/>
@@ -6958,6 +7776,119 @@
     </w:lvl>
   </w:abstractNum>
   <w:abstractNum w:abstractNumId="12" w15:restartNumberingAfterBreak="0">
+    <w:nsid w:val="476D6178"/>
+    <w:multiLevelType w:val="hybridMultilevel"/>
+    <w:tmpl w:val="004A989A"/>
+    <w:lvl w:ilvl="0" w:tplc="40090001">
+      <w:start w:val="1"/>
+      <w:numFmt w:val="bullet"/>
+      <w:lvlText w:val=""/>
+      <w:lvlJc w:val="left"/>
+      <w:pPr>
+        <w:ind w:left="720" w:hanging="360"/>
+      </w:pPr>
+      <w:rPr>
+        <w:rFonts w:ascii="Symbol" w:hAnsi="Symbol" w:hint="default"/>
+      </w:rPr>
+    </w:lvl>
+    <w:lvl w:ilvl="1" w:tplc="40090003">
+      <w:start w:val="1"/>
+      <w:numFmt w:val="bullet"/>
+      <w:lvlText w:val="o"/>
+      <w:lvlJc w:val="left"/>
+      <w:pPr>
+        <w:ind w:left="1440" w:hanging="360"/>
+      </w:pPr>
+      <w:rPr>
+        <w:rFonts w:ascii="Courier New" w:hAnsi="Courier New" w:cs="Courier New" w:hint="default"/>
+      </w:rPr>
+    </w:lvl>
+    <w:lvl w:ilvl="2" w:tplc="40090005" w:tentative="1">
+      <w:start w:val="1"/>
+      <w:numFmt w:val="bullet"/>
+      <w:lvlText w:val=""/>
+      <w:lvlJc w:val="left"/>
+      <w:pPr>
+        <w:ind w:left="2160" w:hanging="360"/>
+      </w:pPr>
+      <w:rPr>
+        <w:rFonts w:ascii="Wingdings" w:hAnsi="Wingdings" w:hint="default"/>
+      </w:rPr>
+    </w:lvl>
+    <w:lvl w:ilvl="3" w:tplc="40090001" w:tentative="1">
+      <w:start w:val="1"/>
+      <w:numFmt w:val="bullet"/>
+      <w:lvlText w:val=""/>
+      <w:lvlJc w:val="left"/>
+      <w:pPr>
+        <w:ind w:left="2880" w:hanging="360"/>
+      </w:pPr>
+      <w:rPr>
+        <w:rFonts w:ascii="Symbol" w:hAnsi="Symbol" w:hint="default"/>
+      </w:rPr>
+    </w:lvl>
+    <w:lvl w:ilvl="4" w:tplc="40090003" w:tentative="1">
+      <w:start w:val="1"/>
+      <w:numFmt w:val="bullet"/>
+      <w:lvlText w:val="o"/>
+      <w:lvlJc w:val="left"/>
+      <w:pPr>
+        <w:ind w:left="3600" w:hanging="360"/>
+      </w:pPr>
+      <w:rPr>
+        <w:rFonts w:ascii="Courier New" w:hAnsi="Courier New" w:cs="Courier New" w:hint="default"/>
+      </w:rPr>
+    </w:lvl>
+    <w:lvl w:ilvl="5" w:tplc="40090005" w:tentative="1">
+      <w:start w:val="1"/>
+      <w:numFmt w:val="bullet"/>
+      <w:lvlText w:val=""/>
+      <w:lvlJc w:val="left"/>
+      <w:pPr>
+        <w:ind w:left="4320" w:hanging="360"/>
+      </w:pPr>
+      <w:rPr>
+        <w:rFonts w:ascii="Wingdings" w:hAnsi="Wingdings" w:hint="default"/>
+      </w:rPr>
+    </w:lvl>
+    <w:lvl w:ilvl="6" w:tplc="40090001" w:tentative="1">
+      <w:start w:val="1"/>
+      <w:numFmt w:val="bullet"/>
+      <w:lvlText w:val=""/>
+      <w:lvlJc w:val="left"/>
+      <w:pPr>
+        <w:ind w:left="5040" w:hanging="360"/>
+      </w:pPr>
+      <w:rPr>
+        <w:rFonts w:ascii="Symbol" w:hAnsi="Symbol" w:hint="default"/>
+      </w:rPr>
+    </w:lvl>
+    <w:lvl w:ilvl="7" w:tplc="40090003" w:tentative="1">
+      <w:start w:val="1"/>
+      <w:numFmt w:val="bullet"/>
+      <w:lvlText w:val="o"/>
+      <w:lvlJc w:val="left"/>
+      <w:pPr>
+        <w:ind w:left="5760" w:hanging="360"/>
+      </w:pPr>
+      <w:rPr>
+        <w:rFonts w:ascii="Courier New" w:hAnsi="Courier New" w:cs="Courier New" w:hint="default"/>
+      </w:rPr>
+    </w:lvl>
+    <w:lvl w:ilvl="8" w:tplc="40090005" w:tentative="1">
+      <w:start w:val="1"/>
+      <w:numFmt w:val="bullet"/>
+      <w:lvlText w:val=""/>
+      <w:lvlJc w:val="left"/>
+      <w:pPr>
+        <w:ind w:left="6480" w:hanging="360"/>
+      </w:pPr>
+      <w:rPr>
+        <w:rFonts w:ascii="Wingdings" w:hAnsi="Wingdings" w:hint="default"/>
+      </w:rPr>
+    </w:lvl>
+  </w:abstractNum>
+  <w:abstractNum w:abstractNumId="13" w15:restartNumberingAfterBreak="0">
     <w:nsid w:val="496F7C4C"/>
     <w:multiLevelType w:val="hybridMultilevel"/>
     <w:tmpl w:val="94C007CA"/>
@@ -6986,6 +7917,119 @@
       </w:rPr>
     </w:lvl>
     <w:lvl w:ilvl="2" w:tplc="40090005">
+      <w:start w:val="1"/>
+      <w:numFmt w:val="bullet"/>
+      <w:lvlText w:val=""/>
+      <w:lvlJc w:val="left"/>
+      <w:pPr>
+        <w:ind w:left="2160" w:hanging="360"/>
+      </w:pPr>
+      <w:rPr>
+        <w:rFonts w:ascii="Wingdings" w:hAnsi="Wingdings" w:hint="default"/>
+      </w:rPr>
+    </w:lvl>
+    <w:lvl w:ilvl="3" w:tplc="40090001" w:tentative="1">
+      <w:start w:val="1"/>
+      <w:numFmt w:val="bullet"/>
+      <w:lvlText w:val=""/>
+      <w:lvlJc w:val="left"/>
+      <w:pPr>
+        <w:ind w:left="2880" w:hanging="360"/>
+      </w:pPr>
+      <w:rPr>
+        <w:rFonts w:ascii="Symbol" w:hAnsi="Symbol" w:hint="default"/>
+      </w:rPr>
+    </w:lvl>
+    <w:lvl w:ilvl="4" w:tplc="40090003" w:tentative="1">
+      <w:start w:val="1"/>
+      <w:numFmt w:val="bullet"/>
+      <w:lvlText w:val="o"/>
+      <w:lvlJc w:val="left"/>
+      <w:pPr>
+        <w:ind w:left="3600" w:hanging="360"/>
+      </w:pPr>
+      <w:rPr>
+        <w:rFonts w:ascii="Courier New" w:hAnsi="Courier New" w:cs="Courier New" w:hint="default"/>
+      </w:rPr>
+    </w:lvl>
+    <w:lvl w:ilvl="5" w:tplc="40090005" w:tentative="1">
+      <w:start w:val="1"/>
+      <w:numFmt w:val="bullet"/>
+      <w:lvlText w:val=""/>
+      <w:lvlJc w:val="left"/>
+      <w:pPr>
+        <w:ind w:left="4320" w:hanging="360"/>
+      </w:pPr>
+      <w:rPr>
+        <w:rFonts w:ascii="Wingdings" w:hAnsi="Wingdings" w:hint="default"/>
+      </w:rPr>
+    </w:lvl>
+    <w:lvl w:ilvl="6" w:tplc="40090001" w:tentative="1">
+      <w:start w:val="1"/>
+      <w:numFmt w:val="bullet"/>
+      <w:lvlText w:val=""/>
+      <w:lvlJc w:val="left"/>
+      <w:pPr>
+        <w:ind w:left="5040" w:hanging="360"/>
+      </w:pPr>
+      <w:rPr>
+        <w:rFonts w:ascii="Symbol" w:hAnsi="Symbol" w:hint="default"/>
+      </w:rPr>
+    </w:lvl>
+    <w:lvl w:ilvl="7" w:tplc="40090003" w:tentative="1">
+      <w:start w:val="1"/>
+      <w:numFmt w:val="bullet"/>
+      <w:lvlText w:val="o"/>
+      <w:lvlJc w:val="left"/>
+      <w:pPr>
+        <w:ind w:left="5760" w:hanging="360"/>
+      </w:pPr>
+      <w:rPr>
+        <w:rFonts w:ascii="Courier New" w:hAnsi="Courier New" w:cs="Courier New" w:hint="default"/>
+      </w:rPr>
+    </w:lvl>
+    <w:lvl w:ilvl="8" w:tplc="40090005" w:tentative="1">
+      <w:start w:val="1"/>
+      <w:numFmt w:val="bullet"/>
+      <w:lvlText w:val=""/>
+      <w:lvlJc w:val="left"/>
+      <w:pPr>
+        <w:ind w:left="6480" w:hanging="360"/>
+      </w:pPr>
+      <w:rPr>
+        <w:rFonts w:ascii="Wingdings" w:hAnsi="Wingdings" w:hint="default"/>
+      </w:rPr>
+    </w:lvl>
+  </w:abstractNum>
+  <w:abstractNum w:abstractNumId="14" w15:restartNumberingAfterBreak="0">
+    <w:nsid w:val="711C0D59"/>
+    <w:multiLevelType w:val="hybridMultilevel"/>
+    <w:tmpl w:val="9E04A9A4"/>
+    <w:lvl w:ilvl="0" w:tplc="40090001">
+      <w:start w:val="1"/>
+      <w:numFmt w:val="bullet"/>
+      <w:lvlText w:val=""/>
+      <w:lvlJc w:val="left"/>
+      <w:pPr>
+        <w:ind w:left="720" w:hanging="360"/>
+      </w:pPr>
+      <w:rPr>
+        <w:rFonts w:ascii="Symbol" w:hAnsi="Symbol" w:hint="default"/>
+      </w:rPr>
+    </w:lvl>
+    <w:lvl w:ilvl="1" w:tplc="40090003">
+      <w:start w:val="1"/>
+      <w:numFmt w:val="bullet"/>
+      <w:lvlText w:val="o"/>
+      <w:lvlJc w:val="left"/>
+      <w:pPr>
+        <w:ind w:left="1440" w:hanging="360"/>
+      </w:pPr>
+      <w:rPr>
+        <w:rFonts w:ascii="Courier New" w:hAnsi="Courier New" w:cs="Courier New" w:hint="default"/>
+      </w:rPr>
+    </w:lvl>
+    <w:lvl w:ilvl="2" w:tplc="40090005" w:tentative="1">
       <w:start w:val="1"/>
       <w:numFmt w:val="bullet"/>
       <w:lvlText w:val=""/>
@@ -7101,13 +8145,19 @@
     <w:abstractNumId w:val="5"/>
   </w:num>
   <w:num w:numId="11">
-    <w:abstractNumId w:val="12"/>
+    <w:abstractNumId w:val="13"/>
   </w:num>
   <w:num w:numId="12">
     <w:abstractNumId w:val="4"/>
   </w:num>
   <w:num w:numId="13">
     <w:abstractNumId w:val="11"/>
+  </w:num>
+  <w:num w:numId="14">
+    <w:abstractNumId w:val="14"/>
+  </w:num>
+  <w:num w:numId="15">
+    <w:abstractNumId w:val="12"/>
   </w:num>
 </w:numbering>
 </file>

</xml_diff>

<commit_message>
Added Lesson 2: Module 12
</commit_message>
<xml_diff>
--- a/L2-Intro-to-Machine-Learning/LESSON 2.docx
+++ b/L2-Intro-to-Machine-Learning/LESSON 2.docx
@@ -1804,7 +1804,10 @@
           <w:szCs w:val="26"/>
         </w:rPr>
       </w:pPr>
-      <w:r>
+    </w:p>
+    <w:p>
+      <w:pPr>
+        <w:jc w:val="both"/>
         <w:rPr>
           <w:rFonts w:cstheme="minorHAnsi"/>
           <w:b/>
@@ -1812,12 +1815,8 @@
           <w:sz w:val="26"/>
           <w:szCs w:val="26"/>
         </w:rPr>
-        <w:t>MODULE 4: HISTORY OF MACHINE LEARNING</w:t>
-      </w:r>
-    </w:p>
-    <w:p>
-      <w:pPr>
-        <w:jc w:val="both"/>
+      </w:pPr>
+      <w:r>
         <w:rPr>
           <w:rFonts w:cstheme="minorHAnsi"/>
           <w:b/>
@@ -1825,13 +1824,26 @@
           <w:sz w:val="26"/>
           <w:szCs w:val="26"/>
         </w:rPr>
+        <w:lastRenderedPageBreak/>
+        <w:t>MODULE 4: HISTORY OF MACHINE LEARNING</w:t>
+      </w:r>
+    </w:p>
+    <w:p>
+      <w:pPr>
+        <w:jc w:val="both"/>
+        <w:rPr>
+          <w:rFonts w:cstheme="minorHAnsi"/>
+          <w:b/>
+          <w:bCs/>
+          <w:sz w:val="26"/>
+          <w:szCs w:val="26"/>
+        </w:rPr>
       </w:pPr>
       <w:r>
         <w:rPr>
           <w:rFonts w:cstheme="minorHAnsi"/>
           <w:noProof/>
         </w:rPr>
-        <w:lastRenderedPageBreak/>
         <w:drawing>
           <wp:inline distT="0" distB="0" distL="0" distR="0" wp14:anchorId="0BDF7423" wp14:editId="2D70B0C7">
             <wp:extent cx="5731510" cy="3448050"/>
@@ -3655,6 +3667,7 @@
         </w:rPr>
         <w:t xml:space="preserve">Scaling is done using the formula: </w:t>
       </w:r>
+      <w:proofErr w:type="gramStart"/>
       <w:r>
         <w:rPr>
           <w:rFonts w:cstheme="minorHAnsi"/>
@@ -3688,6 +3701,7 @@
         </w:rPr>
         <w:t>x</w:t>
       </w:r>
+      <w:proofErr w:type="gramEnd"/>
       <w:r>
         <w:rPr>
           <w:rFonts w:cstheme="minorHAnsi"/>
@@ -3721,6 +3735,7 @@
         </w:rPr>
         <w:t xml:space="preserve"> </w:t>
       </w:r>
+      <w:proofErr w:type="spellStart"/>
       <w:r>
         <w:rPr>
           <w:rFonts w:cstheme="minorHAnsi"/>
@@ -3744,6 +3759,7 @@
         </w:rPr>
         <w:t>min</w:t>
       </w:r>
+      <w:proofErr w:type="spellEnd"/>
       <w:r>
         <w:rPr>
           <w:rFonts w:cstheme="minorHAnsi"/>
@@ -3822,6 +3838,7 @@
         </w:rPr>
         <w:t xml:space="preserve"> </w:t>
       </w:r>
+      <w:proofErr w:type="spellStart"/>
       <w:r>
         <w:rPr>
           <w:rFonts w:cstheme="minorHAnsi"/>
@@ -3855,8 +3872,9 @@
           <w:shd w:val="clear" w:color="auto" w:fill="FFFFFF"/>
           <w:vertAlign w:val="subscript"/>
         </w:rPr>
-        <w:t xml:space="preserve">ax </w:t>
-      </w:r>
+        <w:t>ax</w:t>
+      </w:r>
+      <w:proofErr w:type="spellEnd"/>
       <w:r>
         <w:rPr>
           <w:rFonts w:cstheme="minorHAnsi"/>
@@ -3865,8 +3883,9 @@
           <w:sz w:val="28"/>
           <w:szCs w:val="28"/>
           <w:shd w:val="clear" w:color="auto" w:fill="FFFFFF"/>
-        </w:rPr>
-        <w:t>-</w:t>
+          <w:vertAlign w:val="subscript"/>
+        </w:rPr>
+        <w:t xml:space="preserve"> </w:t>
       </w:r>
       <w:r>
         <w:rPr>
@@ -3877,7 +3896,7 @@
           <w:szCs w:val="28"/>
           <w:shd w:val="clear" w:color="auto" w:fill="FFFFFF"/>
         </w:rPr>
-        <w:t xml:space="preserve"> </w:t>
+        <w:t>-</w:t>
       </w:r>
       <w:r>
         <w:rPr>
@@ -3888,8 +3907,9 @@
           <w:szCs w:val="28"/>
           <w:shd w:val="clear" w:color="auto" w:fill="FFFFFF"/>
         </w:rPr>
-        <w:t>x</w:t>
-      </w:r>
+        <w:t xml:space="preserve"> </w:t>
+      </w:r>
+      <w:proofErr w:type="spellStart"/>
       <w:r>
         <w:rPr>
           <w:rFonts w:cstheme="minorHAnsi"/>
@@ -3898,9 +3918,8 @@
           <w:sz w:val="28"/>
           <w:szCs w:val="28"/>
           <w:shd w:val="clear" w:color="auto" w:fill="FFFFFF"/>
-          <w:vertAlign w:val="subscript"/>
-        </w:rPr>
-        <w:t>m</w:t>
+        </w:rPr>
+        <w:t>x</w:t>
       </w:r>
       <w:r>
         <w:rPr>
@@ -3912,7 +3931,7 @@
           <w:shd w:val="clear" w:color="auto" w:fill="FFFFFF"/>
           <w:vertAlign w:val="subscript"/>
         </w:rPr>
-        <w:t xml:space="preserve">in </w:t>
+        <w:t>m</w:t>
       </w:r>
       <w:r>
         <w:rPr>
@@ -3922,6 +3941,31 @@
           <w:sz w:val="28"/>
           <w:szCs w:val="28"/>
           <w:shd w:val="clear" w:color="auto" w:fill="FFFFFF"/>
+          <w:vertAlign w:val="subscript"/>
+        </w:rPr>
+        <w:t>in</w:t>
+      </w:r>
+      <w:proofErr w:type="spellEnd"/>
+      <w:r>
+        <w:rPr>
+          <w:rFonts w:cstheme="minorHAnsi"/>
+          <w:b/>
+          <w:bCs/>
+          <w:sz w:val="28"/>
+          <w:szCs w:val="28"/>
+          <w:shd w:val="clear" w:color="auto" w:fill="FFFFFF"/>
+          <w:vertAlign w:val="subscript"/>
+        </w:rPr>
+        <w:t xml:space="preserve"> </w:t>
+      </w:r>
+      <w:r>
+        <w:rPr>
+          <w:rFonts w:cstheme="minorHAnsi"/>
+          <w:b/>
+          <w:bCs/>
+          <w:sz w:val="28"/>
+          <w:szCs w:val="28"/>
+          <w:shd w:val="clear" w:color="auto" w:fill="FFFFFF"/>
         </w:rPr>
         <w:t>)</w:t>
       </w:r>
@@ -4199,7 +4243,27 @@
           <w:szCs w:val="24"/>
           <w:shd w:val="clear" w:color="auto" w:fill="FFFFFF"/>
         </w:rPr>
-        <w:t>Converts the categories into integer code ranging from 0 to                           (number of categories – 1).</w:t>
+        <w:t xml:space="preserve">Converts the categories into integer code ranging from 0 to                        </w:t>
+      </w:r>
+      <w:proofErr w:type="gramStart"/>
+      <w:r>
+        <w:rPr>
+          <w:rFonts w:cstheme="minorHAnsi"/>
+          <w:sz w:val="24"/>
+          <w:szCs w:val="24"/>
+          <w:shd w:val="clear" w:color="auto" w:fill="FFFFFF"/>
+        </w:rPr>
+        <w:t xml:space="preserve">   (</w:t>
+      </w:r>
+      <w:proofErr w:type="gramEnd"/>
+      <w:r>
+        <w:rPr>
+          <w:rFonts w:cstheme="minorHAnsi"/>
+          <w:sz w:val="24"/>
+          <w:szCs w:val="24"/>
+          <w:shd w:val="clear" w:color="auto" w:fill="FFFFFF"/>
+        </w:rPr>
+        <w:t>number of categories – 1).</w:t>
       </w:r>
     </w:p>
     <w:p>
@@ -4520,7 +4584,27 @@
           <w:szCs w:val="24"/>
           <w:shd w:val="clear" w:color="auto" w:fill="FFFFFF"/>
         </w:rPr>
-        <w:t>In order to overcome this drawback, lets take a look at One hot Encoding.</w:t>
+        <w:t xml:space="preserve">In order to overcome this drawback, </w:t>
+      </w:r>
+      <w:proofErr w:type="spellStart"/>
+      <w:r>
+        <w:rPr>
+          <w:rFonts w:cstheme="minorHAnsi"/>
+          <w:sz w:val="24"/>
+          <w:szCs w:val="24"/>
+          <w:shd w:val="clear" w:color="auto" w:fill="FFFFFF"/>
+        </w:rPr>
+        <w:t>lets</w:t>
+      </w:r>
+      <w:proofErr w:type="spellEnd"/>
+      <w:r>
+        <w:rPr>
+          <w:rFonts w:cstheme="minorHAnsi"/>
+          <w:sz w:val="24"/>
+          <w:szCs w:val="24"/>
+          <w:shd w:val="clear" w:color="auto" w:fill="FFFFFF"/>
+        </w:rPr>
+        <w:t xml:space="preserve"> take a look at One hot Encoding.</w:t>
       </w:r>
     </w:p>
     <w:p>
@@ -4597,7 +4681,27 @@
           <w:szCs w:val="24"/>
           <w:shd w:val="clear" w:color="auto" w:fill="FFFFFF"/>
         </w:rPr>
-        <w:t>If a row belongs to a particular category, the value of column corresponding to that category will me marked as 1, while all other columns corresponding to all other categories will be marked as 0.</w:t>
+        <w:t xml:space="preserve">If a row belongs to a particular category, the value of column corresponding to that category will </w:t>
+      </w:r>
+      <w:proofErr w:type="spellStart"/>
+      <w:r>
+        <w:rPr>
+          <w:rFonts w:cstheme="minorHAnsi"/>
+          <w:sz w:val="24"/>
+          <w:szCs w:val="24"/>
+          <w:shd w:val="clear" w:color="auto" w:fill="FFFFFF"/>
+        </w:rPr>
+        <w:t>me</w:t>
+      </w:r>
+      <w:proofErr w:type="spellEnd"/>
+      <w:r>
+        <w:rPr>
+          <w:rFonts w:cstheme="minorHAnsi"/>
+          <w:sz w:val="24"/>
+          <w:szCs w:val="24"/>
+          <w:shd w:val="clear" w:color="auto" w:fill="FFFFFF"/>
+        </w:rPr>
+        <w:t xml:space="preserve"> marked as 1, while all other columns corresponding to all other categories will be marked as 0.</w:t>
       </w:r>
     </w:p>
     <w:p>
@@ -6649,6 +6753,7 @@
         </w:rPr>
         <w:t xml:space="preserve">Ex: </w:t>
       </w:r>
+      <w:proofErr w:type="spellStart"/>
       <w:r>
         <w:rPr>
           <w:rFonts w:cstheme="minorHAnsi"/>
@@ -6660,6 +6765,7 @@
         </w:rPr>
         <w:t>behavior</w:t>
       </w:r>
+      <w:proofErr w:type="spellEnd"/>
       <w:r>
         <w:rPr>
           <w:rFonts w:cstheme="minorHAnsi"/>
@@ -7748,7 +7854,27 @@
           <w:szCs w:val="24"/>
           <w:shd w:val="clear" w:color="auto" w:fill="FFFFFF"/>
         </w:rPr>
-        <w:t xml:space="preserve">Global Vectors (GloVe): </w:t>
+        <w:t>Global Vectors (</w:t>
+      </w:r>
+      <w:proofErr w:type="spellStart"/>
+      <w:r>
+        <w:rPr>
+          <w:rFonts w:cstheme="minorHAnsi"/>
+          <w:sz w:val="24"/>
+          <w:szCs w:val="24"/>
+          <w:shd w:val="clear" w:color="auto" w:fill="FFFFFF"/>
+        </w:rPr>
+        <w:t>GloVe</w:t>
+      </w:r>
+      <w:proofErr w:type="spellEnd"/>
+      <w:r>
+        <w:rPr>
+          <w:rFonts w:cstheme="minorHAnsi"/>
+          <w:sz w:val="24"/>
+          <w:szCs w:val="24"/>
+          <w:shd w:val="clear" w:color="auto" w:fill="FFFFFF"/>
+        </w:rPr>
+        <w:t xml:space="preserve">): </w:t>
       </w:r>
       <w:hyperlink r:id="rId24" w:history="1">
         <w:r>
@@ -10612,8 +10738,38 @@
     </w:p>
     <w:p>
       <w:pPr>
-        <w:jc w:val="center"/>
-      </w:pPr>
+        <w:jc w:val="both"/>
+        <w:rPr>
+          <w:b/>
+          <w:bCs/>
+          <w:sz w:val="26"/>
+          <w:szCs w:val="26"/>
+        </w:rPr>
+      </w:pPr>
+      <w:r>
+        <w:br/>
+      </w:r>
+      <w:r>
+        <w:br/>
+      </w:r>
+      <w:r>
+        <w:br/>
+      </w:r>
+      <w:r>
+        <w:br/>
+      </w:r>
+      <w:r>
+        <w:br/>
+      </w:r>
+      <w:r>
+        <w:br/>
+      </w:r>
+      <w:r>
+        <w:br/>
+      </w:r>
+      <w:r>
+        <w:br/>
+      </w:r>
       <w:r>
         <w:rPr>
           <w:rFonts w:cstheme="minorHAnsi"/>
@@ -10621,8 +10777,8 @@
           <w:bCs/>
           <w:noProof/>
           <w:color w:val="FF0000"/>
-          <w:sz w:val="24"/>
-          <w:szCs w:val="24"/>
+          <w:sz w:val="26"/>
+          <w:szCs w:val="26"/>
         </w:rPr>
         <mc:AlternateContent>
           <mc:Choice Requires="wps">
@@ -10734,6 +10890,464 @@
           </mc:Fallback>
         </mc:AlternateContent>
       </w:r>
+      <w:r>
+        <w:rPr>
+          <w:b/>
+          <w:bCs/>
+          <w:sz w:val="26"/>
+          <w:szCs w:val="26"/>
+        </w:rPr>
+        <w:t xml:space="preserve">MODULE 12: </w:t>
+      </w:r>
+      <w:r>
+        <w:rPr>
+          <w:b/>
+          <w:bCs/>
+          <w:sz w:val="26"/>
+          <w:szCs w:val="26"/>
+        </w:rPr>
+        <w:t>TWO</w:t>
+      </w:r>
+      <w:r>
+        <w:rPr>
+          <w:b/>
+          <w:bCs/>
+          <w:sz w:val="26"/>
+          <w:szCs w:val="26"/>
+        </w:rPr>
+        <w:t xml:space="preserve"> PERSPECTIVES ON ML</w:t>
+      </w:r>
+    </w:p>
+    <w:p>
+      <w:pPr>
+        <w:pStyle w:val="ListParagraph"/>
+        <w:numPr>
+          <w:ilvl w:val="0"/>
+          <w:numId w:val="26"/>
+        </w:numPr>
+        <w:jc w:val="both"/>
+        <w:rPr>
+          <w:b/>
+          <w:bCs/>
+          <w:sz w:val="26"/>
+          <w:szCs w:val="26"/>
+        </w:rPr>
+      </w:pPr>
+      <w:r>
+        <w:rPr>
+          <w:sz w:val="24"/>
+          <w:szCs w:val="24"/>
+        </w:rPr>
+        <w:t>Machine Learning can be described from two different perspectives.</w:t>
+      </w:r>
+    </w:p>
+    <w:p>
+      <w:pPr>
+        <w:pStyle w:val="ListParagraph"/>
+        <w:numPr>
+          <w:ilvl w:val="1"/>
+          <w:numId w:val="26"/>
+        </w:numPr>
+        <w:jc w:val="both"/>
+        <w:rPr>
+          <w:b/>
+          <w:bCs/>
+          <w:sz w:val="26"/>
+          <w:szCs w:val="26"/>
+        </w:rPr>
+      </w:pPr>
+      <w:r>
+        <w:rPr>
+          <w:sz w:val="24"/>
+          <w:szCs w:val="24"/>
+        </w:rPr>
+        <w:t>Computer Science</w:t>
+      </w:r>
+    </w:p>
+    <w:p>
+      <w:pPr>
+        <w:pStyle w:val="ListParagraph"/>
+        <w:numPr>
+          <w:ilvl w:val="1"/>
+          <w:numId w:val="26"/>
+        </w:numPr>
+        <w:jc w:val="both"/>
+        <w:rPr>
+          <w:b/>
+          <w:bCs/>
+          <w:sz w:val="26"/>
+          <w:szCs w:val="26"/>
+        </w:rPr>
+      </w:pPr>
+      <w:r>
+        <w:rPr>
+          <w:sz w:val="24"/>
+          <w:szCs w:val="24"/>
+        </w:rPr>
+        <w:t>Statistical</w:t>
+      </w:r>
+    </w:p>
+    <w:p>
+      <w:pPr>
+        <w:pStyle w:val="ListParagraph"/>
+        <w:numPr>
+          <w:ilvl w:val="0"/>
+          <w:numId w:val="26"/>
+        </w:numPr>
+        <w:jc w:val="both"/>
+        <w:rPr>
+          <w:b/>
+          <w:bCs/>
+          <w:sz w:val="26"/>
+          <w:szCs w:val="26"/>
+        </w:rPr>
+      </w:pPr>
+      <w:r>
+        <w:rPr>
+          <w:sz w:val="24"/>
+          <w:szCs w:val="24"/>
+        </w:rPr>
+        <w:t xml:space="preserve">From the </w:t>
+      </w:r>
+      <w:r>
+        <w:rPr>
+          <w:b/>
+          <w:bCs/>
+          <w:sz w:val="24"/>
+          <w:szCs w:val="24"/>
+        </w:rPr>
+        <w:t xml:space="preserve">Computer </w:t>
+      </w:r>
+      <w:r>
+        <w:rPr>
+          <w:b/>
+          <w:bCs/>
+          <w:sz w:val="24"/>
+          <w:szCs w:val="24"/>
+        </w:rPr>
+        <w:t>S</w:t>
+      </w:r>
+      <w:r>
+        <w:rPr>
+          <w:b/>
+          <w:bCs/>
+          <w:sz w:val="24"/>
+          <w:szCs w:val="24"/>
+        </w:rPr>
+        <w:t>cience</w:t>
+      </w:r>
+      <w:r>
+        <w:rPr>
+          <w:sz w:val="24"/>
+          <w:szCs w:val="24"/>
+        </w:rPr>
+        <w:t xml:space="preserve"> perspective, we may state that we’re using input features to create a program that can generate the desired output.</w:t>
+      </w:r>
+    </w:p>
+    <w:p>
+      <w:pPr>
+        <w:pStyle w:val="ListParagraph"/>
+        <w:numPr>
+          <w:ilvl w:val="0"/>
+          <w:numId w:val="26"/>
+        </w:numPr>
+        <w:jc w:val="both"/>
+        <w:rPr>
+          <w:b/>
+          <w:bCs/>
+          <w:sz w:val="26"/>
+          <w:szCs w:val="26"/>
+        </w:rPr>
+      </w:pPr>
+      <w:r>
+        <w:rPr>
+          <w:sz w:val="24"/>
+          <w:szCs w:val="24"/>
+        </w:rPr>
+        <w:t xml:space="preserve">From a </w:t>
+      </w:r>
+      <w:r>
+        <w:rPr>
+          <w:b/>
+          <w:bCs/>
+          <w:sz w:val="24"/>
+          <w:szCs w:val="24"/>
+        </w:rPr>
+        <w:t>Statistical perspective</w:t>
+      </w:r>
+      <w:r>
+        <w:rPr>
+          <w:sz w:val="24"/>
+          <w:szCs w:val="24"/>
+        </w:rPr>
+        <w:t>, we may state that we’re trying to find a function which that can generate the values of the dependent variables given the values of the independent variables.</w:t>
+      </w:r>
+    </w:p>
+    <w:p>
+      <w:pPr>
+        <w:pStyle w:val="ListParagraph"/>
+        <w:numPr>
+          <w:ilvl w:val="0"/>
+          <w:numId w:val="26"/>
+        </w:numPr>
+        <w:jc w:val="both"/>
+        <w:rPr>
+          <w:b/>
+          <w:bCs/>
+          <w:sz w:val="26"/>
+          <w:szCs w:val="26"/>
+        </w:rPr>
+      </w:pPr>
+      <w:r>
+        <w:rPr>
+          <w:sz w:val="24"/>
+          <w:szCs w:val="24"/>
+        </w:rPr>
+        <w:t>We can map the two perspectives in the following manner:</w:t>
+      </w:r>
+    </w:p>
+    <w:tbl>
+      <w:tblPr>
+        <w:tblStyle w:val="TableGrid"/>
+        <w:tblW w:w="0" w:type="auto"/>
+        <w:tblInd w:w="720" w:type="dxa"/>
+        <w:tblLook w:val="04A0" w:firstRow="1" w:lastRow="0" w:firstColumn="1" w:lastColumn="0" w:noHBand="0" w:noVBand="1"/>
+      </w:tblPr>
+      <w:tblGrid>
+        <w:gridCol w:w="4133"/>
+        <w:gridCol w:w="4163"/>
+      </w:tblGrid>
+      <w:tr>
+        <w:tc>
+          <w:tcPr>
+            <w:tcW w:w="4508" w:type="dxa"/>
+          </w:tcPr>
+          <w:p>
+            <w:pPr>
+              <w:pStyle w:val="ListParagraph"/>
+              <w:ind w:left="0"/>
+              <w:jc w:val="both"/>
+              <w:rPr>
+                <w:b/>
+                <w:bCs/>
+                <w:sz w:val="24"/>
+                <w:szCs w:val="24"/>
+              </w:rPr>
+            </w:pPr>
+            <w:r>
+              <w:rPr>
+                <w:b/>
+                <w:bCs/>
+                <w:sz w:val="24"/>
+                <w:szCs w:val="24"/>
+              </w:rPr>
+              <w:t>Computer Science</w:t>
+            </w:r>
+          </w:p>
+        </w:tc>
+        <w:tc>
+          <w:tcPr>
+            <w:tcW w:w="4508" w:type="dxa"/>
+          </w:tcPr>
+          <w:p>
+            <w:pPr>
+              <w:pStyle w:val="ListParagraph"/>
+              <w:ind w:left="0"/>
+              <w:jc w:val="both"/>
+              <w:rPr>
+                <w:b/>
+                <w:bCs/>
+                <w:sz w:val="24"/>
+                <w:szCs w:val="24"/>
+              </w:rPr>
+            </w:pPr>
+            <w:r>
+              <w:rPr>
+                <w:b/>
+                <w:bCs/>
+                <w:sz w:val="24"/>
+                <w:szCs w:val="24"/>
+              </w:rPr>
+              <w:t>Statistics</w:t>
+            </w:r>
+          </w:p>
+        </w:tc>
+      </w:tr>
+      <w:tr>
+        <w:tc>
+          <w:tcPr>
+            <w:tcW w:w="4508" w:type="dxa"/>
+          </w:tcPr>
+          <w:p>
+            <w:pPr>
+              <w:pStyle w:val="ListParagraph"/>
+              <w:ind w:left="0"/>
+              <w:jc w:val="both"/>
+              <w:rPr>
+                <w:sz w:val="24"/>
+                <w:szCs w:val="24"/>
+              </w:rPr>
+            </w:pPr>
+            <w:r>
+              <w:rPr>
+                <w:sz w:val="24"/>
+                <w:szCs w:val="24"/>
+              </w:rPr>
+              <w:t>Program</w:t>
+            </w:r>
+          </w:p>
+        </w:tc>
+        <w:tc>
+          <w:tcPr>
+            <w:tcW w:w="4508" w:type="dxa"/>
+          </w:tcPr>
+          <w:p>
+            <w:pPr>
+              <w:pStyle w:val="ListParagraph"/>
+              <w:ind w:left="0"/>
+              <w:jc w:val="both"/>
+              <w:rPr>
+                <w:sz w:val="24"/>
+                <w:szCs w:val="24"/>
+              </w:rPr>
+            </w:pPr>
+            <w:r>
+              <w:rPr>
+                <w:sz w:val="24"/>
+                <w:szCs w:val="24"/>
+              </w:rPr>
+              <w:t>Function</w:t>
+            </w:r>
+          </w:p>
+        </w:tc>
+      </w:tr>
+      <w:tr>
+        <w:tc>
+          <w:tcPr>
+            <w:tcW w:w="4508" w:type="dxa"/>
+          </w:tcPr>
+          <w:p>
+            <w:pPr>
+              <w:pStyle w:val="ListParagraph"/>
+              <w:ind w:left="0"/>
+              <w:jc w:val="both"/>
+              <w:rPr>
+                <w:sz w:val="24"/>
+                <w:szCs w:val="24"/>
+              </w:rPr>
+            </w:pPr>
+            <w:r>
+              <w:rPr>
+                <w:sz w:val="24"/>
+                <w:szCs w:val="24"/>
+              </w:rPr>
+              <w:t>Input</w:t>
+            </w:r>
+          </w:p>
+        </w:tc>
+        <w:tc>
+          <w:tcPr>
+            <w:tcW w:w="4508" w:type="dxa"/>
+          </w:tcPr>
+          <w:p>
+            <w:pPr>
+              <w:pStyle w:val="ListParagraph"/>
+              <w:ind w:left="0"/>
+              <w:jc w:val="both"/>
+              <w:rPr>
+                <w:sz w:val="24"/>
+                <w:szCs w:val="24"/>
+              </w:rPr>
+            </w:pPr>
+            <w:r>
+              <w:rPr>
+                <w:sz w:val="24"/>
+                <w:szCs w:val="24"/>
+              </w:rPr>
+              <w:t>Independent variables</w:t>
+            </w:r>
+          </w:p>
+        </w:tc>
+      </w:tr>
+      <w:tr>
+        <w:tc>
+          <w:tcPr>
+            <w:tcW w:w="4508" w:type="dxa"/>
+          </w:tcPr>
+          <w:p>
+            <w:pPr>
+              <w:pStyle w:val="ListParagraph"/>
+              <w:ind w:left="0"/>
+              <w:jc w:val="both"/>
+              <w:rPr>
+                <w:sz w:val="24"/>
+                <w:szCs w:val="24"/>
+              </w:rPr>
+            </w:pPr>
+            <w:r>
+              <w:rPr>
+                <w:sz w:val="24"/>
+                <w:szCs w:val="24"/>
+              </w:rPr>
+              <w:t>Output</w:t>
+            </w:r>
+          </w:p>
+        </w:tc>
+        <w:tc>
+          <w:tcPr>
+            <w:tcW w:w="4508" w:type="dxa"/>
+          </w:tcPr>
+          <w:p>
+            <w:pPr>
+              <w:pStyle w:val="ListParagraph"/>
+              <w:ind w:left="0"/>
+              <w:jc w:val="both"/>
+              <w:rPr>
+                <w:sz w:val="24"/>
+                <w:szCs w:val="24"/>
+              </w:rPr>
+            </w:pPr>
+            <w:r>
+              <w:rPr>
+                <w:sz w:val="24"/>
+                <w:szCs w:val="24"/>
+              </w:rPr>
+              <w:t>Dependent variables</w:t>
+            </w:r>
+          </w:p>
+        </w:tc>
+      </w:tr>
+    </w:tbl>
+    <w:p>
+      <w:pPr>
+        <w:jc w:val="both"/>
+        <w:rPr>
+          <w:b/>
+          <w:bCs/>
+          <w:sz w:val="26"/>
+          <w:szCs w:val="26"/>
+        </w:rPr>
+      </w:pPr>
+    </w:p>
+    <w:p>
+      <w:pPr>
+        <w:jc w:val="both"/>
+        <w:rPr>
+          <w:b/>
+          <w:bCs/>
+          <w:sz w:val="26"/>
+          <w:szCs w:val="26"/>
+        </w:rPr>
+      </w:pPr>
+      <w:r>
+        <w:rPr>
+          <w:b/>
+          <w:bCs/>
+          <w:sz w:val="26"/>
+          <w:szCs w:val="26"/>
+        </w:rPr>
+        <w:t>MODULE 13: THE COMPUTER SCIENCE PERSPECTIVE</w:t>
+      </w:r>
     </w:p>
     <w:sectPr>
       <w:pgSz w:w="11906" w:h="16838"/>
@@ -13324,6 +13938,119 @@
     </w:lvl>
   </w:abstractNum>
   <w:abstractNum w:abstractNumId="22" w15:restartNumberingAfterBreak="0">
+    <w:nsid w:val="66510F92"/>
+    <w:multiLevelType w:val="hybridMultilevel"/>
+    <w:tmpl w:val="24042E10"/>
+    <w:lvl w:ilvl="0" w:tplc="40090001">
+      <w:start w:val="1"/>
+      <w:numFmt w:val="bullet"/>
+      <w:lvlText w:val=""/>
+      <w:lvlJc w:val="left"/>
+      <w:pPr>
+        <w:ind w:left="720" w:hanging="360"/>
+      </w:pPr>
+      <w:rPr>
+        <w:rFonts w:ascii="Symbol" w:hAnsi="Symbol" w:hint="default"/>
+      </w:rPr>
+    </w:lvl>
+    <w:lvl w:ilvl="1" w:tplc="40090003">
+      <w:start w:val="1"/>
+      <w:numFmt w:val="bullet"/>
+      <w:lvlText w:val="o"/>
+      <w:lvlJc w:val="left"/>
+      <w:pPr>
+        <w:ind w:left="1440" w:hanging="360"/>
+      </w:pPr>
+      <w:rPr>
+        <w:rFonts w:ascii="Courier New" w:hAnsi="Courier New" w:cs="Courier New" w:hint="default"/>
+      </w:rPr>
+    </w:lvl>
+    <w:lvl w:ilvl="2" w:tplc="40090005" w:tentative="1">
+      <w:start w:val="1"/>
+      <w:numFmt w:val="bullet"/>
+      <w:lvlText w:val=""/>
+      <w:lvlJc w:val="left"/>
+      <w:pPr>
+        <w:ind w:left="2160" w:hanging="360"/>
+      </w:pPr>
+      <w:rPr>
+        <w:rFonts w:ascii="Wingdings" w:hAnsi="Wingdings" w:hint="default"/>
+      </w:rPr>
+    </w:lvl>
+    <w:lvl w:ilvl="3" w:tplc="40090001" w:tentative="1">
+      <w:start w:val="1"/>
+      <w:numFmt w:val="bullet"/>
+      <w:lvlText w:val=""/>
+      <w:lvlJc w:val="left"/>
+      <w:pPr>
+        <w:ind w:left="2880" w:hanging="360"/>
+      </w:pPr>
+      <w:rPr>
+        <w:rFonts w:ascii="Symbol" w:hAnsi="Symbol" w:hint="default"/>
+      </w:rPr>
+    </w:lvl>
+    <w:lvl w:ilvl="4" w:tplc="40090003" w:tentative="1">
+      <w:start w:val="1"/>
+      <w:numFmt w:val="bullet"/>
+      <w:lvlText w:val="o"/>
+      <w:lvlJc w:val="left"/>
+      <w:pPr>
+        <w:ind w:left="3600" w:hanging="360"/>
+      </w:pPr>
+      <w:rPr>
+        <w:rFonts w:ascii="Courier New" w:hAnsi="Courier New" w:cs="Courier New" w:hint="default"/>
+      </w:rPr>
+    </w:lvl>
+    <w:lvl w:ilvl="5" w:tplc="40090005" w:tentative="1">
+      <w:start w:val="1"/>
+      <w:numFmt w:val="bullet"/>
+      <w:lvlText w:val=""/>
+      <w:lvlJc w:val="left"/>
+      <w:pPr>
+        <w:ind w:left="4320" w:hanging="360"/>
+      </w:pPr>
+      <w:rPr>
+        <w:rFonts w:ascii="Wingdings" w:hAnsi="Wingdings" w:hint="default"/>
+      </w:rPr>
+    </w:lvl>
+    <w:lvl w:ilvl="6" w:tplc="40090001" w:tentative="1">
+      <w:start w:val="1"/>
+      <w:numFmt w:val="bullet"/>
+      <w:lvlText w:val=""/>
+      <w:lvlJc w:val="left"/>
+      <w:pPr>
+        <w:ind w:left="5040" w:hanging="360"/>
+      </w:pPr>
+      <w:rPr>
+        <w:rFonts w:ascii="Symbol" w:hAnsi="Symbol" w:hint="default"/>
+      </w:rPr>
+    </w:lvl>
+    <w:lvl w:ilvl="7" w:tplc="40090003" w:tentative="1">
+      <w:start w:val="1"/>
+      <w:numFmt w:val="bullet"/>
+      <w:lvlText w:val="o"/>
+      <w:lvlJc w:val="left"/>
+      <w:pPr>
+        <w:ind w:left="5760" w:hanging="360"/>
+      </w:pPr>
+      <w:rPr>
+        <w:rFonts w:ascii="Courier New" w:hAnsi="Courier New" w:cs="Courier New" w:hint="default"/>
+      </w:rPr>
+    </w:lvl>
+    <w:lvl w:ilvl="8" w:tplc="40090005" w:tentative="1">
+      <w:start w:val="1"/>
+      <w:numFmt w:val="bullet"/>
+      <w:lvlText w:val=""/>
+      <w:lvlJc w:val="left"/>
+      <w:pPr>
+        <w:ind w:left="6480" w:hanging="360"/>
+      </w:pPr>
+      <w:rPr>
+        <w:rFonts w:ascii="Wingdings" w:hAnsi="Wingdings" w:hint="default"/>
+      </w:rPr>
+    </w:lvl>
+  </w:abstractNum>
+  <w:abstractNum w:abstractNumId="23" w15:restartNumberingAfterBreak="0">
     <w:nsid w:val="6D1B7AB3"/>
     <w:multiLevelType w:val="hybridMultilevel"/>
     <w:tmpl w:val="572A6AFA"/>
@@ -13437,7 +14164,7 @@
       </w:rPr>
     </w:lvl>
   </w:abstractNum>
-  <w:abstractNum w:abstractNumId="23" w15:restartNumberingAfterBreak="0">
+  <w:abstractNum w:abstractNumId="24" w15:restartNumberingAfterBreak="0">
     <w:nsid w:val="711C0D59"/>
     <w:multiLevelType w:val="hybridMultilevel"/>
     <w:tmpl w:val="9E04A9A4"/>
@@ -13550,7 +14277,7 @@
       </w:rPr>
     </w:lvl>
   </w:abstractNum>
-  <w:abstractNum w:abstractNumId="24" w15:restartNumberingAfterBreak="0">
+  <w:abstractNum w:abstractNumId="25" w15:restartNumberingAfterBreak="0">
     <w:nsid w:val="7C812F5A"/>
     <w:multiLevelType w:val="hybridMultilevel"/>
     <w:tmpl w:val="AAD4031C"/>
@@ -13703,7 +14430,7 @@
     <w:abstractNumId w:val="17"/>
   </w:num>
   <w:num w:numId="14">
-    <w:abstractNumId w:val="23"/>
+    <w:abstractNumId w:val="24"/>
   </w:num>
   <w:num w:numId="15">
     <w:abstractNumId w:val="18"/>
@@ -13715,7 +14442,7 @@
     <w:abstractNumId w:val="21"/>
   </w:num>
   <w:num w:numId="18">
-    <w:abstractNumId w:val="24"/>
+    <w:abstractNumId w:val="25"/>
   </w:num>
   <w:num w:numId="19">
     <w:abstractNumId w:val="15"/>
@@ -13736,6 +14463,9 @@
     <w:abstractNumId w:val="12"/>
   </w:num>
   <w:num w:numId="25">
+    <w:abstractNumId w:val="23"/>
+  </w:num>
+  <w:num w:numId="26">
     <w:abstractNumId w:val="22"/>
   </w:num>
 </w:numbering>

</xml_diff>

<commit_message>
Added Lesson 2: Module 15
</commit_message>
<xml_diff>
--- a/L2-Intro-to-Machine-Learning/LESSON 2.docx
+++ b/L2-Intro-to-Machine-Learning/LESSON 2.docx
@@ -3667,7 +3667,6 @@
         </w:rPr>
         <w:t xml:space="preserve">Scaling is done using the formula: </w:t>
       </w:r>
-      <w:proofErr w:type="gramStart"/>
       <w:r>
         <w:rPr>
           <w:rFonts w:cstheme="minorHAnsi"/>
@@ -3701,7 +3700,6 @@
         </w:rPr>
         <w:t>x</w:t>
       </w:r>
-      <w:proofErr w:type="gramEnd"/>
       <w:r>
         <w:rPr>
           <w:rFonts w:cstheme="minorHAnsi"/>
@@ -3735,7 +3733,6 @@
         </w:rPr>
         <w:t xml:space="preserve"> </w:t>
       </w:r>
-      <w:proofErr w:type="spellStart"/>
       <w:r>
         <w:rPr>
           <w:rFonts w:cstheme="minorHAnsi"/>
@@ -3759,7 +3756,6 @@
         </w:rPr>
         <w:t>min</w:t>
       </w:r>
-      <w:proofErr w:type="spellEnd"/>
       <w:r>
         <w:rPr>
           <w:rFonts w:cstheme="minorHAnsi"/>
@@ -3838,7 +3834,6 @@
         </w:rPr>
         <w:t xml:space="preserve"> </w:t>
       </w:r>
-      <w:proofErr w:type="spellStart"/>
       <w:r>
         <w:rPr>
           <w:rFonts w:cstheme="minorHAnsi"/>
@@ -3872,9 +3867,8 @@
           <w:shd w:val="clear" w:color="auto" w:fill="FFFFFF"/>
           <w:vertAlign w:val="subscript"/>
         </w:rPr>
-        <w:t>ax</w:t>
-      </w:r>
-      <w:proofErr w:type="spellEnd"/>
+        <w:t xml:space="preserve">ax </w:t>
+      </w:r>
       <w:r>
         <w:rPr>
           <w:rFonts w:cstheme="minorHAnsi"/>
@@ -3883,9 +3877,8 @@
           <w:sz w:val="28"/>
           <w:szCs w:val="28"/>
           <w:shd w:val="clear" w:color="auto" w:fill="FFFFFF"/>
-          <w:vertAlign w:val="subscript"/>
-        </w:rPr>
-        <w:t xml:space="preserve"> </w:t>
+        </w:rPr>
+        <w:t>-</w:t>
       </w:r>
       <w:r>
         <w:rPr>
@@ -3896,7 +3889,7 @@
           <w:szCs w:val="28"/>
           <w:shd w:val="clear" w:color="auto" w:fill="FFFFFF"/>
         </w:rPr>
-        <w:t>-</w:t>
+        <w:t xml:space="preserve"> </w:t>
       </w:r>
       <w:r>
         <w:rPr>
@@ -3907,9 +3900,8 @@
           <w:szCs w:val="28"/>
           <w:shd w:val="clear" w:color="auto" w:fill="FFFFFF"/>
         </w:rPr>
-        <w:t xml:space="preserve"> </w:t>
-      </w:r>
-      <w:proofErr w:type="spellStart"/>
+        <w:t>x</w:t>
+      </w:r>
       <w:r>
         <w:rPr>
           <w:rFonts w:cstheme="minorHAnsi"/>
@@ -3918,8 +3910,9 @@
           <w:sz w:val="28"/>
           <w:szCs w:val="28"/>
           <w:shd w:val="clear" w:color="auto" w:fill="FFFFFF"/>
-        </w:rPr>
-        <w:t>x</w:t>
+          <w:vertAlign w:val="subscript"/>
+        </w:rPr>
+        <w:t>m</w:t>
       </w:r>
       <w:r>
         <w:rPr>
@@ -3931,32 +3924,7 @@
           <w:shd w:val="clear" w:color="auto" w:fill="FFFFFF"/>
           <w:vertAlign w:val="subscript"/>
         </w:rPr>
-        <w:t>m</w:t>
-      </w:r>
-      <w:r>
-        <w:rPr>
-          <w:rFonts w:cstheme="minorHAnsi"/>
-          <w:b/>
-          <w:bCs/>
-          <w:sz w:val="28"/>
-          <w:szCs w:val="28"/>
-          <w:shd w:val="clear" w:color="auto" w:fill="FFFFFF"/>
-          <w:vertAlign w:val="subscript"/>
-        </w:rPr>
-        <w:t>in</w:t>
-      </w:r>
-      <w:proofErr w:type="spellEnd"/>
-      <w:r>
-        <w:rPr>
-          <w:rFonts w:cstheme="minorHAnsi"/>
-          <w:b/>
-          <w:bCs/>
-          <w:sz w:val="28"/>
-          <w:szCs w:val="28"/>
-          <w:shd w:val="clear" w:color="auto" w:fill="FFFFFF"/>
-          <w:vertAlign w:val="subscript"/>
-        </w:rPr>
-        <w:t xml:space="preserve"> </w:t>
+        <w:t xml:space="preserve">in </w:t>
       </w:r>
       <w:r>
         <w:rPr>
@@ -4243,27 +4211,7 @@
           <w:szCs w:val="24"/>
           <w:shd w:val="clear" w:color="auto" w:fill="FFFFFF"/>
         </w:rPr>
-        <w:t xml:space="preserve">Converts the categories into integer code ranging from 0 to                        </w:t>
-      </w:r>
-      <w:proofErr w:type="gramStart"/>
-      <w:r>
-        <w:rPr>
-          <w:rFonts w:cstheme="minorHAnsi"/>
-          <w:sz w:val="24"/>
-          <w:szCs w:val="24"/>
-          <w:shd w:val="clear" w:color="auto" w:fill="FFFFFF"/>
-        </w:rPr>
-        <w:t xml:space="preserve">   (</w:t>
-      </w:r>
-      <w:proofErr w:type="gramEnd"/>
-      <w:r>
-        <w:rPr>
-          <w:rFonts w:cstheme="minorHAnsi"/>
-          <w:sz w:val="24"/>
-          <w:szCs w:val="24"/>
-          <w:shd w:val="clear" w:color="auto" w:fill="FFFFFF"/>
-        </w:rPr>
-        <w:t>number of categories – 1).</w:t>
+        <w:t>Converts the categories into integer code ranging from 0 to                           (number of categories – 1).</w:t>
       </w:r>
     </w:p>
     <w:p>
@@ -4584,27 +4532,7 @@
           <w:szCs w:val="24"/>
           <w:shd w:val="clear" w:color="auto" w:fill="FFFFFF"/>
         </w:rPr>
-        <w:t xml:space="preserve">In order to overcome this drawback, </w:t>
-      </w:r>
-      <w:proofErr w:type="spellStart"/>
-      <w:r>
-        <w:rPr>
-          <w:rFonts w:cstheme="minorHAnsi"/>
-          <w:sz w:val="24"/>
-          <w:szCs w:val="24"/>
-          <w:shd w:val="clear" w:color="auto" w:fill="FFFFFF"/>
-        </w:rPr>
-        <w:t>lets</w:t>
-      </w:r>
-      <w:proofErr w:type="spellEnd"/>
-      <w:r>
-        <w:rPr>
-          <w:rFonts w:cstheme="minorHAnsi"/>
-          <w:sz w:val="24"/>
-          <w:szCs w:val="24"/>
-          <w:shd w:val="clear" w:color="auto" w:fill="FFFFFF"/>
-        </w:rPr>
-        <w:t xml:space="preserve"> take a look at One hot Encoding.</w:t>
+        <w:t>In order to overcome this drawback, lets take a look at One hot Encoding.</w:t>
       </w:r>
     </w:p>
     <w:p>
@@ -4681,27 +4609,7 @@
           <w:szCs w:val="24"/>
           <w:shd w:val="clear" w:color="auto" w:fill="FFFFFF"/>
         </w:rPr>
-        <w:t xml:space="preserve">If a row belongs to a particular category, the value of column corresponding to that category will </w:t>
-      </w:r>
-      <w:proofErr w:type="spellStart"/>
-      <w:r>
-        <w:rPr>
-          <w:rFonts w:cstheme="minorHAnsi"/>
-          <w:sz w:val="24"/>
-          <w:szCs w:val="24"/>
-          <w:shd w:val="clear" w:color="auto" w:fill="FFFFFF"/>
-        </w:rPr>
-        <w:t>me</w:t>
-      </w:r>
-      <w:proofErr w:type="spellEnd"/>
-      <w:r>
-        <w:rPr>
-          <w:rFonts w:cstheme="minorHAnsi"/>
-          <w:sz w:val="24"/>
-          <w:szCs w:val="24"/>
-          <w:shd w:val="clear" w:color="auto" w:fill="FFFFFF"/>
-        </w:rPr>
-        <w:t xml:space="preserve"> marked as 1, while all other columns corresponding to all other categories will be marked as 0.</w:t>
+        <w:t>If a row belongs to a particular category, the value of column corresponding to that category will me marked as 1, while all other columns corresponding to all other categories will be marked as 0.</w:t>
       </w:r>
     </w:p>
     <w:p>
@@ -6495,6 +6403,50 @@
         <w:lastRenderedPageBreak/>
         <w:t>MODULE 11: TEXT DATA</w:t>
       </w:r>
+      <w:r>
+        <w:rPr>
+          <w:rFonts w:cstheme="minorHAnsi"/>
+          <w:b/>
+          <w:bCs/>
+          <w:sz w:val="26"/>
+          <w:szCs w:val="26"/>
+          <w:shd w:val="clear" w:color="auto" w:fill="FFFFFF"/>
+        </w:rPr>
+        <w:t xml:space="preserve"> </w:t>
+      </w:r>
+      <w:r>
+        <w:rPr>
+          <w:rFonts w:cstheme="minorHAnsi"/>
+          <w:b/>
+          <w:bCs/>
+          <w:sz w:val="26"/>
+          <w:szCs w:val="26"/>
+          <w:shd w:val="clear" w:color="auto" w:fill="FFFFFF"/>
+        </w:rPr>
+        <w:t>(</w:t>
+      </w:r>
+      <w:r>
+        <w:rPr>
+          <w:rFonts w:cstheme="minorHAnsi"/>
+          <w:b/>
+          <w:bCs/>
+          <w:sz w:val="26"/>
+          <w:szCs w:val="26"/>
+          <w:shd w:val="clear" w:color="auto" w:fill="FFFFFF"/>
+        </w:rPr>
+        <w:t>DAY 1/50</w:t>
+      </w:r>
+      <w:r>
+        <w:rPr>
+          <w:rFonts w:cstheme="minorHAnsi"/>
+          <w:b/>
+          <w:bCs/>
+          <w:sz w:val="26"/>
+          <w:szCs w:val="26"/>
+          <w:shd w:val="clear" w:color="auto" w:fill="FFFFFF"/>
+        </w:rPr>
+        <w:t>)</w:t>
+      </w:r>
     </w:p>
     <w:p>
       <w:pPr>
@@ -6753,7 +6705,6 @@
         </w:rPr>
         <w:t xml:space="preserve">Ex: </w:t>
       </w:r>
-      <w:proofErr w:type="spellStart"/>
       <w:r>
         <w:rPr>
           <w:rFonts w:cstheme="minorHAnsi"/>
@@ -6765,7 +6716,6 @@
         </w:rPr>
         <w:t>behavior</w:t>
       </w:r>
-      <w:proofErr w:type="spellEnd"/>
       <w:r>
         <w:rPr>
           <w:rFonts w:cstheme="minorHAnsi"/>
@@ -7854,27 +7804,7 @@
           <w:szCs w:val="24"/>
           <w:shd w:val="clear" w:color="auto" w:fill="FFFFFF"/>
         </w:rPr>
-        <w:t>Global Vectors (</w:t>
-      </w:r>
-      <w:proofErr w:type="spellStart"/>
-      <w:r>
-        <w:rPr>
-          <w:rFonts w:cstheme="minorHAnsi"/>
-          <w:sz w:val="24"/>
-          <w:szCs w:val="24"/>
-          <w:shd w:val="clear" w:color="auto" w:fill="FFFFFF"/>
-        </w:rPr>
-        <w:t>GloVe</w:t>
-      </w:r>
-      <w:proofErr w:type="spellEnd"/>
-      <w:r>
-        <w:rPr>
-          <w:rFonts w:cstheme="minorHAnsi"/>
-          <w:sz w:val="24"/>
-          <w:szCs w:val="24"/>
-          <w:shd w:val="clear" w:color="auto" w:fill="FFFFFF"/>
-        </w:rPr>
-        <w:t xml:space="preserve">): </w:t>
+        <w:t xml:space="preserve">Global Vectors (GloVe): </w:t>
       </w:r>
       <w:hyperlink r:id="rId24" w:history="1">
         <w:r>
@@ -10771,6 +10701,12 @@
         <w:br/>
       </w:r>
       <w:r>
+        <w:br/>
+      </w:r>
+      <w:r>
+        <w:br/>
+      </w:r>
+      <w:r>
         <w:rPr>
           <w:rFonts w:cstheme="minorHAnsi"/>
           <w:b/>
@@ -11339,14 +11275,2477 @@
           <w:szCs w:val="26"/>
         </w:rPr>
       </w:pPr>
-      <w:r>
+    </w:p>
+    <w:p>
+      <w:pPr>
+        <w:jc w:val="both"/>
         <w:rPr>
           <w:b/>
           <w:bCs/>
           <w:sz w:val="26"/>
           <w:szCs w:val="26"/>
         </w:rPr>
+      </w:pPr>
+    </w:p>
+    <w:p>
+      <w:pPr>
+        <w:jc w:val="both"/>
+        <w:rPr>
+          <w:b/>
+          <w:bCs/>
+          <w:sz w:val="26"/>
+          <w:szCs w:val="26"/>
+        </w:rPr>
+      </w:pPr>
+    </w:p>
+    <w:p>
+      <w:pPr>
+        <w:jc w:val="both"/>
+        <w:rPr>
+          <w:b/>
+          <w:bCs/>
+          <w:sz w:val="26"/>
+          <w:szCs w:val="26"/>
+        </w:rPr>
+      </w:pPr>
+      <w:r>
+        <w:rPr>
+          <w:b/>
+          <w:bCs/>
+          <w:sz w:val="26"/>
+          <w:szCs w:val="26"/>
+        </w:rPr>
+        <w:lastRenderedPageBreak/>
         <w:t>MODULE 13: THE COMPUTER SCIENCE PERSPECTIVE</w:t>
+      </w:r>
+    </w:p>
+    <w:p>
+      <w:pPr>
+        <w:pStyle w:val="ListParagraph"/>
+        <w:numPr>
+          <w:ilvl w:val="0"/>
+          <w:numId w:val="27"/>
+        </w:numPr>
+        <w:jc w:val="both"/>
+        <w:rPr>
+          <w:b/>
+          <w:bCs/>
+          <w:sz w:val="24"/>
+          <w:szCs w:val="24"/>
+        </w:rPr>
+      </w:pPr>
+      <w:r>
+        <w:rPr>
+          <w:sz w:val="24"/>
+          <w:szCs w:val="24"/>
+        </w:rPr>
+        <w:t>Data can be present in form of rows and columns in a spreadsheet</w:t>
+      </w:r>
+      <w:r>
+        <w:rPr>
+          <w:sz w:val="24"/>
+          <w:szCs w:val="24"/>
+        </w:rPr>
+        <w:t>, as displayed below.</w:t>
+      </w:r>
+    </w:p>
+    <w:tbl>
+      <w:tblPr>
+        <w:tblStyle w:val="TableGrid"/>
+        <w:tblW w:w="0" w:type="auto"/>
+        <w:jc w:val="center"/>
+        <w:tblLook w:val="04A0" w:firstRow="1" w:lastRow="0" w:firstColumn="1" w:lastColumn="0" w:noHBand="0" w:noVBand="1"/>
+      </w:tblPr>
+      <w:tblGrid>
+        <w:gridCol w:w="992"/>
+        <w:gridCol w:w="992"/>
+        <w:gridCol w:w="992"/>
+        <w:gridCol w:w="940"/>
+      </w:tblGrid>
+      <w:tr>
+        <w:trPr>
+          <w:jc w:val="center"/>
+        </w:trPr>
+        <w:tc>
+          <w:tcPr>
+            <w:tcW w:w="992" w:type="dxa"/>
+          </w:tcPr>
+          <w:p>
+            <w:pPr>
+              <w:pStyle w:val="ListParagraph"/>
+              <w:ind w:left="0"/>
+              <w:jc w:val="both"/>
+              <w:rPr>
+                <w:b/>
+                <w:bCs/>
+                <w:sz w:val="24"/>
+                <w:szCs w:val="24"/>
+              </w:rPr>
+            </w:pPr>
+            <w:r>
+              <w:rPr>
+                <w:b/>
+                <w:bCs/>
+                <w:sz w:val="24"/>
+                <w:szCs w:val="24"/>
+              </w:rPr>
+              <w:t>Name</w:t>
+            </w:r>
+          </w:p>
+        </w:tc>
+        <w:tc>
+          <w:tcPr>
+            <w:tcW w:w="992" w:type="dxa"/>
+          </w:tcPr>
+          <w:p>
+            <w:pPr>
+              <w:pStyle w:val="ListParagraph"/>
+              <w:ind w:left="0"/>
+              <w:jc w:val="both"/>
+              <w:rPr>
+                <w:b/>
+                <w:bCs/>
+                <w:sz w:val="24"/>
+                <w:szCs w:val="24"/>
+              </w:rPr>
+            </w:pPr>
+            <w:r>
+              <w:rPr>
+                <w:b/>
+                <w:bCs/>
+                <w:sz w:val="24"/>
+                <w:szCs w:val="24"/>
+              </w:rPr>
+              <w:t>Gender</w:t>
+            </w:r>
+          </w:p>
+        </w:tc>
+        <w:tc>
+          <w:tcPr>
+            <w:tcW w:w="992" w:type="dxa"/>
+          </w:tcPr>
+          <w:p>
+            <w:pPr>
+              <w:pStyle w:val="ListParagraph"/>
+              <w:ind w:left="0"/>
+              <w:jc w:val="both"/>
+              <w:rPr>
+                <w:b/>
+                <w:bCs/>
+                <w:sz w:val="24"/>
+                <w:szCs w:val="24"/>
+              </w:rPr>
+            </w:pPr>
+            <w:r>
+              <w:rPr>
+                <w:b/>
+                <w:bCs/>
+                <w:sz w:val="24"/>
+                <w:szCs w:val="24"/>
+              </w:rPr>
+              <w:t>Height</w:t>
+            </w:r>
+          </w:p>
+        </w:tc>
+        <w:tc>
+          <w:tcPr>
+            <w:tcW w:w="851" w:type="dxa"/>
+          </w:tcPr>
+          <w:p>
+            <w:pPr>
+              <w:pStyle w:val="ListParagraph"/>
+              <w:ind w:left="0"/>
+              <w:jc w:val="both"/>
+              <w:rPr>
+                <w:b/>
+                <w:bCs/>
+                <w:sz w:val="24"/>
+                <w:szCs w:val="24"/>
+              </w:rPr>
+            </w:pPr>
+            <w:r>
+              <w:rPr>
+                <w:b/>
+                <w:bCs/>
+                <w:sz w:val="24"/>
+                <w:szCs w:val="24"/>
+              </w:rPr>
+              <w:t>Weight</w:t>
+            </w:r>
+          </w:p>
+        </w:tc>
+      </w:tr>
+      <w:tr>
+        <w:trPr>
+          <w:jc w:val="center"/>
+        </w:trPr>
+        <w:tc>
+          <w:tcPr>
+            <w:tcW w:w="992" w:type="dxa"/>
+          </w:tcPr>
+          <w:p>
+            <w:pPr>
+              <w:pStyle w:val="ListParagraph"/>
+              <w:ind w:left="0"/>
+              <w:jc w:val="both"/>
+              <w:rPr>
+                <w:sz w:val="24"/>
+                <w:szCs w:val="24"/>
+              </w:rPr>
+            </w:pPr>
+            <w:r>
+              <w:rPr>
+                <w:sz w:val="24"/>
+                <w:szCs w:val="24"/>
+              </w:rPr>
+              <w:t>Tom</w:t>
+            </w:r>
+          </w:p>
+        </w:tc>
+        <w:tc>
+          <w:tcPr>
+            <w:tcW w:w="992" w:type="dxa"/>
+          </w:tcPr>
+          <w:p>
+            <w:pPr>
+              <w:pStyle w:val="ListParagraph"/>
+              <w:ind w:left="0"/>
+              <w:jc w:val="both"/>
+              <w:rPr>
+                <w:sz w:val="24"/>
+                <w:szCs w:val="24"/>
+              </w:rPr>
+            </w:pPr>
+            <w:r>
+              <w:rPr>
+                <w:sz w:val="24"/>
+                <w:szCs w:val="24"/>
+              </w:rPr>
+              <w:t>M</w:t>
+            </w:r>
+          </w:p>
+        </w:tc>
+        <w:tc>
+          <w:tcPr>
+            <w:tcW w:w="992" w:type="dxa"/>
+          </w:tcPr>
+          <w:p>
+            <w:pPr>
+              <w:pStyle w:val="ListParagraph"/>
+              <w:ind w:left="0"/>
+              <w:jc w:val="both"/>
+              <w:rPr>
+                <w:sz w:val="24"/>
+                <w:szCs w:val="24"/>
+              </w:rPr>
+            </w:pPr>
+            <w:r>
+              <w:rPr>
+                <w:sz w:val="24"/>
+                <w:szCs w:val="24"/>
+              </w:rPr>
+              <w:t>175</w:t>
+            </w:r>
+          </w:p>
+        </w:tc>
+        <w:tc>
+          <w:tcPr>
+            <w:tcW w:w="851" w:type="dxa"/>
+          </w:tcPr>
+          <w:p>
+            <w:pPr>
+              <w:pStyle w:val="ListParagraph"/>
+              <w:ind w:left="0"/>
+              <w:jc w:val="both"/>
+              <w:rPr>
+                <w:sz w:val="24"/>
+                <w:szCs w:val="24"/>
+              </w:rPr>
+            </w:pPr>
+            <w:r>
+              <w:rPr>
+                <w:sz w:val="24"/>
+                <w:szCs w:val="24"/>
+              </w:rPr>
+              <w:t>87</w:t>
+            </w:r>
+          </w:p>
+        </w:tc>
+      </w:tr>
+      <w:tr>
+        <w:trPr>
+          <w:jc w:val="center"/>
+        </w:trPr>
+        <w:tc>
+          <w:tcPr>
+            <w:tcW w:w="992" w:type="dxa"/>
+          </w:tcPr>
+          <w:p>
+            <w:pPr>
+              <w:pStyle w:val="ListParagraph"/>
+              <w:ind w:left="0"/>
+              <w:jc w:val="both"/>
+              <w:rPr>
+                <w:sz w:val="24"/>
+                <w:szCs w:val="24"/>
+              </w:rPr>
+            </w:pPr>
+            <w:r>
+              <w:rPr>
+                <w:sz w:val="24"/>
+                <w:szCs w:val="24"/>
+              </w:rPr>
+              <w:t>Vic</w:t>
+            </w:r>
+          </w:p>
+        </w:tc>
+        <w:tc>
+          <w:tcPr>
+            <w:tcW w:w="992" w:type="dxa"/>
+          </w:tcPr>
+          <w:p>
+            <w:pPr>
+              <w:pStyle w:val="ListParagraph"/>
+              <w:ind w:left="0"/>
+              <w:jc w:val="both"/>
+              <w:rPr>
+                <w:sz w:val="24"/>
+                <w:szCs w:val="24"/>
+              </w:rPr>
+            </w:pPr>
+            <w:r>
+              <w:rPr>
+                <w:sz w:val="24"/>
+                <w:szCs w:val="24"/>
+              </w:rPr>
+              <w:t>F</w:t>
+            </w:r>
+          </w:p>
+        </w:tc>
+        <w:tc>
+          <w:tcPr>
+            <w:tcW w:w="992" w:type="dxa"/>
+          </w:tcPr>
+          <w:p>
+            <w:pPr>
+              <w:pStyle w:val="ListParagraph"/>
+              <w:ind w:left="0"/>
+              <w:jc w:val="both"/>
+              <w:rPr>
+                <w:sz w:val="24"/>
+                <w:szCs w:val="24"/>
+              </w:rPr>
+            </w:pPr>
+            <w:r>
+              <w:rPr>
+                <w:sz w:val="24"/>
+                <w:szCs w:val="24"/>
+              </w:rPr>
+              <w:t>169</w:t>
+            </w:r>
+          </w:p>
+        </w:tc>
+        <w:tc>
+          <w:tcPr>
+            <w:tcW w:w="851" w:type="dxa"/>
+          </w:tcPr>
+          <w:p>
+            <w:pPr>
+              <w:pStyle w:val="ListParagraph"/>
+              <w:ind w:left="0"/>
+              <w:jc w:val="both"/>
+              <w:rPr>
+                <w:sz w:val="24"/>
+                <w:szCs w:val="24"/>
+              </w:rPr>
+            </w:pPr>
+            <w:r>
+              <w:rPr>
+                <w:sz w:val="24"/>
+                <w:szCs w:val="24"/>
+              </w:rPr>
+              <w:t>65</w:t>
+            </w:r>
+          </w:p>
+        </w:tc>
+      </w:tr>
+      <w:tr>
+        <w:trPr>
+          <w:jc w:val="center"/>
+        </w:trPr>
+        <w:tc>
+          <w:tcPr>
+            <w:tcW w:w="992" w:type="dxa"/>
+          </w:tcPr>
+          <w:p>
+            <w:pPr>
+              <w:pStyle w:val="ListParagraph"/>
+              <w:ind w:left="0"/>
+              <w:jc w:val="both"/>
+              <w:rPr>
+                <w:sz w:val="24"/>
+                <w:szCs w:val="24"/>
+              </w:rPr>
+            </w:pPr>
+            <w:r>
+              <w:rPr>
+                <w:sz w:val="24"/>
+                <w:szCs w:val="24"/>
+              </w:rPr>
+              <w:t>Laura</w:t>
+            </w:r>
+          </w:p>
+        </w:tc>
+        <w:tc>
+          <w:tcPr>
+            <w:tcW w:w="992" w:type="dxa"/>
+          </w:tcPr>
+          <w:p>
+            <w:pPr>
+              <w:pStyle w:val="ListParagraph"/>
+              <w:ind w:left="0"/>
+              <w:jc w:val="both"/>
+              <w:rPr>
+                <w:sz w:val="24"/>
+                <w:szCs w:val="24"/>
+              </w:rPr>
+            </w:pPr>
+            <w:r>
+              <w:rPr>
+                <w:sz w:val="24"/>
+                <w:szCs w:val="24"/>
+              </w:rPr>
+              <w:t>F</w:t>
+            </w:r>
+          </w:p>
+        </w:tc>
+        <w:tc>
+          <w:tcPr>
+            <w:tcW w:w="992" w:type="dxa"/>
+          </w:tcPr>
+          <w:p>
+            <w:pPr>
+              <w:pStyle w:val="ListParagraph"/>
+              <w:ind w:left="0"/>
+              <w:jc w:val="both"/>
+              <w:rPr>
+                <w:sz w:val="24"/>
+                <w:szCs w:val="24"/>
+              </w:rPr>
+            </w:pPr>
+            <w:r>
+              <w:rPr>
+                <w:sz w:val="24"/>
+                <w:szCs w:val="24"/>
+              </w:rPr>
+              <w:t>180</w:t>
+            </w:r>
+          </w:p>
+        </w:tc>
+        <w:tc>
+          <w:tcPr>
+            <w:tcW w:w="851" w:type="dxa"/>
+          </w:tcPr>
+          <w:p>
+            <w:pPr>
+              <w:pStyle w:val="ListParagraph"/>
+              <w:ind w:left="0"/>
+              <w:jc w:val="both"/>
+              <w:rPr>
+                <w:sz w:val="24"/>
+                <w:szCs w:val="24"/>
+              </w:rPr>
+            </w:pPr>
+            <w:r>
+              <w:rPr>
+                <w:sz w:val="24"/>
+                <w:szCs w:val="24"/>
+              </w:rPr>
+              <w:t>76</w:t>
+            </w:r>
+          </w:p>
+        </w:tc>
+      </w:tr>
+    </w:tbl>
+    <w:p>
+      <w:pPr>
+        <w:jc w:val="both"/>
+        <w:rPr>
+          <w:sz w:val="24"/>
+          <w:szCs w:val="24"/>
+        </w:rPr>
+      </w:pPr>
+    </w:p>
+    <w:p>
+      <w:pPr>
+        <w:pStyle w:val="ListParagraph"/>
+        <w:numPr>
+          <w:ilvl w:val="0"/>
+          <w:numId w:val="27"/>
+        </w:numPr>
+        <w:jc w:val="both"/>
+        <w:rPr>
+          <w:b/>
+          <w:bCs/>
+          <w:sz w:val="24"/>
+          <w:szCs w:val="24"/>
+        </w:rPr>
+      </w:pPr>
+      <w:r>
+        <w:rPr>
+          <w:sz w:val="24"/>
+          <w:szCs w:val="24"/>
+        </w:rPr>
+        <w:t xml:space="preserve">From the Computer Science perspective, each row can be considered as an </w:t>
+      </w:r>
+      <w:r>
+        <w:rPr>
+          <w:b/>
+          <w:bCs/>
+          <w:sz w:val="24"/>
+          <w:szCs w:val="24"/>
+        </w:rPr>
+        <w:t xml:space="preserve">entity </w:t>
+      </w:r>
+      <w:r>
+        <w:rPr>
+          <w:sz w:val="24"/>
+          <w:szCs w:val="24"/>
+        </w:rPr>
+        <w:t xml:space="preserve">or an </w:t>
+      </w:r>
+      <w:r>
+        <w:rPr>
+          <w:b/>
+          <w:bCs/>
+          <w:sz w:val="24"/>
+          <w:szCs w:val="24"/>
+        </w:rPr>
+        <w:t>observation about an entity</w:t>
+      </w:r>
+      <w:r>
+        <w:rPr>
+          <w:sz w:val="24"/>
+          <w:szCs w:val="24"/>
+        </w:rPr>
+        <w:t>.</w:t>
+      </w:r>
+    </w:p>
+    <w:p>
+      <w:pPr>
+        <w:pStyle w:val="ListParagraph"/>
+        <w:jc w:val="both"/>
+        <w:rPr>
+          <w:b/>
+          <w:bCs/>
+          <w:sz w:val="24"/>
+          <w:szCs w:val="24"/>
+        </w:rPr>
+      </w:pPr>
+      <w:r>
+        <w:rPr>
+          <w:b/>
+          <w:bCs/>
+          <w:noProof/>
+          <w:sz w:val="24"/>
+          <w:szCs w:val="24"/>
+        </w:rPr>
+        <mc:AlternateContent>
+          <mc:Choice Requires="wps">
+            <w:drawing>
+              <wp:anchor distT="0" distB="0" distL="114300" distR="114300" simplePos="0" relativeHeight="251675648" behindDoc="0" locked="0" layoutInCell="1" allowOverlap="1" wp14:anchorId="11498766" wp14:editId="0918C11E">
+                <wp:simplePos x="0" y="0"/>
+                <wp:positionH relativeFrom="column">
+                  <wp:posOffset>1197772</wp:posOffset>
+                </wp:positionH>
+                <wp:positionV relativeFrom="paragraph">
+                  <wp:posOffset>292100</wp:posOffset>
+                </wp:positionV>
+                <wp:extent cx="435935" cy="0"/>
+                <wp:effectExtent l="0" t="76200" r="21590" b="95250"/>
+                <wp:wrapNone/>
+                <wp:docPr id="21" name="Straight Arrow Connector 21"/>
+                <wp:cNvGraphicFramePr/>
+                <a:graphic xmlns:a="http://schemas.openxmlformats.org/drawingml/2006/main">
+                  <a:graphicData uri="http://schemas.microsoft.com/office/word/2010/wordprocessingShape">
+                    <wps:wsp>
+                      <wps:cNvCnPr/>
+                      <wps:spPr>
+                        <a:xfrm>
+                          <a:off x="0" y="0"/>
+                          <a:ext cx="435935" cy="0"/>
+                        </a:xfrm>
+                        <a:prstGeom prst="straightConnector1">
+                          <a:avLst/>
+                        </a:prstGeom>
+                        <a:ln>
+                          <a:tailEnd type="triangle"/>
+                        </a:ln>
+                      </wps:spPr>
+                      <wps:style>
+                        <a:lnRef idx="2">
+                          <a:schemeClr val="dk1"/>
+                        </a:lnRef>
+                        <a:fillRef idx="0">
+                          <a:schemeClr val="dk1"/>
+                        </a:fillRef>
+                        <a:effectRef idx="1">
+                          <a:schemeClr val="dk1"/>
+                        </a:effectRef>
+                        <a:fontRef idx="minor">
+                          <a:schemeClr val="tx1"/>
+                        </a:fontRef>
+                      </wps:style>
+                      <wps:bodyPr/>
+                    </wps:wsp>
+                  </a:graphicData>
+                </a:graphic>
+              </wp:anchor>
+            </w:drawing>
+          </mc:Choice>
+          <mc:Fallback>
+            <w:pict>
+              <v:shapetype w14:anchorId="617D2264" id="_x0000_t32" coordsize="21600,21600" o:spt="32" o:oned="t" path="m,l21600,21600e" filled="f">
+                <v:path arrowok="t" fillok="f" o:connecttype="none"/>
+                <o:lock v:ext="edit" shapetype="t"/>
+              </v:shapetype>
+              <v:shape id="Straight Arrow Connector 21" o:spid="_x0000_s1026" type="#_x0000_t32" style="position:absolute;margin-left:94.3pt;margin-top:23pt;width:34.35pt;height:0;z-index:251675648;visibility:visible;mso-wrap-style:square;mso-wrap-distance-left:9pt;mso-wrap-distance-top:0;mso-wrap-distance-right:9pt;mso-wrap-distance-bottom:0;mso-position-horizontal:absolute;mso-position-horizontal-relative:text;mso-position-vertical:absolute;mso-position-vertical-relative:text" o:gfxdata="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" strokecolor="black [3200]" strokeweight="1pt">
+                <v:stroke endarrow="block" joinstyle="miter"/>
+              </v:shape>
+            </w:pict>
+          </mc:Fallback>
+        </mc:AlternateContent>
+      </w:r>
+    </w:p>
+    <w:tbl>
+      <w:tblPr>
+        <w:tblStyle w:val="TableGrid"/>
+        <w:tblW w:w="0" w:type="auto"/>
+        <w:jc w:val="center"/>
+        <w:tblLook w:val="04A0" w:firstRow="1" w:lastRow="0" w:firstColumn="1" w:lastColumn="0" w:noHBand="0" w:noVBand="1"/>
+      </w:tblPr>
+      <w:tblGrid>
+        <w:gridCol w:w="992"/>
+        <w:gridCol w:w="992"/>
+        <w:gridCol w:w="992"/>
+        <w:gridCol w:w="851"/>
+      </w:tblGrid>
+      <w:tr>
+        <w:trPr>
+          <w:jc w:val="center"/>
+        </w:trPr>
+        <w:tc>
+          <w:tcPr>
+            <w:tcW w:w="992" w:type="dxa"/>
+          </w:tcPr>
+          <w:p>
+            <w:pPr>
+              <w:pStyle w:val="ListParagraph"/>
+              <w:ind w:left="0"/>
+              <w:jc w:val="both"/>
+              <w:rPr>
+                <w:sz w:val="24"/>
+                <w:szCs w:val="24"/>
+              </w:rPr>
+            </w:pPr>
+            <w:r>
+              <w:rPr>
+                <w:sz w:val="24"/>
+                <w:szCs w:val="24"/>
+              </w:rPr>
+              <w:t>Tom</w:t>
+            </w:r>
+          </w:p>
+        </w:tc>
+        <w:tc>
+          <w:tcPr>
+            <w:tcW w:w="992" w:type="dxa"/>
+          </w:tcPr>
+          <w:p>
+            <w:pPr>
+              <w:pStyle w:val="ListParagraph"/>
+              <w:ind w:left="0"/>
+              <w:jc w:val="both"/>
+              <w:rPr>
+                <w:sz w:val="24"/>
+                <w:szCs w:val="24"/>
+              </w:rPr>
+            </w:pPr>
+            <w:r>
+              <w:rPr>
+                <w:sz w:val="24"/>
+                <w:szCs w:val="24"/>
+              </w:rPr>
+              <w:t>M</w:t>
+            </w:r>
+          </w:p>
+        </w:tc>
+        <w:tc>
+          <w:tcPr>
+            <w:tcW w:w="992" w:type="dxa"/>
+          </w:tcPr>
+          <w:p>
+            <w:pPr>
+              <w:pStyle w:val="ListParagraph"/>
+              <w:ind w:left="0"/>
+              <w:jc w:val="both"/>
+              <w:rPr>
+                <w:sz w:val="24"/>
+                <w:szCs w:val="24"/>
+              </w:rPr>
+            </w:pPr>
+            <w:r>
+              <w:rPr>
+                <w:sz w:val="24"/>
+                <w:szCs w:val="24"/>
+              </w:rPr>
+              <w:t>175</w:t>
+            </w:r>
+          </w:p>
+        </w:tc>
+        <w:tc>
+          <w:tcPr>
+            <w:tcW w:w="851" w:type="dxa"/>
+          </w:tcPr>
+          <w:p>
+            <w:pPr>
+              <w:pStyle w:val="ListParagraph"/>
+              <w:ind w:left="0"/>
+              <w:jc w:val="both"/>
+              <w:rPr>
+                <w:sz w:val="24"/>
+                <w:szCs w:val="24"/>
+              </w:rPr>
+            </w:pPr>
+            <w:r>
+              <w:rPr>
+                <w:sz w:val="24"/>
+                <w:szCs w:val="24"/>
+              </w:rPr>
+              <w:t>87</w:t>
+            </w:r>
+          </w:p>
+        </w:tc>
+      </w:tr>
+    </w:tbl>
+    <w:p>
+      <w:pPr>
+        <w:pStyle w:val="ListParagraph"/>
+        <w:jc w:val="both"/>
+        <w:rPr>
+          <w:b/>
+          <w:bCs/>
+          <w:sz w:val="24"/>
+          <w:szCs w:val="24"/>
+        </w:rPr>
+      </w:pPr>
+    </w:p>
+    <w:p>
+      <w:pPr>
+        <w:pStyle w:val="ListParagraph"/>
+        <w:numPr>
+          <w:ilvl w:val="0"/>
+          <w:numId w:val="27"/>
+        </w:numPr>
+        <w:jc w:val="both"/>
+        <w:rPr>
+          <w:b/>
+          <w:bCs/>
+          <w:sz w:val="24"/>
+          <w:szCs w:val="24"/>
+        </w:rPr>
+      </w:pPr>
+      <w:r>
+        <w:rPr>
+          <w:sz w:val="24"/>
+          <w:szCs w:val="24"/>
+        </w:rPr>
+        <w:t xml:space="preserve"> Each column in the spreadsheet can be then considered as an </w:t>
+      </w:r>
+      <w:r>
+        <w:rPr>
+          <w:b/>
+          <w:bCs/>
+          <w:sz w:val="24"/>
+          <w:szCs w:val="24"/>
+        </w:rPr>
+        <w:t xml:space="preserve">attribute </w:t>
+      </w:r>
+      <w:r>
+        <w:rPr>
+          <w:sz w:val="24"/>
+          <w:szCs w:val="24"/>
+        </w:rPr>
+        <w:t xml:space="preserve">or a </w:t>
+      </w:r>
+      <w:r>
+        <w:rPr>
+          <w:b/>
+          <w:bCs/>
+          <w:sz w:val="24"/>
+          <w:szCs w:val="24"/>
+        </w:rPr>
+        <w:t>feature</w:t>
+      </w:r>
+      <w:r>
+        <w:rPr>
+          <w:sz w:val="24"/>
+          <w:szCs w:val="24"/>
+        </w:rPr>
+        <w:t xml:space="preserve"> of the aforementioned entity.</w:t>
+      </w:r>
+    </w:p>
+    <w:p>
+      <w:pPr>
+        <w:pStyle w:val="ListParagraph"/>
+        <w:jc w:val="both"/>
+        <w:rPr>
+          <w:b/>
+          <w:bCs/>
+          <w:sz w:val="24"/>
+          <w:szCs w:val="24"/>
+        </w:rPr>
+      </w:pPr>
+    </w:p>
+    <w:tbl>
+      <w:tblPr>
+        <w:tblStyle w:val="TableGrid"/>
+        <w:tblW w:w="0" w:type="auto"/>
+        <w:jc w:val="center"/>
+        <w:tblLook w:val="04A0" w:firstRow="1" w:lastRow="0" w:firstColumn="1" w:lastColumn="0" w:noHBand="0" w:noVBand="1"/>
+      </w:tblPr>
+      <w:tblGrid>
+        <w:gridCol w:w="992"/>
+        <w:gridCol w:w="992"/>
+      </w:tblGrid>
+      <w:tr>
+        <w:trPr>
+          <w:jc w:val="center"/>
+        </w:trPr>
+        <w:tc>
+          <w:tcPr>
+            <w:tcW w:w="992" w:type="dxa"/>
+          </w:tcPr>
+          <w:p>
+            <w:pPr>
+              <w:pStyle w:val="ListParagraph"/>
+              <w:ind w:left="0"/>
+              <w:jc w:val="both"/>
+              <w:rPr>
+                <w:b/>
+                <w:bCs/>
+                <w:sz w:val="24"/>
+                <w:szCs w:val="24"/>
+              </w:rPr>
+            </w:pPr>
+            <w:r>
+              <w:rPr>
+                <w:b/>
+                <w:bCs/>
+                <w:sz w:val="24"/>
+                <w:szCs w:val="24"/>
+              </w:rPr>
+              <w:t>Gender</w:t>
+            </w:r>
+          </w:p>
+        </w:tc>
+        <w:tc>
+          <w:tcPr>
+            <w:tcW w:w="992" w:type="dxa"/>
+          </w:tcPr>
+          <w:p>
+            <w:pPr>
+              <w:pStyle w:val="ListParagraph"/>
+              <w:ind w:left="0"/>
+              <w:jc w:val="both"/>
+              <w:rPr>
+                <w:b/>
+                <w:bCs/>
+                <w:sz w:val="24"/>
+                <w:szCs w:val="24"/>
+              </w:rPr>
+            </w:pPr>
+            <w:r>
+              <w:rPr>
+                <w:b/>
+                <w:bCs/>
+                <w:sz w:val="24"/>
+                <w:szCs w:val="24"/>
+              </w:rPr>
+              <w:t>Height</w:t>
+            </w:r>
+          </w:p>
+        </w:tc>
+      </w:tr>
+      <w:tr>
+        <w:trPr>
+          <w:jc w:val="center"/>
+        </w:trPr>
+        <w:tc>
+          <w:tcPr>
+            <w:tcW w:w="992" w:type="dxa"/>
+          </w:tcPr>
+          <w:p>
+            <w:pPr>
+              <w:pStyle w:val="ListParagraph"/>
+              <w:ind w:left="0"/>
+              <w:jc w:val="both"/>
+              <w:rPr>
+                <w:sz w:val="24"/>
+                <w:szCs w:val="24"/>
+              </w:rPr>
+            </w:pPr>
+            <w:r>
+              <w:rPr>
+                <w:sz w:val="24"/>
+                <w:szCs w:val="24"/>
+              </w:rPr>
+              <w:t>M</w:t>
+            </w:r>
+          </w:p>
+        </w:tc>
+        <w:tc>
+          <w:tcPr>
+            <w:tcW w:w="992" w:type="dxa"/>
+          </w:tcPr>
+          <w:p>
+            <w:pPr>
+              <w:pStyle w:val="ListParagraph"/>
+              <w:ind w:left="0"/>
+              <w:jc w:val="both"/>
+              <w:rPr>
+                <w:sz w:val="24"/>
+                <w:szCs w:val="24"/>
+              </w:rPr>
+            </w:pPr>
+            <w:r>
+              <w:rPr>
+                <w:sz w:val="24"/>
+                <w:szCs w:val="24"/>
+              </w:rPr>
+              <w:t>175</w:t>
+            </w:r>
+          </w:p>
+        </w:tc>
+      </w:tr>
+      <w:tr>
+        <w:trPr>
+          <w:jc w:val="center"/>
+        </w:trPr>
+        <w:tc>
+          <w:tcPr>
+            <w:tcW w:w="992" w:type="dxa"/>
+          </w:tcPr>
+          <w:p>
+            <w:pPr>
+              <w:pStyle w:val="ListParagraph"/>
+              <w:ind w:left="0"/>
+              <w:jc w:val="both"/>
+              <w:rPr>
+                <w:sz w:val="24"/>
+                <w:szCs w:val="24"/>
+              </w:rPr>
+            </w:pPr>
+            <w:r>
+              <w:rPr>
+                <w:sz w:val="24"/>
+                <w:szCs w:val="24"/>
+              </w:rPr>
+              <w:t>F</w:t>
+            </w:r>
+          </w:p>
+        </w:tc>
+        <w:tc>
+          <w:tcPr>
+            <w:tcW w:w="992" w:type="dxa"/>
+          </w:tcPr>
+          <w:p>
+            <w:pPr>
+              <w:pStyle w:val="ListParagraph"/>
+              <w:ind w:left="0"/>
+              <w:jc w:val="both"/>
+              <w:rPr>
+                <w:sz w:val="24"/>
+                <w:szCs w:val="24"/>
+              </w:rPr>
+            </w:pPr>
+            <w:r>
+              <w:rPr>
+                <w:sz w:val="24"/>
+                <w:szCs w:val="24"/>
+              </w:rPr>
+              <w:t>169</w:t>
+            </w:r>
+          </w:p>
+        </w:tc>
+      </w:tr>
+      <w:tr>
+        <w:trPr>
+          <w:jc w:val="center"/>
+        </w:trPr>
+        <w:tc>
+          <w:tcPr>
+            <w:tcW w:w="992" w:type="dxa"/>
+          </w:tcPr>
+          <w:p>
+            <w:pPr>
+              <w:pStyle w:val="ListParagraph"/>
+              <w:ind w:left="0"/>
+              <w:jc w:val="both"/>
+              <w:rPr>
+                <w:sz w:val="24"/>
+                <w:szCs w:val="24"/>
+              </w:rPr>
+            </w:pPr>
+            <w:r>
+              <w:rPr>
+                <w:noProof/>
+                <w:sz w:val="24"/>
+                <w:szCs w:val="24"/>
+              </w:rPr>
+              <mc:AlternateContent>
+                <mc:Choice Requires="wps">
+                  <w:drawing>
+                    <wp:anchor distT="0" distB="0" distL="114300" distR="114300" simplePos="0" relativeHeight="251676672" behindDoc="0" locked="0" layoutInCell="1" allowOverlap="1" wp14:anchorId="4604C1C5" wp14:editId="34446A28">
+                      <wp:simplePos x="0" y="0"/>
+                      <wp:positionH relativeFrom="column">
+                        <wp:posOffset>117637</wp:posOffset>
+                      </wp:positionH>
+                      <wp:positionV relativeFrom="paragraph">
+                        <wp:posOffset>155575</wp:posOffset>
+                      </wp:positionV>
+                      <wp:extent cx="0" cy="457200"/>
+                      <wp:effectExtent l="76200" t="38100" r="57150" b="19050"/>
+                      <wp:wrapNone/>
+                      <wp:docPr id="22" name="Straight Arrow Connector 22"/>
+                      <wp:cNvGraphicFramePr/>
+                      <a:graphic xmlns:a="http://schemas.openxmlformats.org/drawingml/2006/main">
+                        <a:graphicData uri="http://schemas.microsoft.com/office/word/2010/wordprocessingShape">
+                          <wps:wsp>
+                            <wps:cNvCnPr/>
+                            <wps:spPr>
+                              <a:xfrm flipV="1">
+                                <a:off x="0" y="0"/>
+                                <a:ext cx="0" cy="457200"/>
+                              </a:xfrm>
+                              <a:prstGeom prst="straightConnector1">
+                                <a:avLst/>
+                              </a:prstGeom>
+                              <a:ln>
+                                <a:tailEnd type="triangle"/>
+                              </a:ln>
+                            </wps:spPr>
+                            <wps:style>
+                              <a:lnRef idx="2">
+                                <a:schemeClr val="dk1"/>
+                              </a:lnRef>
+                              <a:fillRef idx="0">
+                                <a:schemeClr val="dk1"/>
+                              </a:fillRef>
+                              <a:effectRef idx="1">
+                                <a:schemeClr val="dk1"/>
+                              </a:effectRef>
+                              <a:fontRef idx="minor">
+                                <a:schemeClr val="tx1"/>
+                              </a:fontRef>
+                            </wps:style>
+                            <wps:bodyPr/>
+                          </wps:wsp>
+                        </a:graphicData>
+                      </a:graphic>
+                    </wp:anchor>
+                  </w:drawing>
+                </mc:Choice>
+                <mc:Fallback>
+                  <w:pict>
+                    <v:shape w14:anchorId="79C7ECB3" id="Straight Arrow Connector 22" o:spid="_x0000_s1026" type="#_x0000_t32" style="position:absolute;margin-left:9.25pt;margin-top:12.25pt;width:0;height:36pt;flip:y;z-index:251676672;visibility:visible;mso-wrap-style:square;mso-wrap-distance-left:9pt;mso-wrap-distance-top:0;mso-wrap-distance-right:9pt;mso-wrap-distance-bottom:0;mso-position-horizontal:absolute;mso-position-horizontal-relative:text;mso-position-vertical:absolute;mso-position-vertical-relative:text" o:gfxdata="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" strokecolor="black [3200]" strokeweight="1pt">
+                      <v:stroke endarrow="block" joinstyle="miter"/>
+                    </v:shape>
+                  </w:pict>
+                </mc:Fallback>
+              </mc:AlternateContent>
+            </w:r>
+            <w:r>
+              <w:rPr>
+                <w:sz w:val="24"/>
+                <w:szCs w:val="24"/>
+              </w:rPr>
+              <w:t>F</w:t>
+            </w:r>
+          </w:p>
+        </w:tc>
+        <w:tc>
+          <w:tcPr>
+            <w:tcW w:w="992" w:type="dxa"/>
+          </w:tcPr>
+          <w:p>
+            <w:pPr>
+              <w:pStyle w:val="ListParagraph"/>
+              <w:ind w:left="0"/>
+              <w:jc w:val="both"/>
+              <w:rPr>
+                <w:sz w:val="24"/>
+                <w:szCs w:val="24"/>
+              </w:rPr>
+            </w:pPr>
+            <w:r>
+              <w:rPr>
+                <w:noProof/>
+                <w:sz w:val="24"/>
+                <w:szCs w:val="24"/>
+              </w:rPr>
+              <mc:AlternateContent>
+                <mc:Choice Requires="wps">
+                  <w:drawing>
+                    <wp:anchor distT="0" distB="0" distL="114300" distR="114300" simplePos="0" relativeHeight="251678720" behindDoc="0" locked="0" layoutInCell="1" allowOverlap="1" wp14:anchorId="097E66C5" wp14:editId="5A9E927D">
+                      <wp:simplePos x="0" y="0"/>
+                      <wp:positionH relativeFrom="column">
+                        <wp:posOffset>170180</wp:posOffset>
+                      </wp:positionH>
+                      <wp:positionV relativeFrom="paragraph">
+                        <wp:posOffset>155575</wp:posOffset>
+                      </wp:positionV>
+                      <wp:extent cx="0" cy="457200"/>
+                      <wp:effectExtent l="76200" t="38100" r="57150" b="19050"/>
+                      <wp:wrapNone/>
+                      <wp:docPr id="23" name="Straight Arrow Connector 23"/>
+                      <wp:cNvGraphicFramePr/>
+                      <a:graphic xmlns:a="http://schemas.openxmlformats.org/drawingml/2006/main">
+                        <a:graphicData uri="http://schemas.microsoft.com/office/word/2010/wordprocessingShape">
+                          <wps:wsp>
+                            <wps:cNvCnPr/>
+                            <wps:spPr>
+                              <a:xfrm flipV="1">
+                                <a:off x="0" y="0"/>
+                                <a:ext cx="0" cy="457200"/>
+                              </a:xfrm>
+                              <a:prstGeom prst="straightConnector1">
+                                <a:avLst/>
+                              </a:prstGeom>
+                              <a:ln>
+                                <a:tailEnd type="triangle"/>
+                              </a:ln>
+                            </wps:spPr>
+                            <wps:style>
+                              <a:lnRef idx="1">
+                                <a:schemeClr val="dk1"/>
+                              </a:lnRef>
+                              <a:fillRef idx="0">
+                                <a:schemeClr val="dk1"/>
+                              </a:fillRef>
+                              <a:effectRef idx="0">
+                                <a:schemeClr val="dk1"/>
+                              </a:effectRef>
+                              <a:fontRef idx="minor">
+                                <a:schemeClr val="tx1"/>
+                              </a:fontRef>
+                            </wps:style>
+                            <wps:bodyPr/>
+                          </wps:wsp>
+                        </a:graphicData>
+                      </a:graphic>
+                    </wp:anchor>
+                  </w:drawing>
+                </mc:Choice>
+                <mc:Fallback>
+                  <w:pict>
+                    <v:shape w14:anchorId="5CDBF5B1" id="Straight Arrow Connector 23" o:spid="_x0000_s1026" type="#_x0000_t32" style="position:absolute;margin-left:13.4pt;margin-top:12.25pt;width:0;height:36pt;flip:y;z-index:251678720;visibility:visible;mso-wrap-style:square;mso-wrap-distance-left:9pt;mso-wrap-distance-top:0;mso-wrap-distance-right:9pt;mso-wrap-distance-bottom:0;mso-position-horizontal:absolute;mso-position-horizontal-relative:text;mso-position-vertical:absolute;mso-position-vertical-relative:text" o:gfxdata="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" strokecolor="black [3200]" strokeweight=".5pt">
+                      <v:stroke endarrow="block" joinstyle="miter"/>
+                    </v:shape>
+                  </w:pict>
+                </mc:Fallback>
+              </mc:AlternateContent>
+            </w:r>
+            <w:r>
+              <w:rPr>
+                <w:sz w:val="24"/>
+                <w:szCs w:val="24"/>
+              </w:rPr>
+              <w:t>180</w:t>
+            </w:r>
+          </w:p>
+        </w:tc>
+      </w:tr>
+    </w:tbl>
+    <w:p>
+      <w:pPr>
+        <w:pStyle w:val="ListParagraph"/>
+        <w:jc w:val="both"/>
+        <w:rPr>
+          <w:b/>
+          <w:bCs/>
+          <w:sz w:val="24"/>
+          <w:szCs w:val="24"/>
+        </w:rPr>
+      </w:pPr>
+    </w:p>
+    <w:p>
+      <w:pPr>
+        <w:pStyle w:val="ListParagraph"/>
+        <w:jc w:val="both"/>
+        <w:rPr>
+          <w:b/>
+          <w:bCs/>
+          <w:sz w:val="24"/>
+          <w:szCs w:val="24"/>
+        </w:rPr>
+      </w:pPr>
+    </w:p>
+    <w:p>
+      <w:pPr>
+        <w:pStyle w:val="ListParagraph"/>
+        <w:jc w:val="both"/>
+        <w:rPr>
+          <w:b/>
+          <w:bCs/>
+          <w:sz w:val="24"/>
+          <w:szCs w:val="24"/>
+        </w:rPr>
+      </w:pPr>
+    </w:p>
+    <w:p>
+      <w:pPr>
+        <w:pStyle w:val="ListParagraph"/>
+        <w:numPr>
+          <w:ilvl w:val="0"/>
+          <w:numId w:val="27"/>
+        </w:numPr>
+        <w:jc w:val="both"/>
+        <w:rPr>
+          <w:b/>
+          <w:bCs/>
+          <w:sz w:val="24"/>
+          <w:szCs w:val="24"/>
+        </w:rPr>
+      </w:pPr>
+      <w:r>
+        <w:rPr>
+          <w:sz w:val="24"/>
+          <w:szCs w:val="24"/>
+        </w:rPr>
+        <w:t xml:space="preserve">A row may also be called an </w:t>
+      </w:r>
+      <w:r>
+        <w:rPr>
+          <w:b/>
+          <w:bCs/>
+          <w:sz w:val="24"/>
+          <w:szCs w:val="24"/>
+        </w:rPr>
+        <w:t>instance.</w:t>
+      </w:r>
+    </w:p>
+    <w:p>
+      <w:pPr>
+        <w:pStyle w:val="ListParagraph"/>
+        <w:numPr>
+          <w:ilvl w:val="0"/>
+          <w:numId w:val="27"/>
+        </w:numPr>
+        <w:jc w:val="both"/>
+        <w:rPr>
+          <w:b/>
+          <w:bCs/>
+          <w:sz w:val="24"/>
+          <w:szCs w:val="24"/>
+        </w:rPr>
+      </w:pPr>
+      <w:r>
+        <w:rPr>
+          <w:b/>
+          <w:bCs/>
+          <w:sz w:val="24"/>
+          <w:szCs w:val="24"/>
+        </w:rPr>
+        <w:t>INPUT VECTOR</w:t>
+      </w:r>
+      <w:r>
+        <w:rPr>
+          <w:sz w:val="24"/>
+          <w:szCs w:val="24"/>
+        </w:rPr>
+        <w:t>: A group of input variables</w:t>
+      </w:r>
+    </w:p>
+    <w:p>
+      <w:pPr>
+        <w:pStyle w:val="ListParagraph"/>
+        <w:numPr>
+          <w:ilvl w:val="0"/>
+          <w:numId w:val="27"/>
+        </w:numPr>
+        <w:jc w:val="both"/>
+        <w:rPr>
+          <w:b/>
+          <w:bCs/>
+          <w:sz w:val="24"/>
+          <w:szCs w:val="24"/>
+        </w:rPr>
+      </w:pPr>
+      <w:r>
+        <w:rPr>
+          <w:sz w:val="24"/>
+          <w:szCs w:val="24"/>
+        </w:rPr>
+        <w:t>In the computer science terms, we can understand machine learning as:</w:t>
+      </w:r>
+    </w:p>
+    <w:p>
+      <w:pPr>
+        <w:pStyle w:val="ListParagraph"/>
+        <w:ind w:left="1440"/>
+        <w:jc w:val="both"/>
+        <w:rPr>
+          <w:b/>
+          <w:bCs/>
+          <w:sz w:val="24"/>
+          <w:szCs w:val="24"/>
+        </w:rPr>
+      </w:pPr>
+      <w:r>
+        <w:rPr>
+          <w:b/>
+          <w:bCs/>
+          <w:sz w:val="24"/>
+          <w:szCs w:val="24"/>
+        </w:rPr>
+        <w:t>Output = Program</w:t>
+      </w:r>
+      <w:r>
+        <w:rPr>
+          <w:b/>
+          <w:bCs/>
+          <w:sz w:val="24"/>
+          <w:szCs w:val="24"/>
+        </w:rPr>
+        <w:t xml:space="preserve"> </w:t>
+      </w:r>
+      <w:r>
+        <w:rPr>
+          <w:b/>
+          <w:bCs/>
+          <w:sz w:val="24"/>
+          <w:szCs w:val="24"/>
+        </w:rPr>
+        <w:t xml:space="preserve">( Input </w:t>
+      </w:r>
+      <w:r>
+        <w:rPr>
+          <w:b/>
+          <w:bCs/>
+          <w:sz w:val="24"/>
+          <w:szCs w:val="24"/>
+        </w:rPr>
+        <w:t xml:space="preserve">Features </w:t>
+      </w:r>
+      <w:r>
+        <w:rPr>
+          <w:b/>
+          <w:bCs/>
+          <w:sz w:val="24"/>
+          <w:szCs w:val="24"/>
+        </w:rPr>
+        <w:t>)</w:t>
+      </w:r>
+    </w:p>
+    <w:p>
+      <w:pPr>
+        <w:jc w:val="both"/>
+        <w:rPr>
+          <w:b/>
+          <w:bCs/>
+          <w:sz w:val="26"/>
+          <w:szCs w:val="26"/>
+        </w:rPr>
+      </w:pPr>
+      <w:r>
+        <w:rPr>
+          <w:b/>
+          <w:bCs/>
+          <w:sz w:val="26"/>
+          <w:szCs w:val="26"/>
+        </w:rPr>
+        <w:br/>
+      </w:r>
+      <w:r>
+        <w:rPr>
+          <w:b/>
+          <w:bCs/>
+          <w:sz w:val="26"/>
+          <w:szCs w:val="26"/>
+        </w:rPr>
+        <w:br/>
+      </w:r>
+      <w:r>
+        <w:rPr>
+          <w:b/>
+          <w:bCs/>
+          <w:sz w:val="26"/>
+          <w:szCs w:val="26"/>
+        </w:rPr>
+        <w:t>MODULE 1</w:t>
+      </w:r>
+      <w:r>
+        <w:rPr>
+          <w:b/>
+          <w:bCs/>
+          <w:sz w:val="26"/>
+          <w:szCs w:val="26"/>
+        </w:rPr>
+        <w:t>4</w:t>
+      </w:r>
+      <w:r>
+        <w:rPr>
+          <w:b/>
+          <w:bCs/>
+          <w:sz w:val="26"/>
+          <w:szCs w:val="26"/>
+        </w:rPr>
+        <w:t>: THE STATISTICAL PERSPECTIVE</w:t>
+      </w:r>
+    </w:p>
+    <w:p>
+      <w:pPr>
+        <w:pStyle w:val="ListParagraph"/>
+        <w:numPr>
+          <w:ilvl w:val="0"/>
+          <w:numId w:val="28"/>
+        </w:numPr>
+        <w:jc w:val="both"/>
+        <w:rPr>
+          <w:b/>
+          <w:bCs/>
+          <w:sz w:val="26"/>
+          <w:szCs w:val="26"/>
+        </w:rPr>
+      </w:pPr>
+      <w:r>
+        <w:rPr>
+          <w:sz w:val="24"/>
+          <w:szCs w:val="24"/>
+        </w:rPr>
+        <w:t>In the Statistical perspective, the machine learning algorithm is trying to find a hypothetical function, f, such that:</w:t>
+      </w:r>
+    </w:p>
+    <w:p>
+      <w:pPr>
+        <w:pStyle w:val="ListParagraph"/>
+        <w:ind w:left="1440"/>
+        <w:jc w:val="center"/>
+        <w:rPr>
+          <w:b/>
+          <w:bCs/>
+          <w:sz w:val="24"/>
+          <w:szCs w:val="24"/>
+        </w:rPr>
+      </w:pPr>
+      <w:r>
+        <w:rPr>
+          <w:b/>
+          <w:bCs/>
+          <w:sz w:val="24"/>
+          <w:szCs w:val="24"/>
+        </w:rPr>
+        <w:t>Output Variables = f ( Input Variables )</w:t>
+      </w:r>
+    </w:p>
+    <w:p>
+      <w:pPr>
+        <w:pStyle w:val="NoSpacing"/>
+        <w:numPr>
+          <w:ilvl w:val="0"/>
+          <w:numId w:val="28"/>
+        </w:numPr>
+        <w:jc w:val="both"/>
+      </w:pPr>
+      <w:r>
+        <w:rPr>
+          <w:sz w:val="24"/>
+          <w:szCs w:val="24"/>
+        </w:rPr>
+        <w:t xml:space="preserve">The input variables are also called the </w:t>
+      </w:r>
+      <w:r>
+        <w:rPr>
+          <w:b/>
+          <w:bCs/>
+          <w:sz w:val="24"/>
+          <w:szCs w:val="24"/>
+        </w:rPr>
+        <w:t>independent variables</w:t>
+      </w:r>
+      <w:r>
+        <w:rPr>
+          <w:sz w:val="24"/>
+          <w:szCs w:val="24"/>
+        </w:rPr>
+        <w:t xml:space="preserve"> while the output variables are also known as the </w:t>
+      </w:r>
+      <w:r>
+        <w:rPr>
+          <w:b/>
+          <w:bCs/>
+          <w:sz w:val="24"/>
+          <w:szCs w:val="24"/>
+        </w:rPr>
+        <w:t>dependent variables</w:t>
+      </w:r>
+      <w:r>
+        <w:rPr>
+          <w:sz w:val="24"/>
+          <w:szCs w:val="24"/>
+        </w:rPr>
+        <w:t>. Thus, the above equation can be rewritten as:</w:t>
+      </w:r>
+    </w:p>
+    <w:p>
+      <w:pPr>
+        <w:pStyle w:val="NoSpacing"/>
+        <w:ind w:left="1440"/>
+        <w:jc w:val="center"/>
+      </w:pPr>
+      <w:r>
+        <w:rPr>
+          <w:b/>
+          <w:bCs/>
+          <w:sz w:val="24"/>
+          <w:szCs w:val="24"/>
+        </w:rPr>
+        <w:t>Dependent Variables = f ( Independent Variables )</w:t>
+      </w:r>
+    </w:p>
+    <w:p>
+      <w:pPr>
+        <w:pStyle w:val="NoSpacing"/>
+        <w:numPr>
+          <w:ilvl w:val="0"/>
+          <w:numId w:val="28"/>
+        </w:numPr>
+        <w:jc w:val="both"/>
+      </w:pPr>
+      <w:r>
+        <w:rPr>
+          <w:sz w:val="24"/>
+          <w:szCs w:val="24"/>
+        </w:rPr>
+        <w:t xml:space="preserve">Often the output variable is represented with the alphabet </w:t>
+      </w:r>
+      <w:r>
+        <w:rPr>
+          <w:b/>
+          <w:bCs/>
+          <w:sz w:val="24"/>
+          <w:szCs w:val="24"/>
+        </w:rPr>
+        <w:t>Y</w:t>
+      </w:r>
+      <w:r>
+        <w:rPr>
+          <w:b/>
+          <w:bCs/>
+          <w:sz w:val="24"/>
+          <w:szCs w:val="24"/>
+        </w:rPr>
+        <w:t xml:space="preserve"> </w:t>
+      </w:r>
+      <w:r>
+        <w:rPr>
+          <w:sz w:val="24"/>
+          <w:szCs w:val="24"/>
+        </w:rPr>
+        <w:t>and the input variable is represented with the alphabet X. So, the above equation is commonly represented with the shorthand as:</w:t>
+      </w:r>
+    </w:p>
+    <w:p>
+      <w:pPr>
+        <w:pStyle w:val="NoSpacing"/>
+        <w:ind w:left="1440"/>
+        <w:jc w:val="center"/>
+        <w:rPr>
+          <w:b/>
+          <w:bCs/>
+          <w:sz w:val="24"/>
+          <w:szCs w:val="24"/>
+        </w:rPr>
+      </w:pPr>
+      <w:r>
+        <w:rPr>
+          <w:b/>
+          <w:bCs/>
+          <w:sz w:val="24"/>
+          <w:szCs w:val="24"/>
+        </w:rPr>
+        <w:t>Y = f ( X )</w:t>
+      </w:r>
+    </w:p>
+    <w:p>
+      <w:pPr>
+        <w:pStyle w:val="NoSpacing"/>
+        <w:rPr>
+          <w:b/>
+          <w:bCs/>
+          <w:sz w:val="24"/>
+          <w:szCs w:val="24"/>
+        </w:rPr>
+      </w:pPr>
+    </w:p>
+    <w:p>
+      <w:pPr>
+        <w:pStyle w:val="NoSpacing"/>
+        <w:rPr>
+          <w:b/>
+          <w:bCs/>
+          <w:sz w:val="24"/>
+          <w:szCs w:val="24"/>
+        </w:rPr>
+      </w:pPr>
+    </w:p>
+    <w:p>
+      <w:pPr>
+        <w:pStyle w:val="NoSpacing"/>
+        <w:rPr>
+          <w:b/>
+          <w:bCs/>
+          <w:sz w:val="26"/>
+          <w:szCs w:val="26"/>
+        </w:rPr>
+      </w:pPr>
+      <w:r>
+        <w:rPr>
+          <w:b/>
+          <w:bCs/>
+          <w:sz w:val="26"/>
+          <w:szCs w:val="26"/>
+        </w:rPr>
+        <w:t>MODULE 1</w:t>
+      </w:r>
+      <w:r>
+        <w:rPr>
+          <w:b/>
+          <w:bCs/>
+          <w:sz w:val="26"/>
+          <w:szCs w:val="26"/>
+        </w:rPr>
+        <w:t>5</w:t>
+      </w:r>
+      <w:r>
+        <w:rPr>
+          <w:b/>
+          <w:bCs/>
+          <w:sz w:val="26"/>
+          <w:szCs w:val="26"/>
+        </w:rPr>
+        <w:t>: THE TOOLS FOR MACHINE LEARNING</w:t>
+      </w:r>
+    </w:p>
+    <w:p>
+      <w:pPr>
+        <w:pStyle w:val="NoSpacing"/>
+        <w:rPr>
+          <w:b/>
+          <w:bCs/>
+          <w:sz w:val="26"/>
+          <w:szCs w:val="26"/>
+        </w:rPr>
+      </w:pPr>
+    </w:p>
+    <w:p>
+      <w:pPr>
+        <w:pStyle w:val="NoSpacing"/>
+        <w:numPr>
+          <w:ilvl w:val="0"/>
+          <w:numId w:val="28"/>
+        </w:numPr>
+        <w:rPr>
+          <w:b/>
+          <w:bCs/>
+          <w:sz w:val="24"/>
+          <w:szCs w:val="24"/>
+        </w:rPr>
+      </w:pPr>
+      <w:r>
+        <w:rPr>
+          <w:sz w:val="24"/>
+          <w:szCs w:val="24"/>
+        </w:rPr>
+        <w:t xml:space="preserve">Let’s take a look at some of the </w:t>
+      </w:r>
+      <w:r>
+        <w:rPr>
+          <w:sz w:val="24"/>
+          <w:szCs w:val="24"/>
+        </w:rPr>
+        <w:t>most popular libraries and tools which form an integral part of any Machine Learning Ecosystem.</w:t>
+      </w:r>
+    </w:p>
+    <w:p>
+      <w:pPr>
+        <w:pStyle w:val="NoSpacing"/>
+        <w:ind w:left="720"/>
+        <w:rPr>
+          <w:b/>
+          <w:bCs/>
+          <w:sz w:val="24"/>
+          <w:szCs w:val="24"/>
+        </w:rPr>
+      </w:pPr>
+    </w:p>
+    <w:tbl>
+      <w:tblPr>
+        <w:tblStyle w:val="TableGrid"/>
+        <w:tblW w:w="0" w:type="auto"/>
+        <w:tblInd w:w="720" w:type="dxa"/>
+        <w:tblLook w:val="04A0" w:firstRow="1" w:lastRow="0" w:firstColumn="1" w:lastColumn="0" w:noHBand="0" w:noVBand="1"/>
+      </w:tblPr>
+      <w:tblGrid>
+        <w:gridCol w:w="2536"/>
+        <w:gridCol w:w="3003"/>
+        <w:gridCol w:w="2757"/>
+      </w:tblGrid>
+      <w:tr>
+        <w:tc>
+          <w:tcPr>
+            <w:tcW w:w="2536" w:type="dxa"/>
+          </w:tcPr>
+          <w:p>
+            <w:pPr>
+              <w:pStyle w:val="NoSpacing"/>
+              <w:rPr>
+                <w:b/>
+                <w:bCs/>
+                <w:sz w:val="24"/>
+                <w:szCs w:val="24"/>
+              </w:rPr>
+            </w:pPr>
+            <w:r>
+              <w:rPr>
+                <w:b/>
+                <w:bCs/>
+                <w:sz w:val="24"/>
+                <w:szCs w:val="24"/>
+              </w:rPr>
+              <w:t>Tool/Library Category</w:t>
+            </w:r>
+          </w:p>
+        </w:tc>
+        <w:tc>
+          <w:tcPr>
+            <w:tcW w:w="3003" w:type="dxa"/>
+          </w:tcPr>
+          <w:p>
+            <w:pPr>
+              <w:pStyle w:val="NoSpacing"/>
+              <w:rPr>
+                <w:b/>
+                <w:bCs/>
+                <w:sz w:val="24"/>
+                <w:szCs w:val="24"/>
+              </w:rPr>
+            </w:pPr>
+            <w:r>
+              <w:rPr>
+                <w:b/>
+                <w:bCs/>
+                <w:sz w:val="24"/>
+                <w:szCs w:val="24"/>
+              </w:rPr>
+              <w:t>Tool/Library Name</w:t>
+            </w:r>
+          </w:p>
+        </w:tc>
+        <w:tc>
+          <w:tcPr>
+            <w:tcW w:w="2757" w:type="dxa"/>
+          </w:tcPr>
+          <w:p>
+            <w:pPr>
+              <w:pStyle w:val="NoSpacing"/>
+              <w:rPr>
+                <w:b/>
+                <w:bCs/>
+                <w:sz w:val="24"/>
+                <w:szCs w:val="24"/>
+              </w:rPr>
+            </w:pPr>
+            <w:r>
+              <w:rPr>
+                <w:b/>
+                <w:bCs/>
+                <w:sz w:val="24"/>
+                <w:szCs w:val="24"/>
+              </w:rPr>
+              <w:t>Description</w:t>
+            </w:r>
+          </w:p>
+        </w:tc>
+      </w:tr>
+      <w:tr>
+        <w:tc>
+          <w:tcPr>
+            <w:tcW w:w="2536" w:type="dxa"/>
+            <w:vMerge w:val="restart"/>
+          </w:tcPr>
+          <w:p>
+            <w:pPr>
+              <w:pStyle w:val="NoSpacing"/>
+              <w:spacing w:before="240" w:line="276" w:lineRule="auto"/>
+              <w:jc w:val="center"/>
+              <w:rPr>
+                <w:sz w:val="24"/>
+                <w:szCs w:val="24"/>
+              </w:rPr>
+            </w:pPr>
+            <w:r>
+              <w:rPr>
+                <w:sz w:val="24"/>
+                <w:szCs w:val="24"/>
+              </w:rPr>
+              <w:t>Libraries</w:t>
+            </w:r>
+          </w:p>
+        </w:tc>
+        <w:tc>
+          <w:tcPr>
+            <w:tcW w:w="3003" w:type="dxa"/>
+          </w:tcPr>
+          <w:p>
+            <w:pPr>
+              <w:pStyle w:val="NoSpacing"/>
+              <w:spacing w:line="276" w:lineRule="auto"/>
+              <w:rPr>
+                <w:sz w:val="24"/>
+                <w:szCs w:val="24"/>
+              </w:rPr>
+            </w:pPr>
+            <w:r>
+              <w:rPr>
+                <w:sz w:val="24"/>
+                <w:szCs w:val="24"/>
+              </w:rPr>
+              <w:t>Scikit-Learn</w:t>
+            </w:r>
+          </w:p>
+        </w:tc>
+        <w:tc>
+          <w:tcPr>
+            <w:tcW w:w="2757" w:type="dxa"/>
+          </w:tcPr>
+          <w:p>
+            <w:pPr>
+              <w:pStyle w:val="NoSpacing"/>
+              <w:spacing w:line="276" w:lineRule="auto"/>
+              <w:rPr>
+                <w:sz w:val="24"/>
+                <w:szCs w:val="24"/>
+              </w:rPr>
+            </w:pPr>
+            <w:r>
+              <w:rPr>
+                <w:sz w:val="24"/>
+                <w:szCs w:val="24"/>
+              </w:rPr>
+              <w:t>Classical ML library</w:t>
+            </w:r>
+          </w:p>
+        </w:tc>
+      </w:tr>
+      <w:tr>
+        <w:tc>
+          <w:tcPr>
+            <w:tcW w:w="2536" w:type="dxa"/>
+            <w:vMerge/>
+          </w:tcPr>
+          <w:p>
+            <w:pPr>
+              <w:pStyle w:val="NoSpacing"/>
+              <w:spacing w:line="276" w:lineRule="auto"/>
+              <w:rPr>
+                <w:sz w:val="24"/>
+                <w:szCs w:val="24"/>
+              </w:rPr>
+            </w:pPr>
+          </w:p>
+        </w:tc>
+        <w:tc>
+          <w:tcPr>
+            <w:tcW w:w="3003" w:type="dxa"/>
+          </w:tcPr>
+          <w:p>
+            <w:pPr>
+              <w:pStyle w:val="NoSpacing"/>
+              <w:numPr>
+                <w:ilvl w:val="0"/>
+                <w:numId w:val="28"/>
+              </w:numPr>
+              <w:spacing w:line="276" w:lineRule="auto"/>
+              <w:rPr>
+                <w:sz w:val="24"/>
+                <w:szCs w:val="24"/>
+              </w:rPr>
+            </w:pPr>
+            <w:r>
+              <w:rPr>
+                <w:sz w:val="24"/>
+                <w:szCs w:val="24"/>
+              </w:rPr>
+              <w:t>TensorFlow</w:t>
+            </w:r>
+          </w:p>
+          <w:p>
+            <w:pPr>
+              <w:pStyle w:val="NoSpacing"/>
+              <w:numPr>
+                <w:ilvl w:val="0"/>
+                <w:numId w:val="28"/>
+              </w:numPr>
+              <w:spacing w:line="276" w:lineRule="auto"/>
+              <w:rPr>
+                <w:sz w:val="24"/>
+                <w:szCs w:val="24"/>
+              </w:rPr>
+            </w:pPr>
+            <w:r>
+              <w:rPr>
+                <w:sz w:val="24"/>
+                <w:szCs w:val="24"/>
+              </w:rPr>
+              <w:t>Keras</w:t>
+            </w:r>
+          </w:p>
+          <w:p>
+            <w:pPr>
+              <w:pStyle w:val="NoSpacing"/>
+              <w:numPr>
+                <w:ilvl w:val="0"/>
+                <w:numId w:val="28"/>
+              </w:numPr>
+              <w:spacing w:line="276" w:lineRule="auto"/>
+              <w:rPr>
+                <w:sz w:val="24"/>
+                <w:szCs w:val="24"/>
+              </w:rPr>
+            </w:pPr>
+            <w:r>
+              <w:rPr>
+                <w:sz w:val="24"/>
+                <w:szCs w:val="24"/>
+              </w:rPr>
+              <w:t>PyTorch</w:t>
+            </w:r>
+          </w:p>
+        </w:tc>
+        <w:tc>
+          <w:tcPr>
+            <w:tcW w:w="2757" w:type="dxa"/>
+          </w:tcPr>
+          <w:p>
+            <w:pPr>
+              <w:pStyle w:val="NoSpacing"/>
+              <w:spacing w:line="276" w:lineRule="auto"/>
+              <w:rPr>
+                <w:sz w:val="24"/>
+                <w:szCs w:val="24"/>
+              </w:rPr>
+            </w:pPr>
+            <w:r>
+              <w:rPr>
+                <w:sz w:val="24"/>
+                <w:szCs w:val="24"/>
+              </w:rPr>
+              <w:t>Deep Learning libraries</w:t>
+            </w:r>
+          </w:p>
+        </w:tc>
+      </w:tr>
+      <w:tr>
+        <w:tc>
+          <w:tcPr>
+            <w:tcW w:w="2536" w:type="dxa"/>
+          </w:tcPr>
+          <w:p>
+            <w:pPr>
+              <w:pStyle w:val="NoSpacing"/>
+              <w:spacing w:line="276" w:lineRule="auto"/>
+              <w:jc w:val="center"/>
+              <w:rPr>
+                <w:sz w:val="24"/>
+                <w:szCs w:val="24"/>
+              </w:rPr>
+            </w:pPr>
+            <w:r>
+              <w:rPr>
+                <w:sz w:val="24"/>
+                <w:szCs w:val="24"/>
+              </w:rPr>
+              <w:t>Development Environments</w:t>
+            </w:r>
+          </w:p>
+        </w:tc>
+        <w:tc>
+          <w:tcPr>
+            <w:tcW w:w="3003" w:type="dxa"/>
+          </w:tcPr>
+          <w:p>
+            <w:pPr>
+              <w:pStyle w:val="NoSpacing"/>
+              <w:numPr>
+                <w:ilvl w:val="0"/>
+                <w:numId w:val="29"/>
+              </w:numPr>
+              <w:spacing w:line="276" w:lineRule="auto"/>
+              <w:rPr>
+                <w:sz w:val="24"/>
+                <w:szCs w:val="24"/>
+              </w:rPr>
+            </w:pPr>
+            <w:r>
+              <w:rPr>
+                <w:sz w:val="24"/>
+                <w:szCs w:val="24"/>
+              </w:rPr>
+              <w:t>Jupyter Notebooks</w:t>
+            </w:r>
+          </w:p>
+          <w:p>
+            <w:pPr>
+              <w:pStyle w:val="NoSpacing"/>
+              <w:numPr>
+                <w:ilvl w:val="0"/>
+                <w:numId w:val="29"/>
+              </w:numPr>
+              <w:spacing w:line="276" w:lineRule="auto"/>
+              <w:rPr>
+                <w:sz w:val="24"/>
+                <w:szCs w:val="24"/>
+              </w:rPr>
+            </w:pPr>
+            <w:r>
+              <w:rPr>
+                <w:sz w:val="24"/>
+                <w:szCs w:val="24"/>
+              </w:rPr>
+              <w:t>Azure Notebooks</w:t>
+            </w:r>
+          </w:p>
+          <w:p>
+            <w:pPr>
+              <w:pStyle w:val="NoSpacing"/>
+              <w:numPr>
+                <w:ilvl w:val="0"/>
+                <w:numId w:val="29"/>
+              </w:numPr>
+              <w:spacing w:line="276" w:lineRule="auto"/>
+              <w:rPr>
+                <w:sz w:val="24"/>
+                <w:szCs w:val="24"/>
+              </w:rPr>
+            </w:pPr>
+            <w:r>
+              <w:rPr>
+                <w:sz w:val="24"/>
+                <w:szCs w:val="24"/>
+              </w:rPr>
+              <w:t>Azure Databricks</w:t>
+            </w:r>
+          </w:p>
+          <w:p>
+            <w:pPr>
+              <w:pStyle w:val="NoSpacing"/>
+              <w:numPr>
+                <w:ilvl w:val="0"/>
+                <w:numId w:val="29"/>
+              </w:numPr>
+              <w:spacing w:line="276" w:lineRule="auto"/>
+              <w:rPr>
+                <w:sz w:val="24"/>
+                <w:szCs w:val="24"/>
+              </w:rPr>
+            </w:pPr>
+            <w:r>
+              <w:rPr>
+                <w:sz w:val="24"/>
+                <w:szCs w:val="24"/>
+              </w:rPr>
+              <w:t>Visual Studio</w:t>
+            </w:r>
+          </w:p>
+          <w:p>
+            <w:pPr>
+              <w:pStyle w:val="NoSpacing"/>
+              <w:numPr>
+                <w:ilvl w:val="0"/>
+                <w:numId w:val="29"/>
+              </w:numPr>
+              <w:spacing w:line="276" w:lineRule="auto"/>
+              <w:rPr>
+                <w:sz w:val="24"/>
+                <w:szCs w:val="24"/>
+              </w:rPr>
+            </w:pPr>
+            <w:r>
+              <w:rPr>
+                <w:sz w:val="24"/>
+                <w:szCs w:val="24"/>
+              </w:rPr>
+              <w:t>Visual Studio Code</w:t>
+            </w:r>
+          </w:p>
+        </w:tc>
+        <w:tc>
+          <w:tcPr>
+            <w:tcW w:w="2757" w:type="dxa"/>
+          </w:tcPr>
+          <w:p>
+            <w:pPr>
+              <w:pStyle w:val="NoSpacing"/>
+              <w:spacing w:line="276" w:lineRule="auto"/>
+              <w:rPr>
+                <w:sz w:val="24"/>
+                <w:szCs w:val="24"/>
+              </w:rPr>
+            </w:pPr>
+            <w:r>
+              <w:rPr>
+                <w:sz w:val="24"/>
+                <w:szCs w:val="24"/>
+              </w:rPr>
+              <w:t>Provide interface to build, train and test your model by writing code.</w:t>
+            </w:r>
+          </w:p>
+        </w:tc>
+      </w:tr>
+      <w:tr>
+        <w:tc>
+          <w:tcPr>
+            <w:tcW w:w="2536" w:type="dxa"/>
+          </w:tcPr>
+          <w:p>
+            <w:pPr>
+              <w:pStyle w:val="NoSpacing"/>
+              <w:spacing w:line="276" w:lineRule="auto"/>
+              <w:jc w:val="center"/>
+              <w:rPr>
+                <w:sz w:val="24"/>
+                <w:szCs w:val="24"/>
+              </w:rPr>
+            </w:pPr>
+            <w:r>
+              <w:rPr>
+                <w:sz w:val="24"/>
+                <w:szCs w:val="24"/>
+              </w:rPr>
+              <w:t>Cloud Services</w:t>
+            </w:r>
+          </w:p>
+        </w:tc>
+        <w:tc>
+          <w:tcPr>
+            <w:tcW w:w="3003" w:type="dxa"/>
+          </w:tcPr>
+          <w:p>
+            <w:pPr>
+              <w:pStyle w:val="NoSpacing"/>
+              <w:numPr>
+                <w:ilvl w:val="0"/>
+                <w:numId w:val="29"/>
+              </w:numPr>
+              <w:spacing w:line="276" w:lineRule="auto"/>
+              <w:rPr>
+                <w:sz w:val="24"/>
+                <w:szCs w:val="24"/>
+              </w:rPr>
+            </w:pPr>
+            <w:r>
+              <w:rPr>
+                <w:sz w:val="24"/>
+                <w:szCs w:val="24"/>
+              </w:rPr>
+              <w:t>Microsoft Azure Machine Learning</w:t>
+            </w:r>
+          </w:p>
+          <w:p>
+            <w:pPr>
+              <w:pStyle w:val="NoSpacing"/>
+              <w:numPr>
+                <w:ilvl w:val="0"/>
+                <w:numId w:val="29"/>
+              </w:numPr>
+              <w:spacing w:line="276" w:lineRule="auto"/>
+              <w:rPr>
+                <w:sz w:val="24"/>
+                <w:szCs w:val="24"/>
+              </w:rPr>
+            </w:pPr>
+            <w:r>
+              <w:rPr>
+                <w:sz w:val="24"/>
+                <w:szCs w:val="24"/>
+              </w:rPr>
+              <w:t>AWS</w:t>
+            </w:r>
+          </w:p>
+          <w:p>
+            <w:pPr>
+              <w:pStyle w:val="NoSpacing"/>
+              <w:numPr>
+                <w:ilvl w:val="0"/>
+                <w:numId w:val="29"/>
+              </w:numPr>
+              <w:spacing w:line="276" w:lineRule="auto"/>
+              <w:rPr>
+                <w:sz w:val="24"/>
+                <w:szCs w:val="24"/>
+              </w:rPr>
+            </w:pPr>
+            <w:r>
+              <w:rPr>
+                <w:sz w:val="24"/>
+                <w:szCs w:val="24"/>
+              </w:rPr>
+              <w:t>GCP</w:t>
+            </w:r>
+          </w:p>
+        </w:tc>
+        <w:tc>
+          <w:tcPr>
+            <w:tcW w:w="2757" w:type="dxa"/>
+          </w:tcPr>
+          <w:p>
+            <w:pPr>
+              <w:pStyle w:val="NoSpacing"/>
+              <w:spacing w:line="276" w:lineRule="auto"/>
+              <w:rPr>
+                <w:sz w:val="24"/>
+                <w:szCs w:val="24"/>
+              </w:rPr>
+            </w:pPr>
+            <w:r>
+              <w:rPr>
+                <w:sz w:val="24"/>
+                <w:szCs w:val="24"/>
+              </w:rPr>
+              <w:t>Service providers which allow you to develop and deploy your ML models on Cloud.</w:t>
+            </w:r>
+          </w:p>
+        </w:tc>
+      </w:tr>
+    </w:tbl>
+    <w:p>
+      <w:pPr>
+        <w:pStyle w:val="NoSpacing"/>
+        <w:rPr>
+          <w:b/>
+          <w:bCs/>
+          <w:sz w:val="24"/>
+          <w:szCs w:val="24"/>
+        </w:rPr>
+      </w:pPr>
+    </w:p>
+    <w:p>
+      <w:pPr>
+        <w:pStyle w:val="NoSpacing"/>
+        <w:numPr>
+          <w:ilvl w:val="0"/>
+          <w:numId w:val="32"/>
+        </w:numPr>
+        <w:jc w:val="both"/>
+        <w:rPr>
+          <w:b/>
+          <w:bCs/>
+          <w:sz w:val="24"/>
+          <w:szCs w:val="24"/>
+        </w:rPr>
+      </w:pPr>
+      <w:r>
+        <w:rPr>
+          <w:sz w:val="24"/>
+          <w:szCs w:val="24"/>
+        </w:rPr>
+        <w:t>Microsoft Azure provides environment for both development and deployment (operationalization) of your model.</w:t>
+      </w:r>
+    </w:p>
+    <w:p>
+      <w:pPr>
+        <w:pStyle w:val="NoSpacing"/>
+        <w:numPr>
+          <w:ilvl w:val="0"/>
+          <w:numId w:val="32"/>
+        </w:numPr>
+        <w:jc w:val="both"/>
+        <w:rPr>
+          <w:b/>
+          <w:bCs/>
+          <w:sz w:val="24"/>
+          <w:szCs w:val="24"/>
+        </w:rPr>
+      </w:pPr>
+      <w:r>
+        <w:rPr>
+          <w:sz w:val="24"/>
+          <w:szCs w:val="24"/>
+        </w:rPr>
+        <w:t>Below are the different tools/options provided for training your ML model.</w:t>
+      </w:r>
+    </w:p>
+    <w:p>
+      <w:pPr>
+        <w:pStyle w:val="NoSpacing"/>
+        <w:rPr>
+          <w:b/>
+          <w:bCs/>
+          <w:sz w:val="24"/>
+          <w:szCs w:val="24"/>
+        </w:rPr>
+      </w:pPr>
+      <w:r>
+        <w:rPr>
+          <w:noProof/>
+        </w:rPr>
+        <w:drawing>
+          <wp:inline distT="0" distB="0" distL="0" distR="0" wp14:anchorId="6B25FFC0" wp14:editId="471C78B7">
+            <wp:extent cx="6100572" cy="1573618"/>
+            <wp:effectExtent l="0" t="0" r="0" b="7620"/>
+            <wp:docPr id="24" name="Picture 24"/>
+            <wp:cNvGraphicFramePr>
+              <a:graphicFrameLocks xmlns:a="http://schemas.openxmlformats.org/drawingml/2006/main" noChangeAspect="1"/>
+            </wp:cNvGraphicFramePr>
+            <a:graphic xmlns:a="http://schemas.openxmlformats.org/drawingml/2006/main">
+              <a:graphicData uri="http://schemas.openxmlformats.org/drawingml/2006/picture">
+                <pic:pic xmlns:pic="http://schemas.openxmlformats.org/drawingml/2006/picture">
+                  <pic:nvPicPr>
+                    <pic:cNvPr id="1" name=""/>
+                    <pic:cNvPicPr/>
+                  </pic:nvPicPr>
+                  <pic:blipFill>
+                    <a:blip r:embed="rId26"/>
+                    <a:stretch>
+                      <a:fillRect/>
+                    </a:stretch>
+                  </pic:blipFill>
+                  <pic:spPr>
+                    <a:xfrm>
+                      <a:off x="0" y="0"/>
+                      <a:ext cx="6245700" cy="1611053"/>
+                    </a:xfrm>
+                    <a:prstGeom prst="rect">
+                      <a:avLst/>
+                    </a:prstGeom>
+                  </pic:spPr>
+                </pic:pic>
+              </a:graphicData>
+            </a:graphic>
+          </wp:inline>
+        </w:drawing>
+      </w:r>
+    </w:p>
+    <w:p>
+      <w:pPr>
+        <w:pStyle w:val="NoSpacing"/>
+        <w:ind w:left="360"/>
+        <w:rPr>
+          <w:b/>
+          <w:bCs/>
+          <w:sz w:val="24"/>
+          <w:szCs w:val="24"/>
+        </w:rPr>
+      </w:pPr>
+    </w:p>
+    <w:p>
+      <w:pPr>
+        <w:pStyle w:val="NoSpacing"/>
+        <w:numPr>
+          <w:ilvl w:val="0"/>
+          <w:numId w:val="35"/>
+        </w:numPr>
+        <w:rPr>
+          <w:b/>
+          <w:bCs/>
+          <w:sz w:val="24"/>
+          <w:szCs w:val="24"/>
+        </w:rPr>
+      </w:pPr>
+      <w:r>
+        <w:rPr>
+          <w:sz w:val="24"/>
+          <w:szCs w:val="24"/>
+        </w:rPr>
+        <w:t>After training your model, you can also deploy/operationalize your model using different tools/options provided by Microsoft Azure.</w:t>
+      </w:r>
+    </w:p>
+    <w:p>
+      <w:pPr>
+        <w:pStyle w:val="NoSpacing"/>
+        <w:ind w:left="720"/>
+        <w:rPr>
+          <w:b/>
+          <w:bCs/>
+          <w:sz w:val="24"/>
+          <w:szCs w:val="24"/>
+        </w:rPr>
+      </w:pPr>
+    </w:p>
+    <w:p>
+      <w:pPr>
+        <w:pStyle w:val="NoSpacing"/>
+        <w:rPr>
+          <w:b/>
+          <w:bCs/>
+          <w:sz w:val="24"/>
+          <w:szCs w:val="24"/>
+        </w:rPr>
+      </w:pPr>
+      <w:r>
+        <w:rPr>
+          <w:noProof/>
+        </w:rPr>
+        <w:drawing>
+          <wp:inline distT="0" distB="0" distL="0" distR="0" wp14:anchorId="5280274F" wp14:editId="096F7F60">
+            <wp:extent cx="6049645" cy="1467293"/>
+            <wp:effectExtent l="0" t="0" r="0" b="0"/>
+            <wp:docPr id="26" name="Picture 26"/>
+            <wp:cNvGraphicFramePr>
+              <a:graphicFrameLocks xmlns:a="http://schemas.openxmlformats.org/drawingml/2006/main" noChangeAspect="1"/>
+            </wp:cNvGraphicFramePr>
+            <a:graphic xmlns:a="http://schemas.openxmlformats.org/drawingml/2006/main">
+              <a:graphicData uri="http://schemas.openxmlformats.org/drawingml/2006/picture">
+                <pic:pic xmlns:pic="http://schemas.openxmlformats.org/drawingml/2006/picture">
+                  <pic:nvPicPr>
+                    <pic:cNvPr id="0" name="Picture 3"/>
+                    <pic:cNvPicPr>
+                      <a:picLocks noChangeAspect="1" noChangeArrowheads="1"/>
+                    </pic:cNvPicPr>
+                  </pic:nvPicPr>
+                  <pic:blipFill>
+                    <a:blip r:embed="rId27">
+                      <a:extLst>
+                        <a:ext uri="{28A0092B-C50C-407E-A947-70E740481C1C}">
+                          <a14:useLocalDpi xmlns:a14="http://schemas.microsoft.com/office/drawing/2010/main" val="0"/>
+                        </a:ext>
+                      </a:extLst>
+                    </a:blip>
+                    <a:srcRect/>
+                    <a:stretch>
+                      <a:fillRect/>
+                    </a:stretch>
+                  </pic:blipFill>
+                  <pic:spPr bwMode="auto">
+                    <a:xfrm>
+                      <a:off x="0" y="0"/>
+                      <a:ext cx="6086524" cy="1476238"/>
+                    </a:xfrm>
+                    <a:prstGeom prst="rect">
+                      <a:avLst/>
+                    </a:prstGeom>
+                    <a:noFill/>
+                    <a:ln>
+                      <a:noFill/>
+                    </a:ln>
+                  </pic:spPr>
+                </pic:pic>
+              </a:graphicData>
+            </a:graphic>
+          </wp:inline>
+        </w:drawing>
       </w:r>
     </w:p>
     <w:sectPr>
@@ -12468,6 +14867,119 @@
     </w:lvl>
   </w:abstractNum>
   <w:abstractNum w:abstractNumId="9" w15:restartNumberingAfterBreak="0">
+    <w:nsid w:val="12BE3E1B"/>
+    <w:multiLevelType w:val="hybridMultilevel"/>
+    <w:tmpl w:val="BDA4BBD2"/>
+    <w:lvl w:ilvl="0" w:tplc="40090001">
+      <w:start w:val="1"/>
+      <w:numFmt w:val="bullet"/>
+      <w:lvlText w:val=""/>
+      <w:lvlJc w:val="left"/>
+      <w:pPr>
+        <w:ind w:left="720" w:hanging="360"/>
+      </w:pPr>
+      <w:rPr>
+        <w:rFonts w:ascii="Symbol" w:hAnsi="Symbol" w:hint="default"/>
+      </w:rPr>
+    </w:lvl>
+    <w:lvl w:ilvl="1" w:tplc="40090003">
+      <w:start w:val="1"/>
+      <w:numFmt w:val="bullet"/>
+      <w:lvlText w:val="o"/>
+      <w:lvlJc w:val="left"/>
+      <w:pPr>
+        <w:ind w:left="1440" w:hanging="360"/>
+      </w:pPr>
+      <w:rPr>
+        <w:rFonts w:ascii="Courier New" w:hAnsi="Courier New" w:cs="Courier New" w:hint="default"/>
+      </w:rPr>
+    </w:lvl>
+    <w:lvl w:ilvl="2" w:tplc="40090005">
+      <w:start w:val="1"/>
+      <w:numFmt w:val="bullet"/>
+      <w:lvlText w:val=""/>
+      <w:lvlJc w:val="left"/>
+      <w:pPr>
+        <w:ind w:left="2160" w:hanging="360"/>
+      </w:pPr>
+      <w:rPr>
+        <w:rFonts w:ascii="Wingdings" w:hAnsi="Wingdings" w:hint="default"/>
+      </w:rPr>
+    </w:lvl>
+    <w:lvl w:ilvl="3" w:tplc="40090001">
+      <w:start w:val="1"/>
+      <w:numFmt w:val="bullet"/>
+      <w:lvlText w:val=""/>
+      <w:lvlJc w:val="left"/>
+      <w:pPr>
+        <w:ind w:left="2880" w:hanging="360"/>
+      </w:pPr>
+      <w:rPr>
+        <w:rFonts w:ascii="Symbol" w:hAnsi="Symbol" w:hint="default"/>
+      </w:rPr>
+    </w:lvl>
+    <w:lvl w:ilvl="4" w:tplc="40090003" w:tentative="1">
+      <w:start w:val="1"/>
+      <w:numFmt w:val="bullet"/>
+      <w:lvlText w:val="o"/>
+      <w:lvlJc w:val="left"/>
+      <w:pPr>
+        <w:ind w:left="3600" w:hanging="360"/>
+      </w:pPr>
+      <w:rPr>
+        <w:rFonts w:ascii="Courier New" w:hAnsi="Courier New" w:cs="Courier New" w:hint="default"/>
+      </w:rPr>
+    </w:lvl>
+    <w:lvl w:ilvl="5" w:tplc="40090005" w:tentative="1">
+      <w:start w:val="1"/>
+      <w:numFmt w:val="bullet"/>
+      <w:lvlText w:val=""/>
+      <w:lvlJc w:val="left"/>
+      <w:pPr>
+        <w:ind w:left="4320" w:hanging="360"/>
+      </w:pPr>
+      <w:rPr>
+        <w:rFonts w:ascii="Wingdings" w:hAnsi="Wingdings" w:hint="default"/>
+      </w:rPr>
+    </w:lvl>
+    <w:lvl w:ilvl="6" w:tplc="40090001" w:tentative="1">
+      <w:start w:val="1"/>
+      <w:numFmt w:val="bullet"/>
+      <w:lvlText w:val=""/>
+      <w:lvlJc w:val="left"/>
+      <w:pPr>
+        <w:ind w:left="5040" w:hanging="360"/>
+      </w:pPr>
+      <w:rPr>
+        <w:rFonts w:ascii="Symbol" w:hAnsi="Symbol" w:hint="default"/>
+      </w:rPr>
+    </w:lvl>
+    <w:lvl w:ilvl="7" w:tplc="40090003" w:tentative="1">
+      <w:start w:val="1"/>
+      <w:numFmt w:val="bullet"/>
+      <w:lvlText w:val="o"/>
+      <w:lvlJc w:val="left"/>
+      <w:pPr>
+        <w:ind w:left="5760" w:hanging="360"/>
+      </w:pPr>
+      <w:rPr>
+        <w:rFonts w:ascii="Courier New" w:hAnsi="Courier New" w:cs="Courier New" w:hint="default"/>
+      </w:rPr>
+    </w:lvl>
+    <w:lvl w:ilvl="8" w:tplc="40090005" w:tentative="1">
+      <w:start w:val="1"/>
+      <w:numFmt w:val="bullet"/>
+      <w:lvlText w:val=""/>
+      <w:lvlJc w:val="left"/>
+      <w:pPr>
+        <w:ind w:left="6480" w:hanging="360"/>
+      </w:pPr>
+      <w:rPr>
+        <w:rFonts w:ascii="Wingdings" w:hAnsi="Wingdings" w:hint="default"/>
+      </w:rPr>
+    </w:lvl>
+  </w:abstractNum>
+  <w:abstractNum w:abstractNumId="10" w15:restartNumberingAfterBreak="0">
     <w:nsid w:val="13141196"/>
     <w:multiLevelType w:val="hybridMultilevel"/>
     <w:tmpl w:val="A0F42738"/>
@@ -12580,7 +15092,233 @@
       </w:rPr>
     </w:lvl>
   </w:abstractNum>
-  <w:abstractNum w:abstractNumId="10" w15:restartNumberingAfterBreak="0">
+  <w:abstractNum w:abstractNumId="11" w15:restartNumberingAfterBreak="0">
+    <w:nsid w:val="13154056"/>
+    <w:multiLevelType w:val="hybridMultilevel"/>
+    <w:tmpl w:val="D6A2AC78"/>
+    <w:lvl w:ilvl="0" w:tplc="40090001">
+      <w:start w:val="1"/>
+      <w:numFmt w:val="bullet"/>
+      <w:lvlText w:val=""/>
+      <w:lvlJc w:val="left"/>
+      <w:pPr>
+        <w:ind w:left="720" w:hanging="360"/>
+      </w:pPr>
+      <w:rPr>
+        <w:rFonts w:ascii="Symbol" w:hAnsi="Symbol" w:hint="default"/>
+      </w:rPr>
+    </w:lvl>
+    <w:lvl w:ilvl="1" w:tplc="40090003" w:tentative="1">
+      <w:start w:val="1"/>
+      <w:numFmt w:val="bullet"/>
+      <w:lvlText w:val="o"/>
+      <w:lvlJc w:val="left"/>
+      <w:pPr>
+        <w:ind w:left="1440" w:hanging="360"/>
+      </w:pPr>
+      <w:rPr>
+        <w:rFonts w:ascii="Courier New" w:hAnsi="Courier New" w:cs="Courier New" w:hint="default"/>
+      </w:rPr>
+    </w:lvl>
+    <w:lvl w:ilvl="2" w:tplc="40090005" w:tentative="1">
+      <w:start w:val="1"/>
+      <w:numFmt w:val="bullet"/>
+      <w:lvlText w:val=""/>
+      <w:lvlJc w:val="left"/>
+      <w:pPr>
+        <w:ind w:left="2160" w:hanging="360"/>
+      </w:pPr>
+      <w:rPr>
+        <w:rFonts w:ascii="Wingdings" w:hAnsi="Wingdings" w:hint="default"/>
+      </w:rPr>
+    </w:lvl>
+    <w:lvl w:ilvl="3" w:tplc="40090001" w:tentative="1">
+      <w:start w:val="1"/>
+      <w:numFmt w:val="bullet"/>
+      <w:lvlText w:val=""/>
+      <w:lvlJc w:val="left"/>
+      <w:pPr>
+        <w:ind w:left="2880" w:hanging="360"/>
+      </w:pPr>
+      <w:rPr>
+        <w:rFonts w:ascii="Symbol" w:hAnsi="Symbol" w:hint="default"/>
+      </w:rPr>
+    </w:lvl>
+    <w:lvl w:ilvl="4" w:tplc="40090003" w:tentative="1">
+      <w:start w:val="1"/>
+      <w:numFmt w:val="bullet"/>
+      <w:lvlText w:val="o"/>
+      <w:lvlJc w:val="left"/>
+      <w:pPr>
+        <w:ind w:left="3600" w:hanging="360"/>
+      </w:pPr>
+      <w:rPr>
+        <w:rFonts w:ascii="Courier New" w:hAnsi="Courier New" w:cs="Courier New" w:hint="default"/>
+      </w:rPr>
+    </w:lvl>
+    <w:lvl w:ilvl="5" w:tplc="40090005" w:tentative="1">
+      <w:start w:val="1"/>
+      <w:numFmt w:val="bullet"/>
+      <w:lvlText w:val=""/>
+      <w:lvlJc w:val="left"/>
+      <w:pPr>
+        <w:ind w:left="4320" w:hanging="360"/>
+      </w:pPr>
+      <w:rPr>
+        <w:rFonts w:ascii="Wingdings" w:hAnsi="Wingdings" w:hint="default"/>
+      </w:rPr>
+    </w:lvl>
+    <w:lvl w:ilvl="6" w:tplc="40090001" w:tentative="1">
+      <w:start w:val="1"/>
+      <w:numFmt w:val="bullet"/>
+      <w:lvlText w:val=""/>
+      <w:lvlJc w:val="left"/>
+      <w:pPr>
+        <w:ind w:left="5040" w:hanging="360"/>
+      </w:pPr>
+      <w:rPr>
+        <w:rFonts w:ascii="Symbol" w:hAnsi="Symbol" w:hint="default"/>
+      </w:rPr>
+    </w:lvl>
+    <w:lvl w:ilvl="7" w:tplc="40090003" w:tentative="1">
+      <w:start w:val="1"/>
+      <w:numFmt w:val="bullet"/>
+      <w:lvlText w:val="o"/>
+      <w:lvlJc w:val="left"/>
+      <w:pPr>
+        <w:ind w:left="5760" w:hanging="360"/>
+      </w:pPr>
+      <w:rPr>
+        <w:rFonts w:ascii="Courier New" w:hAnsi="Courier New" w:cs="Courier New" w:hint="default"/>
+      </w:rPr>
+    </w:lvl>
+    <w:lvl w:ilvl="8" w:tplc="40090005" w:tentative="1">
+      <w:start w:val="1"/>
+      <w:numFmt w:val="bullet"/>
+      <w:lvlText w:val=""/>
+      <w:lvlJc w:val="left"/>
+      <w:pPr>
+        <w:ind w:left="6480" w:hanging="360"/>
+      </w:pPr>
+      <w:rPr>
+        <w:rFonts w:ascii="Wingdings" w:hAnsi="Wingdings" w:hint="default"/>
+      </w:rPr>
+    </w:lvl>
+  </w:abstractNum>
+  <w:abstractNum w:abstractNumId="12" w15:restartNumberingAfterBreak="0">
+    <w:nsid w:val="173A4491"/>
+    <w:multiLevelType w:val="hybridMultilevel"/>
+    <w:tmpl w:val="5AC00A64"/>
+    <w:lvl w:ilvl="0" w:tplc="40090001">
+      <w:start w:val="1"/>
+      <w:numFmt w:val="bullet"/>
+      <w:lvlText w:val=""/>
+      <w:lvlJc w:val="left"/>
+      <w:pPr>
+        <w:ind w:left="1440" w:hanging="360"/>
+      </w:pPr>
+      <w:rPr>
+        <w:rFonts w:ascii="Symbol" w:hAnsi="Symbol" w:hint="default"/>
+      </w:rPr>
+    </w:lvl>
+    <w:lvl w:ilvl="1" w:tplc="40090003" w:tentative="1">
+      <w:start w:val="1"/>
+      <w:numFmt w:val="bullet"/>
+      <w:lvlText w:val="o"/>
+      <w:lvlJc w:val="left"/>
+      <w:pPr>
+        <w:ind w:left="2160" w:hanging="360"/>
+      </w:pPr>
+      <w:rPr>
+        <w:rFonts w:ascii="Courier New" w:hAnsi="Courier New" w:cs="Courier New" w:hint="default"/>
+      </w:rPr>
+    </w:lvl>
+    <w:lvl w:ilvl="2" w:tplc="40090005" w:tentative="1">
+      <w:start w:val="1"/>
+      <w:numFmt w:val="bullet"/>
+      <w:lvlText w:val=""/>
+      <w:lvlJc w:val="left"/>
+      <w:pPr>
+        <w:ind w:left="2880" w:hanging="360"/>
+      </w:pPr>
+      <w:rPr>
+        <w:rFonts w:ascii="Wingdings" w:hAnsi="Wingdings" w:hint="default"/>
+      </w:rPr>
+    </w:lvl>
+    <w:lvl w:ilvl="3" w:tplc="40090001" w:tentative="1">
+      <w:start w:val="1"/>
+      <w:numFmt w:val="bullet"/>
+      <w:lvlText w:val=""/>
+      <w:lvlJc w:val="left"/>
+      <w:pPr>
+        <w:ind w:left="3600" w:hanging="360"/>
+      </w:pPr>
+      <w:rPr>
+        <w:rFonts w:ascii="Symbol" w:hAnsi="Symbol" w:hint="default"/>
+      </w:rPr>
+    </w:lvl>
+    <w:lvl w:ilvl="4" w:tplc="40090003" w:tentative="1">
+      <w:start w:val="1"/>
+      <w:numFmt w:val="bullet"/>
+      <w:lvlText w:val="o"/>
+      <w:lvlJc w:val="left"/>
+      <w:pPr>
+        <w:ind w:left="4320" w:hanging="360"/>
+      </w:pPr>
+      <w:rPr>
+        <w:rFonts w:ascii="Courier New" w:hAnsi="Courier New" w:cs="Courier New" w:hint="default"/>
+      </w:rPr>
+    </w:lvl>
+    <w:lvl w:ilvl="5" w:tplc="40090005" w:tentative="1">
+      <w:start w:val="1"/>
+      <w:numFmt w:val="bullet"/>
+      <w:lvlText w:val=""/>
+      <w:lvlJc w:val="left"/>
+      <w:pPr>
+        <w:ind w:left="5040" w:hanging="360"/>
+      </w:pPr>
+      <w:rPr>
+        <w:rFonts w:ascii="Wingdings" w:hAnsi="Wingdings" w:hint="default"/>
+      </w:rPr>
+    </w:lvl>
+    <w:lvl w:ilvl="6" w:tplc="40090001" w:tentative="1">
+      <w:start w:val="1"/>
+      <w:numFmt w:val="bullet"/>
+      <w:lvlText w:val=""/>
+      <w:lvlJc w:val="left"/>
+      <w:pPr>
+        <w:ind w:left="5760" w:hanging="360"/>
+      </w:pPr>
+      <w:rPr>
+        <w:rFonts w:ascii="Symbol" w:hAnsi="Symbol" w:hint="default"/>
+      </w:rPr>
+    </w:lvl>
+    <w:lvl w:ilvl="7" w:tplc="40090003" w:tentative="1">
+      <w:start w:val="1"/>
+      <w:numFmt w:val="bullet"/>
+      <w:lvlText w:val="o"/>
+      <w:lvlJc w:val="left"/>
+      <w:pPr>
+        <w:ind w:left="6480" w:hanging="360"/>
+      </w:pPr>
+      <w:rPr>
+        <w:rFonts w:ascii="Courier New" w:hAnsi="Courier New" w:cs="Courier New" w:hint="default"/>
+      </w:rPr>
+    </w:lvl>
+    <w:lvl w:ilvl="8" w:tplc="40090005" w:tentative="1">
+      <w:start w:val="1"/>
+      <w:numFmt w:val="bullet"/>
+      <w:lvlText w:val=""/>
+      <w:lvlJc w:val="left"/>
+      <w:pPr>
+        <w:ind w:left="7200" w:hanging="360"/>
+      </w:pPr>
+      <w:rPr>
+        <w:rFonts w:ascii="Wingdings" w:hAnsi="Wingdings" w:hint="default"/>
+      </w:rPr>
+    </w:lvl>
+  </w:abstractNum>
+  <w:abstractNum w:abstractNumId="13" w15:restartNumberingAfterBreak="0">
     <w:nsid w:val="1ADB7E74"/>
     <w:multiLevelType w:val="hybridMultilevel"/>
     <w:tmpl w:val="FE269F6C"/>
@@ -12693,7 +15431,7 @@
       </w:rPr>
     </w:lvl>
   </w:abstractNum>
-  <w:abstractNum w:abstractNumId="11" w15:restartNumberingAfterBreak="0">
+  <w:abstractNum w:abstractNumId="14" w15:restartNumberingAfterBreak="0">
     <w:nsid w:val="1E3B6231"/>
     <w:multiLevelType w:val="hybridMultilevel"/>
     <w:tmpl w:val="9F0AD030"/>
@@ -12806,7 +15544,7 @@
       </w:rPr>
     </w:lvl>
   </w:abstractNum>
-  <w:abstractNum w:abstractNumId="12" w15:restartNumberingAfterBreak="0">
+  <w:abstractNum w:abstractNumId="15" w15:restartNumberingAfterBreak="0">
     <w:nsid w:val="28C5385F"/>
     <w:multiLevelType w:val="hybridMultilevel"/>
     <w:tmpl w:val="A2CAADD2"/>
@@ -12920,7 +15658,120 @@
       </w:rPr>
     </w:lvl>
   </w:abstractNum>
-  <w:abstractNum w:abstractNumId="13" w15:restartNumberingAfterBreak="0">
+  <w:abstractNum w:abstractNumId="16" w15:restartNumberingAfterBreak="0">
+    <w:nsid w:val="28DB11A8"/>
+    <w:multiLevelType w:val="hybridMultilevel"/>
+    <w:tmpl w:val="0E7C0156"/>
+    <w:lvl w:ilvl="0" w:tplc="40090001">
+      <w:start w:val="1"/>
+      <w:numFmt w:val="bullet"/>
+      <w:lvlText w:val=""/>
+      <w:lvlJc w:val="left"/>
+      <w:pPr>
+        <w:ind w:left="720" w:hanging="360"/>
+      </w:pPr>
+      <w:rPr>
+        <w:rFonts w:ascii="Symbol" w:hAnsi="Symbol" w:hint="default"/>
+      </w:rPr>
+    </w:lvl>
+    <w:lvl w:ilvl="1" w:tplc="40090003" w:tentative="1">
+      <w:start w:val="1"/>
+      <w:numFmt w:val="bullet"/>
+      <w:lvlText w:val="o"/>
+      <w:lvlJc w:val="left"/>
+      <w:pPr>
+        <w:ind w:left="1440" w:hanging="360"/>
+      </w:pPr>
+      <w:rPr>
+        <w:rFonts w:ascii="Courier New" w:hAnsi="Courier New" w:cs="Courier New" w:hint="default"/>
+      </w:rPr>
+    </w:lvl>
+    <w:lvl w:ilvl="2" w:tplc="40090005" w:tentative="1">
+      <w:start w:val="1"/>
+      <w:numFmt w:val="bullet"/>
+      <w:lvlText w:val=""/>
+      <w:lvlJc w:val="left"/>
+      <w:pPr>
+        <w:ind w:left="2160" w:hanging="360"/>
+      </w:pPr>
+      <w:rPr>
+        <w:rFonts w:ascii="Wingdings" w:hAnsi="Wingdings" w:hint="default"/>
+      </w:rPr>
+    </w:lvl>
+    <w:lvl w:ilvl="3" w:tplc="40090001" w:tentative="1">
+      <w:start w:val="1"/>
+      <w:numFmt w:val="bullet"/>
+      <w:lvlText w:val=""/>
+      <w:lvlJc w:val="left"/>
+      <w:pPr>
+        <w:ind w:left="2880" w:hanging="360"/>
+      </w:pPr>
+      <w:rPr>
+        <w:rFonts w:ascii="Symbol" w:hAnsi="Symbol" w:hint="default"/>
+      </w:rPr>
+    </w:lvl>
+    <w:lvl w:ilvl="4" w:tplc="40090003" w:tentative="1">
+      <w:start w:val="1"/>
+      <w:numFmt w:val="bullet"/>
+      <w:lvlText w:val="o"/>
+      <w:lvlJc w:val="left"/>
+      <w:pPr>
+        <w:ind w:left="3600" w:hanging="360"/>
+      </w:pPr>
+      <w:rPr>
+        <w:rFonts w:ascii="Courier New" w:hAnsi="Courier New" w:cs="Courier New" w:hint="default"/>
+      </w:rPr>
+    </w:lvl>
+    <w:lvl w:ilvl="5" w:tplc="40090005" w:tentative="1">
+      <w:start w:val="1"/>
+      <w:numFmt w:val="bullet"/>
+      <w:lvlText w:val=""/>
+      <w:lvlJc w:val="left"/>
+      <w:pPr>
+        <w:ind w:left="4320" w:hanging="360"/>
+      </w:pPr>
+      <w:rPr>
+        <w:rFonts w:ascii="Wingdings" w:hAnsi="Wingdings" w:hint="default"/>
+      </w:rPr>
+    </w:lvl>
+    <w:lvl w:ilvl="6" w:tplc="40090001" w:tentative="1">
+      <w:start w:val="1"/>
+      <w:numFmt w:val="bullet"/>
+      <w:lvlText w:val=""/>
+      <w:lvlJc w:val="left"/>
+      <w:pPr>
+        <w:ind w:left="5040" w:hanging="360"/>
+      </w:pPr>
+      <w:rPr>
+        <w:rFonts w:ascii="Symbol" w:hAnsi="Symbol" w:hint="default"/>
+      </w:rPr>
+    </w:lvl>
+    <w:lvl w:ilvl="7" w:tplc="40090003" w:tentative="1">
+      <w:start w:val="1"/>
+      <w:numFmt w:val="bullet"/>
+      <w:lvlText w:val="o"/>
+      <w:lvlJc w:val="left"/>
+      <w:pPr>
+        <w:ind w:left="5760" w:hanging="360"/>
+      </w:pPr>
+      <w:rPr>
+        <w:rFonts w:ascii="Courier New" w:hAnsi="Courier New" w:cs="Courier New" w:hint="default"/>
+      </w:rPr>
+    </w:lvl>
+    <w:lvl w:ilvl="8" w:tplc="40090005" w:tentative="1">
+      <w:start w:val="1"/>
+      <w:numFmt w:val="bullet"/>
+      <w:lvlText w:val=""/>
+      <w:lvlJc w:val="left"/>
+      <w:pPr>
+        <w:ind w:left="6480" w:hanging="360"/>
+      </w:pPr>
+      <w:rPr>
+        <w:rFonts w:ascii="Wingdings" w:hAnsi="Wingdings" w:hint="default"/>
+      </w:rPr>
+    </w:lvl>
+  </w:abstractNum>
+  <w:abstractNum w:abstractNumId="17" w15:restartNumberingAfterBreak="0">
     <w:nsid w:val="30765842"/>
     <w:multiLevelType w:val="hybridMultilevel"/>
     <w:tmpl w:val="83E2DB4C"/>
@@ -13033,7 +15884,120 @@
       </w:rPr>
     </w:lvl>
   </w:abstractNum>
-  <w:abstractNum w:abstractNumId="14" w15:restartNumberingAfterBreak="0">
+  <w:abstractNum w:abstractNumId="18" w15:restartNumberingAfterBreak="0">
+    <w:nsid w:val="32D42DE2"/>
+    <w:multiLevelType w:val="hybridMultilevel"/>
+    <w:tmpl w:val="F2C8914E"/>
+    <w:lvl w:ilvl="0" w:tplc="40090001">
+      <w:start w:val="1"/>
+      <w:numFmt w:val="bullet"/>
+      <w:lvlText w:val=""/>
+      <w:lvlJc w:val="left"/>
+      <w:pPr>
+        <w:ind w:left="720" w:hanging="360"/>
+      </w:pPr>
+      <w:rPr>
+        <w:rFonts w:ascii="Symbol" w:hAnsi="Symbol" w:hint="default"/>
+      </w:rPr>
+    </w:lvl>
+    <w:lvl w:ilvl="1" w:tplc="40090003" w:tentative="1">
+      <w:start w:val="1"/>
+      <w:numFmt w:val="bullet"/>
+      <w:lvlText w:val="o"/>
+      <w:lvlJc w:val="left"/>
+      <w:pPr>
+        <w:ind w:left="1440" w:hanging="360"/>
+      </w:pPr>
+      <w:rPr>
+        <w:rFonts w:ascii="Courier New" w:hAnsi="Courier New" w:cs="Courier New" w:hint="default"/>
+      </w:rPr>
+    </w:lvl>
+    <w:lvl w:ilvl="2" w:tplc="40090005" w:tentative="1">
+      <w:start w:val="1"/>
+      <w:numFmt w:val="bullet"/>
+      <w:lvlText w:val=""/>
+      <w:lvlJc w:val="left"/>
+      <w:pPr>
+        <w:ind w:left="2160" w:hanging="360"/>
+      </w:pPr>
+      <w:rPr>
+        <w:rFonts w:ascii="Wingdings" w:hAnsi="Wingdings" w:hint="default"/>
+      </w:rPr>
+    </w:lvl>
+    <w:lvl w:ilvl="3" w:tplc="40090001" w:tentative="1">
+      <w:start w:val="1"/>
+      <w:numFmt w:val="bullet"/>
+      <w:lvlText w:val=""/>
+      <w:lvlJc w:val="left"/>
+      <w:pPr>
+        <w:ind w:left="2880" w:hanging="360"/>
+      </w:pPr>
+      <w:rPr>
+        <w:rFonts w:ascii="Symbol" w:hAnsi="Symbol" w:hint="default"/>
+      </w:rPr>
+    </w:lvl>
+    <w:lvl w:ilvl="4" w:tplc="40090003" w:tentative="1">
+      <w:start w:val="1"/>
+      <w:numFmt w:val="bullet"/>
+      <w:lvlText w:val="o"/>
+      <w:lvlJc w:val="left"/>
+      <w:pPr>
+        <w:ind w:left="3600" w:hanging="360"/>
+      </w:pPr>
+      <w:rPr>
+        <w:rFonts w:ascii="Courier New" w:hAnsi="Courier New" w:cs="Courier New" w:hint="default"/>
+      </w:rPr>
+    </w:lvl>
+    <w:lvl w:ilvl="5" w:tplc="40090005" w:tentative="1">
+      <w:start w:val="1"/>
+      <w:numFmt w:val="bullet"/>
+      <w:lvlText w:val=""/>
+      <w:lvlJc w:val="left"/>
+      <w:pPr>
+        <w:ind w:left="4320" w:hanging="360"/>
+      </w:pPr>
+      <w:rPr>
+        <w:rFonts w:ascii="Wingdings" w:hAnsi="Wingdings" w:hint="default"/>
+      </w:rPr>
+    </w:lvl>
+    <w:lvl w:ilvl="6" w:tplc="40090001" w:tentative="1">
+      <w:start w:val="1"/>
+      <w:numFmt w:val="bullet"/>
+      <w:lvlText w:val=""/>
+      <w:lvlJc w:val="left"/>
+      <w:pPr>
+        <w:ind w:left="5040" w:hanging="360"/>
+      </w:pPr>
+      <w:rPr>
+        <w:rFonts w:ascii="Symbol" w:hAnsi="Symbol" w:hint="default"/>
+      </w:rPr>
+    </w:lvl>
+    <w:lvl w:ilvl="7" w:tplc="40090003" w:tentative="1">
+      <w:start w:val="1"/>
+      <w:numFmt w:val="bullet"/>
+      <w:lvlText w:val="o"/>
+      <w:lvlJc w:val="left"/>
+      <w:pPr>
+        <w:ind w:left="5760" w:hanging="360"/>
+      </w:pPr>
+      <w:rPr>
+        <w:rFonts w:ascii="Courier New" w:hAnsi="Courier New" w:cs="Courier New" w:hint="default"/>
+      </w:rPr>
+    </w:lvl>
+    <w:lvl w:ilvl="8" w:tplc="40090005" w:tentative="1">
+      <w:start w:val="1"/>
+      <w:numFmt w:val="bullet"/>
+      <w:lvlText w:val=""/>
+      <w:lvlJc w:val="left"/>
+      <w:pPr>
+        <w:ind w:left="6480" w:hanging="360"/>
+      </w:pPr>
+      <w:rPr>
+        <w:rFonts w:ascii="Wingdings" w:hAnsi="Wingdings" w:hint="default"/>
+      </w:rPr>
+    </w:lvl>
+  </w:abstractNum>
+  <w:abstractNum w:abstractNumId="19" w15:restartNumberingAfterBreak="0">
     <w:nsid w:val="38B25212"/>
     <w:multiLevelType w:val="hybridMultilevel"/>
     <w:tmpl w:val="8A28B756"/>
@@ -13146,7 +16110,120 @@
       </w:rPr>
     </w:lvl>
   </w:abstractNum>
-  <w:abstractNum w:abstractNumId="15" w15:restartNumberingAfterBreak="0">
+  <w:abstractNum w:abstractNumId="20" w15:restartNumberingAfterBreak="0">
+    <w:nsid w:val="3CF37746"/>
+    <w:multiLevelType w:val="hybridMultilevel"/>
+    <w:tmpl w:val="F08A7ECC"/>
+    <w:lvl w:ilvl="0" w:tplc="40090001">
+      <w:start w:val="1"/>
+      <w:numFmt w:val="bullet"/>
+      <w:lvlText w:val=""/>
+      <w:lvlJc w:val="left"/>
+      <w:pPr>
+        <w:ind w:left="1080" w:hanging="360"/>
+      </w:pPr>
+      <w:rPr>
+        <w:rFonts w:ascii="Symbol" w:hAnsi="Symbol" w:hint="default"/>
+      </w:rPr>
+    </w:lvl>
+    <w:lvl w:ilvl="1" w:tplc="40090003" w:tentative="1">
+      <w:start w:val="1"/>
+      <w:numFmt w:val="bullet"/>
+      <w:lvlText w:val="o"/>
+      <w:lvlJc w:val="left"/>
+      <w:pPr>
+        <w:ind w:left="1800" w:hanging="360"/>
+      </w:pPr>
+      <w:rPr>
+        <w:rFonts w:ascii="Courier New" w:hAnsi="Courier New" w:cs="Courier New" w:hint="default"/>
+      </w:rPr>
+    </w:lvl>
+    <w:lvl w:ilvl="2" w:tplc="40090005" w:tentative="1">
+      <w:start w:val="1"/>
+      <w:numFmt w:val="bullet"/>
+      <w:lvlText w:val=""/>
+      <w:lvlJc w:val="left"/>
+      <w:pPr>
+        <w:ind w:left="2520" w:hanging="360"/>
+      </w:pPr>
+      <w:rPr>
+        <w:rFonts w:ascii="Wingdings" w:hAnsi="Wingdings" w:hint="default"/>
+      </w:rPr>
+    </w:lvl>
+    <w:lvl w:ilvl="3" w:tplc="40090001" w:tentative="1">
+      <w:start w:val="1"/>
+      <w:numFmt w:val="bullet"/>
+      <w:lvlText w:val=""/>
+      <w:lvlJc w:val="left"/>
+      <w:pPr>
+        <w:ind w:left="3240" w:hanging="360"/>
+      </w:pPr>
+      <w:rPr>
+        <w:rFonts w:ascii="Symbol" w:hAnsi="Symbol" w:hint="default"/>
+      </w:rPr>
+    </w:lvl>
+    <w:lvl w:ilvl="4" w:tplc="40090003" w:tentative="1">
+      <w:start w:val="1"/>
+      <w:numFmt w:val="bullet"/>
+      <w:lvlText w:val="o"/>
+      <w:lvlJc w:val="left"/>
+      <w:pPr>
+        <w:ind w:left="3960" w:hanging="360"/>
+      </w:pPr>
+      <w:rPr>
+        <w:rFonts w:ascii="Courier New" w:hAnsi="Courier New" w:cs="Courier New" w:hint="default"/>
+      </w:rPr>
+    </w:lvl>
+    <w:lvl w:ilvl="5" w:tplc="40090005" w:tentative="1">
+      <w:start w:val="1"/>
+      <w:numFmt w:val="bullet"/>
+      <w:lvlText w:val=""/>
+      <w:lvlJc w:val="left"/>
+      <w:pPr>
+        <w:ind w:left="4680" w:hanging="360"/>
+      </w:pPr>
+      <w:rPr>
+        <w:rFonts w:ascii="Wingdings" w:hAnsi="Wingdings" w:hint="default"/>
+      </w:rPr>
+    </w:lvl>
+    <w:lvl w:ilvl="6" w:tplc="40090001" w:tentative="1">
+      <w:start w:val="1"/>
+      <w:numFmt w:val="bullet"/>
+      <w:lvlText w:val=""/>
+      <w:lvlJc w:val="left"/>
+      <w:pPr>
+        <w:ind w:left="5400" w:hanging="360"/>
+      </w:pPr>
+      <w:rPr>
+        <w:rFonts w:ascii="Symbol" w:hAnsi="Symbol" w:hint="default"/>
+      </w:rPr>
+    </w:lvl>
+    <w:lvl w:ilvl="7" w:tplc="40090003" w:tentative="1">
+      <w:start w:val="1"/>
+      <w:numFmt w:val="bullet"/>
+      <w:lvlText w:val="o"/>
+      <w:lvlJc w:val="left"/>
+      <w:pPr>
+        <w:ind w:left="6120" w:hanging="360"/>
+      </w:pPr>
+      <w:rPr>
+        <w:rFonts w:ascii="Courier New" w:hAnsi="Courier New" w:cs="Courier New" w:hint="default"/>
+      </w:rPr>
+    </w:lvl>
+    <w:lvl w:ilvl="8" w:tplc="40090005" w:tentative="1">
+      <w:start w:val="1"/>
+      <w:numFmt w:val="bullet"/>
+      <w:lvlText w:val=""/>
+      <w:lvlJc w:val="left"/>
+      <w:pPr>
+        <w:ind w:left="6840" w:hanging="360"/>
+      </w:pPr>
+      <w:rPr>
+        <w:rFonts w:ascii="Wingdings" w:hAnsi="Wingdings" w:hint="default"/>
+      </w:rPr>
+    </w:lvl>
+  </w:abstractNum>
+  <w:abstractNum w:abstractNumId="21" w15:restartNumberingAfterBreak="0">
     <w:nsid w:val="3EAE51A1"/>
     <w:multiLevelType w:val="hybridMultilevel"/>
     <w:tmpl w:val="915299BA"/>
@@ -13259,7 +16336,7 @@
       </w:rPr>
     </w:lvl>
   </w:abstractNum>
-  <w:abstractNum w:abstractNumId="16" w15:restartNumberingAfterBreak="0">
+  <w:abstractNum w:abstractNumId="22" w15:restartNumberingAfterBreak="0">
     <w:nsid w:val="40B51271"/>
     <w:multiLevelType w:val="hybridMultilevel"/>
     <w:tmpl w:val="70EA1BE4"/>
@@ -13372,7 +16449,7 @@
       </w:rPr>
     </w:lvl>
   </w:abstractNum>
-  <w:abstractNum w:abstractNumId="17" w15:restartNumberingAfterBreak="0">
+  <w:abstractNum w:abstractNumId="23" w15:restartNumberingAfterBreak="0">
     <w:nsid w:val="418C62CC"/>
     <w:multiLevelType w:val="hybridMultilevel"/>
     <w:tmpl w:val="9D86C178"/>
@@ -13485,7 +16562,7 @@
       </w:rPr>
     </w:lvl>
   </w:abstractNum>
-  <w:abstractNum w:abstractNumId="18" w15:restartNumberingAfterBreak="0">
+  <w:abstractNum w:abstractNumId="24" w15:restartNumberingAfterBreak="0">
     <w:nsid w:val="476D6178"/>
     <w:multiLevelType w:val="hybridMultilevel"/>
     <w:tmpl w:val="004A989A"/>
@@ -13598,7 +16675,7 @@
       </w:rPr>
     </w:lvl>
   </w:abstractNum>
-  <w:abstractNum w:abstractNumId="19" w15:restartNumberingAfterBreak="0">
+  <w:abstractNum w:abstractNumId="25" w15:restartNumberingAfterBreak="0">
     <w:nsid w:val="496F7C4C"/>
     <w:multiLevelType w:val="hybridMultilevel"/>
     <w:tmpl w:val="94C007CA"/>
@@ -13711,7 +16788,120 @@
       </w:rPr>
     </w:lvl>
   </w:abstractNum>
-  <w:abstractNum w:abstractNumId="20" w15:restartNumberingAfterBreak="0">
+  <w:abstractNum w:abstractNumId="26" w15:restartNumberingAfterBreak="0">
+    <w:nsid w:val="4A9904E3"/>
+    <w:multiLevelType w:val="hybridMultilevel"/>
+    <w:tmpl w:val="714E4242"/>
+    <w:lvl w:ilvl="0" w:tplc="40090001">
+      <w:start w:val="1"/>
+      <w:numFmt w:val="bullet"/>
+      <w:lvlText w:val=""/>
+      <w:lvlJc w:val="left"/>
+      <w:pPr>
+        <w:ind w:left="720" w:hanging="360"/>
+      </w:pPr>
+      <w:rPr>
+        <w:rFonts w:ascii="Symbol" w:hAnsi="Symbol" w:hint="default"/>
+      </w:rPr>
+    </w:lvl>
+    <w:lvl w:ilvl="1" w:tplc="40090003" w:tentative="1">
+      <w:start w:val="1"/>
+      <w:numFmt w:val="bullet"/>
+      <w:lvlText w:val="o"/>
+      <w:lvlJc w:val="left"/>
+      <w:pPr>
+        <w:ind w:left="1440" w:hanging="360"/>
+      </w:pPr>
+      <w:rPr>
+        <w:rFonts w:ascii="Courier New" w:hAnsi="Courier New" w:cs="Courier New" w:hint="default"/>
+      </w:rPr>
+    </w:lvl>
+    <w:lvl w:ilvl="2" w:tplc="40090005" w:tentative="1">
+      <w:start w:val="1"/>
+      <w:numFmt w:val="bullet"/>
+      <w:lvlText w:val=""/>
+      <w:lvlJc w:val="left"/>
+      <w:pPr>
+        <w:ind w:left="2160" w:hanging="360"/>
+      </w:pPr>
+      <w:rPr>
+        <w:rFonts w:ascii="Wingdings" w:hAnsi="Wingdings" w:hint="default"/>
+      </w:rPr>
+    </w:lvl>
+    <w:lvl w:ilvl="3" w:tplc="40090001" w:tentative="1">
+      <w:start w:val="1"/>
+      <w:numFmt w:val="bullet"/>
+      <w:lvlText w:val=""/>
+      <w:lvlJc w:val="left"/>
+      <w:pPr>
+        <w:ind w:left="2880" w:hanging="360"/>
+      </w:pPr>
+      <w:rPr>
+        <w:rFonts w:ascii="Symbol" w:hAnsi="Symbol" w:hint="default"/>
+      </w:rPr>
+    </w:lvl>
+    <w:lvl w:ilvl="4" w:tplc="40090003" w:tentative="1">
+      <w:start w:val="1"/>
+      <w:numFmt w:val="bullet"/>
+      <w:lvlText w:val="o"/>
+      <w:lvlJc w:val="left"/>
+      <w:pPr>
+        <w:ind w:left="3600" w:hanging="360"/>
+      </w:pPr>
+      <w:rPr>
+        <w:rFonts w:ascii="Courier New" w:hAnsi="Courier New" w:cs="Courier New" w:hint="default"/>
+      </w:rPr>
+    </w:lvl>
+    <w:lvl w:ilvl="5" w:tplc="40090005" w:tentative="1">
+      <w:start w:val="1"/>
+      <w:numFmt w:val="bullet"/>
+      <w:lvlText w:val=""/>
+      <w:lvlJc w:val="left"/>
+      <w:pPr>
+        <w:ind w:left="4320" w:hanging="360"/>
+      </w:pPr>
+      <w:rPr>
+        <w:rFonts w:ascii="Wingdings" w:hAnsi="Wingdings" w:hint="default"/>
+      </w:rPr>
+    </w:lvl>
+    <w:lvl w:ilvl="6" w:tplc="40090001" w:tentative="1">
+      <w:start w:val="1"/>
+      <w:numFmt w:val="bullet"/>
+      <w:lvlText w:val=""/>
+      <w:lvlJc w:val="left"/>
+      <w:pPr>
+        <w:ind w:left="5040" w:hanging="360"/>
+      </w:pPr>
+      <w:rPr>
+        <w:rFonts w:ascii="Symbol" w:hAnsi="Symbol" w:hint="default"/>
+      </w:rPr>
+    </w:lvl>
+    <w:lvl w:ilvl="7" w:tplc="40090003" w:tentative="1">
+      <w:start w:val="1"/>
+      <w:numFmt w:val="bullet"/>
+      <w:lvlText w:val="o"/>
+      <w:lvlJc w:val="left"/>
+      <w:pPr>
+        <w:ind w:left="5760" w:hanging="360"/>
+      </w:pPr>
+      <w:rPr>
+        <w:rFonts w:ascii="Courier New" w:hAnsi="Courier New" w:cs="Courier New" w:hint="default"/>
+      </w:rPr>
+    </w:lvl>
+    <w:lvl w:ilvl="8" w:tplc="40090005" w:tentative="1">
+      <w:start w:val="1"/>
+      <w:numFmt w:val="bullet"/>
+      <w:lvlText w:val=""/>
+      <w:lvlJc w:val="left"/>
+      <w:pPr>
+        <w:ind w:left="6480" w:hanging="360"/>
+      </w:pPr>
+      <w:rPr>
+        <w:rFonts w:ascii="Wingdings" w:hAnsi="Wingdings" w:hint="default"/>
+      </w:rPr>
+    </w:lvl>
+  </w:abstractNum>
+  <w:abstractNum w:abstractNumId="27" w15:restartNumberingAfterBreak="0">
     <w:nsid w:val="569D0C72"/>
     <w:multiLevelType w:val="hybridMultilevel"/>
     <w:tmpl w:val="284AFA88"/>
@@ -13824,7 +17014,7 @@
       </w:rPr>
     </w:lvl>
   </w:abstractNum>
-  <w:abstractNum w:abstractNumId="21" w15:restartNumberingAfterBreak="0">
+  <w:abstractNum w:abstractNumId="28" w15:restartNumberingAfterBreak="0">
     <w:nsid w:val="57E668BD"/>
     <w:multiLevelType w:val="hybridMultilevel"/>
     <w:tmpl w:val="C330A012"/>
@@ -13937,7 +17127,7 @@
       </w:rPr>
     </w:lvl>
   </w:abstractNum>
-  <w:abstractNum w:abstractNumId="22" w15:restartNumberingAfterBreak="0">
+  <w:abstractNum w:abstractNumId="29" w15:restartNumberingAfterBreak="0">
     <w:nsid w:val="66510F92"/>
     <w:multiLevelType w:val="hybridMultilevel"/>
     <w:tmpl w:val="24042E10"/>
@@ -14050,7 +17240,7 @@
       </w:rPr>
     </w:lvl>
   </w:abstractNum>
-  <w:abstractNum w:abstractNumId="23" w15:restartNumberingAfterBreak="0">
+  <w:abstractNum w:abstractNumId="30" w15:restartNumberingAfterBreak="0">
     <w:nsid w:val="6D1B7AB3"/>
     <w:multiLevelType w:val="hybridMultilevel"/>
     <w:tmpl w:val="572A6AFA"/>
@@ -14164,7 +17354,7 @@
       </w:rPr>
     </w:lvl>
   </w:abstractNum>
-  <w:abstractNum w:abstractNumId="24" w15:restartNumberingAfterBreak="0">
+  <w:abstractNum w:abstractNumId="31" w15:restartNumberingAfterBreak="0">
     <w:nsid w:val="711C0D59"/>
     <w:multiLevelType w:val="hybridMultilevel"/>
     <w:tmpl w:val="9E04A9A4"/>
@@ -14277,7 +17467,233 @@
       </w:rPr>
     </w:lvl>
   </w:abstractNum>
-  <w:abstractNum w:abstractNumId="25" w15:restartNumberingAfterBreak="0">
+  <w:abstractNum w:abstractNumId="32" w15:restartNumberingAfterBreak="0">
+    <w:nsid w:val="7877407E"/>
+    <w:multiLevelType w:val="hybridMultilevel"/>
+    <w:tmpl w:val="D2349B6C"/>
+    <w:lvl w:ilvl="0" w:tplc="40090001">
+      <w:start w:val="1"/>
+      <w:numFmt w:val="bullet"/>
+      <w:lvlText w:val=""/>
+      <w:lvlJc w:val="left"/>
+      <w:pPr>
+        <w:ind w:left="720" w:hanging="360"/>
+      </w:pPr>
+      <w:rPr>
+        <w:rFonts w:ascii="Symbol" w:hAnsi="Symbol" w:hint="default"/>
+      </w:rPr>
+    </w:lvl>
+    <w:lvl w:ilvl="1" w:tplc="40090003" w:tentative="1">
+      <w:start w:val="1"/>
+      <w:numFmt w:val="bullet"/>
+      <w:lvlText w:val="o"/>
+      <w:lvlJc w:val="left"/>
+      <w:pPr>
+        <w:ind w:left="1440" w:hanging="360"/>
+      </w:pPr>
+      <w:rPr>
+        <w:rFonts w:ascii="Courier New" w:hAnsi="Courier New" w:cs="Courier New" w:hint="default"/>
+      </w:rPr>
+    </w:lvl>
+    <w:lvl w:ilvl="2" w:tplc="40090005" w:tentative="1">
+      <w:start w:val="1"/>
+      <w:numFmt w:val="bullet"/>
+      <w:lvlText w:val=""/>
+      <w:lvlJc w:val="left"/>
+      <w:pPr>
+        <w:ind w:left="2160" w:hanging="360"/>
+      </w:pPr>
+      <w:rPr>
+        <w:rFonts w:ascii="Wingdings" w:hAnsi="Wingdings" w:hint="default"/>
+      </w:rPr>
+    </w:lvl>
+    <w:lvl w:ilvl="3" w:tplc="40090001" w:tentative="1">
+      <w:start w:val="1"/>
+      <w:numFmt w:val="bullet"/>
+      <w:lvlText w:val=""/>
+      <w:lvlJc w:val="left"/>
+      <w:pPr>
+        <w:ind w:left="2880" w:hanging="360"/>
+      </w:pPr>
+      <w:rPr>
+        <w:rFonts w:ascii="Symbol" w:hAnsi="Symbol" w:hint="default"/>
+      </w:rPr>
+    </w:lvl>
+    <w:lvl w:ilvl="4" w:tplc="40090003" w:tentative="1">
+      <w:start w:val="1"/>
+      <w:numFmt w:val="bullet"/>
+      <w:lvlText w:val="o"/>
+      <w:lvlJc w:val="left"/>
+      <w:pPr>
+        <w:ind w:left="3600" w:hanging="360"/>
+      </w:pPr>
+      <w:rPr>
+        <w:rFonts w:ascii="Courier New" w:hAnsi="Courier New" w:cs="Courier New" w:hint="default"/>
+      </w:rPr>
+    </w:lvl>
+    <w:lvl w:ilvl="5" w:tplc="40090005" w:tentative="1">
+      <w:start w:val="1"/>
+      <w:numFmt w:val="bullet"/>
+      <w:lvlText w:val=""/>
+      <w:lvlJc w:val="left"/>
+      <w:pPr>
+        <w:ind w:left="4320" w:hanging="360"/>
+      </w:pPr>
+      <w:rPr>
+        <w:rFonts w:ascii="Wingdings" w:hAnsi="Wingdings" w:hint="default"/>
+      </w:rPr>
+    </w:lvl>
+    <w:lvl w:ilvl="6" w:tplc="40090001" w:tentative="1">
+      <w:start w:val="1"/>
+      <w:numFmt w:val="bullet"/>
+      <w:lvlText w:val=""/>
+      <w:lvlJc w:val="left"/>
+      <w:pPr>
+        <w:ind w:left="5040" w:hanging="360"/>
+      </w:pPr>
+      <w:rPr>
+        <w:rFonts w:ascii="Symbol" w:hAnsi="Symbol" w:hint="default"/>
+      </w:rPr>
+    </w:lvl>
+    <w:lvl w:ilvl="7" w:tplc="40090003" w:tentative="1">
+      <w:start w:val="1"/>
+      <w:numFmt w:val="bullet"/>
+      <w:lvlText w:val="o"/>
+      <w:lvlJc w:val="left"/>
+      <w:pPr>
+        <w:ind w:left="5760" w:hanging="360"/>
+      </w:pPr>
+      <w:rPr>
+        <w:rFonts w:ascii="Courier New" w:hAnsi="Courier New" w:cs="Courier New" w:hint="default"/>
+      </w:rPr>
+    </w:lvl>
+    <w:lvl w:ilvl="8" w:tplc="40090005" w:tentative="1">
+      <w:start w:val="1"/>
+      <w:numFmt w:val="bullet"/>
+      <w:lvlText w:val=""/>
+      <w:lvlJc w:val="left"/>
+      <w:pPr>
+        <w:ind w:left="6480" w:hanging="360"/>
+      </w:pPr>
+      <w:rPr>
+        <w:rFonts w:ascii="Wingdings" w:hAnsi="Wingdings" w:hint="default"/>
+      </w:rPr>
+    </w:lvl>
+  </w:abstractNum>
+  <w:abstractNum w:abstractNumId="33" w15:restartNumberingAfterBreak="0">
+    <w:nsid w:val="7BFE1845"/>
+    <w:multiLevelType w:val="hybridMultilevel"/>
+    <w:tmpl w:val="B1DE4104"/>
+    <w:lvl w:ilvl="0" w:tplc="40090001">
+      <w:start w:val="1"/>
+      <w:numFmt w:val="bullet"/>
+      <w:lvlText w:val=""/>
+      <w:lvlJc w:val="left"/>
+      <w:pPr>
+        <w:ind w:left="720" w:hanging="360"/>
+      </w:pPr>
+      <w:rPr>
+        <w:rFonts w:ascii="Symbol" w:hAnsi="Symbol" w:hint="default"/>
+      </w:rPr>
+    </w:lvl>
+    <w:lvl w:ilvl="1" w:tplc="40090003">
+      <w:start w:val="1"/>
+      <w:numFmt w:val="bullet"/>
+      <w:lvlText w:val="o"/>
+      <w:lvlJc w:val="left"/>
+      <w:pPr>
+        <w:ind w:left="1440" w:hanging="360"/>
+      </w:pPr>
+      <w:rPr>
+        <w:rFonts w:ascii="Courier New" w:hAnsi="Courier New" w:cs="Courier New" w:hint="default"/>
+      </w:rPr>
+    </w:lvl>
+    <w:lvl w:ilvl="2" w:tplc="40090005" w:tentative="1">
+      <w:start w:val="1"/>
+      <w:numFmt w:val="bullet"/>
+      <w:lvlText w:val=""/>
+      <w:lvlJc w:val="left"/>
+      <w:pPr>
+        <w:ind w:left="2160" w:hanging="360"/>
+      </w:pPr>
+      <w:rPr>
+        <w:rFonts w:ascii="Wingdings" w:hAnsi="Wingdings" w:hint="default"/>
+      </w:rPr>
+    </w:lvl>
+    <w:lvl w:ilvl="3" w:tplc="40090001" w:tentative="1">
+      <w:start w:val="1"/>
+      <w:numFmt w:val="bullet"/>
+      <w:lvlText w:val=""/>
+      <w:lvlJc w:val="left"/>
+      <w:pPr>
+        <w:ind w:left="2880" w:hanging="360"/>
+      </w:pPr>
+      <w:rPr>
+        <w:rFonts w:ascii="Symbol" w:hAnsi="Symbol" w:hint="default"/>
+      </w:rPr>
+    </w:lvl>
+    <w:lvl w:ilvl="4" w:tplc="40090003" w:tentative="1">
+      <w:start w:val="1"/>
+      <w:numFmt w:val="bullet"/>
+      <w:lvlText w:val="o"/>
+      <w:lvlJc w:val="left"/>
+      <w:pPr>
+        <w:ind w:left="3600" w:hanging="360"/>
+      </w:pPr>
+      <w:rPr>
+        <w:rFonts w:ascii="Courier New" w:hAnsi="Courier New" w:cs="Courier New" w:hint="default"/>
+      </w:rPr>
+    </w:lvl>
+    <w:lvl w:ilvl="5" w:tplc="40090005" w:tentative="1">
+      <w:start w:val="1"/>
+      <w:numFmt w:val="bullet"/>
+      <w:lvlText w:val=""/>
+      <w:lvlJc w:val="left"/>
+      <w:pPr>
+        <w:ind w:left="4320" w:hanging="360"/>
+      </w:pPr>
+      <w:rPr>
+        <w:rFonts w:ascii="Wingdings" w:hAnsi="Wingdings" w:hint="default"/>
+      </w:rPr>
+    </w:lvl>
+    <w:lvl w:ilvl="6" w:tplc="40090001" w:tentative="1">
+      <w:start w:val="1"/>
+      <w:numFmt w:val="bullet"/>
+      <w:lvlText w:val=""/>
+      <w:lvlJc w:val="left"/>
+      <w:pPr>
+        <w:ind w:left="5040" w:hanging="360"/>
+      </w:pPr>
+      <w:rPr>
+        <w:rFonts w:ascii="Symbol" w:hAnsi="Symbol" w:hint="default"/>
+      </w:rPr>
+    </w:lvl>
+    <w:lvl w:ilvl="7" w:tplc="40090003" w:tentative="1">
+      <w:start w:val="1"/>
+      <w:numFmt w:val="bullet"/>
+      <w:lvlText w:val="o"/>
+      <w:lvlJc w:val="left"/>
+      <w:pPr>
+        <w:ind w:left="5760" w:hanging="360"/>
+      </w:pPr>
+      <w:rPr>
+        <w:rFonts w:ascii="Courier New" w:hAnsi="Courier New" w:cs="Courier New" w:hint="default"/>
+      </w:rPr>
+    </w:lvl>
+    <w:lvl w:ilvl="8" w:tplc="40090005" w:tentative="1">
+      <w:start w:val="1"/>
+      <w:numFmt w:val="bullet"/>
+      <w:lvlText w:val=""/>
+      <w:lvlJc w:val="left"/>
+      <w:pPr>
+        <w:ind w:left="6480" w:hanging="360"/>
+      </w:pPr>
+      <w:rPr>
+        <w:rFonts w:ascii="Wingdings" w:hAnsi="Wingdings" w:hint="default"/>
+      </w:rPr>
+    </w:lvl>
+  </w:abstractNum>
+  <w:abstractNum w:abstractNumId="34" w15:restartNumberingAfterBreak="0">
     <w:nsid w:val="7C812F5A"/>
     <w:multiLevelType w:val="hybridMultilevel"/>
     <w:tmpl w:val="AAD4031C"/>
@@ -14391,7 +17807,7 @@
     </w:lvl>
   </w:abstractNum>
   <w:num w:numId="1">
-    <w:abstractNumId w:val="14"/>
+    <w:abstractNumId w:val="19"/>
   </w:num>
   <w:num w:numId="2">
     <w:abstractNumId w:val="4"/>
@@ -14400,58 +17816,58 @@
     <w:abstractNumId w:val="3"/>
   </w:num>
   <w:num w:numId="4">
-    <w:abstractNumId w:val="16"/>
+    <w:abstractNumId w:val="22"/>
   </w:num>
   <w:num w:numId="5">
     <w:abstractNumId w:val="7"/>
   </w:num>
   <w:num w:numId="6">
+    <w:abstractNumId w:val="17"/>
+  </w:num>
+  <w:num w:numId="7">
     <w:abstractNumId w:val="13"/>
   </w:num>
-  <w:num w:numId="7">
-    <w:abstractNumId w:val="10"/>
-  </w:num>
   <w:num w:numId="8">
-    <w:abstractNumId w:val="11"/>
+    <w:abstractNumId w:val="14"/>
   </w:num>
   <w:num w:numId="9">
     <w:abstractNumId w:val="2"/>
   </w:num>
   <w:num w:numId="10">
-    <w:abstractNumId w:val="9"/>
+    <w:abstractNumId w:val="10"/>
   </w:num>
   <w:num w:numId="11">
-    <w:abstractNumId w:val="19"/>
+    <w:abstractNumId w:val="25"/>
   </w:num>
   <w:num w:numId="12">
     <w:abstractNumId w:val="8"/>
   </w:num>
   <w:num w:numId="13">
-    <w:abstractNumId w:val="17"/>
+    <w:abstractNumId w:val="23"/>
   </w:num>
   <w:num w:numId="14">
-    <w:abstractNumId w:val="24"/>
+    <w:abstractNumId w:val="31"/>
   </w:num>
   <w:num w:numId="15">
-    <w:abstractNumId w:val="18"/>
+    <w:abstractNumId w:val="24"/>
   </w:num>
   <w:num w:numId="16">
     <w:abstractNumId w:val="0"/>
   </w:num>
   <w:num w:numId="17">
-    <w:abstractNumId w:val="21"/>
+    <w:abstractNumId w:val="28"/>
   </w:num>
   <w:num w:numId="18">
-    <w:abstractNumId w:val="25"/>
+    <w:abstractNumId w:val="34"/>
   </w:num>
   <w:num w:numId="19">
-    <w:abstractNumId w:val="15"/>
+    <w:abstractNumId w:val="21"/>
   </w:num>
   <w:num w:numId="20">
     <w:abstractNumId w:val="1"/>
   </w:num>
   <w:num w:numId="21">
-    <w:abstractNumId w:val="20"/>
+    <w:abstractNumId w:val="27"/>
   </w:num>
   <w:num w:numId="22">
     <w:abstractNumId w:val="5"/>
@@ -14460,13 +17876,40 @@
     <w:abstractNumId w:val="6"/>
   </w:num>
   <w:num w:numId="24">
+    <w:abstractNumId w:val="15"/>
+  </w:num>
+  <w:num w:numId="25">
+    <w:abstractNumId w:val="30"/>
+  </w:num>
+  <w:num w:numId="26">
+    <w:abstractNumId w:val="29"/>
+  </w:num>
+  <w:num w:numId="27">
+    <w:abstractNumId w:val="9"/>
+  </w:num>
+  <w:num w:numId="28">
+    <w:abstractNumId w:val="33"/>
+  </w:num>
+  <w:num w:numId="29">
+    <w:abstractNumId w:val="18"/>
+  </w:num>
+  <w:num w:numId="30">
     <w:abstractNumId w:val="12"/>
   </w:num>
-  <w:num w:numId="25">
-    <w:abstractNumId w:val="23"/>
+  <w:num w:numId="31">
+    <w:abstractNumId w:val="32"/>
   </w:num>
-  <w:num w:numId="26">
-    <w:abstractNumId w:val="22"/>
+  <w:num w:numId="32">
+    <w:abstractNumId w:val="16"/>
+  </w:num>
+  <w:num w:numId="33">
+    <w:abstractNumId w:val="26"/>
+  </w:num>
+  <w:num w:numId="34">
+    <w:abstractNumId w:val="20"/>
+  </w:num>
+  <w:num w:numId="35">
+    <w:abstractNumId w:val="11"/>
   </w:num>
 </w:numbering>
 </file>
@@ -15029,6 +18472,15 @@
       </w:tblBorders>
     </w:tblPr>
   </w:style>
+  <w:style w:type="paragraph" w:styleId="NoSpacing">
+    <w:name w:val="No Spacing"/>
+    <w:uiPriority w:val="1"/>
+    <w:qFormat/>
+    <w:rsid w:val="00C61B61"/>
+    <w:pPr>
+      <w:spacing w:after="0" w:line="240" w:lineRule="auto"/>
+    </w:pPr>
+  </w:style>
 </w:styles>
 </file>
 

</xml_diff>

<commit_message>
Added Lesson 2: Module 25
</commit_message>
<xml_diff>
--- a/L2-Intro-to-Machine-Learning/LESSON 2.docx
+++ b/L2-Intro-to-Machine-Learning/LESSON 2.docx
@@ -1365,8 +1365,8 @@
           <w:rFonts w:cstheme="minorHAnsi"/>
           <w:b/>
           <w:bCs/>
-          <w:sz w:val="26"/>
-          <w:szCs w:val="26"/>
+          <w:sz w:val="24"/>
+          <w:szCs w:val="24"/>
         </w:rPr>
       </w:pPr>
       <w:r>
@@ -1432,7 +1432,7 @@
           <w:rPr>
             <w:rStyle w:val="Hyperlink"/>
             <w:rFonts w:cstheme="minorHAnsi"/>
-            <w:color w:val="auto"/>
+            <w:color w:val="FF0000"/>
             <w:sz w:val="24"/>
             <w:szCs w:val="24"/>
             <w:u w:val="none"/>
@@ -1463,7 +1463,7 @@
           <w:rPr>
             <w:rStyle w:val="Hyperlink"/>
             <w:rFonts w:cstheme="minorHAnsi"/>
-            <w:color w:val="auto"/>
+            <w:color w:val="FF0000"/>
             <w:sz w:val="24"/>
             <w:szCs w:val="24"/>
             <w:u w:val="none"/>
@@ -1519,7 +1519,7 @@
           <w:rPr>
             <w:rStyle w:val="Hyperlink"/>
             <w:rFonts w:cstheme="minorHAnsi"/>
-            <w:color w:val="auto"/>
+            <w:color w:val="FF0000"/>
             <w:sz w:val="24"/>
             <w:szCs w:val="24"/>
             <w:u w:val="none"/>
@@ -1550,7 +1550,7 @@
           <w:rPr>
             <w:rStyle w:val="Hyperlink"/>
             <w:rFonts w:cstheme="minorHAnsi"/>
-            <w:color w:val="auto"/>
+            <w:color w:val="FF0000"/>
             <w:sz w:val="24"/>
             <w:szCs w:val="24"/>
             <w:u w:val="none"/>
@@ -1614,7 +1614,7 @@
           <w:rPr>
             <w:rStyle w:val="Hyperlink"/>
             <w:rFonts w:cstheme="minorHAnsi"/>
-            <w:color w:val="auto"/>
+            <w:color w:val="FF0000"/>
             <w:sz w:val="24"/>
             <w:szCs w:val="24"/>
             <w:u w:val="none"/>
@@ -1685,7 +1685,7 @@
           <w:rPr>
             <w:rStyle w:val="Hyperlink"/>
             <w:rFonts w:cstheme="minorHAnsi"/>
-            <w:color w:val="auto"/>
+            <w:color w:val="FF0000"/>
             <w:sz w:val="24"/>
             <w:szCs w:val="24"/>
             <w:u w:val="none"/>
@@ -1784,7 +1784,7 @@
           <w:rPr>
             <w:rStyle w:val="Hyperlink"/>
             <w:rFonts w:cstheme="minorHAnsi"/>
-            <w:color w:val="auto"/>
+            <w:color w:val="FF0000"/>
             <w:sz w:val="24"/>
             <w:szCs w:val="24"/>
             <w:u w:val="none"/>
@@ -2176,6 +2176,7 @@
           <w:rPr>
             <w:rStyle w:val="Emphasis"/>
             <w:rFonts w:cstheme="minorHAnsi"/>
+            <w:color w:val="FF0000"/>
             <w:sz w:val="24"/>
             <w:szCs w:val="24"/>
             <w:shd w:val="clear" w:color="auto" w:fill="FFFFFF"/>
@@ -2186,7 +2187,7 @@
           <w:rPr>
             <w:rStyle w:val="Hyperlink"/>
             <w:rFonts w:cstheme="minorHAnsi"/>
-            <w:color w:val="auto"/>
+            <w:color w:val="FF0000"/>
             <w:sz w:val="24"/>
             <w:szCs w:val="24"/>
             <w:u w:val="none"/>
@@ -15831,6 +15832,7 @@
           <w:ilvl w:val="1"/>
           <w:numId w:val="37"/>
         </w:numPr>
+        <w:jc w:val="both"/>
         <w:rPr>
           <w:rFonts w:cstheme="minorHAnsi"/>
           <w:b/>
@@ -15857,6 +15859,7 @@
           <w:ilvl w:val="2"/>
           <w:numId w:val="37"/>
         </w:numPr>
+        <w:jc w:val="both"/>
         <w:rPr>
           <w:rFonts w:cstheme="minorHAnsi"/>
           <w:b/>
@@ -15881,6 +15884,7 @@
           <w:ilvl w:val="2"/>
           <w:numId w:val="37"/>
         </w:numPr>
+        <w:jc w:val="both"/>
         <w:rPr>
           <w:rFonts w:cstheme="minorHAnsi"/>
           <w:b/>
@@ -15905,6 +15909,7 @@
           <w:ilvl w:val="1"/>
           <w:numId w:val="37"/>
         </w:numPr>
+        <w:jc w:val="both"/>
         <w:rPr>
           <w:rFonts w:cstheme="minorHAnsi"/>
           <w:b/>
@@ -15931,6 +15936,7 @@
           <w:ilvl w:val="2"/>
           <w:numId w:val="37"/>
         </w:numPr>
+        <w:jc w:val="both"/>
         <w:rPr>
           <w:rFonts w:cstheme="minorHAnsi"/>
           <w:b/>
@@ -15955,6 +15961,7 @@
           <w:ilvl w:val="2"/>
           <w:numId w:val="37"/>
         </w:numPr>
+        <w:jc w:val="both"/>
         <w:rPr>
           <w:rFonts w:cstheme="minorHAnsi"/>
           <w:b/>
@@ -16375,6 +16382,7 @@
           <w:ilvl w:val="1"/>
           <w:numId w:val="37"/>
         </w:numPr>
+        <w:jc w:val="both"/>
         <w:rPr>
           <w:rFonts w:cstheme="minorHAnsi"/>
           <w:b/>
@@ -16401,6 +16409,7 @@
           <w:ilvl w:val="2"/>
           <w:numId w:val="37"/>
         </w:numPr>
+        <w:jc w:val="both"/>
         <w:rPr>
           <w:rFonts w:cstheme="minorHAnsi"/>
           <w:b/>
@@ -16425,6 +16434,7 @@
           <w:ilvl w:val="2"/>
           <w:numId w:val="37"/>
         </w:numPr>
+        <w:jc w:val="both"/>
         <w:rPr>
           <w:rFonts w:cstheme="minorHAnsi"/>
           <w:b/>
@@ -16449,6 +16459,7 @@
           <w:ilvl w:val="1"/>
           <w:numId w:val="37"/>
         </w:numPr>
+        <w:jc w:val="both"/>
         <w:rPr>
           <w:rFonts w:cstheme="minorHAnsi"/>
           <w:b/>
@@ -16475,6 +16486,7 @@
           <w:ilvl w:val="2"/>
           <w:numId w:val="37"/>
         </w:numPr>
+        <w:jc w:val="both"/>
         <w:rPr>
           <w:rFonts w:cstheme="minorHAnsi"/>
           <w:b/>
@@ -16499,6 +16511,7 @@
           <w:ilvl w:val="2"/>
           <w:numId w:val="37"/>
         </w:numPr>
+        <w:jc w:val="both"/>
         <w:rPr>
           <w:rFonts w:cstheme="minorHAnsi"/>
           <w:b/>
@@ -16523,6 +16536,7 @@
           <w:ilvl w:val="1"/>
           <w:numId w:val="37"/>
         </w:numPr>
+        <w:jc w:val="both"/>
         <w:rPr>
           <w:rFonts w:cstheme="minorHAnsi"/>
           <w:b/>
@@ -16549,6 +16563,7 @@
           <w:ilvl w:val="2"/>
           <w:numId w:val="37"/>
         </w:numPr>
+        <w:jc w:val="both"/>
         <w:rPr>
           <w:rFonts w:cstheme="minorHAnsi"/>
           <w:b/>
@@ -16572,6 +16587,7 @@
           <w:ilvl w:val="1"/>
           <w:numId w:val="37"/>
         </w:numPr>
+        <w:jc w:val="both"/>
         <w:rPr>
           <w:rFonts w:cstheme="minorHAnsi"/>
           <w:b/>
@@ -16598,6 +16614,7 @@
           <w:ilvl w:val="2"/>
           <w:numId w:val="37"/>
         </w:numPr>
+        <w:jc w:val="both"/>
         <w:rPr>
           <w:rFonts w:cstheme="minorHAnsi"/>
           <w:b/>
@@ -16678,6 +16695,7 @@
           <w:ilvl w:val="0"/>
           <w:numId w:val="37"/>
         </w:numPr>
+        <w:jc w:val="both"/>
         <w:rPr>
           <w:rFonts w:cstheme="minorHAnsi"/>
           <w:b/>
@@ -16702,6 +16720,7 @@
           <w:ilvl w:val="0"/>
           <w:numId w:val="37"/>
         </w:numPr>
+        <w:jc w:val="both"/>
         <w:rPr>
           <w:rFonts w:cstheme="minorHAnsi"/>
           <w:b/>
@@ -16726,6 +16745,7 @@
           <w:ilvl w:val="1"/>
           <w:numId w:val="37"/>
         </w:numPr>
+        <w:jc w:val="both"/>
         <w:rPr>
           <w:rFonts w:cstheme="minorHAnsi"/>
           <w:b/>
@@ -16760,6 +16780,7 @@
           <w:ilvl w:val="1"/>
           <w:numId w:val="37"/>
         </w:numPr>
+        <w:jc w:val="both"/>
         <w:rPr>
           <w:rFonts w:cstheme="minorHAnsi"/>
           <w:b/>
@@ -16794,6 +16815,7 @@
           <w:ilvl w:val="0"/>
           <w:numId w:val="37"/>
         </w:numPr>
+        <w:jc w:val="both"/>
         <w:rPr>
           <w:rFonts w:cstheme="minorHAnsi"/>
           <w:b/>
@@ -16818,6 +16840,7 @@
           <w:ilvl w:val="0"/>
           <w:numId w:val="37"/>
         </w:numPr>
+        <w:jc w:val="both"/>
         <w:rPr>
           <w:rFonts w:cstheme="minorHAnsi"/>
           <w:b/>
@@ -17897,6 +17920,7 @@
           <w:ilvl w:val="1"/>
           <w:numId w:val="39"/>
         </w:numPr>
+        <w:jc w:val="both"/>
         <w:rPr>
           <w:rFonts w:cstheme="minorHAnsi"/>
           <w:b/>
@@ -17921,6 +17945,7 @@
           <w:ilvl w:val="1"/>
           <w:numId w:val="39"/>
         </w:numPr>
+        <w:jc w:val="both"/>
         <w:rPr>
           <w:rFonts w:cstheme="minorHAnsi"/>
           <w:b/>
@@ -17963,6 +17988,7 @@
           <w:ilvl w:val="1"/>
           <w:numId w:val="39"/>
         </w:numPr>
+        <w:jc w:val="both"/>
         <w:rPr>
           <w:rFonts w:cstheme="minorHAnsi"/>
           <w:b/>
@@ -17987,6 +18013,7 @@
           <w:ilvl w:val="1"/>
           <w:numId w:val="39"/>
         </w:numPr>
+        <w:jc w:val="both"/>
         <w:rPr>
           <w:rFonts w:cstheme="minorHAnsi"/>
           <w:b/>
@@ -18064,6 +18091,7 @@
           <w:ilvl w:val="0"/>
           <w:numId w:val="39"/>
         </w:numPr>
+        <w:jc w:val="both"/>
         <w:rPr>
           <w:rFonts w:cstheme="minorHAnsi"/>
           <w:b/>
@@ -18088,6 +18116,7 @@
           <w:ilvl w:val="1"/>
           <w:numId w:val="39"/>
         </w:numPr>
+        <w:jc w:val="both"/>
         <w:rPr>
           <w:rFonts w:cstheme="minorHAnsi"/>
           <w:b/>
@@ -18114,6 +18143,7 @@
           <w:ilvl w:val="2"/>
           <w:numId w:val="39"/>
         </w:numPr>
+        <w:jc w:val="both"/>
         <w:rPr>
           <w:rFonts w:cstheme="minorHAnsi"/>
           <w:b/>
@@ -18138,6 +18168,7 @@
           <w:ilvl w:val="2"/>
           <w:numId w:val="39"/>
         </w:numPr>
+        <w:jc w:val="both"/>
         <w:rPr>
           <w:rFonts w:cstheme="minorHAnsi"/>
           <w:b/>
@@ -18160,15 +18191,7 @@
           <w:sz w:val="24"/>
           <w:szCs w:val="24"/>
         </w:rPr>
-        <w:t>to introduce linearity in your data</w:t>
-      </w:r>
-      <w:r>
-        <w:rPr>
-          <w:rFonts w:cstheme="minorHAnsi"/>
-          <w:sz w:val="24"/>
-          <w:szCs w:val="24"/>
-        </w:rPr>
-        <w:t xml:space="preserve"> </w:t>
+        <w:t xml:space="preserve">to introduce linearity in your data </w:t>
       </w:r>
       <w:r>
         <w:rPr>
@@ -18194,6 +18217,7 @@
           <w:ilvl w:val="1"/>
           <w:numId w:val="39"/>
         </w:numPr>
+        <w:jc w:val="both"/>
         <w:rPr>
           <w:rFonts w:cstheme="minorHAnsi"/>
           <w:b/>
@@ -18220,6 +18244,7 @@
           <w:ilvl w:val="2"/>
           <w:numId w:val="39"/>
         </w:numPr>
+        <w:jc w:val="both"/>
         <w:rPr>
           <w:rFonts w:cstheme="minorHAnsi"/>
           <w:b/>
@@ -18244,6 +18269,7 @@
           <w:ilvl w:val="2"/>
           <w:numId w:val="39"/>
         </w:numPr>
+        <w:jc w:val="both"/>
         <w:rPr>
           <w:rFonts w:cstheme="minorHAnsi"/>
           <w:b/>
@@ -18276,6 +18302,7 @@
           <w:ilvl w:val="2"/>
           <w:numId w:val="39"/>
         </w:numPr>
+        <w:jc w:val="both"/>
         <w:rPr>
           <w:rFonts w:cstheme="minorHAnsi"/>
           <w:b/>
@@ -18328,6 +18355,7 @@
           <w:ilvl w:val="2"/>
           <w:numId w:val="39"/>
         </w:numPr>
+        <w:jc w:val="both"/>
         <w:rPr>
           <w:rFonts w:cstheme="minorHAnsi"/>
           <w:b/>
@@ -18388,6 +18416,7 @@
           <w:ilvl w:val="2"/>
           <w:numId w:val="39"/>
         </w:numPr>
+        <w:jc w:val="both"/>
         <w:rPr>
           <w:rFonts w:cstheme="minorHAnsi"/>
           <w:b/>
@@ -18412,6 +18441,7 @@
           <w:ilvl w:val="1"/>
           <w:numId w:val="39"/>
         </w:numPr>
+        <w:jc w:val="both"/>
         <w:rPr>
           <w:rFonts w:cstheme="minorHAnsi"/>
           <w:b/>
@@ -18438,6 +18468,7 @@
           <w:ilvl w:val="2"/>
           <w:numId w:val="39"/>
         </w:numPr>
+        <w:jc w:val="both"/>
         <w:rPr>
           <w:rFonts w:cstheme="minorHAnsi"/>
           <w:b/>
@@ -18462,6 +18493,7 @@
           <w:ilvl w:val="2"/>
           <w:numId w:val="39"/>
         </w:numPr>
+        <w:jc w:val="both"/>
         <w:rPr>
           <w:rFonts w:cstheme="minorHAnsi"/>
           <w:b/>
@@ -18486,6 +18518,7 @@
           <w:ilvl w:val="1"/>
           <w:numId w:val="39"/>
         </w:numPr>
+        <w:jc w:val="both"/>
         <w:rPr>
           <w:rFonts w:cstheme="minorHAnsi"/>
           <w:b/>
@@ -18512,6 +18545,7 @@
           <w:ilvl w:val="2"/>
           <w:numId w:val="39"/>
         </w:numPr>
+        <w:jc w:val="both"/>
         <w:rPr>
           <w:rFonts w:cstheme="minorHAnsi"/>
           <w:b/>
@@ -18536,6 +18570,7 @@
           <w:ilvl w:val="2"/>
           <w:numId w:val="39"/>
         </w:numPr>
+        <w:jc w:val="both"/>
         <w:rPr>
           <w:rFonts w:cstheme="minorHAnsi"/>
           <w:b/>
@@ -18596,6 +18631,7 @@
           <w:ilvl w:val="1"/>
           <w:numId w:val="39"/>
         </w:numPr>
+        <w:jc w:val="both"/>
         <w:rPr>
           <w:rFonts w:cstheme="minorHAnsi"/>
           <w:b/>
@@ -18622,6 +18658,7 @@
           <w:ilvl w:val="2"/>
           <w:numId w:val="39"/>
         </w:numPr>
+        <w:jc w:val="both"/>
         <w:rPr>
           <w:rFonts w:cstheme="minorHAnsi"/>
           <w:b/>
@@ -18646,6 +18683,7 @@
           <w:ilvl w:val="2"/>
           <w:numId w:val="39"/>
         </w:numPr>
+        <w:jc w:val="both"/>
         <w:rPr>
           <w:rFonts w:cstheme="minorHAnsi"/>
           <w:b/>
@@ -18670,6 +18708,7 @@
           <w:ilvl w:val="1"/>
           <w:numId w:val="39"/>
         </w:numPr>
+        <w:jc w:val="both"/>
         <w:rPr>
           <w:rFonts w:cstheme="minorHAnsi"/>
           <w:b/>
@@ -18696,6 +18735,7 @@
           <w:ilvl w:val="2"/>
           <w:numId w:val="39"/>
         </w:numPr>
+        <w:jc w:val="both"/>
         <w:rPr>
           <w:rFonts w:cstheme="minorHAnsi"/>
           <w:b/>
@@ -18962,6 +19002,2321 @@
         </w:drawing>
       </w:r>
     </w:p>
+    <w:p>
+      <w:pPr>
+        <w:pStyle w:val="NoSpacing"/>
+        <w:rPr>
+          <w:rFonts w:cstheme="minorHAnsi"/>
+          <w:b/>
+          <w:bCs/>
+          <w:sz w:val="26"/>
+          <w:szCs w:val="26"/>
+        </w:rPr>
+      </w:pPr>
+      <w:r>
+        <w:rPr>
+          <w:rFonts w:cstheme="minorHAnsi"/>
+          <w:b/>
+          <w:bCs/>
+          <w:sz w:val="26"/>
+          <w:szCs w:val="26"/>
+        </w:rPr>
+        <w:lastRenderedPageBreak/>
+        <w:t>MODULE 21: LINEAR REGRESSION (Revision) (DAY 3/50)</w:t>
+      </w:r>
+    </w:p>
+    <w:p>
+      <w:pPr>
+        <w:pStyle w:val="NoSpacing"/>
+        <w:numPr>
+          <w:ilvl w:val="0"/>
+          <w:numId w:val="43"/>
+        </w:numPr>
+        <w:jc w:val="both"/>
+        <w:rPr>
+          <w:rFonts w:cstheme="minorHAnsi"/>
+          <w:b/>
+          <w:bCs/>
+          <w:sz w:val="26"/>
+          <w:szCs w:val="26"/>
+        </w:rPr>
+      </w:pPr>
+      <w:r>
+        <w:rPr>
+          <w:rFonts w:cstheme="minorHAnsi"/>
+          <w:sz w:val="24"/>
+          <w:szCs w:val="24"/>
+        </w:rPr>
+        <w:t xml:space="preserve">The general equation of a line is </w:t>
+      </w:r>
+      <w:r>
+        <w:rPr>
+          <w:rFonts w:cstheme="minorHAnsi"/>
+          <w:b/>
+          <w:bCs/>
+          <w:sz w:val="24"/>
+          <w:szCs w:val="24"/>
+        </w:rPr>
+        <w:t>y = mx + b</w:t>
+      </w:r>
+      <w:r>
+        <w:rPr>
+          <w:rFonts w:cstheme="minorHAnsi"/>
+          <w:sz w:val="24"/>
+          <w:szCs w:val="24"/>
+        </w:rPr>
+        <w:t>.</w:t>
+      </w:r>
+    </w:p>
+    <w:p>
+      <w:pPr>
+        <w:pStyle w:val="NoSpacing"/>
+        <w:numPr>
+          <w:ilvl w:val="0"/>
+          <w:numId w:val="43"/>
+        </w:numPr>
+        <w:jc w:val="both"/>
+        <w:rPr>
+          <w:rFonts w:cstheme="minorHAnsi"/>
+          <w:b/>
+          <w:bCs/>
+          <w:sz w:val="26"/>
+          <w:szCs w:val="26"/>
+        </w:rPr>
+      </w:pPr>
+      <w:r>
+        <w:rPr>
+          <w:rFonts w:cstheme="minorHAnsi"/>
+          <w:sz w:val="24"/>
+          <w:szCs w:val="24"/>
+        </w:rPr>
+        <w:t>Simple Linear Regression uses a straight line to describe the relationships between the variables.</w:t>
+      </w:r>
+    </w:p>
+    <w:p>
+      <w:pPr>
+        <w:pStyle w:val="NoSpacing"/>
+        <w:numPr>
+          <w:ilvl w:val="0"/>
+          <w:numId w:val="43"/>
+        </w:numPr>
+        <w:jc w:val="both"/>
+        <w:rPr>
+          <w:rFonts w:cstheme="minorHAnsi"/>
+          <w:b/>
+          <w:bCs/>
+          <w:sz w:val="26"/>
+          <w:szCs w:val="26"/>
+        </w:rPr>
+      </w:pPr>
+      <w:r>
+        <w:rPr>
+          <w:rFonts w:cstheme="minorHAnsi"/>
+          <w:sz w:val="24"/>
+          <w:szCs w:val="24"/>
+        </w:rPr>
+        <w:t>Multiple Linear Regression uses a plan to describe the relationships between the variables.</w:t>
+      </w:r>
+    </w:p>
+    <w:p>
+      <w:pPr>
+        <w:pStyle w:val="NoSpacing"/>
+        <w:numPr>
+          <w:ilvl w:val="0"/>
+          <w:numId w:val="43"/>
+        </w:numPr>
+        <w:jc w:val="both"/>
+        <w:rPr>
+          <w:rFonts w:cstheme="minorHAnsi"/>
+          <w:b/>
+          <w:bCs/>
+          <w:sz w:val="26"/>
+          <w:szCs w:val="26"/>
+        </w:rPr>
+      </w:pPr>
+      <w:r>
+        <w:rPr>
+          <w:rFonts w:cstheme="minorHAnsi"/>
+          <w:sz w:val="24"/>
+          <w:szCs w:val="24"/>
+        </w:rPr>
+        <w:t>Multiple Linear Regression involves more than one input variable.</w:t>
+      </w:r>
+    </w:p>
+    <w:p>
+      <w:pPr>
+        <w:pStyle w:val="NoSpacing"/>
+        <w:numPr>
+          <w:ilvl w:val="0"/>
+          <w:numId w:val="43"/>
+        </w:numPr>
+        <w:jc w:val="both"/>
+        <w:rPr>
+          <w:rFonts w:cstheme="minorHAnsi"/>
+          <w:b/>
+          <w:bCs/>
+          <w:sz w:val="26"/>
+          <w:szCs w:val="26"/>
+        </w:rPr>
+      </w:pPr>
+      <w:r>
+        <w:rPr>
+          <w:rFonts w:cstheme="minorHAnsi"/>
+          <w:sz w:val="24"/>
+          <w:szCs w:val="24"/>
+        </w:rPr>
+        <w:t>Linear Regression assumes that the input and output variable follow the linear relationship.</w:t>
+      </w:r>
+    </w:p>
+    <w:p>
+      <w:pPr>
+        <w:pStyle w:val="NoSpacing"/>
+        <w:numPr>
+          <w:ilvl w:val="0"/>
+          <w:numId w:val="43"/>
+        </w:numPr>
+        <w:jc w:val="both"/>
+        <w:rPr>
+          <w:rFonts w:cstheme="minorHAnsi"/>
+          <w:b/>
+          <w:bCs/>
+          <w:sz w:val="26"/>
+          <w:szCs w:val="26"/>
+        </w:rPr>
+      </w:pPr>
+      <w:r>
+        <w:rPr>
+          <w:rFonts w:cstheme="minorHAnsi"/>
+          <w:sz w:val="24"/>
+          <w:szCs w:val="24"/>
+        </w:rPr>
+        <w:t>In Machine Learning</w:t>
+      </w:r>
+      <w:r>
+        <w:rPr>
+          <w:rFonts w:cstheme="minorHAnsi"/>
+          <w:sz w:val="24"/>
+          <w:szCs w:val="24"/>
+        </w:rPr>
+        <w:t xml:space="preserve"> and Linear Regression</w:t>
+      </w:r>
+      <w:r>
+        <w:rPr>
+          <w:rFonts w:cstheme="minorHAnsi"/>
+          <w:sz w:val="24"/>
+          <w:szCs w:val="24"/>
+        </w:rPr>
+        <w:t xml:space="preserve">, </w:t>
+      </w:r>
+      <w:r>
+        <w:rPr>
+          <w:rFonts w:cstheme="minorHAnsi"/>
+          <w:sz w:val="24"/>
+          <w:szCs w:val="24"/>
+        </w:rPr>
+        <w:t>different</w:t>
+      </w:r>
+      <w:r>
+        <w:rPr>
+          <w:rFonts w:cstheme="minorHAnsi"/>
+          <w:sz w:val="24"/>
+          <w:szCs w:val="24"/>
+        </w:rPr>
+        <w:t xml:space="preserve"> terms are used to represent the same (or similar) concept. Some of them are:</w:t>
+      </w:r>
+    </w:p>
+    <w:tbl>
+      <w:tblPr>
+        <w:tblStyle w:val="TableGrid"/>
+        <w:tblW w:w="0" w:type="auto"/>
+        <w:tblInd w:w="774" w:type="dxa"/>
+        <w:tblLook w:val="04A0" w:firstRow="1" w:lastRow="0" w:firstColumn="1" w:lastColumn="0" w:noHBand="0" w:noVBand="1"/>
+      </w:tblPr>
+      <w:tblGrid>
+        <w:gridCol w:w="4123"/>
+        <w:gridCol w:w="4119"/>
+      </w:tblGrid>
+      <w:tr>
+        <w:tc>
+          <w:tcPr>
+            <w:tcW w:w="4508" w:type="dxa"/>
+          </w:tcPr>
+          <w:p>
+            <w:pPr>
+              <w:pStyle w:val="NoSpacing"/>
+              <w:jc w:val="both"/>
+              <w:rPr>
+                <w:rFonts w:cstheme="minorHAnsi"/>
+                <w:b/>
+                <w:bCs/>
+                <w:sz w:val="24"/>
+                <w:szCs w:val="24"/>
+              </w:rPr>
+            </w:pPr>
+            <w:r>
+              <w:rPr>
+                <w:rFonts w:cstheme="minorHAnsi"/>
+                <w:b/>
+                <w:bCs/>
+                <w:sz w:val="24"/>
+                <w:szCs w:val="24"/>
+              </w:rPr>
+              <w:t>Linear Regression</w:t>
+            </w:r>
+          </w:p>
+        </w:tc>
+        <w:tc>
+          <w:tcPr>
+            <w:tcW w:w="4508" w:type="dxa"/>
+          </w:tcPr>
+          <w:p>
+            <w:pPr>
+              <w:pStyle w:val="NoSpacing"/>
+              <w:jc w:val="both"/>
+              <w:rPr>
+                <w:rFonts w:cstheme="minorHAnsi"/>
+                <w:b/>
+                <w:bCs/>
+                <w:sz w:val="24"/>
+                <w:szCs w:val="24"/>
+              </w:rPr>
+            </w:pPr>
+            <w:r>
+              <w:rPr>
+                <w:rFonts w:cstheme="minorHAnsi"/>
+                <w:b/>
+                <w:bCs/>
+                <w:sz w:val="24"/>
+                <w:szCs w:val="24"/>
+              </w:rPr>
+              <w:t>Machine Learning</w:t>
+            </w:r>
+          </w:p>
+        </w:tc>
+      </w:tr>
+      <w:tr>
+        <w:tc>
+          <w:tcPr>
+            <w:tcW w:w="4508" w:type="dxa"/>
+          </w:tcPr>
+          <w:p>
+            <w:pPr>
+              <w:pStyle w:val="NoSpacing"/>
+              <w:jc w:val="both"/>
+              <w:rPr>
+                <w:rFonts w:cstheme="minorHAnsi"/>
+                <w:sz w:val="24"/>
+                <w:szCs w:val="24"/>
+              </w:rPr>
+            </w:pPr>
+            <w:r>
+              <w:rPr>
+                <w:rFonts w:cstheme="minorHAnsi"/>
+                <w:sz w:val="24"/>
+                <w:szCs w:val="24"/>
+              </w:rPr>
+              <w:t>Slope</w:t>
+            </w:r>
+          </w:p>
+        </w:tc>
+        <w:tc>
+          <w:tcPr>
+            <w:tcW w:w="4508" w:type="dxa"/>
+          </w:tcPr>
+          <w:p>
+            <w:pPr>
+              <w:pStyle w:val="NoSpacing"/>
+              <w:jc w:val="both"/>
+              <w:rPr>
+                <w:rFonts w:cstheme="minorHAnsi"/>
+                <w:sz w:val="24"/>
+                <w:szCs w:val="24"/>
+              </w:rPr>
+            </w:pPr>
+            <w:r>
+              <w:rPr>
+                <w:rFonts w:cstheme="minorHAnsi"/>
+                <w:sz w:val="24"/>
+                <w:szCs w:val="24"/>
+              </w:rPr>
+              <w:t>Coefficient</w:t>
+            </w:r>
+          </w:p>
+        </w:tc>
+      </w:tr>
+      <w:tr>
+        <w:tc>
+          <w:tcPr>
+            <w:tcW w:w="4508" w:type="dxa"/>
+          </w:tcPr>
+          <w:p>
+            <w:pPr>
+              <w:pStyle w:val="NoSpacing"/>
+              <w:jc w:val="both"/>
+              <w:rPr>
+                <w:rFonts w:cstheme="minorHAnsi"/>
+                <w:sz w:val="24"/>
+                <w:szCs w:val="24"/>
+              </w:rPr>
+            </w:pPr>
+            <w:r>
+              <w:rPr>
+                <w:rFonts w:cstheme="minorHAnsi"/>
+                <w:sz w:val="24"/>
+                <w:szCs w:val="24"/>
+              </w:rPr>
+              <w:t>Intercept</w:t>
+            </w:r>
+          </w:p>
+        </w:tc>
+        <w:tc>
+          <w:tcPr>
+            <w:tcW w:w="4508" w:type="dxa"/>
+          </w:tcPr>
+          <w:p>
+            <w:pPr>
+              <w:pStyle w:val="NoSpacing"/>
+              <w:jc w:val="both"/>
+              <w:rPr>
+                <w:rFonts w:cstheme="minorHAnsi"/>
+                <w:sz w:val="24"/>
+                <w:szCs w:val="24"/>
+              </w:rPr>
+            </w:pPr>
+            <w:r>
+              <w:rPr>
+                <w:rFonts w:cstheme="minorHAnsi"/>
+                <w:sz w:val="24"/>
+                <w:szCs w:val="24"/>
+              </w:rPr>
+              <w:t>Bias</w:t>
+            </w:r>
+          </w:p>
+        </w:tc>
+      </w:tr>
+      <w:tr>
+        <w:tc>
+          <w:tcPr>
+            <w:tcW w:w="4508" w:type="dxa"/>
+          </w:tcPr>
+          <w:p>
+            <w:pPr>
+              <w:pStyle w:val="NoSpacing"/>
+              <w:jc w:val="both"/>
+              <w:rPr>
+                <w:rFonts w:cstheme="minorHAnsi"/>
+                <w:sz w:val="24"/>
+                <w:szCs w:val="24"/>
+              </w:rPr>
+            </w:pPr>
+            <w:r>
+              <w:rPr>
+                <w:rFonts w:cstheme="minorHAnsi"/>
+                <w:sz w:val="24"/>
+                <w:szCs w:val="24"/>
+              </w:rPr>
+              <w:t>RMSE (Root Mean Squared Error)</w:t>
+            </w:r>
+          </w:p>
+        </w:tc>
+        <w:tc>
+          <w:tcPr>
+            <w:tcW w:w="4508" w:type="dxa"/>
+          </w:tcPr>
+          <w:p>
+            <w:pPr>
+              <w:pStyle w:val="NoSpacing"/>
+              <w:jc w:val="both"/>
+              <w:rPr>
+                <w:rFonts w:cstheme="minorHAnsi"/>
+                <w:sz w:val="24"/>
+                <w:szCs w:val="24"/>
+              </w:rPr>
+            </w:pPr>
+            <w:r>
+              <w:rPr>
+                <w:rFonts w:cstheme="minorHAnsi"/>
+                <w:sz w:val="24"/>
+                <w:szCs w:val="24"/>
+              </w:rPr>
+              <w:t>Cost Function</w:t>
+            </w:r>
+          </w:p>
+        </w:tc>
+      </w:tr>
+    </w:tbl>
+    <w:p>
+      <w:pPr>
+        <w:pStyle w:val="NoSpacing"/>
+        <w:numPr>
+          <w:ilvl w:val="0"/>
+          <w:numId w:val="43"/>
+        </w:numPr>
+        <w:jc w:val="both"/>
+        <w:rPr>
+          <w:rFonts w:cstheme="minorHAnsi"/>
+          <w:b/>
+          <w:bCs/>
+          <w:sz w:val="26"/>
+          <w:szCs w:val="26"/>
+        </w:rPr>
+      </w:pPr>
+      <w:r>
+        <w:rPr>
+          <w:rFonts w:cstheme="minorHAnsi"/>
+          <w:sz w:val="24"/>
+          <w:szCs w:val="24"/>
+        </w:rPr>
+        <w:t>The training process is a process of minimizing the error.</w:t>
+      </w:r>
+    </w:p>
+    <w:p>
+      <w:pPr>
+        <w:pStyle w:val="NoSpacing"/>
+        <w:numPr>
+          <w:ilvl w:val="0"/>
+          <w:numId w:val="43"/>
+        </w:numPr>
+        <w:jc w:val="both"/>
+        <w:rPr>
+          <w:rFonts w:cstheme="minorHAnsi"/>
+          <w:b/>
+          <w:bCs/>
+          <w:sz w:val="26"/>
+          <w:szCs w:val="26"/>
+        </w:rPr>
+      </w:pPr>
+      <w:r>
+        <w:rPr>
+          <w:rFonts w:cstheme="minorHAnsi"/>
+          <w:sz w:val="24"/>
+          <w:szCs w:val="24"/>
+        </w:rPr>
+        <w:t xml:space="preserve">A </w:t>
+      </w:r>
+      <w:r>
+        <w:rPr>
+          <w:rFonts w:cstheme="minorHAnsi"/>
+          <w:b/>
+          <w:bCs/>
+          <w:sz w:val="24"/>
+          <w:szCs w:val="24"/>
+        </w:rPr>
+        <w:t>cost function</w:t>
+      </w:r>
+      <w:r>
+        <w:rPr>
+          <w:rFonts w:cstheme="minorHAnsi"/>
+          <w:sz w:val="24"/>
+          <w:szCs w:val="24"/>
+        </w:rPr>
+        <w:t xml:space="preserve"> is used to calculate the error of a model.</w:t>
+      </w:r>
+    </w:p>
+    <w:p>
+      <w:pPr>
+        <w:pStyle w:val="NoSpacing"/>
+        <w:numPr>
+          <w:ilvl w:val="0"/>
+          <w:numId w:val="43"/>
+        </w:numPr>
+        <w:jc w:val="both"/>
+        <w:rPr>
+          <w:rFonts w:cstheme="minorHAnsi"/>
+          <w:b/>
+          <w:bCs/>
+          <w:sz w:val="26"/>
+          <w:szCs w:val="26"/>
+        </w:rPr>
+      </w:pPr>
+      <w:r>
+        <w:rPr>
+          <w:rFonts w:cstheme="minorHAnsi"/>
+          <w:sz w:val="24"/>
+          <w:szCs w:val="24"/>
+        </w:rPr>
+        <w:t>A Linear Regression model is sensitive to noise and outliers, and the correlated variables should not be used as input while training.</w:t>
+      </w:r>
+    </w:p>
+    <w:p>
+      <w:pPr>
+        <w:pStyle w:val="NoSpacing"/>
+        <w:numPr>
+          <w:ilvl w:val="0"/>
+          <w:numId w:val="43"/>
+        </w:numPr>
+        <w:jc w:val="both"/>
+        <w:rPr>
+          <w:rFonts w:cstheme="minorHAnsi"/>
+          <w:b/>
+          <w:bCs/>
+          <w:sz w:val="26"/>
+          <w:szCs w:val="26"/>
+        </w:rPr>
+      </w:pPr>
+      <w:r>
+        <w:rPr>
+          <w:rFonts w:cstheme="minorHAnsi"/>
+          <w:sz w:val="24"/>
+          <w:szCs w:val="24"/>
+        </w:rPr>
+        <w:t xml:space="preserve">It is a good practice to scale your data using standard methods like </w:t>
+      </w:r>
+      <w:r>
+        <w:rPr>
+          <w:rFonts w:cstheme="minorHAnsi"/>
+          <w:b/>
+          <w:bCs/>
+          <w:sz w:val="24"/>
+          <w:szCs w:val="24"/>
+        </w:rPr>
+        <w:t>Normalization</w:t>
+      </w:r>
+      <w:r>
+        <w:rPr>
+          <w:rFonts w:cstheme="minorHAnsi"/>
+          <w:sz w:val="24"/>
+          <w:szCs w:val="24"/>
+        </w:rPr>
+        <w:t xml:space="preserve"> and </w:t>
+      </w:r>
+      <w:r>
+        <w:rPr>
+          <w:rFonts w:cstheme="minorHAnsi"/>
+          <w:b/>
+          <w:bCs/>
+          <w:sz w:val="24"/>
+          <w:szCs w:val="24"/>
+        </w:rPr>
+        <w:t>Standardization</w:t>
+      </w:r>
+      <w:r>
+        <w:rPr>
+          <w:rFonts w:cstheme="minorHAnsi"/>
+          <w:sz w:val="24"/>
+          <w:szCs w:val="24"/>
+        </w:rPr>
+        <w:t>.</w:t>
+      </w:r>
+    </w:p>
+    <w:p>
+      <w:pPr>
+        <w:pStyle w:val="NoSpacing"/>
+        <w:jc w:val="both"/>
+        <w:rPr>
+          <w:rFonts w:cstheme="minorHAnsi"/>
+          <w:sz w:val="24"/>
+          <w:szCs w:val="24"/>
+        </w:rPr>
+      </w:pPr>
+    </w:p>
+    <w:p>
+      <w:pPr>
+        <w:pStyle w:val="NoSpacing"/>
+        <w:jc w:val="both"/>
+        <w:rPr>
+          <w:rFonts w:cstheme="minorHAnsi"/>
+          <w:sz w:val="26"/>
+          <w:szCs w:val="26"/>
+        </w:rPr>
+      </w:pPr>
+    </w:p>
+    <w:p>
+      <w:pPr>
+        <w:pStyle w:val="NoSpacing"/>
+        <w:jc w:val="both"/>
+        <w:rPr>
+          <w:rFonts w:cstheme="minorHAnsi"/>
+          <w:b/>
+          <w:bCs/>
+          <w:sz w:val="26"/>
+          <w:szCs w:val="26"/>
+        </w:rPr>
+      </w:pPr>
+      <w:r>
+        <w:rPr>
+          <w:rFonts w:cstheme="minorHAnsi"/>
+          <w:b/>
+          <w:bCs/>
+          <w:sz w:val="26"/>
+          <w:szCs w:val="26"/>
+        </w:rPr>
+        <w:t>MODULE 22: LAB INSTRUCTIONS</w:t>
+      </w:r>
+    </w:p>
+    <w:p>
+      <w:pPr>
+        <w:pStyle w:val="NoSpacing"/>
+        <w:jc w:val="both"/>
+        <w:rPr>
+          <w:rFonts w:cstheme="minorHAnsi"/>
+          <w:b/>
+          <w:bCs/>
+          <w:sz w:val="26"/>
+          <w:szCs w:val="26"/>
+        </w:rPr>
+      </w:pPr>
+    </w:p>
+    <w:p>
+      <w:pPr>
+        <w:pStyle w:val="NoSpacing"/>
+        <w:jc w:val="both"/>
+        <w:rPr>
+          <w:rFonts w:cstheme="minorHAnsi"/>
+          <w:b/>
+          <w:bCs/>
+          <w:sz w:val="26"/>
+          <w:szCs w:val="26"/>
+        </w:rPr>
+      </w:pPr>
+      <w:r>
+        <w:rPr>
+          <w:rFonts w:cstheme="minorHAnsi"/>
+          <w:b/>
+          <w:bCs/>
+          <w:sz w:val="26"/>
+          <w:szCs w:val="26"/>
+        </w:rPr>
+        <w:t>MODULE 23: TRAIN A LINEAR REGRESSION MODEL IN AZURE ML STUDIO</w:t>
+      </w:r>
+    </w:p>
+    <w:p>
+      <w:pPr>
+        <w:pStyle w:val="NoSpacing"/>
+        <w:jc w:val="both"/>
+        <w:rPr>
+          <w:rFonts w:cstheme="minorHAnsi"/>
+          <w:b/>
+          <w:bCs/>
+          <w:sz w:val="26"/>
+          <w:szCs w:val="26"/>
+        </w:rPr>
+      </w:pPr>
+    </w:p>
+    <w:p>
+      <w:pPr>
+        <w:pStyle w:val="NoSpacing"/>
+        <w:jc w:val="both"/>
+        <w:rPr>
+          <w:rFonts w:cstheme="minorHAnsi"/>
+          <w:b/>
+          <w:bCs/>
+          <w:sz w:val="26"/>
+          <w:szCs w:val="26"/>
+        </w:rPr>
+      </w:pPr>
+      <w:r>
+        <w:rPr>
+          <w:rFonts w:cstheme="minorHAnsi"/>
+          <w:b/>
+          <w:bCs/>
+          <w:sz w:val="26"/>
+          <w:szCs w:val="26"/>
+        </w:rPr>
+        <w:t>MODULE 24: LAB WALKTHROUGH</w:t>
+      </w:r>
+    </w:p>
+    <w:p>
+      <w:pPr>
+        <w:pStyle w:val="NoSpacing"/>
+        <w:jc w:val="both"/>
+        <w:rPr>
+          <w:rFonts w:cstheme="minorHAnsi"/>
+          <w:sz w:val="24"/>
+          <w:szCs w:val="24"/>
+        </w:rPr>
+      </w:pPr>
+      <w:r>
+        <w:rPr>
+          <w:rFonts w:cstheme="minorHAnsi"/>
+          <w:sz w:val="24"/>
+          <w:szCs w:val="24"/>
+        </w:rPr>
+        <w:t>Below are the steps followed to train a Linear Regression model on Azure ML Studio:</w:t>
+      </w:r>
+    </w:p>
+    <w:p>
+      <w:pPr>
+        <w:pStyle w:val="NoSpacing"/>
+        <w:numPr>
+          <w:ilvl w:val="0"/>
+          <w:numId w:val="44"/>
+        </w:numPr>
+        <w:jc w:val="both"/>
+        <w:rPr>
+          <w:rFonts w:cstheme="minorHAnsi"/>
+          <w:b/>
+          <w:bCs/>
+          <w:sz w:val="24"/>
+          <w:szCs w:val="24"/>
+        </w:rPr>
+      </w:pPr>
+      <w:r>
+        <w:rPr>
+          <w:rFonts w:cstheme="minorHAnsi"/>
+          <w:sz w:val="24"/>
+          <w:szCs w:val="24"/>
+        </w:rPr>
+        <w:t xml:space="preserve">In the </w:t>
+      </w:r>
+      <w:r>
+        <w:rPr>
+          <w:rFonts w:cstheme="minorHAnsi"/>
+          <w:b/>
+          <w:bCs/>
+          <w:sz w:val="24"/>
+          <w:szCs w:val="24"/>
+        </w:rPr>
+        <w:t>Assets</w:t>
+      </w:r>
+      <w:r>
+        <w:rPr>
+          <w:rFonts w:cstheme="minorHAnsi"/>
+          <w:sz w:val="24"/>
+          <w:szCs w:val="24"/>
+        </w:rPr>
+        <w:t xml:space="preserve"> section, select the </w:t>
+      </w:r>
+      <w:r>
+        <w:rPr>
+          <w:rFonts w:cstheme="minorHAnsi"/>
+          <w:b/>
+          <w:bCs/>
+          <w:sz w:val="24"/>
+          <w:szCs w:val="24"/>
+        </w:rPr>
+        <w:t>Datasets</w:t>
+      </w:r>
+      <w:r>
+        <w:rPr>
+          <w:rFonts w:cstheme="minorHAnsi"/>
+          <w:sz w:val="24"/>
+          <w:szCs w:val="24"/>
+        </w:rPr>
+        <w:t xml:space="preserve"> option. Click on </w:t>
+      </w:r>
+      <w:r>
+        <w:rPr>
+          <w:rFonts w:cstheme="minorHAnsi"/>
+          <w:b/>
+          <w:bCs/>
+          <w:sz w:val="24"/>
+          <w:szCs w:val="24"/>
+        </w:rPr>
+        <w:t>Create dataset</w:t>
+      </w:r>
+      <w:r>
+        <w:rPr>
+          <w:rFonts w:cstheme="minorHAnsi"/>
+          <w:sz w:val="24"/>
+          <w:szCs w:val="24"/>
+        </w:rPr>
+        <w:t xml:space="preserve"> and select ‘</w:t>
+      </w:r>
+      <w:r>
+        <w:rPr>
+          <w:rFonts w:cstheme="minorHAnsi"/>
+          <w:b/>
+          <w:bCs/>
+          <w:sz w:val="24"/>
+          <w:szCs w:val="24"/>
+        </w:rPr>
+        <w:t>From web file’</w:t>
+      </w:r>
+      <w:r>
+        <w:rPr>
+          <w:rFonts w:cstheme="minorHAnsi"/>
+          <w:sz w:val="24"/>
+          <w:szCs w:val="24"/>
+        </w:rPr>
+        <w:t xml:space="preserve"> option from the drop-down menu.</w:t>
+      </w:r>
+    </w:p>
+    <w:p>
+      <w:pPr>
+        <w:pStyle w:val="NoSpacing"/>
+        <w:numPr>
+          <w:ilvl w:val="0"/>
+          <w:numId w:val="44"/>
+        </w:numPr>
+        <w:jc w:val="both"/>
+        <w:rPr>
+          <w:rFonts w:cstheme="minorHAnsi"/>
+          <w:b/>
+          <w:bCs/>
+          <w:sz w:val="26"/>
+          <w:szCs w:val="26"/>
+        </w:rPr>
+      </w:pPr>
+      <w:r>
+        <w:rPr>
+          <w:rFonts w:cstheme="minorHAnsi"/>
+          <w:sz w:val="26"/>
+          <w:szCs w:val="26"/>
+        </w:rPr>
+        <w:t xml:space="preserve">Paste the web-link of your dataset and select different options to set up your dataset. Once your dataset is imported, it will be seen as an entry in the </w:t>
+      </w:r>
+      <w:r>
+        <w:rPr>
+          <w:rFonts w:cstheme="minorHAnsi"/>
+          <w:b/>
+          <w:bCs/>
+          <w:sz w:val="26"/>
+          <w:szCs w:val="26"/>
+        </w:rPr>
+        <w:t>Datasets</w:t>
+      </w:r>
+      <w:r>
+        <w:rPr>
+          <w:rFonts w:cstheme="minorHAnsi"/>
+          <w:b/>
+          <w:bCs/>
+          <w:sz w:val="26"/>
+          <w:szCs w:val="26"/>
+        </w:rPr>
+        <w:t xml:space="preserve"> </w:t>
+      </w:r>
+      <w:r>
+        <w:rPr>
+          <w:rFonts w:cstheme="minorHAnsi"/>
+          <w:sz w:val="26"/>
+          <w:szCs w:val="26"/>
+        </w:rPr>
+        <w:t>section.</w:t>
+      </w:r>
+    </w:p>
+    <w:p>
+      <w:pPr>
+        <w:pStyle w:val="NoSpacing"/>
+        <w:numPr>
+          <w:ilvl w:val="0"/>
+          <w:numId w:val="44"/>
+        </w:numPr>
+        <w:jc w:val="both"/>
+        <w:rPr>
+          <w:rFonts w:cstheme="minorHAnsi"/>
+          <w:b/>
+          <w:bCs/>
+          <w:sz w:val="26"/>
+          <w:szCs w:val="26"/>
+        </w:rPr>
+      </w:pPr>
+      <w:r>
+        <w:rPr>
+          <w:rFonts w:cstheme="minorHAnsi"/>
+          <w:sz w:val="26"/>
+          <w:szCs w:val="26"/>
+        </w:rPr>
+        <w:t xml:space="preserve">After setting up your dataset, move on to the </w:t>
+      </w:r>
+      <w:r>
+        <w:rPr>
+          <w:rFonts w:cstheme="minorHAnsi"/>
+          <w:b/>
+          <w:bCs/>
+          <w:sz w:val="26"/>
+          <w:szCs w:val="26"/>
+        </w:rPr>
+        <w:t>Designer</w:t>
+      </w:r>
+      <w:r>
+        <w:rPr>
+          <w:rFonts w:cstheme="minorHAnsi"/>
+          <w:b/>
+          <w:bCs/>
+          <w:sz w:val="26"/>
+          <w:szCs w:val="26"/>
+        </w:rPr>
+        <w:t xml:space="preserve"> </w:t>
+      </w:r>
+      <w:r>
+        <w:rPr>
+          <w:rFonts w:cstheme="minorHAnsi"/>
+          <w:sz w:val="26"/>
+          <w:szCs w:val="26"/>
+        </w:rPr>
+        <w:t xml:space="preserve">option under the </w:t>
+      </w:r>
+      <w:r>
+        <w:rPr>
+          <w:rFonts w:cstheme="minorHAnsi"/>
+          <w:b/>
+          <w:bCs/>
+          <w:sz w:val="26"/>
+          <w:szCs w:val="26"/>
+        </w:rPr>
+        <w:t>Authoring</w:t>
+      </w:r>
+      <w:r>
+        <w:rPr>
+          <w:rFonts w:cstheme="minorHAnsi"/>
+          <w:sz w:val="26"/>
+          <w:szCs w:val="26"/>
+        </w:rPr>
+        <w:t xml:space="preserve"> section.</w:t>
+      </w:r>
+    </w:p>
+    <w:p>
+      <w:pPr>
+        <w:pStyle w:val="NoSpacing"/>
+        <w:numPr>
+          <w:ilvl w:val="0"/>
+          <w:numId w:val="44"/>
+        </w:numPr>
+        <w:jc w:val="both"/>
+        <w:rPr>
+          <w:rFonts w:cstheme="minorHAnsi"/>
+          <w:b/>
+          <w:bCs/>
+          <w:sz w:val="26"/>
+          <w:szCs w:val="26"/>
+        </w:rPr>
+      </w:pPr>
+      <w:r>
+        <w:rPr>
+          <w:rFonts w:cstheme="minorHAnsi"/>
+          <w:sz w:val="26"/>
+          <w:szCs w:val="26"/>
+        </w:rPr>
+        <w:t xml:space="preserve">Click on the </w:t>
+      </w:r>
+      <w:r>
+        <w:rPr>
+          <w:rFonts w:cstheme="minorHAnsi"/>
+          <w:b/>
+          <w:bCs/>
+          <w:sz w:val="26"/>
+          <w:szCs w:val="26"/>
+        </w:rPr>
+        <w:t>+</w:t>
+      </w:r>
+      <w:r>
+        <w:rPr>
+          <w:rFonts w:cstheme="minorHAnsi"/>
+          <w:b/>
+          <w:bCs/>
+          <w:sz w:val="26"/>
+          <w:szCs w:val="26"/>
+        </w:rPr>
+        <w:t xml:space="preserve"> </w:t>
+      </w:r>
+      <w:r>
+        <w:rPr>
+          <w:rFonts w:cstheme="minorHAnsi"/>
+          <w:sz w:val="26"/>
+          <w:szCs w:val="26"/>
+        </w:rPr>
+        <w:t xml:space="preserve">icon to create a new pipeline. Once your pipeline is successfully created you will see an entry in the </w:t>
+      </w:r>
+      <w:r>
+        <w:rPr>
+          <w:rFonts w:cstheme="minorHAnsi"/>
+          <w:b/>
+          <w:bCs/>
+          <w:sz w:val="26"/>
+          <w:szCs w:val="26"/>
+        </w:rPr>
+        <w:t>Designer</w:t>
+      </w:r>
+      <w:r>
+        <w:rPr>
+          <w:rFonts w:cstheme="minorHAnsi"/>
+          <w:sz w:val="26"/>
+          <w:szCs w:val="26"/>
+        </w:rPr>
+        <w:t xml:space="preserve"> section.</w:t>
+      </w:r>
+    </w:p>
+    <w:p>
+      <w:pPr>
+        <w:pStyle w:val="NoSpacing"/>
+        <w:numPr>
+          <w:ilvl w:val="0"/>
+          <w:numId w:val="44"/>
+        </w:numPr>
+        <w:jc w:val="both"/>
+        <w:rPr>
+          <w:rFonts w:cstheme="minorHAnsi"/>
+          <w:b/>
+          <w:bCs/>
+          <w:sz w:val="26"/>
+          <w:szCs w:val="26"/>
+        </w:rPr>
+      </w:pPr>
+      <w:r>
+        <w:rPr>
+          <w:rFonts w:cstheme="minorHAnsi"/>
+          <w:sz w:val="26"/>
+          <w:szCs w:val="26"/>
+        </w:rPr>
+        <w:t xml:space="preserve">Clicking on the </w:t>
+      </w:r>
+      <w:r>
+        <w:rPr>
+          <w:rFonts w:cstheme="minorHAnsi"/>
+          <w:b/>
+          <w:bCs/>
+          <w:sz w:val="26"/>
+          <w:szCs w:val="26"/>
+        </w:rPr>
+        <w:t>+</w:t>
+      </w:r>
+      <w:r>
+        <w:rPr>
+          <w:rFonts w:cstheme="minorHAnsi"/>
+          <w:sz w:val="26"/>
+          <w:szCs w:val="26"/>
+        </w:rPr>
+        <w:t xml:space="preserve"> icon will take you to your designer window where your first step will be to set up a computer for your designer on which your model can be trained.</w:t>
+      </w:r>
+    </w:p>
+    <w:p>
+      <w:pPr>
+        <w:pStyle w:val="NoSpacing"/>
+        <w:numPr>
+          <w:ilvl w:val="0"/>
+          <w:numId w:val="44"/>
+        </w:numPr>
+        <w:jc w:val="both"/>
+        <w:rPr>
+          <w:rFonts w:cstheme="minorHAnsi"/>
+          <w:b/>
+          <w:bCs/>
+          <w:sz w:val="26"/>
+          <w:szCs w:val="26"/>
+        </w:rPr>
+      </w:pPr>
+      <w:r>
+        <w:rPr>
+          <w:rFonts w:cstheme="minorHAnsi"/>
+          <w:sz w:val="26"/>
+          <w:szCs w:val="26"/>
+        </w:rPr>
+        <w:t xml:space="preserve">After this, drag your dataset from under the </w:t>
+      </w:r>
+      <w:r>
+        <w:rPr>
+          <w:rFonts w:cstheme="minorHAnsi"/>
+          <w:b/>
+          <w:bCs/>
+          <w:sz w:val="26"/>
+          <w:szCs w:val="26"/>
+        </w:rPr>
+        <w:t>Dataset</w:t>
+      </w:r>
+      <w:r>
+        <w:rPr>
+          <w:rFonts w:cstheme="minorHAnsi"/>
+          <w:b/>
+          <w:bCs/>
+          <w:sz w:val="26"/>
+          <w:szCs w:val="26"/>
+        </w:rPr>
+        <w:t xml:space="preserve">s </w:t>
+      </w:r>
+      <w:r>
+        <w:rPr>
+          <w:rFonts w:cstheme="minorHAnsi"/>
+          <w:sz w:val="26"/>
+          <w:szCs w:val="26"/>
+        </w:rPr>
+        <w:t>tab and drop it on to the empty canvas.</w:t>
+      </w:r>
+    </w:p>
+    <w:p>
+      <w:pPr>
+        <w:pStyle w:val="NoSpacing"/>
+        <w:numPr>
+          <w:ilvl w:val="0"/>
+          <w:numId w:val="44"/>
+        </w:numPr>
+        <w:jc w:val="both"/>
+        <w:rPr>
+          <w:rFonts w:cstheme="minorHAnsi"/>
+          <w:b/>
+          <w:bCs/>
+          <w:sz w:val="26"/>
+          <w:szCs w:val="26"/>
+        </w:rPr>
+      </w:pPr>
+      <w:r>
+        <w:rPr>
+          <w:rFonts w:cstheme="minorHAnsi"/>
+          <w:sz w:val="26"/>
+          <w:szCs w:val="26"/>
+        </w:rPr>
+        <w:lastRenderedPageBreak/>
+        <w:t xml:space="preserve">Next, drag the </w:t>
+      </w:r>
+      <w:r>
+        <w:rPr>
+          <w:rFonts w:cstheme="minorHAnsi"/>
+          <w:b/>
+          <w:bCs/>
+          <w:sz w:val="26"/>
+          <w:szCs w:val="26"/>
+        </w:rPr>
+        <w:t xml:space="preserve">Split Data </w:t>
+      </w:r>
+      <w:r>
+        <w:rPr>
+          <w:rFonts w:cstheme="minorHAnsi"/>
+          <w:sz w:val="26"/>
+          <w:szCs w:val="26"/>
+        </w:rPr>
+        <w:t xml:space="preserve">tool from under the </w:t>
+      </w:r>
+      <w:r>
+        <w:rPr>
+          <w:rFonts w:cstheme="minorHAnsi"/>
+          <w:b/>
+          <w:bCs/>
+          <w:sz w:val="26"/>
+          <w:szCs w:val="26"/>
+        </w:rPr>
+        <w:t>Data Transformations</w:t>
+      </w:r>
+      <w:r>
+        <w:rPr>
+          <w:rFonts w:cstheme="minorHAnsi"/>
+          <w:sz w:val="26"/>
+          <w:szCs w:val="26"/>
+        </w:rPr>
+        <w:t xml:space="preserve"> tab and drop it to the canvas next to your dataset.</w:t>
+      </w:r>
+    </w:p>
+    <w:p>
+      <w:pPr>
+        <w:pStyle w:val="NoSpacing"/>
+        <w:numPr>
+          <w:ilvl w:val="0"/>
+          <w:numId w:val="44"/>
+        </w:numPr>
+        <w:jc w:val="both"/>
+        <w:rPr>
+          <w:rFonts w:cstheme="minorHAnsi"/>
+          <w:b/>
+          <w:bCs/>
+          <w:sz w:val="26"/>
+          <w:szCs w:val="26"/>
+        </w:rPr>
+      </w:pPr>
+      <w:r>
+        <w:rPr>
+          <w:rFonts w:cstheme="minorHAnsi"/>
+          <w:sz w:val="26"/>
+          <w:szCs w:val="26"/>
+        </w:rPr>
+        <w:t xml:space="preserve">Select the train/test split for your dataset and connect your dataset to the </w:t>
+      </w:r>
+      <w:r>
+        <w:rPr>
+          <w:rFonts w:cstheme="minorHAnsi"/>
+          <w:b/>
+          <w:bCs/>
+          <w:sz w:val="26"/>
+          <w:szCs w:val="26"/>
+        </w:rPr>
+        <w:t>Split Data</w:t>
+      </w:r>
+      <w:r>
+        <w:rPr>
+          <w:rFonts w:cstheme="minorHAnsi"/>
+          <w:sz w:val="26"/>
+          <w:szCs w:val="26"/>
+        </w:rPr>
+        <w:t xml:space="preserve"> tool.</w:t>
+      </w:r>
+    </w:p>
+    <w:p>
+      <w:pPr>
+        <w:pStyle w:val="NoSpacing"/>
+        <w:numPr>
+          <w:ilvl w:val="0"/>
+          <w:numId w:val="44"/>
+        </w:numPr>
+        <w:jc w:val="both"/>
+        <w:rPr>
+          <w:rFonts w:cstheme="minorHAnsi"/>
+          <w:b/>
+          <w:bCs/>
+          <w:sz w:val="26"/>
+          <w:szCs w:val="26"/>
+        </w:rPr>
+      </w:pPr>
+      <w:r>
+        <w:rPr>
+          <w:rFonts w:cstheme="minorHAnsi"/>
+          <w:sz w:val="26"/>
+          <w:szCs w:val="26"/>
+        </w:rPr>
+        <w:t xml:space="preserve">Next, drag the </w:t>
+      </w:r>
+      <w:r>
+        <w:rPr>
+          <w:rFonts w:cstheme="minorHAnsi"/>
+          <w:b/>
+          <w:bCs/>
+          <w:sz w:val="26"/>
+          <w:szCs w:val="26"/>
+        </w:rPr>
+        <w:t xml:space="preserve">Linear Regression </w:t>
+      </w:r>
+      <w:r>
+        <w:rPr>
+          <w:rFonts w:cstheme="minorHAnsi"/>
+          <w:b/>
+          <w:bCs/>
+          <w:sz w:val="26"/>
+          <w:szCs w:val="26"/>
+        </w:rPr>
+        <w:t>A</w:t>
+      </w:r>
+      <w:r>
+        <w:rPr>
+          <w:rFonts w:cstheme="minorHAnsi"/>
+          <w:b/>
+          <w:bCs/>
+          <w:sz w:val="26"/>
+          <w:szCs w:val="26"/>
+        </w:rPr>
+        <w:t>lgorithm</w:t>
+      </w:r>
+      <w:r>
+        <w:rPr>
+          <w:rFonts w:cstheme="minorHAnsi"/>
+          <w:sz w:val="26"/>
+          <w:szCs w:val="26"/>
+        </w:rPr>
+        <w:t xml:space="preserve"> from under the </w:t>
+      </w:r>
+      <w:r>
+        <w:rPr>
+          <w:rFonts w:cstheme="minorHAnsi"/>
+          <w:b/>
+          <w:bCs/>
+          <w:sz w:val="26"/>
+          <w:szCs w:val="26"/>
+        </w:rPr>
+        <w:t>Machine Learning Algorithms</w:t>
+      </w:r>
+      <w:r>
+        <w:rPr>
+          <w:rFonts w:cstheme="minorHAnsi"/>
+          <w:sz w:val="26"/>
+          <w:szCs w:val="26"/>
+        </w:rPr>
+        <w:t xml:space="preserve"> tab and drop it to the canvas. </w:t>
+      </w:r>
+    </w:p>
+    <w:p>
+      <w:pPr>
+        <w:pStyle w:val="NoSpacing"/>
+        <w:numPr>
+          <w:ilvl w:val="0"/>
+          <w:numId w:val="44"/>
+        </w:numPr>
+        <w:jc w:val="both"/>
+        <w:rPr>
+          <w:rFonts w:cstheme="minorHAnsi"/>
+          <w:b/>
+          <w:bCs/>
+          <w:sz w:val="26"/>
+          <w:szCs w:val="26"/>
+        </w:rPr>
+      </w:pPr>
+      <w:r>
+        <w:rPr>
+          <w:rFonts w:cstheme="minorHAnsi"/>
+          <w:sz w:val="26"/>
+          <w:szCs w:val="26"/>
+        </w:rPr>
+        <w:t xml:space="preserve">Next, drag the </w:t>
+      </w:r>
+      <w:r>
+        <w:rPr>
+          <w:rFonts w:cstheme="minorHAnsi"/>
+          <w:b/>
+          <w:bCs/>
+          <w:sz w:val="26"/>
+          <w:szCs w:val="26"/>
+        </w:rPr>
+        <w:t>Train Model</w:t>
+      </w:r>
+      <w:r>
+        <w:rPr>
+          <w:rFonts w:cstheme="minorHAnsi"/>
+          <w:sz w:val="26"/>
+          <w:szCs w:val="26"/>
+        </w:rPr>
+        <w:t xml:space="preserve"> module from under the </w:t>
+      </w:r>
+      <w:r>
+        <w:rPr>
+          <w:rFonts w:cstheme="minorHAnsi"/>
+          <w:b/>
+          <w:bCs/>
+          <w:sz w:val="26"/>
+          <w:szCs w:val="26"/>
+        </w:rPr>
+        <w:t>Model Training</w:t>
+      </w:r>
+      <w:r>
+        <w:rPr>
+          <w:rFonts w:cstheme="minorHAnsi"/>
+          <w:sz w:val="26"/>
+          <w:szCs w:val="26"/>
+        </w:rPr>
+        <w:t xml:space="preserve"> tab and drop it to the canvas.</w:t>
+      </w:r>
+      <w:r>
+        <w:rPr>
+          <w:rFonts w:cstheme="minorHAnsi"/>
+          <w:sz w:val="26"/>
+          <w:szCs w:val="26"/>
+        </w:rPr>
+        <w:tab/>
+      </w:r>
+    </w:p>
+    <w:p>
+      <w:pPr>
+        <w:pStyle w:val="NoSpacing"/>
+        <w:numPr>
+          <w:ilvl w:val="0"/>
+          <w:numId w:val="44"/>
+        </w:numPr>
+        <w:jc w:val="both"/>
+        <w:rPr>
+          <w:rFonts w:cstheme="minorHAnsi"/>
+          <w:b/>
+          <w:bCs/>
+          <w:sz w:val="26"/>
+          <w:szCs w:val="26"/>
+        </w:rPr>
+      </w:pPr>
+      <w:r>
+        <w:rPr>
+          <w:rFonts w:cstheme="minorHAnsi"/>
+          <w:sz w:val="26"/>
+          <w:szCs w:val="26"/>
+        </w:rPr>
+        <w:t xml:space="preserve">Now, on your canvas, connect the output of the </w:t>
+      </w:r>
+      <w:r>
+        <w:rPr>
+          <w:rFonts w:cstheme="minorHAnsi"/>
+          <w:b/>
+          <w:bCs/>
+          <w:sz w:val="26"/>
+          <w:szCs w:val="26"/>
+        </w:rPr>
+        <w:t>Linear Regress</w:t>
+      </w:r>
+      <w:r>
+        <w:rPr>
+          <w:rFonts w:cstheme="minorHAnsi"/>
+          <w:b/>
+          <w:bCs/>
+          <w:sz w:val="26"/>
+          <w:szCs w:val="26"/>
+        </w:rPr>
+        <w:t>ion</w:t>
+      </w:r>
+      <w:r>
+        <w:rPr>
+          <w:rFonts w:cstheme="minorHAnsi"/>
+          <w:sz w:val="26"/>
+          <w:szCs w:val="26"/>
+        </w:rPr>
+        <w:t xml:space="preserve"> module to the first input of the </w:t>
+      </w:r>
+      <w:r>
+        <w:rPr>
+          <w:rFonts w:cstheme="minorHAnsi"/>
+          <w:b/>
+          <w:bCs/>
+          <w:sz w:val="26"/>
+          <w:szCs w:val="26"/>
+        </w:rPr>
+        <w:t>Train Model</w:t>
+      </w:r>
+      <w:r>
+        <w:rPr>
+          <w:rFonts w:cstheme="minorHAnsi"/>
+          <w:sz w:val="26"/>
+          <w:szCs w:val="26"/>
+        </w:rPr>
+        <w:t xml:space="preserve"> module. Connect the first output of the </w:t>
+      </w:r>
+      <w:r>
+        <w:rPr>
+          <w:rFonts w:cstheme="minorHAnsi"/>
+          <w:b/>
+          <w:bCs/>
+          <w:sz w:val="26"/>
+          <w:szCs w:val="26"/>
+        </w:rPr>
+        <w:t>Split Data</w:t>
+      </w:r>
+      <w:r>
+        <w:rPr>
+          <w:rFonts w:cstheme="minorHAnsi"/>
+          <w:sz w:val="26"/>
+          <w:szCs w:val="26"/>
+        </w:rPr>
+        <w:t xml:space="preserve"> tool to the second input of your </w:t>
+      </w:r>
+      <w:r>
+        <w:rPr>
+          <w:rFonts w:cstheme="minorHAnsi"/>
+          <w:b/>
+          <w:bCs/>
+          <w:sz w:val="26"/>
+          <w:szCs w:val="26"/>
+        </w:rPr>
+        <w:t>Train Model</w:t>
+      </w:r>
+      <w:r>
+        <w:rPr>
+          <w:rFonts w:cstheme="minorHAnsi"/>
+          <w:sz w:val="26"/>
+          <w:szCs w:val="26"/>
+        </w:rPr>
+        <w:t xml:space="preserve"> module.</w:t>
+      </w:r>
+    </w:p>
+    <w:p>
+      <w:pPr>
+        <w:pStyle w:val="NoSpacing"/>
+        <w:numPr>
+          <w:ilvl w:val="0"/>
+          <w:numId w:val="44"/>
+        </w:numPr>
+        <w:jc w:val="both"/>
+        <w:rPr>
+          <w:rFonts w:cstheme="minorHAnsi"/>
+          <w:b/>
+          <w:bCs/>
+          <w:sz w:val="26"/>
+          <w:szCs w:val="26"/>
+        </w:rPr>
+      </w:pPr>
+      <w:r>
+        <w:rPr>
+          <w:rFonts w:cstheme="minorHAnsi"/>
+          <w:sz w:val="26"/>
+          <w:szCs w:val="26"/>
+        </w:rPr>
+        <w:t xml:space="preserve">After setting up the Train Model module, next drag the </w:t>
+      </w:r>
+      <w:r>
+        <w:rPr>
+          <w:rFonts w:cstheme="minorHAnsi"/>
+          <w:b/>
+          <w:bCs/>
+          <w:sz w:val="26"/>
+          <w:szCs w:val="26"/>
+        </w:rPr>
+        <w:t>Score Model</w:t>
+      </w:r>
+      <w:r>
+        <w:rPr>
+          <w:rFonts w:cstheme="minorHAnsi"/>
+          <w:sz w:val="26"/>
+          <w:szCs w:val="26"/>
+        </w:rPr>
+        <w:t xml:space="preserve"> module from under the </w:t>
+      </w:r>
+      <w:r>
+        <w:rPr>
+          <w:rFonts w:cstheme="minorHAnsi"/>
+          <w:b/>
+          <w:bCs/>
+          <w:sz w:val="26"/>
+          <w:szCs w:val="26"/>
+        </w:rPr>
+        <w:t>Model Scoring &amp; Evaluation</w:t>
+      </w:r>
+      <w:r>
+        <w:rPr>
+          <w:rFonts w:cstheme="minorHAnsi"/>
+          <w:sz w:val="26"/>
+          <w:szCs w:val="26"/>
+        </w:rPr>
+        <w:t xml:space="preserve"> tab.</w:t>
+      </w:r>
+    </w:p>
+    <w:p>
+      <w:pPr>
+        <w:pStyle w:val="NoSpacing"/>
+        <w:numPr>
+          <w:ilvl w:val="0"/>
+          <w:numId w:val="44"/>
+        </w:numPr>
+        <w:jc w:val="both"/>
+        <w:rPr>
+          <w:rFonts w:cstheme="minorHAnsi"/>
+          <w:b/>
+          <w:bCs/>
+          <w:sz w:val="26"/>
+          <w:szCs w:val="26"/>
+        </w:rPr>
+      </w:pPr>
+      <w:r>
+        <w:rPr>
+          <w:rFonts w:cstheme="minorHAnsi"/>
+          <w:sz w:val="26"/>
+          <w:szCs w:val="26"/>
+        </w:rPr>
+        <w:t xml:space="preserve">Connect the output of the </w:t>
+      </w:r>
+      <w:r>
+        <w:rPr>
+          <w:rFonts w:cstheme="minorHAnsi"/>
+          <w:b/>
+          <w:bCs/>
+          <w:sz w:val="26"/>
+          <w:szCs w:val="26"/>
+        </w:rPr>
+        <w:t>Train Model</w:t>
+      </w:r>
+      <w:r>
+        <w:rPr>
+          <w:rFonts w:cstheme="minorHAnsi"/>
+          <w:sz w:val="26"/>
+          <w:szCs w:val="26"/>
+        </w:rPr>
+        <w:t xml:space="preserve"> module to the first input of the </w:t>
+      </w:r>
+      <w:r>
+        <w:rPr>
+          <w:rFonts w:cstheme="minorHAnsi"/>
+          <w:b/>
+          <w:bCs/>
+          <w:sz w:val="26"/>
+          <w:szCs w:val="26"/>
+        </w:rPr>
+        <w:t>Score Model</w:t>
+      </w:r>
+      <w:r>
+        <w:rPr>
+          <w:rFonts w:cstheme="minorHAnsi"/>
+          <w:sz w:val="26"/>
+          <w:szCs w:val="26"/>
+        </w:rPr>
+        <w:t xml:space="preserve"> module. Connect the second output of the </w:t>
+      </w:r>
+      <w:r>
+        <w:rPr>
+          <w:rFonts w:cstheme="minorHAnsi"/>
+          <w:b/>
+          <w:bCs/>
+          <w:sz w:val="26"/>
+          <w:szCs w:val="26"/>
+        </w:rPr>
+        <w:t>Split Data</w:t>
+      </w:r>
+      <w:r>
+        <w:rPr>
+          <w:rFonts w:cstheme="minorHAnsi"/>
+          <w:sz w:val="26"/>
+          <w:szCs w:val="26"/>
+        </w:rPr>
+        <w:t xml:space="preserve"> module to the second input of the </w:t>
+      </w:r>
+      <w:r>
+        <w:rPr>
+          <w:rFonts w:cstheme="minorHAnsi"/>
+          <w:b/>
+          <w:bCs/>
+          <w:sz w:val="26"/>
+          <w:szCs w:val="26"/>
+        </w:rPr>
+        <w:t>Score Model</w:t>
+      </w:r>
+      <w:r>
+        <w:rPr>
+          <w:rFonts w:cstheme="minorHAnsi"/>
+          <w:sz w:val="26"/>
+          <w:szCs w:val="26"/>
+        </w:rPr>
+        <w:t xml:space="preserve"> module.</w:t>
+      </w:r>
+    </w:p>
+    <w:p>
+      <w:pPr>
+        <w:pStyle w:val="NoSpacing"/>
+        <w:numPr>
+          <w:ilvl w:val="0"/>
+          <w:numId w:val="44"/>
+        </w:numPr>
+        <w:jc w:val="both"/>
+        <w:rPr>
+          <w:rFonts w:cstheme="minorHAnsi"/>
+          <w:b/>
+          <w:bCs/>
+          <w:sz w:val="26"/>
+          <w:szCs w:val="26"/>
+        </w:rPr>
+      </w:pPr>
+      <w:r>
+        <w:rPr>
+          <w:rFonts w:cstheme="minorHAnsi"/>
+          <w:sz w:val="26"/>
+          <w:szCs w:val="26"/>
+        </w:rPr>
+        <w:t xml:space="preserve">Next, drag the </w:t>
+      </w:r>
+      <w:r>
+        <w:rPr>
+          <w:rFonts w:cstheme="minorHAnsi"/>
+          <w:b/>
+          <w:bCs/>
+          <w:sz w:val="26"/>
+          <w:szCs w:val="26"/>
+        </w:rPr>
+        <w:t xml:space="preserve">Evaluate Model </w:t>
+      </w:r>
+      <w:r>
+        <w:rPr>
+          <w:rFonts w:cstheme="minorHAnsi"/>
+          <w:sz w:val="26"/>
+          <w:szCs w:val="26"/>
+        </w:rPr>
+        <w:t>module</w:t>
+      </w:r>
+      <w:r>
+        <w:rPr>
+          <w:rFonts w:cstheme="minorHAnsi"/>
+          <w:sz w:val="26"/>
+          <w:szCs w:val="26"/>
+        </w:rPr>
+        <w:t xml:space="preserve"> from under the </w:t>
+      </w:r>
+      <w:r>
+        <w:rPr>
+          <w:rFonts w:cstheme="minorHAnsi"/>
+          <w:b/>
+          <w:bCs/>
+          <w:sz w:val="26"/>
+          <w:szCs w:val="26"/>
+        </w:rPr>
+        <w:t>Model Scoring &amp; Evaluation</w:t>
+      </w:r>
+      <w:r>
+        <w:rPr>
+          <w:rFonts w:cstheme="minorHAnsi"/>
+          <w:b/>
+          <w:bCs/>
+          <w:sz w:val="26"/>
+          <w:szCs w:val="26"/>
+        </w:rPr>
+        <w:t xml:space="preserve"> </w:t>
+      </w:r>
+      <w:r>
+        <w:rPr>
+          <w:rFonts w:cstheme="minorHAnsi"/>
+          <w:sz w:val="26"/>
+          <w:szCs w:val="26"/>
+        </w:rPr>
+        <w:t>tab and drop it on to the canvas.</w:t>
+      </w:r>
+    </w:p>
+    <w:p>
+      <w:pPr>
+        <w:pStyle w:val="NoSpacing"/>
+        <w:numPr>
+          <w:ilvl w:val="0"/>
+          <w:numId w:val="44"/>
+        </w:numPr>
+        <w:jc w:val="both"/>
+        <w:rPr>
+          <w:rFonts w:cstheme="minorHAnsi"/>
+          <w:b/>
+          <w:bCs/>
+          <w:sz w:val="26"/>
+          <w:szCs w:val="26"/>
+        </w:rPr>
+      </w:pPr>
+      <w:r>
+        <w:rPr>
+          <w:rFonts w:cstheme="minorHAnsi"/>
+          <w:sz w:val="26"/>
+          <w:szCs w:val="26"/>
+        </w:rPr>
+        <w:t xml:space="preserve">Now, connect the output of the </w:t>
+      </w:r>
+      <w:r>
+        <w:rPr>
+          <w:rFonts w:cstheme="minorHAnsi"/>
+          <w:b/>
+          <w:bCs/>
+          <w:sz w:val="26"/>
+          <w:szCs w:val="26"/>
+        </w:rPr>
+        <w:t>Score Model</w:t>
+      </w:r>
+      <w:r>
+        <w:rPr>
+          <w:rFonts w:cstheme="minorHAnsi"/>
+          <w:sz w:val="26"/>
+          <w:szCs w:val="26"/>
+        </w:rPr>
+        <w:t xml:space="preserve"> module</w:t>
+      </w:r>
+      <w:r>
+        <w:rPr>
+          <w:rFonts w:cstheme="minorHAnsi"/>
+          <w:sz w:val="26"/>
+          <w:szCs w:val="26"/>
+        </w:rPr>
+        <w:t xml:space="preserve"> to the input of the </w:t>
+      </w:r>
+      <w:r>
+        <w:rPr>
+          <w:rFonts w:cstheme="minorHAnsi"/>
+          <w:b/>
+          <w:bCs/>
+          <w:sz w:val="26"/>
+          <w:szCs w:val="26"/>
+        </w:rPr>
+        <w:t xml:space="preserve">Evaluate Model </w:t>
+      </w:r>
+      <w:r>
+        <w:rPr>
+          <w:rFonts w:cstheme="minorHAnsi"/>
+          <w:sz w:val="26"/>
+          <w:szCs w:val="26"/>
+        </w:rPr>
+        <w:t>module.</w:t>
+      </w:r>
+    </w:p>
+    <w:p>
+      <w:pPr>
+        <w:pStyle w:val="NoSpacing"/>
+        <w:numPr>
+          <w:ilvl w:val="0"/>
+          <w:numId w:val="44"/>
+        </w:numPr>
+        <w:jc w:val="both"/>
+        <w:rPr>
+          <w:rFonts w:cstheme="minorHAnsi"/>
+          <w:b/>
+          <w:bCs/>
+          <w:sz w:val="26"/>
+          <w:szCs w:val="26"/>
+        </w:rPr>
+      </w:pPr>
+      <w:r>
+        <w:rPr>
+          <w:rFonts w:cstheme="minorHAnsi"/>
+          <w:sz w:val="26"/>
+          <w:szCs w:val="26"/>
+        </w:rPr>
+        <w:t xml:space="preserve">After setting up the entire pipeline, click on </w:t>
+      </w:r>
+      <w:r>
+        <w:rPr>
+          <w:rFonts w:cstheme="minorHAnsi"/>
+          <w:b/>
+          <w:bCs/>
+          <w:sz w:val="26"/>
+          <w:szCs w:val="26"/>
+        </w:rPr>
+        <w:t>Submit</w:t>
+      </w:r>
+      <w:r>
+        <w:rPr>
+          <w:rFonts w:cstheme="minorHAnsi"/>
+          <w:b/>
+          <w:bCs/>
+          <w:sz w:val="26"/>
+          <w:szCs w:val="26"/>
+        </w:rPr>
+        <w:t xml:space="preserve"> </w:t>
+      </w:r>
+      <w:r>
+        <w:rPr>
+          <w:rFonts w:cstheme="minorHAnsi"/>
+          <w:sz w:val="26"/>
+          <w:szCs w:val="26"/>
+        </w:rPr>
+        <w:t>button to submit your pipeline for run.</w:t>
+      </w:r>
+    </w:p>
+    <w:p>
+      <w:pPr>
+        <w:pStyle w:val="NoSpacing"/>
+        <w:numPr>
+          <w:ilvl w:val="0"/>
+          <w:numId w:val="44"/>
+        </w:numPr>
+        <w:jc w:val="both"/>
+        <w:rPr>
+          <w:rFonts w:cstheme="minorHAnsi"/>
+          <w:b/>
+          <w:bCs/>
+          <w:sz w:val="26"/>
+          <w:szCs w:val="26"/>
+        </w:rPr>
+      </w:pPr>
+      <w:r>
+        <w:rPr>
+          <w:rFonts w:cstheme="minorHAnsi"/>
+          <w:sz w:val="26"/>
+          <w:szCs w:val="26"/>
+        </w:rPr>
+        <w:t xml:space="preserve">After your model is trained successfully, you can browse through the results by clicking on the </w:t>
+      </w:r>
+      <w:r>
+        <w:rPr>
+          <w:rFonts w:cstheme="minorHAnsi"/>
+          <w:b/>
+          <w:bCs/>
+          <w:sz w:val="26"/>
+          <w:szCs w:val="26"/>
+        </w:rPr>
+        <w:t>Score Model</w:t>
+      </w:r>
+      <w:r>
+        <w:rPr>
+          <w:rFonts w:cstheme="minorHAnsi"/>
+          <w:sz w:val="26"/>
+          <w:szCs w:val="26"/>
+        </w:rPr>
+        <w:t xml:space="preserve"> </w:t>
+      </w:r>
+      <w:r>
+        <w:rPr>
+          <w:rFonts w:cstheme="minorHAnsi"/>
+          <w:sz w:val="26"/>
+          <w:szCs w:val="26"/>
+        </w:rPr>
+        <w:t>and</w:t>
+      </w:r>
+      <w:r>
+        <w:rPr>
+          <w:rFonts w:cstheme="minorHAnsi"/>
+          <w:sz w:val="26"/>
+          <w:szCs w:val="26"/>
+        </w:rPr>
+        <w:t xml:space="preserve"> the </w:t>
+      </w:r>
+      <w:r>
+        <w:rPr>
+          <w:rFonts w:cstheme="minorHAnsi"/>
+          <w:b/>
+          <w:bCs/>
+          <w:sz w:val="26"/>
+          <w:szCs w:val="26"/>
+        </w:rPr>
+        <w:t xml:space="preserve">Evaluate Model </w:t>
+      </w:r>
+      <w:r>
+        <w:rPr>
+          <w:rFonts w:cstheme="minorHAnsi"/>
+          <w:sz w:val="26"/>
+          <w:szCs w:val="26"/>
+        </w:rPr>
+        <w:t>module</w:t>
+      </w:r>
+      <w:r>
+        <w:rPr>
+          <w:rFonts w:cstheme="minorHAnsi"/>
+          <w:sz w:val="26"/>
+          <w:szCs w:val="26"/>
+        </w:rPr>
+        <w:t>s.</w:t>
+      </w:r>
+    </w:p>
+    <w:p>
+      <w:pPr>
+        <w:pStyle w:val="NoSpacing"/>
+        <w:jc w:val="both"/>
+        <w:rPr>
+          <w:rFonts w:cstheme="minorHAnsi"/>
+          <w:sz w:val="26"/>
+          <w:szCs w:val="26"/>
+        </w:rPr>
+      </w:pPr>
+    </w:p>
+    <w:p>
+      <w:pPr>
+        <w:pStyle w:val="NoSpacing"/>
+        <w:jc w:val="both"/>
+        <w:rPr>
+          <w:rFonts w:cstheme="minorHAnsi"/>
+          <w:sz w:val="26"/>
+          <w:szCs w:val="26"/>
+        </w:rPr>
+      </w:pPr>
+    </w:p>
+    <w:p>
+      <w:pPr>
+        <w:pStyle w:val="NoSpacing"/>
+        <w:jc w:val="both"/>
+        <w:rPr>
+          <w:rFonts w:cstheme="minorHAnsi"/>
+          <w:b/>
+          <w:bCs/>
+          <w:sz w:val="26"/>
+          <w:szCs w:val="26"/>
+        </w:rPr>
+      </w:pPr>
+      <w:r>
+        <w:rPr>
+          <w:rFonts w:cstheme="minorHAnsi"/>
+          <w:b/>
+          <w:bCs/>
+          <w:sz w:val="26"/>
+          <w:szCs w:val="26"/>
+        </w:rPr>
+        <w:t>MODULE 25: LEARNING FUNCTIONS</w:t>
+      </w:r>
+    </w:p>
+    <w:p>
+      <w:pPr>
+        <w:pStyle w:val="NoSpacing"/>
+        <w:numPr>
+          <w:ilvl w:val="0"/>
+          <w:numId w:val="45"/>
+        </w:numPr>
+        <w:jc w:val="both"/>
+        <w:rPr>
+          <w:rFonts w:cstheme="minorHAnsi"/>
+          <w:b/>
+          <w:bCs/>
+          <w:sz w:val="24"/>
+          <w:szCs w:val="24"/>
+        </w:rPr>
+      </w:pPr>
+      <w:r>
+        <w:rPr>
+          <w:rFonts w:cstheme="minorHAnsi"/>
+          <w:sz w:val="24"/>
+          <w:szCs w:val="24"/>
+        </w:rPr>
+        <w:t>Machine Learning algorithms aim to learn the function (</w:t>
+      </w:r>
+      <w:r>
+        <w:rPr>
+          <w:rFonts w:cstheme="minorHAnsi"/>
+          <w:b/>
+          <w:bCs/>
+          <w:sz w:val="24"/>
+          <w:szCs w:val="24"/>
+        </w:rPr>
+        <w:t>f</w:t>
+      </w:r>
+      <w:r>
+        <w:rPr>
+          <w:rFonts w:cstheme="minorHAnsi"/>
+          <w:sz w:val="24"/>
+          <w:szCs w:val="24"/>
+        </w:rPr>
+        <w:t>) which describes the mapping between data input variables (</w:t>
+      </w:r>
+      <w:r>
+        <w:rPr>
+          <w:rFonts w:cstheme="minorHAnsi"/>
+          <w:b/>
+          <w:bCs/>
+          <w:sz w:val="24"/>
+          <w:szCs w:val="24"/>
+        </w:rPr>
+        <w:t>X</w:t>
+      </w:r>
+      <w:r>
+        <w:rPr>
+          <w:rFonts w:cstheme="minorHAnsi"/>
+          <w:sz w:val="24"/>
+          <w:szCs w:val="24"/>
+        </w:rPr>
+        <w:t>) and an output variable (</w:t>
+      </w:r>
+      <w:r>
+        <w:rPr>
+          <w:rFonts w:cstheme="minorHAnsi"/>
+          <w:b/>
+          <w:bCs/>
+          <w:sz w:val="24"/>
+          <w:szCs w:val="24"/>
+        </w:rPr>
+        <w:t>Y</w:t>
+      </w:r>
+      <w:r>
+        <w:rPr>
+          <w:rFonts w:cstheme="minorHAnsi"/>
+          <w:sz w:val="24"/>
+          <w:szCs w:val="24"/>
+        </w:rPr>
+        <w:t>).</w:t>
+      </w:r>
+    </w:p>
+    <w:p>
+      <w:pPr>
+        <w:pStyle w:val="NoSpacing"/>
+        <w:jc w:val="center"/>
+        <w:rPr>
+          <w:rFonts w:cstheme="minorHAnsi"/>
+          <w:b/>
+          <w:bCs/>
+          <w:sz w:val="24"/>
+          <w:szCs w:val="24"/>
+        </w:rPr>
+      </w:pPr>
+      <w:r>
+        <w:rPr>
+          <w:rFonts w:cstheme="minorHAnsi"/>
+          <w:b/>
+          <w:bCs/>
+          <w:sz w:val="24"/>
+          <w:szCs w:val="24"/>
+        </w:rPr>
+        <w:t>Y = f ( X )</w:t>
+      </w:r>
+    </w:p>
+    <w:p>
+      <w:pPr>
+        <w:pStyle w:val="NoSpacing"/>
+        <w:numPr>
+          <w:ilvl w:val="0"/>
+          <w:numId w:val="45"/>
+        </w:numPr>
+        <w:rPr>
+          <w:rFonts w:cstheme="minorHAnsi"/>
+          <w:b/>
+          <w:bCs/>
+          <w:sz w:val="24"/>
+          <w:szCs w:val="24"/>
+        </w:rPr>
+      </w:pPr>
+      <w:r>
+        <w:rPr>
+          <w:rFonts w:cstheme="minorHAnsi"/>
+          <w:sz w:val="24"/>
+          <w:szCs w:val="24"/>
+        </w:rPr>
+        <w:t xml:space="preserve">Since </w:t>
+      </w:r>
+      <w:r>
+        <w:rPr>
+          <w:rFonts w:cstheme="minorHAnsi"/>
+          <w:sz w:val="24"/>
+          <w:szCs w:val="24"/>
+        </w:rPr>
+        <w:t>the process extrapolates from a limited set of values, there will always be an error e which is independent of the input data (</w:t>
+      </w:r>
+      <w:r>
+        <w:rPr>
+          <w:rFonts w:cstheme="minorHAnsi"/>
+          <w:b/>
+          <w:bCs/>
+          <w:sz w:val="24"/>
+          <w:szCs w:val="24"/>
+        </w:rPr>
+        <w:t>X</w:t>
+      </w:r>
+      <w:r>
+        <w:rPr>
+          <w:rFonts w:cstheme="minorHAnsi"/>
+          <w:sz w:val="24"/>
+          <w:szCs w:val="24"/>
+        </w:rPr>
+        <w:t>) such that:</w:t>
+      </w:r>
+    </w:p>
+    <w:p>
+      <w:pPr>
+        <w:pStyle w:val="NoSpacing"/>
+        <w:jc w:val="center"/>
+        <w:rPr>
+          <w:rFonts w:cstheme="minorHAnsi"/>
+          <w:b/>
+          <w:bCs/>
+          <w:sz w:val="24"/>
+          <w:szCs w:val="24"/>
+        </w:rPr>
+      </w:pPr>
+      <w:r>
+        <w:rPr>
+          <w:rFonts w:cstheme="minorHAnsi"/>
+          <w:b/>
+          <w:bCs/>
+          <w:sz w:val="24"/>
+          <w:szCs w:val="24"/>
+        </w:rPr>
+        <w:t>Y = f ( X ) + e</w:t>
+      </w:r>
+    </w:p>
+    <w:p>
+      <w:pPr>
+        <w:pStyle w:val="NoSpacing"/>
+        <w:numPr>
+          <w:ilvl w:val="0"/>
+          <w:numId w:val="45"/>
+        </w:numPr>
+        <w:rPr>
+          <w:rFonts w:cstheme="minorHAnsi"/>
+          <w:b/>
+          <w:bCs/>
+          <w:sz w:val="24"/>
+          <w:szCs w:val="24"/>
+        </w:rPr>
+      </w:pPr>
+      <w:r>
+        <w:rPr>
+          <w:rFonts w:cstheme="minorHAnsi"/>
+          <w:sz w:val="24"/>
+          <w:szCs w:val="24"/>
+        </w:rPr>
+        <w:t xml:space="preserve">The variable </w:t>
+      </w:r>
+      <w:r>
+        <w:rPr>
+          <w:rFonts w:cstheme="minorHAnsi"/>
+          <w:b/>
+          <w:bCs/>
+          <w:sz w:val="24"/>
+          <w:szCs w:val="24"/>
+        </w:rPr>
+        <w:t>e</w:t>
+      </w:r>
+      <w:r>
+        <w:rPr>
+          <w:rFonts w:cstheme="minorHAnsi"/>
+          <w:sz w:val="24"/>
+          <w:szCs w:val="24"/>
+        </w:rPr>
+        <w:t xml:space="preserve"> in the above equation is called the </w:t>
+      </w:r>
+      <w:r>
+        <w:rPr>
+          <w:rFonts w:cstheme="minorHAnsi"/>
+          <w:b/>
+          <w:bCs/>
+          <w:sz w:val="24"/>
+          <w:szCs w:val="24"/>
+        </w:rPr>
+        <w:t>irreducible error</w:t>
+      </w:r>
+      <w:r>
+        <w:rPr>
+          <w:rFonts w:cstheme="minorHAnsi"/>
+          <w:sz w:val="24"/>
+          <w:szCs w:val="24"/>
+        </w:rPr>
+        <w:t xml:space="preserve"> because no matter how good we get at estimating the target function, we cannot reduce this error.</w:t>
+      </w:r>
+    </w:p>
+    <w:p>
+      <w:pPr>
+        <w:pStyle w:val="NoSpacing"/>
+        <w:numPr>
+          <w:ilvl w:val="0"/>
+          <w:numId w:val="45"/>
+        </w:numPr>
+        <w:rPr>
+          <w:rFonts w:cstheme="minorHAnsi"/>
+          <w:b/>
+          <w:bCs/>
+          <w:sz w:val="24"/>
+          <w:szCs w:val="24"/>
+        </w:rPr>
+      </w:pPr>
+      <w:r>
+        <w:rPr>
+          <w:rFonts w:cstheme="minorHAnsi"/>
+          <w:sz w:val="24"/>
+          <w:szCs w:val="24"/>
+        </w:rPr>
+        <w:t>The irreducible error is different from the model error.</w:t>
+      </w:r>
+    </w:p>
+    <w:p>
+      <w:pPr>
+        <w:pStyle w:val="NoSpacing"/>
+        <w:numPr>
+          <w:ilvl w:val="0"/>
+          <w:numId w:val="45"/>
+        </w:numPr>
+        <w:rPr>
+          <w:rFonts w:cstheme="minorHAnsi"/>
+          <w:b/>
+          <w:bCs/>
+          <w:sz w:val="24"/>
+          <w:szCs w:val="24"/>
+        </w:rPr>
+      </w:pPr>
+      <w:r>
+        <w:rPr>
+          <w:rFonts w:cstheme="minorHAnsi"/>
+          <w:sz w:val="24"/>
+          <w:szCs w:val="24"/>
+          <w:shd w:val="clear" w:color="auto" w:fill="FFFFFF"/>
+        </w:rPr>
+        <w:t xml:space="preserve">Irreducible error is caused by the data collection process—such as when we don't have enough data or don't have enough data features. </w:t>
+      </w:r>
+    </w:p>
+    <w:p>
+      <w:pPr>
+        <w:pStyle w:val="NoSpacing"/>
+        <w:numPr>
+          <w:ilvl w:val="0"/>
+          <w:numId w:val="45"/>
+        </w:numPr>
+        <w:rPr>
+          <w:rFonts w:cstheme="minorHAnsi"/>
+          <w:b/>
+          <w:bCs/>
+          <w:sz w:val="24"/>
+          <w:szCs w:val="24"/>
+        </w:rPr>
+      </w:pPr>
+      <w:r>
+        <w:rPr>
+          <w:rFonts w:cstheme="minorHAnsi"/>
+          <w:sz w:val="24"/>
+          <w:szCs w:val="24"/>
+          <w:shd w:val="clear" w:color="auto" w:fill="FFFFFF"/>
+        </w:rPr>
+        <w:t>In contrast, the model error measures how much the prediction made by the model is different from the true output. The model error is generated from the model and can be reduced during the model learning process</w:t>
+      </w:r>
+      <w:r>
+        <w:rPr>
+          <w:rFonts w:cstheme="minorHAnsi"/>
+          <w:color w:val="4F4F4F"/>
+          <w:sz w:val="24"/>
+          <w:szCs w:val="24"/>
+          <w:shd w:val="clear" w:color="auto" w:fill="FFFFFF"/>
+        </w:rPr>
+        <w:t>.</w:t>
+      </w:r>
+    </w:p>
+    <w:p>
+      <w:pPr>
+        <w:pStyle w:val="NoSpacing"/>
+        <w:numPr>
+          <w:ilvl w:val="0"/>
+          <w:numId w:val="45"/>
+        </w:numPr>
+        <w:rPr>
+          <w:rFonts w:cstheme="minorHAnsi"/>
+          <w:b/>
+          <w:bCs/>
+          <w:sz w:val="24"/>
+          <w:szCs w:val="24"/>
+        </w:rPr>
+      </w:pPr>
+      <w:r>
+        <w:rPr>
+          <w:rFonts w:cstheme="minorHAnsi"/>
+          <w:sz w:val="24"/>
+          <w:szCs w:val="24"/>
+        </w:rPr>
+        <w:t>In practice, its best to try a variety of algorithms and compare the results to see which produces the function with the least error.</w:t>
+      </w:r>
+    </w:p>
     <w:sectPr>
       <w:pgSz w:w="11906" w:h="16838"/>
       <w:pgMar w:top="1440" w:right="1440" w:bottom="1440" w:left="1440" w:header="708" w:footer="708" w:gutter="0"/>
@@ -19364,6 +21719,119 @@
     </w:lvl>
   </w:abstractNum>
   <w:abstractNum w:abstractNumId="3" w15:restartNumberingAfterBreak="0">
+    <w:nsid w:val="054D7DFB"/>
+    <w:multiLevelType w:val="hybridMultilevel"/>
+    <w:tmpl w:val="A48C15D2"/>
+    <w:lvl w:ilvl="0" w:tplc="40090001">
+      <w:start w:val="1"/>
+      <w:numFmt w:val="bullet"/>
+      <w:lvlText w:val=""/>
+      <w:lvlJc w:val="left"/>
+      <w:pPr>
+        <w:ind w:left="774" w:hanging="360"/>
+      </w:pPr>
+      <w:rPr>
+        <w:rFonts w:ascii="Symbol" w:hAnsi="Symbol" w:hint="default"/>
+      </w:rPr>
+    </w:lvl>
+    <w:lvl w:ilvl="1" w:tplc="40090003" w:tentative="1">
+      <w:start w:val="1"/>
+      <w:numFmt w:val="bullet"/>
+      <w:lvlText w:val="o"/>
+      <w:lvlJc w:val="left"/>
+      <w:pPr>
+        <w:ind w:left="1494" w:hanging="360"/>
+      </w:pPr>
+      <w:rPr>
+        <w:rFonts w:ascii="Courier New" w:hAnsi="Courier New" w:cs="Courier New" w:hint="default"/>
+      </w:rPr>
+    </w:lvl>
+    <w:lvl w:ilvl="2" w:tplc="40090005" w:tentative="1">
+      <w:start w:val="1"/>
+      <w:numFmt w:val="bullet"/>
+      <w:lvlText w:val=""/>
+      <w:lvlJc w:val="left"/>
+      <w:pPr>
+        <w:ind w:left="2214" w:hanging="360"/>
+      </w:pPr>
+      <w:rPr>
+        <w:rFonts w:ascii="Wingdings" w:hAnsi="Wingdings" w:hint="default"/>
+      </w:rPr>
+    </w:lvl>
+    <w:lvl w:ilvl="3" w:tplc="40090001" w:tentative="1">
+      <w:start w:val="1"/>
+      <w:numFmt w:val="bullet"/>
+      <w:lvlText w:val=""/>
+      <w:lvlJc w:val="left"/>
+      <w:pPr>
+        <w:ind w:left="2934" w:hanging="360"/>
+      </w:pPr>
+      <w:rPr>
+        <w:rFonts w:ascii="Symbol" w:hAnsi="Symbol" w:hint="default"/>
+      </w:rPr>
+    </w:lvl>
+    <w:lvl w:ilvl="4" w:tplc="40090003" w:tentative="1">
+      <w:start w:val="1"/>
+      <w:numFmt w:val="bullet"/>
+      <w:lvlText w:val="o"/>
+      <w:lvlJc w:val="left"/>
+      <w:pPr>
+        <w:ind w:left="3654" w:hanging="360"/>
+      </w:pPr>
+      <w:rPr>
+        <w:rFonts w:ascii="Courier New" w:hAnsi="Courier New" w:cs="Courier New" w:hint="default"/>
+      </w:rPr>
+    </w:lvl>
+    <w:lvl w:ilvl="5" w:tplc="40090005" w:tentative="1">
+      <w:start w:val="1"/>
+      <w:numFmt w:val="bullet"/>
+      <w:lvlText w:val=""/>
+      <w:lvlJc w:val="left"/>
+      <w:pPr>
+        <w:ind w:left="4374" w:hanging="360"/>
+      </w:pPr>
+      <w:rPr>
+        <w:rFonts w:ascii="Wingdings" w:hAnsi="Wingdings" w:hint="default"/>
+      </w:rPr>
+    </w:lvl>
+    <w:lvl w:ilvl="6" w:tplc="40090001" w:tentative="1">
+      <w:start w:val="1"/>
+      <w:numFmt w:val="bullet"/>
+      <w:lvlText w:val=""/>
+      <w:lvlJc w:val="left"/>
+      <w:pPr>
+        <w:ind w:left="5094" w:hanging="360"/>
+      </w:pPr>
+      <w:rPr>
+        <w:rFonts w:ascii="Symbol" w:hAnsi="Symbol" w:hint="default"/>
+      </w:rPr>
+    </w:lvl>
+    <w:lvl w:ilvl="7" w:tplc="40090003" w:tentative="1">
+      <w:start w:val="1"/>
+      <w:numFmt w:val="bullet"/>
+      <w:lvlText w:val="o"/>
+      <w:lvlJc w:val="left"/>
+      <w:pPr>
+        <w:ind w:left="5814" w:hanging="360"/>
+      </w:pPr>
+      <w:rPr>
+        <w:rFonts w:ascii="Courier New" w:hAnsi="Courier New" w:cs="Courier New" w:hint="default"/>
+      </w:rPr>
+    </w:lvl>
+    <w:lvl w:ilvl="8" w:tplc="40090005" w:tentative="1">
+      <w:start w:val="1"/>
+      <w:numFmt w:val="bullet"/>
+      <w:lvlText w:val=""/>
+      <w:lvlJc w:val="left"/>
+      <w:pPr>
+        <w:ind w:left="6534" w:hanging="360"/>
+      </w:pPr>
+      <w:rPr>
+        <w:rFonts w:ascii="Wingdings" w:hAnsi="Wingdings" w:hint="default"/>
+      </w:rPr>
+    </w:lvl>
+  </w:abstractNum>
+  <w:abstractNum w:abstractNumId="4" w15:restartNumberingAfterBreak="0">
     <w:nsid w:val="05DD12CF"/>
     <w:multiLevelType w:val="multilevel"/>
     <w:tmpl w:val="8A5668D4"/>
@@ -19512,7 +21980,7 @@
       </w:rPr>
     </w:lvl>
   </w:abstractNum>
-  <w:abstractNum w:abstractNumId="4" w15:restartNumberingAfterBreak="0">
+  <w:abstractNum w:abstractNumId="5" w15:restartNumberingAfterBreak="0">
     <w:nsid w:val="06B45959"/>
     <w:multiLevelType w:val="hybridMultilevel"/>
     <w:tmpl w:val="D21C0414"/>
@@ -19625,7 +22093,120 @@
       </w:rPr>
     </w:lvl>
   </w:abstractNum>
-  <w:abstractNum w:abstractNumId="5" w15:restartNumberingAfterBreak="0">
+  <w:abstractNum w:abstractNumId="6" w15:restartNumberingAfterBreak="0">
+    <w:nsid w:val="07421D8C"/>
+    <w:multiLevelType w:val="hybridMultilevel"/>
+    <w:tmpl w:val="533C7DFE"/>
+    <w:lvl w:ilvl="0" w:tplc="40090001">
+      <w:start w:val="1"/>
+      <w:numFmt w:val="bullet"/>
+      <w:lvlText w:val=""/>
+      <w:lvlJc w:val="left"/>
+      <w:pPr>
+        <w:ind w:left="774" w:hanging="360"/>
+      </w:pPr>
+      <w:rPr>
+        <w:rFonts w:ascii="Symbol" w:hAnsi="Symbol" w:hint="default"/>
+      </w:rPr>
+    </w:lvl>
+    <w:lvl w:ilvl="1" w:tplc="40090003">
+      <w:start w:val="1"/>
+      <w:numFmt w:val="bullet"/>
+      <w:lvlText w:val="o"/>
+      <w:lvlJc w:val="left"/>
+      <w:pPr>
+        <w:ind w:left="1494" w:hanging="360"/>
+      </w:pPr>
+      <w:rPr>
+        <w:rFonts w:ascii="Courier New" w:hAnsi="Courier New" w:cs="Courier New" w:hint="default"/>
+      </w:rPr>
+    </w:lvl>
+    <w:lvl w:ilvl="2" w:tplc="40090005" w:tentative="1">
+      <w:start w:val="1"/>
+      <w:numFmt w:val="bullet"/>
+      <w:lvlText w:val=""/>
+      <w:lvlJc w:val="left"/>
+      <w:pPr>
+        <w:ind w:left="2214" w:hanging="360"/>
+      </w:pPr>
+      <w:rPr>
+        <w:rFonts w:ascii="Wingdings" w:hAnsi="Wingdings" w:hint="default"/>
+      </w:rPr>
+    </w:lvl>
+    <w:lvl w:ilvl="3" w:tplc="40090001" w:tentative="1">
+      <w:start w:val="1"/>
+      <w:numFmt w:val="bullet"/>
+      <w:lvlText w:val=""/>
+      <w:lvlJc w:val="left"/>
+      <w:pPr>
+        <w:ind w:left="2934" w:hanging="360"/>
+      </w:pPr>
+      <w:rPr>
+        <w:rFonts w:ascii="Symbol" w:hAnsi="Symbol" w:hint="default"/>
+      </w:rPr>
+    </w:lvl>
+    <w:lvl w:ilvl="4" w:tplc="40090003" w:tentative="1">
+      <w:start w:val="1"/>
+      <w:numFmt w:val="bullet"/>
+      <w:lvlText w:val="o"/>
+      <w:lvlJc w:val="left"/>
+      <w:pPr>
+        <w:ind w:left="3654" w:hanging="360"/>
+      </w:pPr>
+      <w:rPr>
+        <w:rFonts w:ascii="Courier New" w:hAnsi="Courier New" w:cs="Courier New" w:hint="default"/>
+      </w:rPr>
+    </w:lvl>
+    <w:lvl w:ilvl="5" w:tplc="40090005" w:tentative="1">
+      <w:start w:val="1"/>
+      <w:numFmt w:val="bullet"/>
+      <w:lvlText w:val=""/>
+      <w:lvlJc w:val="left"/>
+      <w:pPr>
+        <w:ind w:left="4374" w:hanging="360"/>
+      </w:pPr>
+      <w:rPr>
+        <w:rFonts w:ascii="Wingdings" w:hAnsi="Wingdings" w:hint="default"/>
+      </w:rPr>
+    </w:lvl>
+    <w:lvl w:ilvl="6" w:tplc="40090001" w:tentative="1">
+      <w:start w:val="1"/>
+      <w:numFmt w:val="bullet"/>
+      <w:lvlText w:val=""/>
+      <w:lvlJc w:val="left"/>
+      <w:pPr>
+        <w:ind w:left="5094" w:hanging="360"/>
+      </w:pPr>
+      <w:rPr>
+        <w:rFonts w:ascii="Symbol" w:hAnsi="Symbol" w:hint="default"/>
+      </w:rPr>
+    </w:lvl>
+    <w:lvl w:ilvl="7" w:tplc="40090003" w:tentative="1">
+      <w:start w:val="1"/>
+      <w:numFmt w:val="bullet"/>
+      <w:lvlText w:val="o"/>
+      <w:lvlJc w:val="left"/>
+      <w:pPr>
+        <w:ind w:left="5814" w:hanging="360"/>
+      </w:pPr>
+      <w:rPr>
+        <w:rFonts w:ascii="Courier New" w:hAnsi="Courier New" w:cs="Courier New" w:hint="default"/>
+      </w:rPr>
+    </w:lvl>
+    <w:lvl w:ilvl="8" w:tplc="40090005" w:tentative="1">
+      <w:start w:val="1"/>
+      <w:numFmt w:val="bullet"/>
+      <w:lvlText w:val=""/>
+      <w:lvlJc w:val="left"/>
+      <w:pPr>
+        <w:ind w:left="6534" w:hanging="360"/>
+      </w:pPr>
+      <w:rPr>
+        <w:rFonts w:ascii="Wingdings" w:hAnsi="Wingdings" w:hint="default"/>
+      </w:rPr>
+    </w:lvl>
+  </w:abstractNum>
+  <w:abstractNum w:abstractNumId="7" w15:restartNumberingAfterBreak="0">
     <w:nsid w:val="08804E23"/>
     <w:multiLevelType w:val="hybridMultilevel"/>
     <w:tmpl w:val="B4F49C78"/>
@@ -19738,7 +22319,7 @@
       </w:rPr>
     </w:lvl>
   </w:abstractNum>
-  <w:abstractNum w:abstractNumId="6" w15:restartNumberingAfterBreak="0">
+  <w:abstractNum w:abstractNumId="8" w15:restartNumberingAfterBreak="0">
     <w:nsid w:val="0F126601"/>
     <w:multiLevelType w:val="hybridMultilevel"/>
     <w:tmpl w:val="06AC36FC"/>
@@ -19854,7 +22435,7 @@
       </w:rPr>
     </w:lvl>
   </w:abstractNum>
-  <w:abstractNum w:abstractNumId="7" w15:restartNumberingAfterBreak="0">
+  <w:abstractNum w:abstractNumId="9" w15:restartNumberingAfterBreak="0">
     <w:nsid w:val="11D309D7"/>
     <w:multiLevelType w:val="hybridMultilevel"/>
     <w:tmpl w:val="75F0D23E"/>
@@ -19967,7 +22548,7 @@
       </w:rPr>
     </w:lvl>
   </w:abstractNum>
-  <w:abstractNum w:abstractNumId="8" w15:restartNumberingAfterBreak="0">
+  <w:abstractNum w:abstractNumId="10" w15:restartNumberingAfterBreak="0">
     <w:nsid w:val="122C61D9"/>
     <w:multiLevelType w:val="hybridMultilevel"/>
     <w:tmpl w:val="284C32B4"/>
@@ -20080,7 +22661,7 @@
       </w:rPr>
     </w:lvl>
   </w:abstractNum>
-  <w:abstractNum w:abstractNumId="9" w15:restartNumberingAfterBreak="0">
+  <w:abstractNum w:abstractNumId="11" w15:restartNumberingAfterBreak="0">
     <w:nsid w:val="12BE3E1B"/>
     <w:multiLevelType w:val="hybridMultilevel"/>
     <w:tmpl w:val="BDA4BBD2"/>
@@ -20193,7 +22774,7 @@
       </w:rPr>
     </w:lvl>
   </w:abstractNum>
-  <w:abstractNum w:abstractNumId="10" w15:restartNumberingAfterBreak="0">
+  <w:abstractNum w:abstractNumId="12" w15:restartNumberingAfterBreak="0">
     <w:nsid w:val="13141196"/>
     <w:multiLevelType w:val="hybridMultilevel"/>
     <w:tmpl w:val="A0F42738"/>
@@ -20306,7 +22887,7 @@
       </w:rPr>
     </w:lvl>
   </w:abstractNum>
-  <w:abstractNum w:abstractNumId="11" w15:restartNumberingAfterBreak="0">
+  <w:abstractNum w:abstractNumId="13" w15:restartNumberingAfterBreak="0">
     <w:nsid w:val="13154056"/>
     <w:multiLevelType w:val="hybridMultilevel"/>
     <w:tmpl w:val="D5CEB67E"/>
@@ -20419,7 +23000,7 @@
       </w:rPr>
     </w:lvl>
   </w:abstractNum>
-  <w:abstractNum w:abstractNumId="12" w15:restartNumberingAfterBreak="0">
+  <w:abstractNum w:abstractNumId="14" w15:restartNumberingAfterBreak="0">
     <w:nsid w:val="173A4491"/>
     <w:multiLevelType w:val="hybridMultilevel"/>
     <w:tmpl w:val="5AC00A64"/>
@@ -20532,7 +23113,7 @@
       </w:rPr>
     </w:lvl>
   </w:abstractNum>
-  <w:abstractNum w:abstractNumId="13" w15:restartNumberingAfterBreak="0">
+  <w:abstractNum w:abstractNumId="15" w15:restartNumberingAfterBreak="0">
     <w:nsid w:val="1ADB7E74"/>
     <w:multiLevelType w:val="hybridMultilevel"/>
     <w:tmpl w:val="FE269F6C"/>
@@ -20645,7 +23226,7 @@
       </w:rPr>
     </w:lvl>
   </w:abstractNum>
-  <w:abstractNum w:abstractNumId="14" w15:restartNumberingAfterBreak="0">
+  <w:abstractNum w:abstractNumId="16" w15:restartNumberingAfterBreak="0">
     <w:nsid w:val="1E3B6231"/>
     <w:multiLevelType w:val="hybridMultilevel"/>
     <w:tmpl w:val="9F0AD030"/>
@@ -20758,7 +23339,120 @@
       </w:rPr>
     </w:lvl>
   </w:abstractNum>
-  <w:abstractNum w:abstractNumId="15" w15:restartNumberingAfterBreak="0">
+  <w:abstractNum w:abstractNumId="17" w15:restartNumberingAfterBreak="0">
+    <w:nsid w:val="1FDE5138"/>
+    <w:multiLevelType w:val="hybridMultilevel"/>
+    <w:tmpl w:val="0396ED36"/>
+    <w:lvl w:ilvl="0" w:tplc="40090001">
+      <w:start w:val="1"/>
+      <w:numFmt w:val="bullet"/>
+      <w:lvlText w:val=""/>
+      <w:lvlJc w:val="left"/>
+      <w:pPr>
+        <w:ind w:left="720" w:hanging="360"/>
+      </w:pPr>
+      <w:rPr>
+        <w:rFonts w:ascii="Symbol" w:hAnsi="Symbol" w:hint="default"/>
+      </w:rPr>
+    </w:lvl>
+    <w:lvl w:ilvl="1" w:tplc="40090003">
+      <w:start w:val="1"/>
+      <w:numFmt w:val="bullet"/>
+      <w:lvlText w:val="o"/>
+      <w:lvlJc w:val="left"/>
+      <w:pPr>
+        <w:ind w:left="1440" w:hanging="360"/>
+      </w:pPr>
+      <w:rPr>
+        <w:rFonts w:ascii="Courier New" w:hAnsi="Courier New" w:cs="Courier New" w:hint="default"/>
+      </w:rPr>
+    </w:lvl>
+    <w:lvl w:ilvl="2" w:tplc="40090005" w:tentative="1">
+      <w:start w:val="1"/>
+      <w:numFmt w:val="bullet"/>
+      <w:lvlText w:val=""/>
+      <w:lvlJc w:val="left"/>
+      <w:pPr>
+        <w:ind w:left="2160" w:hanging="360"/>
+      </w:pPr>
+      <w:rPr>
+        <w:rFonts w:ascii="Wingdings" w:hAnsi="Wingdings" w:hint="default"/>
+      </w:rPr>
+    </w:lvl>
+    <w:lvl w:ilvl="3" w:tplc="40090001" w:tentative="1">
+      <w:start w:val="1"/>
+      <w:numFmt w:val="bullet"/>
+      <w:lvlText w:val=""/>
+      <w:lvlJc w:val="left"/>
+      <w:pPr>
+        <w:ind w:left="2880" w:hanging="360"/>
+      </w:pPr>
+      <w:rPr>
+        <w:rFonts w:ascii="Symbol" w:hAnsi="Symbol" w:hint="default"/>
+      </w:rPr>
+    </w:lvl>
+    <w:lvl w:ilvl="4" w:tplc="40090003" w:tentative="1">
+      <w:start w:val="1"/>
+      <w:numFmt w:val="bullet"/>
+      <w:lvlText w:val="o"/>
+      <w:lvlJc w:val="left"/>
+      <w:pPr>
+        <w:ind w:left="3600" w:hanging="360"/>
+      </w:pPr>
+      <w:rPr>
+        <w:rFonts w:ascii="Courier New" w:hAnsi="Courier New" w:cs="Courier New" w:hint="default"/>
+      </w:rPr>
+    </w:lvl>
+    <w:lvl w:ilvl="5" w:tplc="40090005" w:tentative="1">
+      <w:start w:val="1"/>
+      <w:numFmt w:val="bullet"/>
+      <w:lvlText w:val=""/>
+      <w:lvlJc w:val="left"/>
+      <w:pPr>
+        <w:ind w:left="4320" w:hanging="360"/>
+      </w:pPr>
+      <w:rPr>
+        <w:rFonts w:ascii="Wingdings" w:hAnsi="Wingdings" w:hint="default"/>
+      </w:rPr>
+    </w:lvl>
+    <w:lvl w:ilvl="6" w:tplc="40090001" w:tentative="1">
+      <w:start w:val="1"/>
+      <w:numFmt w:val="bullet"/>
+      <w:lvlText w:val=""/>
+      <w:lvlJc w:val="left"/>
+      <w:pPr>
+        <w:ind w:left="5040" w:hanging="360"/>
+      </w:pPr>
+      <w:rPr>
+        <w:rFonts w:ascii="Symbol" w:hAnsi="Symbol" w:hint="default"/>
+      </w:rPr>
+    </w:lvl>
+    <w:lvl w:ilvl="7" w:tplc="40090003" w:tentative="1">
+      <w:start w:val="1"/>
+      <w:numFmt w:val="bullet"/>
+      <w:lvlText w:val="o"/>
+      <w:lvlJc w:val="left"/>
+      <w:pPr>
+        <w:ind w:left="5760" w:hanging="360"/>
+      </w:pPr>
+      <w:rPr>
+        <w:rFonts w:ascii="Courier New" w:hAnsi="Courier New" w:cs="Courier New" w:hint="default"/>
+      </w:rPr>
+    </w:lvl>
+    <w:lvl w:ilvl="8" w:tplc="40090005" w:tentative="1">
+      <w:start w:val="1"/>
+      <w:numFmt w:val="bullet"/>
+      <w:lvlText w:val=""/>
+      <w:lvlJc w:val="left"/>
+      <w:pPr>
+        <w:ind w:left="6480" w:hanging="360"/>
+      </w:pPr>
+      <w:rPr>
+        <w:rFonts w:ascii="Wingdings" w:hAnsi="Wingdings" w:hint="default"/>
+      </w:rPr>
+    </w:lvl>
+  </w:abstractNum>
+  <w:abstractNum w:abstractNumId="18" w15:restartNumberingAfterBreak="0">
     <w:nsid w:val="229E2F74"/>
     <w:multiLevelType w:val="hybridMultilevel"/>
     <w:tmpl w:val="5B66B7A0"/>
@@ -20871,7 +23565,7 @@
       </w:rPr>
     </w:lvl>
   </w:abstractNum>
-  <w:abstractNum w:abstractNumId="16" w15:restartNumberingAfterBreak="0">
+  <w:abstractNum w:abstractNumId="19" w15:restartNumberingAfterBreak="0">
     <w:nsid w:val="28C5385F"/>
     <w:multiLevelType w:val="hybridMultilevel"/>
     <w:tmpl w:val="A2CAADD2"/>
@@ -20985,7 +23679,7 @@
       </w:rPr>
     </w:lvl>
   </w:abstractNum>
-  <w:abstractNum w:abstractNumId="17" w15:restartNumberingAfterBreak="0">
+  <w:abstractNum w:abstractNumId="20" w15:restartNumberingAfterBreak="0">
     <w:nsid w:val="28DB11A8"/>
     <w:multiLevelType w:val="hybridMultilevel"/>
     <w:tmpl w:val="0E7C0156"/>
@@ -21098,7 +23792,7 @@
       </w:rPr>
     </w:lvl>
   </w:abstractNum>
-  <w:abstractNum w:abstractNumId="18" w15:restartNumberingAfterBreak="0">
+  <w:abstractNum w:abstractNumId="21" w15:restartNumberingAfterBreak="0">
     <w:nsid w:val="30765842"/>
     <w:multiLevelType w:val="hybridMultilevel"/>
     <w:tmpl w:val="83E2DB4C"/>
@@ -21211,7 +23905,7 @@
       </w:rPr>
     </w:lvl>
   </w:abstractNum>
-  <w:abstractNum w:abstractNumId="19" w15:restartNumberingAfterBreak="0">
+  <w:abstractNum w:abstractNumId="22" w15:restartNumberingAfterBreak="0">
     <w:nsid w:val="31E71CC3"/>
     <w:multiLevelType w:val="hybridMultilevel"/>
     <w:tmpl w:val="504CEC5C"/>
@@ -21324,7 +24018,7 @@
       </w:rPr>
     </w:lvl>
   </w:abstractNum>
-  <w:abstractNum w:abstractNumId="20" w15:restartNumberingAfterBreak="0">
+  <w:abstractNum w:abstractNumId="23" w15:restartNumberingAfterBreak="0">
     <w:nsid w:val="32D42DE2"/>
     <w:multiLevelType w:val="hybridMultilevel"/>
     <w:tmpl w:val="F2C8914E"/>
@@ -21437,7 +24131,7 @@
       </w:rPr>
     </w:lvl>
   </w:abstractNum>
-  <w:abstractNum w:abstractNumId="21" w15:restartNumberingAfterBreak="0">
+  <w:abstractNum w:abstractNumId="24" w15:restartNumberingAfterBreak="0">
     <w:nsid w:val="388049A1"/>
     <w:multiLevelType w:val="hybridMultilevel"/>
     <w:tmpl w:val="CD000798"/>
@@ -21550,7 +24244,7 @@
       </w:rPr>
     </w:lvl>
   </w:abstractNum>
-  <w:abstractNum w:abstractNumId="22" w15:restartNumberingAfterBreak="0">
+  <w:abstractNum w:abstractNumId="25" w15:restartNumberingAfterBreak="0">
     <w:nsid w:val="38B25212"/>
     <w:multiLevelType w:val="hybridMultilevel"/>
     <w:tmpl w:val="8A28B756"/>
@@ -21663,7 +24357,7 @@
       </w:rPr>
     </w:lvl>
   </w:abstractNum>
-  <w:abstractNum w:abstractNumId="23" w15:restartNumberingAfterBreak="0">
+  <w:abstractNum w:abstractNumId="26" w15:restartNumberingAfterBreak="0">
     <w:nsid w:val="3CF37746"/>
     <w:multiLevelType w:val="hybridMultilevel"/>
     <w:tmpl w:val="F08A7ECC"/>
@@ -21776,7 +24470,7 @@
       </w:rPr>
     </w:lvl>
   </w:abstractNum>
-  <w:abstractNum w:abstractNumId="24" w15:restartNumberingAfterBreak="0">
+  <w:abstractNum w:abstractNumId="27" w15:restartNumberingAfterBreak="0">
     <w:nsid w:val="3EAE51A1"/>
     <w:multiLevelType w:val="hybridMultilevel"/>
     <w:tmpl w:val="915299BA"/>
@@ -21889,7 +24583,7 @@
       </w:rPr>
     </w:lvl>
   </w:abstractNum>
-  <w:abstractNum w:abstractNumId="25" w15:restartNumberingAfterBreak="0">
+  <w:abstractNum w:abstractNumId="28" w15:restartNumberingAfterBreak="0">
     <w:nsid w:val="40B51271"/>
     <w:multiLevelType w:val="hybridMultilevel"/>
     <w:tmpl w:val="70EA1BE4"/>
@@ -22002,7 +24696,7 @@
       </w:rPr>
     </w:lvl>
   </w:abstractNum>
-  <w:abstractNum w:abstractNumId="26" w15:restartNumberingAfterBreak="0">
+  <w:abstractNum w:abstractNumId="29" w15:restartNumberingAfterBreak="0">
     <w:nsid w:val="418C62CC"/>
     <w:multiLevelType w:val="hybridMultilevel"/>
     <w:tmpl w:val="9D86C178"/>
@@ -22115,7 +24809,7 @@
       </w:rPr>
     </w:lvl>
   </w:abstractNum>
-  <w:abstractNum w:abstractNumId="27" w15:restartNumberingAfterBreak="0">
+  <w:abstractNum w:abstractNumId="30" w15:restartNumberingAfterBreak="0">
     <w:nsid w:val="46D2304F"/>
     <w:multiLevelType w:val="hybridMultilevel"/>
     <w:tmpl w:val="00F06F80"/>
@@ -22228,7 +24922,7 @@
       </w:rPr>
     </w:lvl>
   </w:abstractNum>
-  <w:abstractNum w:abstractNumId="28" w15:restartNumberingAfterBreak="0">
+  <w:abstractNum w:abstractNumId="31" w15:restartNumberingAfterBreak="0">
     <w:nsid w:val="476D6178"/>
     <w:multiLevelType w:val="hybridMultilevel"/>
     <w:tmpl w:val="004A989A"/>
@@ -22341,7 +25035,7 @@
       </w:rPr>
     </w:lvl>
   </w:abstractNum>
-  <w:abstractNum w:abstractNumId="29" w15:restartNumberingAfterBreak="0">
+  <w:abstractNum w:abstractNumId="32" w15:restartNumberingAfterBreak="0">
     <w:nsid w:val="496F7C4C"/>
     <w:multiLevelType w:val="hybridMultilevel"/>
     <w:tmpl w:val="94C007CA"/>
@@ -22454,7 +25148,7 @@
       </w:rPr>
     </w:lvl>
   </w:abstractNum>
-  <w:abstractNum w:abstractNumId="30" w15:restartNumberingAfterBreak="0">
+  <w:abstractNum w:abstractNumId="33" w15:restartNumberingAfterBreak="0">
     <w:nsid w:val="4A9904E3"/>
     <w:multiLevelType w:val="hybridMultilevel"/>
     <w:tmpl w:val="714E4242"/>
@@ -22567,7 +25261,7 @@
       </w:rPr>
     </w:lvl>
   </w:abstractNum>
-  <w:abstractNum w:abstractNumId="31" w15:restartNumberingAfterBreak="0">
+  <w:abstractNum w:abstractNumId="34" w15:restartNumberingAfterBreak="0">
     <w:nsid w:val="569D0C72"/>
     <w:multiLevelType w:val="hybridMultilevel"/>
     <w:tmpl w:val="284AFA88"/>
@@ -22680,7 +25374,7 @@
       </w:rPr>
     </w:lvl>
   </w:abstractNum>
-  <w:abstractNum w:abstractNumId="32" w15:restartNumberingAfterBreak="0">
+  <w:abstractNum w:abstractNumId="35" w15:restartNumberingAfterBreak="0">
     <w:nsid w:val="57E668BD"/>
     <w:multiLevelType w:val="hybridMultilevel"/>
     <w:tmpl w:val="C330A012"/>
@@ -22793,7 +25487,7 @@
       </w:rPr>
     </w:lvl>
   </w:abstractNum>
-  <w:abstractNum w:abstractNumId="33" w15:restartNumberingAfterBreak="0">
+  <w:abstractNum w:abstractNumId="36" w15:restartNumberingAfterBreak="0">
     <w:nsid w:val="58253E02"/>
     <w:multiLevelType w:val="hybridMultilevel"/>
     <w:tmpl w:val="0C66E942"/>
@@ -22906,7 +25600,7 @@
       </w:rPr>
     </w:lvl>
   </w:abstractNum>
-  <w:abstractNum w:abstractNumId="34" w15:restartNumberingAfterBreak="0">
+  <w:abstractNum w:abstractNumId="37" w15:restartNumberingAfterBreak="0">
     <w:nsid w:val="66510F92"/>
     <w:multiLevelType w:val="hybridMultilevel"/>
     <w:tmpl w:val="24042E10"/>
@@ -23019,7 +25713,7 @@
       </w:rPr>
     </w:lvl>
   </w:abstractNum>
-  <w:abstractNum w:abstractNumId="35" w15:restartNumberingAfterBreak="0">
+  <w:abstractNum w:abstractNumId="38" w15:restartNumberingAfterBreak="0">
     <w:nsid w:val="6B072B4A"/>
     <w:multiLevelType w:val="hybridMultilevel"/>
     <w:tmpl w:val="F0987788"/>
@@ -23132,7 +25826,7 @@
       </w:rPr>
     </w:lvl>
   </w:abstractNum>
-  <w:abstractNum w:abstractNumId="36" w15:restartNumberingAfterBreak="0">
+  <w:abstractNum w:abstractNumId="39" w15:restartNumberingAfterBreak="0">
     <w:nsid w:val="6D1B7AB3"/>
     <w:multiLevelType w:val="hybridMultilevel"/>
     <w:tmpl w:val="572A6AFA"/>
@@ -23246,7 +25940,7 @@
       </w:rPr>
     </w:lvl>
   </w:abstractNum>
-  <w:abstractNum w:abstractNumId="37" w15:restartNumberingAfterBreak="0">
+  <w:abstractNum w:abstractNumId="40" w15:restartNumberingAfterBreak="0">
     <w:nsid w:val="6DFF138F"/>
     <w:multiLevelType w:val="hybridMultilevel"/>
     <w:tmpl w:val="E8A83B56"/>
@@ -23359,7 +26053,7 @@
       </w:rPr>
     </w:lvl>
   </w:abstractNum>
-  <w:abstractNum w:abstractNumId="38" w15:restartNumberingAfterBreak="0">
+  <w:abstractNum w:abstractNumId="41" w15:restartNumberingAfterBreak="0">
     <w:nsid w:val="711C0D59"/>
     <w:multiLevelType w:val="hybridMultilevel"/>
     <w:tmpl w:val="9E04A9A4"/>
@@ -23472,7 +26166,7 @@
       </w:rPr>
     </w:lvl>
   </w:abstractNum>
-  <w:abstractNum w:abstractNumId="39" w15:restartNumberingAfterBreak="0">
+  <w:abstractNum w:abstractNumId="42" w15:restartNumberingAfterBreak="0">
     <w:nsid w:val="7877407E"/>
     <w:multiLevelType w:val="hybridMultilevel"/>
     <w:tmpl w:val="D2349B6C"/>
@@ -23585,7 +26279,7 @@
       </w:rPr>
     </w:lvl>
   </w:abstractNum>
-  <w:abstractNum w:abstractNumId="40" w15:restartNumberingAfterBreak="0">
+  <w:abstractNum w:abstractNumId="43" w15:restartNumberingAfterBreak="0">
     <w:nsid w:val="7BFE1845"/>
     <w:multiLevelType w:val="hybridMultilevel"/>
     <w:tmpl w:val="B1DE4104"/>
@@ -23698,7 +26392,7 @@
       </w:rPr>
     </w:lvl>
   </w:abstractNum>
-  <w:abstractNum w:abstractNumId="41" w15:restartNumberingAfterBreak="0">
+  <w:abstractNum w:abstractNumId="44" w15:restartNumberingAfterBreak="0">
     <w:nsid w:val="7C812F5A"/>
     <w:multiLevelType w:val="hybridMultilevel"/>
     <w:tmpl w:val="AAD4031C"/>
@@ -23812,130 +26506,139 @@
     </w:lvl>
   </w:abstractNum>
   <w:num w:numId="1">
-    <w:abstractNumId w:val="22"/>
+    <w:abstractNumId w:val="25"/>
   </w:num>
   <w:num w:numId="2">
+    <w:abstractNumId w:val="5"/>
+  </w:num>
+  <w:num w:numId="3">
     <w:abstractNumId w:val="4"/>
   </w:num>
-  <w:num w:numId="3">
-    <w:abstractNumId w:val="3"/>
-  </w:num>
   <w:num w:numId="4">
-    <w:abstractNumId w:val="25"/>
+    <w:abstractNumId w:val="28"/>
   </w:num>
   <w:num w:numId="5">
-    <w:abstractNumId w:val="7"/>
+    <w:abstractNumId w:val="9"/>
   </w:num>
   <w:num w:numId="6">
-    <w:abstractNumId w:val="18"/>
+    <w:abstractNumId w:val="21"/>
   </w:num>
   <w:num w:numId="7">
-    <w:abstractNumId w:val="13"/>
+    <w:abstractNumId w:val="15"/>
   </w:num>
   <w:num w:numId="8">
-    <w:abstractNumId w:val="14"/>
+    <w:abstractNumId w:val="16"/>
   </w:num>
   <w:num w:numId="9">
     <w:abstractNumId w:val="2"/>
   </w:num>
   <w:num w:numId="10">
+    <w:abstractNumId w:val="12"/>
+  </w:num>
+  <w:num w:numId="11">
+    <w:abstractNumId w:val="32"/>
+  </w:num>
+  <w:num w:numId="12">
     <w:abstractNumId w:val="10"/>
   </w:num>
-  <w:num w:numId="11">
+  <w:num w:numId="13">
     <w:abstractNumId w:val="29"/>
   </w:num>
-  <w:num w:numId="12">
-    <w:abstractNumId w:val="8"/>
-  </w:num>
-  <w:num w:numId="13">
-    <w:abstractNumId w:val="26"/>
-  </w:num>
   <w:num w:numId="14">
-    <w:abstractNumId w:val="38"/>
+    <w:abstractNumId w:val="41"/>
   </w:num>
   <w:num w:numId="15">
-    <w:abstractNumId w:val="28"/>
+    <w:abstractNumId w:val="31"/>
   </w:num>
   <w:num w:numId="16">
     <w:abstractNumId w:val="0"/>
   </w:num>
   <w:num w:numId="17">
-    <w:abstractNumId w:val="32"/>
+    <w:abstractNumId w:val="35"/>
   </w:num>
   <w:num w:numId="18">
-    <w:abstractNumId w:val="41"/>
+    <w:abstractNumId w:val="44"/>
   </w:num>
   <w:num w:numId="19">
-    <w:abstractNumId w:val="24"/>
+    <w:abstractNumId w:val="27"/>
   </w:num>
   <w:num w:numId="20">
     <w:abstractNumId w:val="1"/>
   </w:num>
   <w:num w:numId="21">
-    <w:abstractNumId w:val="31"/>
+    <w:abstractNumId w:val="34"/>
   </w:num>
   <w:num w:numId="22">
-    <w:abstractNumId w:val="5"/>
+    <w:abstractNumId w:val="7"/>
   </w:num>
   <w:num w:numId="23">
+    <w:abstractNumId w:val="8"/>
+  </w:num>
+  <w:num w:numId="24">
+    <w:abstractNumId w:val="19"/>
+  </w:num>
+  <w:num w:numId="25">
+    <w:abstractNumId w:val="39"/>
+  </w:num>
+  <w:num w:numId="26">
+    <w:abstractNumId w:val="37"/>
+  </w:num>
+  <w:num w:numId="27">
+    <w:abstractNumId w:val="11"/>
+  </w:num>
+  <w:num w:numId="28">
+    <w:abstractNumId w:val="43"/>
+  </w:num>
+  <w:num w:numId="29">
+    <w:abstractNumId w:val="23"/>
+  </w:num>
+  <w:num w:numId="30">
+    <w:abstractNumId w:val="14"/>
+  </w:num>
+  <w:num w:numId="31">
+    <w:abstractNumId w:val="42"/>
+  </w:num>
+  <w:num w:numId="32">
+    <w:abstractNumId w:val="20"/>
+  </w:num>
+  <w:num w:numId="33">
+    <w:abstractNumId w:val="33"/>
+  </w:num>
+  <w:num w:numId="34">
+    <w:abstractNumId w:val="26"/>
+  </w:num>
+  <w:num w:numId="35">
+    <w:abstractNumId w:val="13"/>
+  </w:num>
+  <w:num w:numId="36">
+    <w:abstractNumId w:val="36"/>
+  </w:num>
+  <w:num w:numId="37">
+    <w:abstractNumId w:val="18"/>
+  </w:num>
+  <w:num w:numId="38">
+    <w:abstractNumId w:val="38"/>
+  </w:num>
+  <w:num w:numId="39">
+    <w:abstractNumId w:val="40"/>
+  </w:num>
+  <w:num w:numId="40">
+    <w:abstractNumId w:val="30"/>
+  </w:num>
+  <w:num w:numId="41">
+    <w:abstractNumId w:val="22"/>
+  </w:num>
+  <w:num w:numId="42">
+    <w:abstractNumId w:val="24"/>
+  </w:num>
+  <w:num w:numId="43">
     <w:abstractNumId w:val="6"/>
   </w:num>
-  <w:num w:numId="24">
-    <w:abstractNumId w:val="16"/>
+  <w:num w:numId="44">
+    <w:abstractNumId w:val="3"/>
   </w:num>
-  <w:num w:numId="25">
-    <w:abstractNumId w:val="36"/>
-  </w:num>
-  <w:num w:numId="26">
-    <w:abstractNumId w:val="34"/>
-  </w:num>
-  <w:num w:numId="27">
-    <w:abstractNumId w:val="9"/>
-  </w:num>
-  <w:num w:numId="28">
-    <w:abstractNumId w:val="40"/>
-  </w:num>
-  <w:num w:numId="29">
-    <w:abstractNumId w:val="20"/>
-  </w:num>
-  <w:num w:numId="30">
-    <w:abstractNumId w:val="12"/>
-  </w:num>
-  <w:num w:numId="31">
-    <w:abstractNumId w:val="39"/>
-  </w:num>
-  <w:num w:numId="32">
+  <w:num w:numId="45">
     <w:abstractNumId w:val="17"/>
-  </w:num>
-  <w:num w:numId="33">
-    <w:abstractNumId w:val="30"/>
-  </w:num>
-  <w:num w:numId="34">
-    <w:abstractNumId w:val="23"/>
-  </w:num>
-  <w:num w:numId="35">
-    <w:abstractNumId w:val="11"/>
-  </w:num>
-  <w:num w:numId="36">
-    <w:abstractNumId w:val="33"/>
-  </w:num>
-  <w:num w:numId="37">
-    <w:abstractNumId w:val="15"/>
-  </w:num>
-  <w:num w:numId="38">
-    <w:abstractNumId w:val="35"/>
-  </w:num>
-  <w:num w:numId="39">
-    <w:abstractNumId w:val="37"/>
-  </w:num>
-  <w:num w:numId="40">
-    <w:abstractNumId w:val="27"/>
-  </w:num>
-  <w:num w:numId="41">
-    <w:abstractNumId w:val="19"/>
-  </w:num>
-  <w:num w:numId="42">
-    <w:abstractNumId w:val="21"/>
   </w:num>
 </w:numbering>
 </file>

</xml_diff>